<commit_message>
Modifico RF y SARIMA de residuos
</commit_message>
<xml_diff>
--- a/Resultados/Resultados 2021.docx
+++ b/Resultados/Resultados 2021.docx
@@ -623,7 +623,10 @@
               <w:jc w:val="center"/>
             </w:pPr>
             <w:r>
-              <w:t>Var 1</w:t>
+              <w:t xml:space="preserve">Var </w:t>
+            </w:r>
+            <w:r>
+              <w:t>2</w:t>
             </w:r>
           </w:p>
         </w:tc>
@@ -653,7 +656,10 @@
               <w:cnfStyle w:val="000000100000" w:firstRow="0" w:lastRow="0" w:firstColumn="0" w:lastColumn="0" w:oddVBand="0" w:evenVBand="0" w:oddHBand="1" w:evenHBand="0" w:firstRowFirstColumn="0" w:firstRowLastColumn="0" w:lastRowFirstColumn="0" w:lastRowLastColumn="0"/>
             </w:pPr>
             <w:r>
-              <w:t>12.98</w:t>
+              <w:t>1</w:t>
+            </w:r>
+            <w:r>
+              <w:t>1.54</w:t>
             </w:r>
           </w:p>
         </w:tc>
@@ -668,7 +674,7 @@
               <w:cnfStyle w:val="000000100000" w:firstRow="0" w:lastRow="0" w:firstColumn="0" w:lastColumn="0" w:oddVBand="0" w:evenVBand="0" w:oddHBand="1" w:evenHBand="0" w:firstRowFirstColumn="0" w:firstRowLastColumn="0" w:lastRowFirstColumn="0" w:lastRowLastColumn="0"/>
             </w:pPr>
             <w:r>
-              <w:t>9.68</w:t>
+              <w:t>7.16</w:t>
             </w:r>
           </w:p>
         </w:tc>
@@ -683,7 +689,7 @@
               <w:cnfStyle w:val="000000100000" w:firstRow="0" w:lastRow="0" w:firstColumn="0" w:lastColumn="0" w:oddVBand="0" w:evenVBand="0" w:oddHBand="1" w:evenHBand="0" w:firstRowFirstColumn="0" w:firstRowLastColumn="0" w:lastRowFirstColumn="0" w:lastRowLastColumn="0"/>
             </w:pPr>
             <w:r>
-              <w:t>114.56</w:t>
+              <w:t>143.97</w:t>
             </w:r>
           </w:p>
         </w:tc>
@@ -698,7 +704,7 @@
               <w:cnfStyle w:val="000000100000" w:firstRow="0" w:lastRow="0" w:firstColumn="0" w:lastColumn="0" w:oddVBand="0" w:evenVBand="0" w:oddHBand="1" w:evenHBand="0" w:firstRowFirstColumn="0" w:firstRowLastColumn="0" w:lastRowFirstColumn="0" w:lastRowLastColumn="0"/>
             </w:pPr>
             <w:r>
-              <w:t>11.6</w:t>
+              <w:t>10.31</w:t>
             </w:r>
           </w:p>
         </w:tc>
@@ -713,7 +719,7 @@
               <w:cnfStyle w:val="000000100000" w:firstRow="0" w:lastRow="0" w:firstColumn="0" w:lastColumn="0" w:oddVBand="0" w:evenVBand="0" w:oddHBand="1" w:evenHBand="0" w:firstRowFirstColumn="0" w:firstRowLastColumn="0" w:lastRowFirstColumn="0" w:lastRowLastColumn="0"/>
             </w:pPr>
             <w:r>
-              <w:t>20.17</w:t>
+              <w:t>19.83</w:t>
             </w:r>
           </w:p>
         </w:tc>
@@ -728,7 +734,7 @@
               <w:cnfStyle w:val="000000100000" w:firstRow="0" w:lastRow="0" w:firstColumn="0" w:lastColumn="0" w:oddVBand="0" w:evenVBand="0" w:oddHBand="1" w:evenHBand="0" w:firstRowFirstColumn="0" w:firstRowLastColumn="0" w:lastRowFirstColumn="0" w:lastRowLastColumn="0"/>
             </w:pPr>
             <w:r>
-              <w:t>83.13</w:t>
+              <w:t>83.81</w:t>
             </w:r>
           </w:p>
         </w:tc>
@@ -745,7 +751,10 @@
               <w:jc w:val="center"/>
             </w:pPr>
             <w:r>
-              <w:t>Var 1</w:t>
+              <w:t xml:space="preserve">Var </w:t>
+            </w:r>
+            <w:r>
+              <w:t>2</w:t>
             </w:r>
           </w:p>
         </w:tc>
@@ -760,7 +769,7 @@
               <w:cnfStyle w:val="000000000000" w:firstRow="0" w:lastRow="0" w:firstColumn="0" w:lastColumn="0" w:oddVBand="0" w:evenVBand="0" w:oddHBand="0" w:evenHBand="0" w:firstRowFirstColumn="0" w:firstRowLastColumn="0" w:lastRowFirstColumn="0" w:lastRowLastColumn="0"/>
             </w:pPr>
             <w:r>
-              <w:t>60</w:t>
+              <w:t>7</w:t>
             </w:r>
           </w:p>
         </w:tc>
@@ -775,7 +784,7 @@
               <w:cnfStyle w:val="000000000000" w:firstRow="0" w:lastRow="0" w:firstColumn="0" w:lastColumn="0" w:oddVBand="0" w:evenVBand="0" w:oddHBand="0" w:evenHBand="0" w:firstRowFirstColumn="0" w:firstRowLastColumn="0" w:lastRowFirstColumn="0" w:lastRowLastColumn="0"/>
             </w:pPr>
             <w:r>
-              <w:t>10.64</w:t>
+              <w:t>21.21</w:t>
             </w:r>
           </w:p>
         </w:tc>
@@ -790,7 +799,7 @@
               <w:cnfStyle w:val="000000000000" w:firstRow="0" w:lastRow="0" w:firstColumn="0" w:lastColumn="0" w:oddVBand="0" w:evenVBand="0" w:oddHBand="0" w:evenHBand="0" w:firstRowFirstColumn="0" w:firstRowLastColumn="0" w:lastRowFirstColumn="0" w:lastRowLastColumn="0"/>
             </w:pPr>
             <w:r>
-              <w:t>7.12</w:t>
+              <w:t>11</w:t>
             </w:r>
           </w:p>
         </w:tc>
@@ -805,7 +814,7 @@
               <w:cnfStyle w:val="000000000000" w:firstRow="0" w:lastRow="0" w:firstColumn="0" w:lastColumn="0" w:oddVBand="0" w:evenVBand="0" w:oddHBand="0" w:evenHBand="0" w:firstRowFirstColumn="0" w:firstRowLastColumn="0" w:lastRowFirstColumn="0" w:lastRowLastColumn="0"/>
             </w:pPr>
             <w:r>
-              <w:t>117.04</w:t>
+              <w:t>100.23</w:t>
             </w:r>
           </w:p>
         </w:tc>
@@ -820,7 +829,7 @@
               <w:cnfStyle w:val="000000000000" w:firstRow="0" w:lastRow="0" w:firstColumn="0" w:lastColumn="0" w:oddVBand="0" w:evenVBand="0" w:oddHBand="0" w:evenHBand="0" w:firstRowFirstColumn="0" w:firstRowLastColumn="0" w:lastRowFirstColumn="0" w:lastRowLastColumn="0"/>
             </w:pPr>
             <w:r>
-              <w:t>9.51</w:t>
+              <w:t>18.95</w:t>
             </w:r>
           </w:p>
         </w:tc>
@@ -835,7 +844,7 @@
               <w:cnfStyle w:val="000000000000" w:firstRow="0" w:lastRow="0" w:firstColumn="0" w:lastColumn="0" w:oddVBand="0" w:evenVBand="0" w:oddHBand="0" w:evenHBand="0" w:firstRowFirstColumn="0" w:firstRowLastColumn="0" w:lastRowFirstColumn="0" w:lastRowLastColumn="0"/>
             </w:pPr>
             <w:r>
-              <w:t>16.61</w:t>
+              <w:t>44.5</w:t>
             </w:r>
           </w:p>
         </w:tc>
@@ -850,7 +859,7 @@
               <w:cnfStyle w:val="000000000000" w:firstRow="0" w:lastRow="0" w:firstColumn="0" w:lastColumn="0" w:oddVBand="0" w:evenVBand="0" w:oddHBand="0" w:evenHBand="0" w:firstRowFirstColumn="0" w:firstRowLastColumn="0" w:lastRowFirstColumn="0" w:lastRowLastColumn="0"/>
             </w:pPr>
             <w:r>
-              <w:t>83.98</w:t>
+              <w:t>80.39</w:t>
             </w:r>
           </w:p>
         </w:tc>
@@ -870,7 +879,10 @@
               <w:jc w:val="center"/>
             </w:pPr>
             <w:r>
-              <w:t>Var 2</w:t>
+              <w:t xml:space="preserve">Var </w:t>
+            </w:r>
+            <w:r>
+              <w:t>2</w:t>
             </w:r>
           </w:p>
         </w:tc>
@@ -885,7 +897,7 @@
               <w:cnfStyle w:val="000000100000" w:firstRow="0" w:lastRow="0" w:firstColumn="0" w:lastColumn="0" w:oddVBand="0" w:evenVBand="0" w:oddHBand="1" w:evenHBand="0" w:firstRowFirstColumn="0" w:firstRowLastColumn="0" w:lastRowFirstColumn="0" w:lastRowLastColumn="0"/>
             </w:pPr>
             <w:r>
-              <w:t>90</w:t>
+              <w:t>14</w:t>
             </w:r>
           </w:p>
         </w:tc>
@@ -900,7 +912,7 @@
               <w:cnfStyle w:val="000000100000" w:firstRow="0" w:lastRow="0" w:firstColumn="0" w:lastColumn="0" w:oddVBand="0" w:evenVBand="0" w:oddHBand="1" w:evenHBand="0" w:firstRowFirstColumn="0" w:firstRowLastColumn="0" w:lastRowFirstColumn="0" w:lastRowLastColumn="0"/>
             </w:pPr>
             <w:r>
-              <w:t>10.42</w:t>
+              <w:t>38.45</w:t>
             </w:r>
           </w:p>
         </w:tc>
@@ -915,7 +927,7 @@
               <w:cnfStyle w:val="000000100000" w:firstRow="0" w:lastRow="0" w:firstColumn="0" w:lastColumn="0" w:oddVBand="0" w:evenVBand="0" w:oddHBand="1" w:evenHBand="0" w:firstRowFirstColumn="0" w:firstRowLastColumn="0" w:lastRowFirstColumn="0" w:lastRowLastColumn="0"/>
             </w:pPr>
             <w:r>
-              <w:t>7.16</w:t>
+              <w:t>15.49</w:t>
             </w:r>
           </w:p>
         </w:tc>
@@ -930,7 +942,7 @@
               <w:cnfStyle w:val="000000100000" w:firstRow="0" w:lastRow="0" w:firstColumn="0" w:lastColumn="0" w:oddVBand="0" w:evenVBand="0" w:oddHBand="1" w:evenHBand="0" w:firstRowFirstColumn="0" w:firstRowLastColumn="0" w:lastRowFirstColumn="0" w:lastRowLastColumn="0"/>
             </w:pPr>
             <w:r>
-              <w:t>95.81</w:t>
+              <w:t>67.99</w:t>
             </w:r>
           </w:p>
         </w:tc>
@@ -945,7 +957,7 @@
               <w:cnfStyle w:val="000000100000" w:firstRow="0" w:lastRow="0" w:firstColumn="0" w:lastColumn="0" w:oddVBand="0" w:evenVBand="0" w:oddHBand="1" w:evenHBand="0" w:firstRowFirstColumn="0" w:firstRowLastColumn="0" w:lastRowFirstColumn="0" w:lastRowLastColumn="0"/>
             </w:pPr>
             <w:r>
-              <w:t>9.31</w:t>
+              <w:t>34.35</w:t>
             </w:r>
           </w:p>
         </w:tc>
@@ -960,7 +972,7 @@
               <w:cnfStyle w:val="000000100000" w:firstRow="0" w:lastRow="0" w:firstColumn="0" w:lastColumn="0" w:oddVBand="0" w:evenVBand="0" w:oddHBand="1" w:evenHBand="0" w:firstRowFirstColumn="0" w:firstRowLastColumn="0" w:lastRowFirstColumn="0" w:lastRowLastColumn="0"/>
             </w:pPr>
             <w:r>
-              <w:t>16.39</w:t>
+              <w:t>86</w:t>
             </w:r>
           </w:p>
         </w:tc>
@@ -975,7 +987,7 @@
               <w:cnfStyle w:val="000000100000" w:firstRow="0" w:lastRow="0" w:firstColumn="0" w:lastColumn="0" w:oddVBand="0" w:evenVBand="0" w:oddHBand="1" w:evenHBand="0" w:firstRowFirstColumn="0" w:firstRowLastColumn="0" w:lastRowFirstColumn="0" w:lastRowLastColumn="0"/>
             </w:pPr>
             <w:r>
-              <w:t>83.10</w:t>
+              <w:t>81.86</w:t>
             </w:r>
           </w:p>
         </w:tc>
@@ -992,7 +1004,10 @@
               <w:jc w:val="center"/>
             </w:pPr>
             <w:r>
-              <w:t>Var 2</w:t>
+              <w:t xml:space="preserve">Var </w:t>
+            </w:r>
+            <w:r>
+              <w:t>2</w:t>
             </w:r>
           </w:p>
         </w:tc>
@@ -1007,7 +1022,7 @@
               <w:cnfStyle w:val="000000000000" w:firstRow="0" w:lastRow="0" w:firstColumn="0" w:lastColumn="0" w:oddVBand="0" w:evenVBand="0" w:oddHBand="0" w:evenHBand="0" w:firstRowFirstColumn="0" w:firstRowLastColumn="0" w:lastRowFirstColumn="0" w:lastRowLastColumn="0"/>
             </w:pPr>
             <w:r>
-              <w:t>150</w:t>
+              <w:t>30</w:t>
             </w:r>
           </w:p>
         </w:tc>
@@ -1022,7 +1037,7 @@
               <w:cnfStyle w:val="000000000000" w:firstRow="0" w:lastRow="0" w:firstColumn="0" w:lastColumn="0" w:oddVBand="0" w:evenVBand="0" w:oddHBand="0" w:evenHBand="0" w:firstRowFirstColumn="0" w:firstRowLastColumn="0" w:lastRowFirstColumn="0" w:lastRowLastColumn="0"/>
             </w:pPr>
             <w:r>
-              <w:t>10.41</w:t>
+              <w:t>12.7</w:t>
             </w:r>
           </w:p>
         </w:tc>
@@ -1037,7 +1052,7 @@
               <w:cnfStyle w:val="000000000000" w:firstRow="0" w:lastRow="0" w:firstColumn="0" w:lastColumn="0" w:oddVBand="0" w:evenVBand="0" w:oddHBand="0" w:evenHBand="0" w:firstRowFirstColumn="0" w:firstRowLastColumn="0" w:lastRowFirstColumn="0" w:lastRowLastColumn="0"/>
             </w:pPr>
             <w:r>
-              <w:t>6.92</w:t>
+              <w:t>8.36</w:t>
             </w:r>
           </w:p>
         </w:tc>
@@ -1052,7 +1067,7 @@
               <w:cnfStyle w:val="000000000000" w:firstRow="0" w:lastRow="0" w:firstColumn="0" w:lastColumn="0" w:oddVBand="0" w:evenVBand="0" w:oddHBand="0" w:evenHBand="0" w:firstRowFirstColumn="0" w:firstRowLastColumn="0" w:lastRowFirstColumn="0" w:lastRowLastColumn="0"/>
             </w:pPr>
             <w:r>
-              <w:t>114.42</w:t>
+              <w:t>87.91</w:t>
             </w:r>
           </w:p>
         </w:tc>
@@ -1067,7 +1082,7 @@
               <w:cnfStyle w:val="000000000000" w:firstRow="0" w:lastRow="0" w:firstColumn="0" w:lastColumn="0" w:oddVBand="0" w:evenVBand="0" w:oddHBand="0" w:evenHBand="0" w:firstRowFirstColumn="0" w:firstRowLastColumn="0" w:lastRowFirstColumn="0" w:lastRowLastColumn="0"/>
             </w:pPr>
             <w:r>
-              <w:t>9.30</w:t>
+              <w:t>11.35</w:t>
             </w:r>
           </w:p>
         </w:tc>
@@ -1082,7 +1097,7 @@
               <w:cnfStyle w:val="000000000000" w:firstRow="0" w:lastRow="0" w:firstColumn="0" w:lastColumn="0" w:oddVBand="0" w:evenVBand="0" w:oddHBand="0" w:evenHBand="0" w:firstRowFirstColumn="0" w:firstRowLastColumn="0" w:lastRowFirstColumn="0" w:lastRowLastColumn="0"/>
             </w:pPr>
             <w:r>
-              <w:t>16.57</w:t>
+              <w:t>20.2</w:t>
             </w:r>
           </w:p>
         </w:tc>
@@ -1097,7 +1112,7 @@
               <w:cnfStyle w:val="000000000000" w:firstRow="0" w:lastRow="0" w:firstColumn="0" w:lastColumn="0" w:oddVBand="0" w:evenVBand="0" w:oddHBand="0" w:evenHBand="0" w:firstRowFirstColumn="0" w:firstRowLastColumn="0" w:lastRowFirstColumn="0" w:lastRowLastColumn="0"/>
             </w:pPr>
             <w:r>
-              <w:t>83.09</w:t>
+              <w:t>84.05</w:t>
             </w:r>
           </w:p>
         </w:tc>
@@ -1117,7 +1132,10 @@
               <w:jc w:val="center"/>
             </w:pPr>
             <w:r>
-              <w:t>Var 2</w:t>
+              <w:t xml:space="preserve">Var </w:t>
+            </w:r>
+            <w:r>
+              <w:t>2</w:t>
             </w:r>
           </w:p>
         </w:tc>
@@ -1130,6 +1148,387 @@
             <w:pPr>
               <w:jc w:val="center"/>
               <w:cnfStyle w:val="000000100000" w:firstRow="0" w:lastRow="0" w:firstColumn="0" w:lastColumn="0" w:oddVBand="0" w:evenVBand="0" w:oddHBand="1" w:evenHBand="0" w:firstRowFirstColumn="0" w:firstRowLastColumn="0" w:lastRowFirstColumn="0" w:lastRowLastColumn="0"/>
+            </w:pPr>
+            <w:r>
+              <w:t>60</w:t>
+            </w:r>
+          </w:p>
+        </w:tc>
+        <w:tc>
+          <w:tcPr>
+            <w:tcW w:w="805" w:type="dxa"/>
+            <w:vAlign w:val="center"/>
+          </w:tcPr>
+          <w:p>
+            <w:pPr>
+              <w:jc w:val="center"/>
+              <w:cnfStyle w:val="000000100000" w:firstRow="0" w:lastRow="0" w:firstColumn="0" w:lastColumn="0" w:oddVBand="0" w:evenVBand="0" w:oddHBand="1" w:evenHBand="0" w:firstRowFirstColumn="0" w:firstRowLastColumn="0" w:lastRowFirstColumn="0" w:lastRowLastColumn="0"/>
+            </w:pPr>
+            <w:r>
+              <w:t>10.89</w:t>
+            </w:r>
+          </w:p>
+        </w:tc>
+        <w:tc>
+          <w:tcPr>
+            <w:tcW w:w="1263" w:type="dxa"/>
+            <w:vAlign w:val="center"/>
+          </w:tcPr>
+          <w:p>
+            <w:pPr>
+              <w:jc w:val="center"/>
+              <w:cnfStyle w:val="000000100000" w:firstRow="0" w:lastRow="0" w:firstColumn="0" w:lastColumn="0" w:oddVBand="0" w:evenVBand="0" w:oddHBand="1" w:evenHBand="0" w:firstRowFirstColumn="0" w:firstRowLastColumn="0" w:lastRowFirstColumn="0" w:lastRowLastColumn="0"/>
+            </w:pPr>
+            <w:r>
+              <w:t>7.24</w:t>
+            </w:r>
+          </w:p>
+        </w:tc>
+        <w:tc>
+          <w:tcPr>
+            <w:tcW w:w="996" w:type="dxa"/>
+            <w:vAlign w:val="center"/>
+          </w:tcPr>
+          <w:p>
+            <w:pPr>
+              <w:jc w:val="center"/>
+              <w:cnfStyle w:val="000000100000" w:firstRow="0" w:lastRow="0" w:firstColumn="0" w:lastColumn="0" w:oddVBand="0" w:evenVBand="0" w:oddHBand="1" w:evenHBand="0" w:firstRowFirstColumn="0" w:firstRowLastColumn="0" w:lastRowFirstColumn="0" w:lastRowLastColumn="0"/>
+            </w:pPr>
+            <w:r>
+              <w:t>117.13</w:t>
+            </w:r>
+          </w:p>
+        </w:tc>
+        <w:tc>
+          <w:tcPr>
+            <w:tcW w:w="1289" w:type="dxa"/>
+            <w:vAlign w:val="center"/>
+          </w:tcPr>
+          <w:p>
+            <w:pPr>
+              <w:jc w:val="center"/>
+              <w:cnfStyle w:val="000000100000" w:firstRow="0" w:lastRow="0" w:firstColumn="0" w:lastColumn="0" w:oddVBand="0" w:evenVBand="0" w:oddHBand="1" w:evenHBand="0" w:firstRowFirstColumn="0" w:firstRowLastColumn="0" w:lastRowFirstColumn="0" w:lastRowLastColumn="0"/>
+            </w:pPr>
+            <w:r>
+              <w:t>9.73</w:t>
+            </w:r>
+          </w:p>
+        </w:tc>
+        <w:tc>
+          <w:tcPr>
+            <w:tcW w:w="953" w:type="dxa"/>
+            <w:vAlign w:val="center"/>
+          </w:tcPr>
+          <w:p>
+            <w:pPr>
+              <w:jc w:val="center"/>
+              <w:cnfStyle w:val="000000100000" w:firstRow="0" w:lastRow="0" w:firstColumn="0" w:lastColumn="0" w:oddVBand="0" w:evenVBand="0" w:oddHBand="1" w:evenHBand="0" w:firstRowFirstColumn="0" w:firstRowLastColumn="0" w:lastRowFirstColumn="0" w:lastRowLastColumn="0"/>
+            </w:pPr>
+            <w:r>
+              <w:t>17.02</w:t>
+            </w:r>
+          </w:p>
+        </w:tc>
+        <w:tc>
+          <w:tcPr>
+            <w:tcW w:w="899" w:type="dxa"/>
+            <w:vAlign w:val="center"/>
+          </w:tcPr>
+          <w:p>
+            <w:pPr>
+              <w:jc w:val="center"/>
+              <w:cnfStyle w:val="000000100000" w:firstRow="0" w:lastRow="0" w:firstColumn="0" w:lastColumn="0" w:oddVBand="0" w:evenVBand="0" w:oddHBand="1" w:evenHBand="0" w:firstRowFirstColumn="0" w:firstRowLastColumn="0" w:lastRowFirstColumn="0" w:lastRowLastColumn="0"/>
+            </w:pPr>
+            <w:r>
+              <w:t>84.45</w:t>
+            </w:r>
+          </w:p>
+        </w:tc>
+      </w:tr>
+      <w:tr>
+        <w:tc>
+          <w:tcPr>
+            <w:cnfStyle w:val="001000000000" w:firstRow="0" w:lastRow="0" w:firstColumn="1" w:lastColumn="0" w:oddVBand="0" w:evenVBand="0" w:oddHBand="0" w:evenHBand="0" w:firstRowFirstColumn="0" w:firstRowLastColumn="0" w:lastRowFirstColumn="0" w:lastRowLastColumn="0"/>
+            <w:tcW w:w="1224" w:type="dxa"/>
+            <w:vAlign w:val="center"/>
+          </w:tcPr>
+          <w:p>
+            <w:pPr>
+              <w:jc w:val="center"/>
+            </w:pPr>
+            <w:r>
+              <w:t xml:space="preserve">Var </w:t>
+            </w:r>
+            <w:r>
+              <w:t>2</w:t>
+            </w:r>
+          </w:p>
+        </w:tc>
+        <w:tc>
+          <w:tcPr>
+            <w:tcW w:w="1065" w:type="dxa"/>
+            <w:vAlign w:val="center"/>
+          </w:tcPr>
+          <w:p>
+            <w:pPr>
+              <w:jc w:val="center"/>
+              <w:cnfStyle w:val="000000000000" w:firstRow="0" w:lastRow="0" w:firstColumn="0" w:lastColumn="0" w:oddVBand="0" w:evenVBand="0" w:oddHBand="0" w:evenHBand="0" w:firstRowFirstColumn="0" w:firstRowLastColumn="0" w:lastRowFirstColumn="0" w:lastRowLastColumn="0"/>
+            </w:pPr>
+            <w:r>
+              <w:t>90</w:t>
+            </w:r>
+          </w:p>
+        </w:tc>
+        <w:tc>
+          <w:tcPr>
+            <w:tcW w:w="805" w:type="dxa"/>
+            <w:vAlign w:val="center"/>
+          </w:tcPr>
+          <w:p>
+            <w:pPr>
+              <w:jc w:val="center"/>
+              <w:cnfStyle w:val="000000000000" w:firstRow="0" w:lastRow="0" w:firstColumn="0" w:lastColumn="0" w:oddVBand="0" w:evenVBand="0" w:oddHBand="0" w:evenHBand="0" w:firstRowFirstColumn="0" w:firstRowLastColumn="0" w:lastRowFirstColumn="0" w:lastRowLastColumn="0"/>
+            </w:pPr>
+            <w:r>
+              <w:t>10.41</w:t>
+            </w:r>
+          </w:p>
+        </w:tc>
+        <w:tc>
+          <w:tcPr>
+            <w:tcW w:w="1263" w:type="dxa"/>
+            <w:vAlign w:val="center"/>
+          </w:tcPr>
+          <w:p>
+            <w:pPr>
+              <w:jc w:val="center"/>
+              <w:cnfStyle w:val="000000000000" w:firstRow="0" w:lastRow="0" w:firstColumn="0" w:lastColumn="0" w:oddVBand="0" w:evenVBand="0" w:oddHBand="0" w:evenHBand="0" w:firstRowFirstColumn="0" w:firstRowLastColumn="0" w:lastRowFirstColumn="0" w:lastRowLastColumn="0"/>
+            </w:pPr>
+            <w:r>
+              <w:t>7.1</w:t>
+            </w:r>
+          </w:p>
+        </w:tc>
+        <w:tc>
+          <w:tcPr>
+            <w:tcW w:w="996" w:type="dxa"/>
+            <w:vAlign w:val="center"/>
+          </w:tcPr>
+          <w:p>
+            <w:pPr>
+              <w:jc w:val="center"/>
+              <w:cnfStyle w:val="000000000000" w:firstRow="0" w:lastRow="0" w:firstColumn="0" w:lastColumn="0" w:oddVBand="0" w:evenVBand="0" w:oddHBand="0" w:evenHBand="0" w:firstRowFirstColumn="0" w:firstRowLastColumn="0" w:lastRowFirstColumn="0" w:lastRowLastColumn="0"/>
+            </w:pPr>
+            <w:r>
+              <w:t>104.89</w:t>
+            </w:r>
+          </w:p>
+        </w:tc>
+        <w:tc>
+          <w:tcPr>
+            <w:tcW w:w="1289" w:type="dxa"/>
+            <w:vAlign w:val="center"/>
+          </w:tcPr>
+          <w:p>
+            <w:pPr>
+              <w:jc w:val="center"/>
+              <w:cnfStyle w:val="000000000000" w:firstRow="0" w:lastRow="0" w:firstColumn="0" w:lastColumn="0" w:oddVBand="0" w:evenVBand="0" w:oddHBand="0" w:evenHBand="0" w:firstRowFirstColumn="0" w:firstRowLastColumn="0" w:lastRowFirstColumn="0" w:lastRowLastColumn="0"/>
+            </w:pPr>
+            <w:r>
+              <w:t>9.3</w:t>
+            </w:r>
+            <w:r>
+              <w:t>0</w:t>
+            </w:r>
+          </w:p>
+        </w:tc>
+        <w:tc>
+          <w:tcPr>
+            <w:tcW w:w="953" w:type="dxa"/>
+            <w:vAlign w:val="center"/>
+          </w:tcPr>
+          <w:p>
+            <w:pPr>
+              <w:jc w:val="center"/>
+              <w:cnfStyle w:val="000000000000" w:firstRow="0" w:lastRow="0" w:firstColumn="0" w:lastColumn="0" w:oddVBand="0" w:evenVBand="0" w:oddHBand="0" w:evenHBand="0" w:firstRowFirstColumn="0" w:firstRowLastColumn="0" w:lastRowFirstColumn="0" w:lastRowLastColumn="0"/>
+            </w:pPr>
+            <w:r>
+              <w:t>16.4</w:t>
+            </w:r>
+          </w:p>
+        </w:tc>
+        <w:tc>
+          <w:tcPr>
+            <w:tcW w:w="899" w:type="dxa"/>
+            <w:vAlign w:val="center"/>
+          </w:tcPr>
+          <w:p>
+            <w:pPr>
+              <w:jc w:val="center"/>
+              <w:cnfStyle w:val="000000000000" w:firstRow="0" w:lastRow="0" w:firstColumn="0" w:lastColumn="0" w:oddVBand="0" w:evenVBand="0" w:oddHBand="0" w:evenHBand="0" w:firstRowFirstColumn="0" w:firstRowLastColumn="0" w:lastRowFirstColumn="0" w:lastRowLastColumn="0"/>
+            </w:pPr>
+            <w:r>
+              <w:t>84.29</w:t>
+            </w:r>
+          </w:p>
+        </w:tc>
+      </w:tr>
+      <w:tr>
+        <w:trPr>
+          <w:cnfStyle w:val="000000100000" w:firstRow="0" w:lastRow="0" w:firstColumn="0" w:lastColumn="0" w:oddVBand="0" w:evenVBand="0" w:oddHBand="1" w:evenHBand="0" w:firstRowFirstColumn="0" w:firstRowLastColumn="0" w:lastRowFirstColumn="0" w:lastRowLastColumn="0"/>
+        </w:trPr>
+        <w:tc>
+          <w:tcPr>
+            <w:cnfStyle w:val="001000000000" w:firstRow="0" w:lastRow="0" w:firstColumn="1" w:lastColumn="0" w:oddVBand="0" w:evenVBand="0" w:oddHBand="0" w:evenHBand="0" w:firstRowFirstColumn="0" w:firstRowLastColumn="0" w:lastRowFirstColumn="0" w:lastRowLastColumn="0"/>
+            <w:tcW w:w="1224" w:type="dxa"/>
+            <w:vAlign w:val="center"/>
+          </w:tcPr>
+          <w:p>
+            <w:pPr>
+              <w:jc w:val="center"/>
+            </w:pPr>
+            <w:r>
+              <w:t xml:space="preserve">Var </w:t>
+            </w:r>
+            <w:r>
+              <w:t>2</w:t>
+            </w:r>
+          </w:p>
+        </w:tc>
+        <w:tc>
+          <w:tcPr>
+            <w:tcW w:w="1065" w:type="dxa"/>
+            <w:vAlign w:val="center"/>
+          </w:tcPr>
+          <w:p>
+            <w:pPr>
+              <w:jc w:val="center"/>
+              <w:cnfStyle w:val="000000100000" w:firstRow="0" w:lastRow="0" w:firstColumn="0" w:lastColumn="0" w:oddVBand="0" w:evenVBand="0" w:oddHBand="1" w:evenHBand="0" w:firstRowFirstColumn="0" w:firstRowLastColumn="0" w:lastRowFirstColumn="0" w:lastRowLastColumn="0"/>
+            </w:pPr>
+            <w:r>
+              <w:t>150</w:t>
+            </w:r>
+          </w:p>
+        </w:tc>
+        <w:tc>
+          <w:tcPr>
+            <w:tcW w:w="805" w:type="dxa"/>
+            <w:vAlign w:val="center"/>
+          </w:tcPr>
+          <w:p>
+            <w:pPr>
+              <w:jc w:val="center"/>
+              <w:cnfStyle w:val="000000100000" w:firstRow="0" w:lastRow="0" w:firstColumn="0" w:lastColumn="0" w:oddVBand="0" w:evenVBand="0" w:oddHBand="1" w:evenHBand="0" w:firstRowFirstColumn="0" w:firstRowLastColumn="0" w:lastRowFirstColumn="0" w:lastRowLastColumn="0"/>
+            </w:pPr>
+            <w:r>
+              <w:t>10.27</w:t>
+            </w:r>
+          </w:p>
+        </w:tc>
+        <w:tc>
+          <w:tcPr>
+            <w:tcW w:w="1263" w:type="dxa"/>
+            <w:vAlign w:val="center"/>
+          </w:tcPr>
+          <w:p>
+            <w:pPr>
+              <w:jc w:val="center"/>
+              <w:cnfStyle w:val="000000100000" w:firstRow="0" w:lastRow="0" w:firstColumn="0" w:lastColumn="0" w:oddVBand="0" w:evenVBand="0" w:oddHBand="1" w:evenHBand="0" w:firstRowFirstColumn="0" w:firstRowLastColumn="0" w:lastRowFirstColumn="0" w:lastRowLastColumn="0"/>
+            </w:pPr>
+            <w:r>
+              <w:t>6.76</w:t>
+            </w:r>
+          </w:p>
+        </w:tc>
+        <w:tc>
+          <w:tcPr>
+            <w:tcW w:w="996" w:type="dxa"/>
+            <w:vAlign w:val="center"/>
+          </w:tcPr>
+          <w:p>
+            <w:pPr>
+              <w:jc w:val="center"/>
+              <w:cnfStyle w:val="000000100000" w:firstRow="0" w:lastRow="0" w:firstColumn="0" w:lastColumn="0" w:oddVBand="0" w:evenVBand="0" w:oddHBand="1" w:evenHBand="0" w:firstRowFirstColumn="0" w:firstRowLastColumn="0" w:lastRowFirstColumn="0" w:lastRowLastColumn="0"/>
+            </w:pPr>
+            <w:r>
+              <w:t>120.6</w:t>
+            </w:r>
+          </w:p>
+        </w:tc>
+        <w:tc>
+          <w:tcPr>
+            <w:tcW w:w="1289" w:type="dxa"/>
+            <w:vAlign w:val="center"/>
+          </w:tcPr>
+          <w:p>
+            <w:pPr>
+              <w:jc w:val="center"/>
+              <w:cnfStyle w:val="000000100000" w:firstRow="0" w:lastRow="0" w:firstColumn="0" w:lastColumn="0" w:oddVBand="0" w:evenVBand="0" w:oddHBand="1" w:evenHBand="0" w:firstRowFirstColumn="0" w:firstRowLastColumn="0" w:lastRowFirstColumn="0" w:lastRowLastColumn="0"/>
+            </w:pPr>
+            <w:r>
+              <w:t>9.17</w:t>
+            </w:r>
+          </w:p>
+        </w:tc>
+        <w:tc>
+          <w:tcPr>
+            <w:tcW w:w="953" w:type="dxa"/>
+            <w:vAlign w:val="center"/>
+          </w:tcPr>
+          <w:p>
+            <w:pPr>
+              <w:jc w:val="center"/>
+              <w:cnfStyle w:val="000000100000" w:firstRow="0" w:lastRow="0" w:firstColumn="0" w:lastColumn="0" w:oddVBand="0" w:evenVBand="0" w:oddHBand="1" w:evenHBand="0" w:firstRowFirstColumn="0" w:firstRowLastColumn="0" w:lastRowFirstColumn="0" w:lastRowLastColumn="0"/>
+            </w:pPr>
+            <w:r>
+              <w:t>16.46</w:t>
+            </w:r>
+          </w:p>
+        </w:tc>
+        <w:tc>
+          <w:tcPr>
+            <w:tcW w:w="899" w:type="dxa"/>
+            <w:vAlign w:val="center"/>
+          </w:tcPr>
+          <w:p>
+            <w:pPr>
+              <w:jc w:val="center"/>
+              <w:cnfStyle w:val="000000100000" w:firstRow="0" w:lastRow="0" w:firstColumn="0" w:lastColumn="0" w:oddVBand="0" w:evenVBand="0" w:oddHBand="1" w:evenHBand="0" w:firstRowFirstColumn="0" w:firstRowLastColumn="0" w:lastRowFirstColumn="0" w:lastRowLastColumn="0"/>
+            </w:pPr>
+            <w:r>
+              <w:t>84.29</w:t>
+            </w:r>
+          </w:p>
+        </w:tc>
+      </w:tr>
+      <w:tr>
+        <w:tc>
+          <w:tcPr>
+            <w:cnfStyle w:val="001000000000" w:firstRow="0" w:lastRow="0" w:firstColumn="1" w:lastColumn="0" w:oddVBand="0" w:evenVBand="0" w:oddHBand="0" w:evenHBand="0" w:firstRowFirstColumn="0" w:firstRowLastColumn="0" w:lastRowFirstColumn="0" w:lastRowLastColumn="0"/>
+            <w:tcW w:w="1224" w:type="dxa"/>
+            <w:vAlign w:val="center"/>
+          </w:tcPr>
+          <w:p>
+            <w:pPr>
+              <w:jc w:val="center"/>
+            </w:pPr>
+            <w:r>
+              <w:t xml:space="preserve">Var </w:t>
+            </w:r>
+            <w:r>
+              <w:t>2</w:t>
+            </w:r>
+          </w:p>
+        </w:tc>
+        <w:tc>
+          <w:tcPr>
+            <w:tcW w:w="1065" w:type="dxa"/>
+            <w:vAlign w:val="center"/>
+          </w:tcPr>
+          <w:p>
+            <w:pPr>
+              <w:jc w:val="center"/>
+              <w:cnfStyle w:val="000000000000" w:firstRow="0" w:lastRow="0" w:firstColumn="0" w:lastColumn="0" w:oddVBand="0" w:evenVBand="0" w:oddHBand="0" w:evenHBand="0" w:firstRowFirstColumn="0" w:firstRowLastColumn="0" w:lastRowFirstColumn="0" w:lastRowLastColumn="0"/>
               <w:rPr>
                 <w:b/>
                 <w:bCs/>
@@ -1152,7 +1551,7 @@
           <w:p>
             <w:pPr>
               <w:jc w:val="center"/>
-              <w:cnfStyle w:val="000000100000" w:firstRow="0" w:lastRow="0" w:firstColumn="0" w:lastColumn="0" w:oddVBand="0" w:evenVBand="0" w:oddHBand="1" w:evenHBand="0" w:firstRowFirstColumn="0" w:firstRowLastColumn="0" w:lastRowFirstColumn="0" w:lastRowLastColumn="0"/>
+              <w:cnfStyle w:val="000000000000" w:firstRow="0" w:lastRow="0" w:firstColumn="0" w:lastColumn="0" w:oddVBand="0" w:evenVBand="0" w:oddHBand="0" w:evenHBand="0" w:firstRowFirstColumn="0" w:firstRowLastColumn="0" w:lastRowFirstColumn="0" w:lastRowLastColumn="0"/>
               <w:rPr>
                 <w:b/>
                 <w:bCs/>
@@ -1163,7 +1562,7 @@
                 <w:b/>
                 <w:bCs/>
               </w:rPr>
-              <w:t>10.30</w:t>
+              <w:t>10.21</w:t>
             </w:r>
           </w:p>
         </w:tc>
@@ -1175,7 +1574,7 @@
           <w:p>
             <w:pPr>
               <w:jc w:val="center"/>
-              <w:cnfStyle w:val="000000100000" w:firstRow="0" w:lastRow="0" w:firstColumn="0" w:lastColumn="0" w:oddVBand="0" w:evenVBand="0" w:oddHBand="1" w:evenHBand="0" w:firstRowFirstColumn="0" w:firstRowLastColumn="0" w:lastRowFirstColumn="0" w:lastRowLastColumn="0"/>
+              <w:cnfStyle w:val="000000000000" w:firstRow="0" w:lastRow="0" w:firstColumn="0" w:lastColumn="0" w:oddVBand="0" w:evenVBand="0" w:oddHBand="0" w:evenHBand="0" w:firstRowFirstColumn="0" w:firstRowLastColumn="0" w:lastRowFirstColumn="0" w:lastRowLastColumn="0"/>
               <w:rPr>
                 <w:b/>
                 <w:bCs/>
@@ -1186,7 +1585,7 @@
                 <w:b/>
                 <w:bCs/>
               </w:rPr>
-              <w:t>6.94</w:t>
+              <w:t>6.78</w:t>
             </w:r>
           </w:p>
         </w:tc>
@@ -1198,7 +1597,7 @@
           <w:p>
             <w:pPr>
               <w:jc w:val="center"/>
-              <w:cnfStyle w:val="000000100000" w:firstRow="0" w:lastRow="0" w:firstColumn="0" w:lastColumn="0" w:oddVBand="0" w:evenVBand="0" w:oddHBand="1" w:evenHBand="0" w:firstRowFirstColumn="0" w:firstRowLastColumn="0" w:lastRowFirstColumn="0" w:lastRowLastColumn="0"/>
+              <w:cnfStyle w:val="000000000000" w:firstRow="0" w:lastRow="0" w:firstColumn="0" w:lastColumn="0" w:oddVBand="0" w:evenVBand="0" w:oddHBand="0" w:evenHBand="0" w:firstRowFirstColumn="0" w:firstRowLastColumn="0" w:lastRowFirstColumn="0" w:lastRowLastColumn="0"/>
               <w:rPr>
                 <w:b/>
                 <w:bCs/>
@@ -1209,7 +1608,7 @@
                 <w:b/>
                 <w:bCs/>
               </w:rPr>
-              <w:t>112.17</w:t>
+              <w:t>122.39</w:t>
             </w:r>
           </w:p>
         </w:tc>
@@ -1221,7 +1620,7 @@
           <w:p>
             <w:pPr>
               <w:jc w:val="center"/>
-              <w:cnfStyle w:val="000000100000" w:firstRow="0" w:lastRow="0" w:firstColumn="0" w:lastColumn="0" w:oddVBand="0" w:evenVBand="0" w:oddHBand="1" w:evenHBand="0" w:firstRowFirstColumn="0" w:firstRowLastColumn="0" w:lastRowFirstColumn="0" w:lastRowLastColumn="0"/>
+              <w:cnfStyle w:val="000000000000" w:firstRow="0" w:lastRow="0" w:firstColumn="0" w:lastColumn="0" w:oddVBand="0" w:evenVBand="0" w:oddHBand="0" w:evenHBand="0" w:firstRowFirstColumn="0" w:firstRowLastColumn="0" w:lastRowFirstColumn="0" w:lastRowLastColumn="0"/>
               <w:rPr>
                 <w:b/>
                 <w:bCs/>
@@ -1232,7 +1631,7 @@
                 <w:b/>
                 <w:bCs/>
               </w:rPr>
-              <w:t>9.21</w:t>
+              <w:t>9.12</w:t>
             </w:r>
           </w:p>
         </w:tc>
@@ -1244,7 +1643,7 @@
           <w:p>
             <w:pPr>
               <w:jc w:val="center"/>
-              <w:cnfStyle w:val="000000100000" w:firstRow="0" w:lastRow="0" w:firstColumn="0" w:lastColumn="0" w:oddVBand="0" w:evenVBand="0" w:oddHBand="1" w:evenHBand="0" w:firstRowFirstColumn="0" w:firstRowLastColumn="0" w:lastRowFirstColumn="0" w:lastRowLastColumn="0"/>
+              <w:cnfStyle w:val="000000000000" w:firstRow="0" w:lastRow="0" w:firstColumn="0" w:lastColumn="0" w:oddVBand="0" w:evenVBand="0" w:oddHBand="0" w:evenHBand="0" w:firstRowFirstColumn="0" w:firstRowLastColumn="0" w:lastRowFirstColumn="0" w:lastRowLastColumn="0"/>
               <w:rPr>
                 <w:b/>
                 <w:bCs/>
@@ -1255,7 +1654,7 @@
                 <w:b/>
                 <w:bCs/>
               </w:rPr>
-              <w:t>16.62</w:t>
+              <w:t>16.59</w:t>
             </w:r>
           </w:p>
         </w:tc>
@@ -1267,7 +1666,7 @@
           <w:p>
             <w:pPr>
               <w:jc w:val="center"/>
-              <w:cnfStyle w:val="000000100000" w:firstRow="0" w:lastRow="0" w:firstColumn="0" w:lastColumn="0" w:oddVBand="0" w:evenVBand="0" w:oddHBand="1" w:evenHBand="0" w:firstRowFirstColumn="0" w:firstRowLastColumn="0" w:lastRowFirstColumn="0" w:lastRowLastColumn="0"/>
+              <w:cnfStyle w:val="000000000000" w:firstRow="0" w:lastRow="0" w:firstColumn="0" w:lastColumn="0" w:oddVBand="0" w:evenVBand="0" w:oddHBand="0" w:evenHBand="0" w:firstRowFirstColumn="0" w:firstRowLastColumn="0" w:lastRowFirstColumn="0" w:lastRowLastColumn="0"/>
               <w:rPr>
                 <w:b/>
                 <w:bCs/>
@@ -1278,129 +1677,7 @@
                 <w:b/>
                 <w:bCs/>
               </w:rPr>
-              <w:t>82.92</w:t>
-            </w:r>
-          </w:p>
-        </w:tc>
-      </w:tr>
-      <w:tr>
-        <w:tc>
-          <w:tcPr>
-            <w:cnfStyle w:val="001000000000" w:firstRow="0" w:lastRow="0" w:firstColumn="1" w:lastColumn="0" w:oddVBand="0" w:evenVBand="0" w:oddHBand="0" w:evenHBand="0" w:firstRowFirstColumn="0" w:firstRowLastColumn="0" w:lastRowFirstColumn="0" w:lastRowLastColumn="0"/>
-            <w:tcW w:w="1224" w:type="dxa"/>
-            <w:vAlign w:val="center"/>
-          </w:tcPr>
-          <w:p>
-            <w:pPr>
-              <w:jc w:val="center"/>
-            </w:pPr>
-            <w:r>
-              <w:t>Var 3</w:t>
-            </w:r>
-          </w:p>
-        </w:tc>
-        <w:tc>
-          <w:tcPr>
-            <w:tcW w:w="1065" w:type="dxa"/>
-            <w:vAlign w:val="center"/>
-          </w:tcPr>
-          <w:p>
-            <w:pPr>
-              <w:jc w:val="center"/>
-              <w:cnfStyle w:val="000000000000" w:firstRow="0" w:lastRow="0" w:firstColumn="0" w:lastColumn="0" w:oddVBand="0" w:evenVBand="0" w:oddHBand="0" w:evenHBand="0" w:firstRowFirstColumn="0" w:firstRowLastColumn="0" w:lastRowFirstColumn="0" w:lastRowLastColumn="0"/>
-            </w:pPr>
-            <w:r>
-              <w:t>No</w:t>
-            </w:r>
-          </w:p>
-        </w:tc>
-        <w:tc>
-          <w:tcPr>
-            <w:tcW w:w="805" w:type="dxa"/>
-            <w:vAlign w:val="center"/>
-          </w:tcPr>
-          <w:p>
-            <w:pPr>
-              <w:jc w:val="center"/>
-              <w:cnfStyle w:val="000000000000" w:firstRow="0" w:lastRow="0" w:firstColumn="0" w:lastColumn="0" w:oddVBand="0" w:evenVBand="0" w:oddHBand="0" w:evenHBand="0" w:firstRowFirstColumn="0" w:firstRowLastColumn="0" w:lastRowFirstColumn="0" w:lastRowLastColumn="0"/>
-            </w:pPr>
-            <w:r>
-              <w:t>12.02</w:t>
-            </w:r>
-          </w:p>
-        </w:tc>
-        <w:tc>
-          <w:tcPr>
-            <w:tcW w:w="1263" w:type="dxa"/>
-            <w:vAlign w:val="center"/>
-          </w:tcPr>
-          <w:p>
-            <w:pPr>
-              <w:jc w:val="center"/>
-              <w:cnfStyle w:val="000000000000" w:firstRow="0" w:lastRow="0" w:firstColumn="0" w:lastColumn="0" w:oddVBand="0" w:evenVBand="0" w:oddHBand="0" w:evenHBand="0" w:firstRowFirstColumn="0" w:firstRowLastColumn="0" w:lastRowFirstColumn="0" w:lastRowLastColumn="0"/>
-            </w:pPr>
-            <w:r>
-              <w:t>8.06</w:t>
-            </w:r>
-          </w:p>
-        </w:tc>
-        <w:tc>
-          <w:tcPr>
-            <w:tcW w:w="996" w:type="dxa"/>
-            <w:vAlign w:val="center"/>
-          </w:tcPr>
-          <w:p>
-            <w:pPr>
-              <w:jc w:val="center"/>
-              <w:cnfStyle w:val="000000000000" w:firstRow="0" w:lastRow="0" w:firstColumn="0" w:lastColumn="0" w:oddVBand="0" w:evenVBand="0" w:oddHBand="0" w:evenHBand="0" w:firstRowFirstColumn="0" w:firstRowLastColumn="0" w:lastRowFirstColumn="0" w:lastRowLastColumn="0"/>
-            </w:pPr>
-            <w:r>
-              <w:t>125.88</w:t>
-            </w:r>
-          </w:p>
-        </w:tc>
-        <w:tc>
-          <w:tcPr>
-            <w:tcW w:w="1289" w:type="dxa"/>
-            <w:vAlign w:val="center"/>
-          </w:tcPr>
-          <w:p>
-            <w:pPr>
-              <w:jc w:val="center"/>
-              <w:cnfStyle w:val="000000000000" w:firstRow="0" w:lastRow="0" w:firstColumn="0" w:lastColumn="0" w:oddVBand="0" w:evenVBand="0" w:oddHBand="0" w:evenHBand="0" w:firstRowFirstColumn="0" w:firstRowLastColumn="0" w:lastRowFirstColumn="0" w:lastRowLastColumn="0"/>
-            </w:pPr>
-            <w:r>
-              <w:t>10.74</w:t>
-            </w:r>
-          </w:p>
-        </w:tc>
-        <w:tc>
-          <w:tcPr>
-            <w:tcW w:w="953" w:type="dxa"/>
-            <w:vAlign w:val="center"/>
-          </w:tcPr>
-          <w:p>
-            <w:pPr>
-              <w:jc w:val="center"/>
-              <w:cnfStyle w:val="000000000000" w:firstRow="0" w:lastRow="0" w:firstColumn="0" w:lastColumn="0" w:oddVBand="0" w:evenVBand="0" w:oddHBand="0" w:evenHBand="0" w:firstRowFirstColumn="0" w:firstRowLastColumn="0" w:lastRowFirstColumn="0" w:lastRowLastColumn="0"/>
-            </w:pPr>
-            <w:r>
-              <w:t>19.99</w:t>
-            </w:r>
-          </w:p>
-        </w:tc>
-        <w:tc>
-          <w:tcPr>
-            <w:tcW w:w="899" w:type="dxa"/>
-            <w:vAlign w:val="center"/>
-          </w:tcPr>
-          <w:p>
-            <w:pPr>
-              <w:jc w:val="center"/>
-              <w:cnfStyle w:val="000000000000" w:firstRow="0" w:lastRow="0" w:firstColumn="0" w:lastColumn="0" w:oddVBand="0" w:evenVBand="0" w:oddHBand="0" w:evenHBand="0" w:firstRowFirstColumn="0" w:firstRowLastColumn="0" w:lastRowFirstColumn="0" w:lastRowLastColumn="0"/>
-            </w:pPr>
-            <w:r>
-              <w:t>82.76</w:t>
+              <w:t>83.99</w:t>
             </w:r>
           </w:p>
         </w:tc>
@@ -1420,6 +1697,131 @@
               <w:jc w:val="center"/>
             </w:pPr>
             <w:r>
+              <w:t xml:space="preserve">Var </w:t>
+            </w:r>
+            <w:r>
+              <w:t>2</w:t>
+            </w:r>
+          </w:p>
+        </w:tc>
+        <w:tc>
+          <w:tcPr>
+            <w:tcW w:w="1065" w:type="dxa"/>
+            <w:vAlign w:val="center"/>
+          </w:tcPr>
+          <w:p>
+            <w:pPr>
+              <w:jc w:val="center"/>
+              <w:cnfStyle w:val="000000100000" w:firstRow="0" w:lastRow="0" w:firstColumn="0" w:lastColumn="0" w:oddVBand="0" w:evenVBand="0" w:oddHBand="1" w:evenHBand="0" w:firstRowFirstColumn="0" w:firstRowLastColumn="0" w:lastRowFirstColumn="0" w:lastRowLastColumn="0"/>
+            </w:pPr>
+            <w:r>
+              <w:t>365</w:t>
+            </w:r>
+          </w:p>
+        </w:tc>
+        <w:tc>
+          <w:tcPr>
+            <w:tcW w:w="805" w:type="dxa"/>
+            <w:vAlign w:val="center"/>
+          </w:tcPr>
+          <w:p>
+            <w:pPr>
+              <w:jc w:val="center"/>
+              <w:cnfStyle w:val="000000100000" w:firstRow="0" w:lastRow="0" w:firstColumn="0" w:lastColumn="0" w:oddVBand="0" w:evenVBand="0" w:oddHBand="1" w:evenHBand="0" w:firstRowFirstColumn="0" w:firstRowLastColumn="0" w:lastRowFirstColumn="0" w:lastRowLastColumn="0"/>
+            </w:pPr>
+            <w:r>
+              <w:t>10.76</w:t>
+            </w:r>
+          </w:p>
+        </w:tc>
+        <w:tc>
+          <w:tcPr>
+            <w:tcW w:w="1263" w:type="dxa"/>
+            <w:vAlign w:val="center"/>
+          </w:tcPr>
+          <w:p>
+            <w:pPr>
+              <w:jc w:val="center"/>
+              <w:cnfStyle w:val="000000100000" w:firstRow="0" w:lastRow="0" w:firstColumn="0" w:lastColumn="0" w:oddVBand="0" w:evenVBand="0" w:oddHBand="1" w:evenHBand="0" w:firstRowFirstColumn="0" w:firstRowLastColumn="0" w:lastRowFirstColumn="0" w:lastRowLastColumn="0"/>
+            </w:pPr>
+            <w:r>
+              <w:t>6.68</w:t>
+            </w:r>
+          </w:p>
+        </w:tc>
+        <w:tc>
+          <w:tcPr>
+            <w:tcW w:w="996" w:type="dxa"/>
+            <w:vAlign w:val="center"/>
+          </w:tcPr>
+          <w:p>
+            <w:pPr>
+              <w:jc w:val="center"/>
+              <w:cnfStyle w:val="000000100000" w:firstRow="0" w:lastRow="0" w:firstColumn="0" w:lastColumn="0" w:oddVBand="0" w:evenVBand="0" w:oddHBand="1" w:evenHBand="0" w:firstRowFirstColumn="0" w:firstRowLastColumn="0" w:lastRowFirstColumn="0" w:lastRowLastColumn="0"/>
+            </w:pPr>
+            <w:r>
+              <w:t>132.38</w:t>
+            </w:r>
+          </w:p>
+        </w:tc>
+        <w:tc>
+          <w:tcPr>
+            <w:tcW w:w="1289" w:type="dxa"/>
+            <w:vAlign w:val="center"/>
+          </w:tcPr>
+          <w:p>
+            <w:pPr>
+              <w:jc w:val="center"/>
+              <w:cnfStyle w:val="000000100000" w:firstRow="0" w:lastRow="0" w:firstColumn="0" w:lastColumn="0" w:oddVBand="0" w:evenVBand="0" w:oddHBand="1" w:evenHBand="0" w:firstRowFirstColumn="0" w:firstRowLastColumn="0" w:lastRowFirstColumn="0" w:lastRowLastColumn="0"/>
+            </w:pPr>
+            <w:r>
+              <w:t>9.61</w:t>
+            </w:r>
+          </w:p>
+        </w:tc>
+        <w:tc>
+          <w:tcPr>
+            <w:tcW w:w="953" w:type="dxa"/>
+            <w:vAlign w:val="center"/>
+          </w:tcPr>
+          <w:p>
+            <w:pPr>
+              <w:jc w:val="center"/>
+              <w:cnfStyle w:val="000000100000" w:firstRow="0" w:lastRow="0" w:firstColumn="0" w:lastColumn="0" w:oddVBand="0" w:evenVBand="0" w:oddHBand="1" w:evenHBand="0" w:firstRowFirstColumn="0" w:firstRowLastColumn="0" w:lastRowFirstColumn="0" w:lastRowLastColumn="0"/>
+            </w:pPr>
+            <w:r>
+              <w:t>18.13</w:t>
+            </w:r>
+          </w:p>
+        </w:tc>
+        <w:tc>
+          <w:tcPr>
+            <w:tcW w:w="899" w:type="dxa"/>
+            <w:vAlign w:val="center"/>
+          </w:tcPr>
+          <w:p>
+            <w:pPr>
+              <w:jc w:val="center"/>
+              <w:cnfStyle w:val="000000100000" w:firstRow="0" w:lastRow="0" w:firstColumn="0" w:lastColumn="0" w:oddVBand="0" w:evenVBand="0" w:oddHBand="1" w:evenHBand="0" w:firstRowFirstColumn="0" w:firstRowLastColumn="0" w:lastRowFirstColumn="0" w:lastRowLastColumn="0"/>
+            </w:pPr>
+            <w:r>
+              <w:t>83.56</w:t>
+            </w:r>
+          </w:p>
+        </w:tc>
+      </w:tr>
+      <w:tr>
+        <w:tc>
+          <w:tcPr>
+            <w:cnfStyle w:val="001000000000" w:firstRow="0" w:lastRow="0" w:firstColumn="1" w:lastColumn="0" w:oddVBand="0" w:evenVBand="0" w:oddHBand="0" w:evenHBand="0" w:firstRowFirstColumn="0" w:firstRowLastColumn="0" w:lastRowFirstColumn="0" w:lastRowLastColumn="0"/>
+            <w:tcW w:w="1224" w:type="dxa"/>
+            <w:vAlign w:val="center"/>
+          </w:tcPr>
+          <w:p>
+            <w:pPr>
+              <w:jc w:val="center"/>
+            </w:pPr>
+            <w:r>
               <w:t>Var 3</w:t>
             </w:r>
           </w:p>
@@ -1432,6 +1834,131 @@
           <w:p>
             <w:pPr>
               <w:jc w:val="center"/>
+              <w:cnfStyle w:val="000000000000" w:firstRow="0" w:lastRow="0" w:firstColumn="0" w:lastColumn="0" w:oddVBand="0" w:evenVBand="0" w:oddHBand="0" w:evenHBand="0" w:firstRowFirstColumn="0" w:firstRowLastColumn="0" w:lastRowFirstColumn="0" w:lastRowLastColumn="0"/>
+            </w:pPr>
+            <w:r>
+              <w:t>No</w:t>
+            </w:r>
+          </w:p>
+        </w:tc>
+        <w:tc>
+          <w:tcPr>
+            <w:tcW w:w="805" w:type="dxa"/>
+            <w:vAlign w:val="center"/>
+          </w:tcPr>
+          <w:p>
+            <w:pPr>
+              <w:jc w:val="center"/>
+              <w:cnfStyle w:val="000000000000" w:firstRow="0" w:lastRow="0" w:firstColumn="0" w:lastColumn="0" w:oddVBand="0" w:evenVBand="0" w:oddHBand="0" w:evenHBand="0" w:firstRowFirstColumn="0" w:firstRowLastColumn="0" w:lastRowFirstColumn="0" w:lastRowLastColumn="0"/>
+            </w:pPr>
+            <w:r>
+              <w:t>12.02</w:t>
+            </w:r>
+          </w:p>
+        </w:tc>
+        <w:tc>
+          <w:tcPr>
+            <w:tcW w:w="1263" w:type="dxa"/>
+            <w:vAlign w:val="center"/>
+          </w:tcPr>
+          <w:p>
+            <w:pPr>
+              <w:jc w:val="center"/>
+              <w:cnfStyle w:val="000000000000" w:firstRow="0" w:lastRow="0" w:firstColumn="0" w:lastColumn="0" w:oddVBand="0" w:evenVBand="0" w:oddHBand="0" w:evenHBand="0" w:firstRowFirstColumn="0" w:firstRowLastColumn="0" w:lastRowFirstColumn="0" w:lastRowLastColumn="0"/>
+            </w:pPr>
+            <w:r>
+              <w:t>8.06</w:t>
+            </w:r>
+          </w:p>
+        </w:tc>
+        <w:tc>
+          <w:tcPr>
+            <w:tcW w:w="996" w:type="dxa"/>
+            <w:vAlign w:val="center"/>
+          </w:tcPr>
+          <w:p>
+            <w:pPr>
+              <w:jc w:val="center"/>
+              <w:cnfStyle w:val="000000000000" w:firstRow="0" w:lastRow="0" w:firstColumn="0" w:lastColumn="0" w:oddVBand="0" w:evenVBand="0" w:oddHBand="0" w:evenHBand="0" w:firstRowFirstColumn="0" w:firstRowLastColumn="0" w:lastRowFirstColumn="0" w:lastRowLastColumn="0"/>
+            </w:pPr>
+            <w:r>
+              <w:t>125.88</w:t>
+            </w:r>
+          </w:p>
+        </w:tc>
+        <w:tc>
+          <w:tcPr>
+            <w:tcW w:w="1289" w:type="dxa"/>
+            <w:vAlign w:val="center"/>
+          </w:tcPr>
+          <w:p>
+            <w:pPr>
+              <w:jc w:val="center"/>
+              <w:cnfStyle w:val="000000000000" w:firstRow="0" w:lastRow="0" w:firstColumn="0" w:lastColumn="0" w:oddVBand="0" w:evenVBand="0" w:oddHBand="0" w:evenHBand="0" w:firstRowFirstColumn="0" w:firstRowLastColumn="0" w:lastRowFirstColumn="0" w:lastRowLastColumn="0"/>
+            </w:pPr>
+            <w:r>
+              <w:t>10.74</w:t>
+            </w:r>
+          </w:p>
+        </w:tc>
+        <w:tc>
+          <w:tcPr>
+            <w:tcW w:w="953" w:type="dxa"/>
+            <w:vAlign w:val="center"/>
+          </w:tcPr>
+          <w:p>
+            <w:pPr>
+              <w:jc w:val="center"/>
+              <w:cnfStyle w:val="000000000000" w:firstRow="0" w:lastRow="0" w:firstColumn="0" w:lastColumn="0" w:oddVBand="0" w:evenVBand="0" w:oddHBand="0" w:evenHBand="0" w:firstRowFirstColumn="0" w:firstRowLastColumn="0" w:lastRowFirstColumn="0" w:lastRowLastColumn="0"/>
+            </w:pPr>
+            <w:r>
+              <w:t>19.99</w:t>
+            </w:r>
+          </w:p>
+        </w:tc>
+        <w:tc>
+          <w:tcPr>
+            <w:tcW w:w="899" w:type="dxa"/>
+            <w:vAlign w:val="center"/>
+          </w:tcPr>
+          <w:p>
+            <w:pPr>
+              <w:jc w:val="center"/>
+              <w:cnfStyle w:val="000000000000" w:firstRow="0" w:lastRow="0" w:firstColumn="0" w:lastColumn="0" w:oddVBand="0" w:evenVBand="0" w:oddHBand="0" w:evenHBand="0" w:firstRowFirstColumn="0" w:firstRowLastColumn="0" w:lastRowFirstColumn="0" w:lastRowLastColumn="0"/>
+            </w:pPr>
+            <w:r>
+              <w:t>82.76</w:t>
+            </w:r>
+          </w:p>
+        </w:tc>
+      </w:tr>
+      <w:tr>
+        <w:trPr>
+          <w:cnfStyle w:val="000000100000" w:firstRow="0" w:lastRow="0" w:firstColumn="0" w:lastColumn="0" w:oddVBand="0" w:evenVBand="0" w:oddHBand="1" w:evenHBand="0" w:firstRowFirstColumn="0" w:firstRowLastColumn="0" w:lastRowFirstColumn="0" w:lastRowLastColumn="0"/>
+        </w:trPr>
+        <w:tc>
+          <w:tcPr>
+            <w:cnfStyle w:val="001000000000" w:firstRow="0" w:lastRow="0" w:firstColumn="1" w:lastColumn="0" w:oddVBand="0" w:evenVBand="0" w:oddHBand="0" w:evenHBand="0" w:firstRowFirstColumn="0" w:firstRowLastColumn="0" w:lastRowFirstColumn="0" w:lastRowLastColumn="0"/>
+            <w:tcW w:w="1224" w:type="dxa"/>
+            <w:vAlign w:val="center"/>
+          </w:tcPr>
+          <w:p>
+            <w:pPr>
+              <w:jc w:val="center"/>
+            </w:pPr>
+            <w:r>
+              <w:t>Var 3</w:t>
+            </w:r>
+          </w:p>
+        </w:tc>
+        <w:tc>
+          <w:tcPr>
+            <w:tcW w:w="1065" w:type="dxa"/>
+            <w:vAlign w:val="center"/>
+          </w:tcPr>
+          <w:p>
+            <w:pPr>
+              <w:jc w:val="center"/>
               <w:cnfStyle w:val="000000100000" w:firstRow="0" w:lastRow="0" w:firstColumn="0" w:lastColumn="0" w:oddVBand="0" w:evenVBand="0" w:oddHBand="1" w:evenHBand="0" w:firstRowFirstColumn="0" w:firstRowLastColumn="0" w:lastRowFirstColumn="0" w:lastRowLastColumn="0"/>
             </w:pPr>
             <w:r>
@@ -1496,6 +2023,9 @@
             </w:pPr>
             <w:r>
               <w:t>9.4</w:t>
+            </w:r>
+            <w:r>
+              <w:t>0</w:t>
             </w:r>
           </w:p>
         </w:tc>
@@ -2320,6 +2850,7 @@
               <w:jc w:val="center"/>
             </w:pPr>
             <w:r>
+              <w:lastRenderedPageBreak/>
               <w:t>Todas</w:t>
             </w:r>
           </w:p>
@@ -2814,7 +3345,6 @@
               <w:jc w:val="center"/>
             </w:pPr>
             <w:r>
-              <w:lastRenderedPageBreak/>
               <w:t>Todas</w:t>
             </w:r>
           </w:p>
@@ -3583,7 +4113,43 @@
         <w:rPr>
           <w:lang w:val="en-US"/>
         </w:rPr>
-        <w:t>(n_estimators = 100, criterion = "mae",max_depth = 20,max_features = 'log2')</w:t>
+        <w:t xml:space="preserve">(n_estimators = </w:t>
+      </w:r>
+      <w:r>
+        <w:rPr>
+          <w:lang w:val="en-US"/>
+        </w:rPr>
+        <w:t>150</w:t>
+      </w:r>
+      <w:r>
+        <w:rPr>
+          <w:lang w:val="en-US"/>
+        </w:rPr>
+        <w:t xml:space="preserve">, criterion = "mae",max_depth = </w:t>
+      </w:r>
+      <w:r>
+        <w:rPr>
+          <w:lang w:val="en-US"/>
+        </w:rPr>
+        <w:t>None</w:t>
+      </w:r>
+      <w:r>
+        <w:rPr>
+          <w:lang w:val="en-US"/>
+        </w:rPr>
+        <w:t xml:space="preserve">,max_features </w:t>
+      </w:r>
+      <w:r>
+        <w:rPr>
+          <w:lang w:val="en-US"/>
+        </w:rPr>
+        <w:t>= X_train.shape[1] -1, n_jobs = -1, random_state = 123</w:t>
+      </w:r>
+      <w:r>
+        <w:rPr>
+          <w:lang w:val="en-US"/>
+        </w:rPr>
+        <w:t>)</w:t>
       </w:r>
     </w:p>
     <w:p>
@@ -3773,7 +4339,7 @@
               <w:cnfStyle w:val="000000100000" w:firstRow="0" w:lastRow="0" w:firstColumn="0" w:lastColumn="0" w:oddVBand="0" w:evenVBand="0" w:oddHBand="1" w:evenHBand="0" w:firstRowFirstColumn="0" w:firstRowLastColumn="0" w:lastRowFirstColumn="0" w:lastRowLastColumn="0"/>
             </w:pPr>
             <w:r>
-              <w:t>30</w:t>
+              <w:t>No</w:t>
             </w:r>
           </w:p>
         </w:tc>
@@ -3787,9 +4353,6 @@
               <w:jc w:val="center"/>
               <w:cnfStyle w:val="000000100000" w:firstRow="0" w:lastRow="0" w:firstColumn="0" w:lastColumn="0" w:oddVBand="0" w:evenVBand="0" w:oddHBand="1" w:evenHBand="0" w:firstRowFirstColumn="0" w:firstRowLastColumn="0" w:lastRowFirstColumn="0" w:lastRowLastColumn="0"/>
             </w:pPr>
-            <w:r>
-              <w:t>12.07</w:t>
-            </w:r>
           </w:p>
         </w:tc>
         <w:tc>
@@ -3802,9 +4365,6 @@
               <w:jc w:val="center"/>
               <w:cnfStyle w:val="000000100000" w:firstRow="0" w:lastRow="0" w:firstColumn="0" w:lastColumn="0" w:oddVBand="0" w:evenVBand="0" w:oddHBand="1" w:evenHBand="0" w:firstRowFirstColumn="0" w:firstRowLastColumn="0" w:lastRowFirstColumn="0" w:lastRowLastColumn="0"/>
             </w:pPr>
-            <w:r>
-              <w:t>7.71</w:t>
-            </w:r>
           </w:p>
         </w:tc>
         <w:tc>
@@ -3817,9 +4377,6 @@
               <w:jc w:val="center"/>
               <w:cnfStyle w:val="000000100000" w:firstRow="0" w:lastRow="0" w:firstColumn="0" w:lastColumn="0" w:oddVBand="0" w:evenVBand="0" w:oddHBand="1" w:evenHBand="0" w:firstRowFirstColumn="0" w:firstRowLastColumn="0" w:lastRowFirstColumn="0" w:lastRowLastColumn="0"/>
             </w:pPr>
-            <w:r>
-              <w:t>148.32</w:t>
-            </w:r>
           </w:p>
         </w:tc>
         <w:tc>
@@ -3832,9 +4389,6 @@
               <w:jc w:val="center"/>
               <w:cnfStyle w:val="000000100000" w:firstRow="0" w:lastRow="0" w:firstColumn="0" w:lastColumn="0" w:oddVBand="0" w:evenVBand="0" w:oddHBand="1" w:evenHBand="0" w:firstRowFirstColumn="0" w:firstRowLastColumn="0" w:lastRowFirstColumn="0" w:lastRowLastColumn="0"/>
             </w:pPr>
-            <w:r>
-              <w:t>10.78</w:t>
-            </w:r>
           </w:p>
         </w:tc>
         <w:tc>
@@ -3847,9 +4401,6 @@
               <w:jc w:val="center"/>
               <w:cnfStyle w:val="000000100000" w:firstRow="0" w:lastRow="0" w:firstColumn="0" w:lastColumn="0" w:oddVBand="0" w:evenVBand="0" w:oddHBand="1" w:evenHBand="0" w:firstRowFirstColumn="0" w:firstRowLastColumn="0" w:lastRowFirstColumn="0" w:lastRowLastColumn="0"/>
             </w:pPr>
-            <w:r>
-              <w:t>19.9</w:t>
-            </w:r>
           </w:p>
         </w:tc>
         <w:tc>
@@ -3862,9 +4413,6 @@
               <w:jc w:val="center"/>
               <w:cnfStyle w:val="000000100000" w:firstRow="0" w:lastRow="0" w:firstColumn="0" w:lastColumn="0" w:oddVBand="0" w:evenVBand="0" w:oddHBand="1" w:evenHBand="0" w:firstRowFirstColumn="0" w:firstRowLastColumn="0" w:lastRowFirstColumn="0" w:lastRowLastColumn="0"/>
             </w:pPr>
-            <w:r>
-              <w:t>80.91</w:t>
-            </w:r>
           </w:p>
         </w:tc>
       </w:tr>
@@ -3910,7 +4458,7 @@
               <w:cnfStyle w:val="000000000000" w:firstRow="0" w:lastRow="0" w:firstColumn="0" w:lastColumn="0" w:oddVBand="0" w:evenVBand="0" w:oddHBand="0" w:evenHBand="0" w:firstRowFirstColumn="0" w:firstRowLastColumn="0" w:lastRowFirstColumn="0" w:lastRowLastColumn="0"/>
             </w:pPr>
             <w:r>
-              <w:t>12.46</w:t>
+              <w:t>10.45</w:t>
             </w:r>
           </w:p>
         </w:tc>
@@ -3925,7 +4473,7 @@
               <w:cnfStyle w:val="000000000000" w:firstRow="0" w:lastRow="0" w:firstColumn="0" w:lastColumn="0" w:oddVBand="0" w:evenVBand="0" w:oddHBand="0" w:evenHBand="0" w:firstRowFirstColumn="0" w:firstRowLastColumn="0" w:lastRowFirstColumn="0" w:lastRowLastColumn="0"/>
             </w:pPr>
             <w:r>
-              <w:t>7.89</w:t>
+              <w:t>6.16</w:t>
             </w:r>
           </w:p>
         </w:tc>
@@ -3940,7 +4488,7 @@
               <w:cnfStyle w:val="000000000000" w:firstRow="0" w:lastRow="0" w:firstColumn="0" w:lastColumn="0" w:oddVBand="0" w:evenVBand="0" w:oddHBand="0" w:evenHBand="0" w:firstRowFirstColumn="0" w:firstRowLastColumn="0" w:lastRowFirstColumn="0" w:lastRowLastColumn="0"/>
             </w:pPr>
             <w:r>
-              <w:t>178.04</w:t>
+              <w:t>62.07</w:t>
             </w:r>
           </w:p>
         </w:tc>
@@ -3955,7 +4503,7 @@
               <w:cnfStyle w:val="000000000000" w:firstRow="0" w:lastRow="0" w:firstColumn="0" w:lastColumn="0" w:oddVBand="0" w:evenVBand="0" w:oddHBand="0" w:evenHBand="0" w:firstRowFirstColumn="0" w:firstRowLastColumn="0" w:lastRowFirstColumn="0" w:lastRowLastColumn="0"/>
             </w:pPr>
             <w:r>
-              <w:t>11.13</w:t>
+              <w:t>9.33</w:t>
             </w:r>
           </w:p>
         </w:tc>
@@ -3970,7 +4518,7 @@
               <w:cnfStyle w:val="000000000000" w:firstRow="0" w:lastRow="0" w:firstColumn="0" w:lastColumn="0" w:oddVBand="0" w:evenVBand="0" w:oddHBand="0" w:evenHBand="0" w:firstRowFirstColumn="0" w:firstRowLastColumn="0" w:lastRowFirstColumn="0" w:lastRowLastColumn="0"/>
             </w:pPr>
             <w:r>
-              <w:t>20.51</w:t>
+              <w:t>17.88</w:t>
             </w:r>
           </w:p>
         </w:tc>
@@ -3985,7 +4533,7 @@
               <w:cnfStyle w:val="000000000000" w:firstRow="0" w:lastRow="0" w:firstColumn="0" w:lastColumn="0" w:oddVBand="0" w:evenVBand="0" w:oddHBand="0" w:evenHBand="0" w:firstRowFirstColumn="0" w:firstRowLastColumn="0" w:lastRowFirstColumn="0" w:lastRowLastColumn="0"/>
             </w:pPr>
             <w:r>
-              <w:t>80.63</w:t>
+              <w:t>82.09</w:t>
             </w:r>
           </w:p>
         </w:tc>
@@ -4020,6 +4568,253 @@
               <w:cnfStyle w:val="000000100000" w:firstRow="0" w:lastRow="0" w:firstColumn="0" w:lastColumn="0" w:oddVBand="0" w:evenVBand="0" w:oddHBand="1" w:evenHBand="0" w:firstRowFirstColumn="0" w:firstRowLastColumn="0" w:lastRowFirstColumn="0" w:lastRowLastColumn="0"/>
             </w:pPr>
             <w:r>
+              <w:t>14</w:t>
+            </w:r>
+          </w:p>
+        </w:tc>
+        <w:tc>
+          <w:tcPr>
+            <w:tcW w:w="805" w:type="dxa"/>
+            <w:vAlign w:val="center"/>
+          </w:tcPr>
+          <w:p>
+            <w:pPr>
+              <w:jc w:val="center"/>
+              <w:cnfStyle w:val="000000100000" w:firstRow="0" w:lastRow="0" w:firstColumn="0" w:lastColumn="0" w:oddVBand="0" w:evenVBand="0" w:oddHBand="1" w:evenHBand="0" w:firstRowFirstColumn="0" w:firstRowLastColumn="0" w:lastRowFirstColumn="0" w:lastRowLastColumn="0"/>
+            </w:pPr>
+            <w:r>
+              <w:t>10.22</w:t>
+            </w:r>
+          </w:p>
+        </w:tc>
+        <w:tc>
+          <w:tcPr>
+            <w:tcW w:w="1263" w:type="dxa"/>
+            <w:vAlign w:val="center"/>
+          </w:tcPr>
+          <w:p>
+            <w:pPr>
+              <w:jc w:val="center"/>
+              <w:cnfStyle w:val="000000100000" w:firstRow="0" w:lastRow="0" w:firstColumn="0" w:lastColumn="0" w:oddVBand="0" w:evenVBand="0" w:oddHBand="1" w:evenHBand="0" w:firstRowFirstColumn="0" w:firstRowLastColumn="0" w:lastRowFirstColumn="0" w:lastRowLastColumn="0"/>
+            </w:pPr>
+            <w:r>
+              <w:t>5.94</w:t>
+            </w:r>
+          </w:p>
+        </w:tc>
+        <w:tc>
+          <w:tcPr>
+            <w:tcW w:w="996" w:type="dxa"/>
+            <w:vAlign w:val="center"/>
+          </w:tcPr>
+          <w:p>
+            <w:pPr>
+              <w:jc w:val="center"/>
+              <w:cnfStyle w:val="000000100000" w:firstRow="0" w:lastRow="0" w:firstColumn="0" w:lastColumn="0" w:oddVBand="0" w:evenVBand="0" w:oddHBand="1" w:evenHBand="0" w:firstRowFirstColumn="0" w:firstRowLastColumn="0" w:lastRowFirstColumn="0" w:lastRowLastColumn="0"/>
+            </w:pPr>
+            <w:r>
+              <w:t>63.79</w:t>
+            </w:r>
+          </w:p>
+        </w:tc>
+        <w:tc>
+          <w:tcPr>
+            <w:tcW w:w="1289" w:type="dxa"/>
+            <w:vAlign w:val="center"/>
+          </w:tcPr>
+          <w:p>
+            <w:pPr>
+              <w:jc w:val="center"/>
+              <w:cnfStyle w:val="000000100000" w:firstRow="0" w:lastRow="0" w:firstColumn="0" w:lastColumn="0" w:oddVBand="0" w:evenVBand="0" w:oddHBand="1" w:evenHBand="0" w:firstRowFirstColumn="0" w:firstRowLastColumn="0" w:lastRowFirstColumn="0" w:lastRowLastColumn="0"/>
+            </w:pPr>
+            <w:r>
+              <w:t>9.13</w:t>
+            </w:r>
+          </w:p>
+        </w:tc>
+        <w:tc>
+          <w:tcPr>
+            <w:tcW w:w="953" w:type="dxa"/>
+            <w:vAlign w:val="center"/>
+          </w:tcPr>
+          <w:p>
+            <w:pPr>
+              <w:jc w:val="center"/>
+              <w:cnfStyle w:val="000000100000" w:firstRow="0" w:lastRow="0" w:firstColumn="0" w:lastColumn="0" w:oddVBand="0" w:evenVBand="0" w:oddHBand="1" w:evenHBand="0" w:firstRowFirstColumn="0" w:firstRowLastColumn="0" w:lastRowFirstColumn="0" w:lastRowLastColumn="0"/>
+            </w:pPr>
+            <w:r>
+              <w:t>17.67</w:t>
+            </w:r>
+          </w:p>
+        </w:tc>
+        <w:tc>
+          <w:tcPr>
+            <w:tcW w:w="899" w:type="dxa"/>
+            <w:vAlign w:val="center"/>
+          </w:tcPr>
+          <w:p>
+            <w:pPr>
+              <w:jc w:val="center"/>
+              <w:cnfStyle w:val="000000100000" w:firstRow="0" w:lastRow="0" w:firstColumn="0" w:lastColumn="0" w:oddVBand="0" w:evenVBand="0" w:oddHBand="1" w:evenHBand="0" w:firstRowFirstColumn="0" w:firstRowLastColumn="0" w:lastRowFirstColumn="0" w:lastRowLastColumn="0"/>
+            </w:pPr>
+            <w:r>
+              <w:t>83.08</w:t>
+            </w:r>
+          </w:p>
+        </w:tc>
+      </w:tr>
+      <w:tr>
+        <w:tc>
+          <w:tcPr>
+            <w:cnfStyle w:val="001000000000" w:firstRow="0" w:lastRow="0" w:firstColumn="1" w:lastColumn="0" w:oddVBand="0" w:evenVBand="0" w:oddHBand="0" w:evenHBand="0" w:firstRowFirstColumn="0" w:firstRowLastColumn="0" w:lastRowFirstColumn="0" w:lastRowLastColumn="0"/>
+            <w:tcW w:w="1224" w:type="dxa"/>
+            <w:vAlign w:val="center"/>
+          </w:tcPr>
+          <w:p>
+            <w:pPr>
+              <w:jc w:val="center"/>
+            </w:pPr>
+            <w:r>
+              <w:t>Conf_1</w:t>
+            </w:r>
+          </w:p>
+        </w:tc>
+        <w:tc>
+          <w:tcPr>
+            <w:tcW w:w="1065" w:type="dxa"/>
+            <w:vAlign w:val="center"/>
+          </w:tcPr>
+          <w:p>
+            <w:pPr>
+              <w:jc w:val="center"/>
+              <w:cnfStyle w:val="000000000000" w:firstRow="0" w:lastRow="0" w:firstColumn="0" w:lastColumn="0" w:oddVBand="0" w:evenVBand="0" w:oddHBand="0" w:evenHBand="0" w:firstRowFirstColumn="0" w:firstRowLastColumn="0" w:lastRowFirstColumn="0" w:lastRowLastColumn="0"/>
+            </w:pPr>
+            <w:r>
+              <w:t>30</w:t>
+            </w:r>
+          </w:p>
+        </w:tc>
+        <w:tc>
+          <w:tcPr>
+            <w:tcW w:w="805" w:type="dxa"/>
+            <w:vAlign w:val="center"/>
+          </w:tcPr>
+          <w:p>
+            <w:pPr>
+              <w:jc w:val="center"/>
+              <w:cnfStyle w:val="000000000000" w:firstRow="0" w:lastRow="0" w:firstColumn="0" w:lastColumn="0" w:oddVBand="0" w:evenVBand="0" w:oddHBand="0" w:evenHBand="0" w:firstRowFirstColumn="0" w:firstRowLastColumn="0" w:lastRowFirstColumn="0" w:lastRowLastColumn="0"/>
+            </w:pPr>
+            <w:r>
+              <w:t>10.36</w:t>
+            </w:r>
+          </w:p>
+        </w:tc>
+        <w:tc>
+          <w:tcPr>
+            <w:tcW w:w="1263" w:type="dxa"/>
+            <w:vAlign w:val="center"/>
+          </w:tcPr>
+          <w:p>
+            <w:pPr>
+              <w:jc w:val="center"/>
+              <w:cnfStyle w:val="000000000000" w:firstRow="0" w:lastRow="0" w:firstColumn="0" w:lastColumn="0" w:oddVBand="0" w:evenVBand="0" w:oddHBand="0" w:evenHBand="0" w:firstRowFirstColumn="0" w:firstRowLastColumn="0" w:lastRowFirstColumn="0" w:lastRowLastColumn="0"/>
+            </w:pPr>
+            <w:r>
+              <w:t>6.18</w:t>
+            </w:r>
+          </w:p>
+        </w:tc>
+        <w:tc>
+          <w:tcPr>
+            <w:tcW w:w="996" w:type="dxa"/>
+            <w:vAlign w:val="center"/>
+          </w:tcPr>
+          <w:p>
+            <w:pPr>
+              <w:jc w:val="center"/>
+              <w:cnfStyle w:val="000000000000" w:firstRow="0" w:lastRow="0" w:firstColumn="0" w:lastColumn="0" w:oddVBand="0" w:evenVBand="0" w:oddHBand="0" w:evenHBand="0" w:firstRowFirstColumn="0" w:firstRowLastColumn="0" w:lastRowFirstColumn="0" w:lastRowLastColumn="0"/>
+            </w:pPr>
+            <w:r>
+              <w:t>71.16</w:t>
+            </w:r>
+          </w:p>
+        </w:tc>
+        <w:tc>
+          <w:tcPr>
+            <w:tcW w:w="1289" w:type="dxa"/>
+            <w:vAlign w:val="center"/>
+          </w:tcPr>
+          <w:p>
+            <w:pPr>
+              <w:jc w:val="center"/>
+              <w:cnfStyle w:val="000000000000" w:firstRow="0" w:lastRow="0" w:firstColumn="0" w:lastColumn="0" w:oddVBand="0" w:evenVBand="0" w:oddHBand="0" w:evenHBand="0" w:firstRowFirstColumn="0" w:firstRowLastColumn="0" w:lastRowFirstColumn="0" w:lastRowLastColumn="0"/>
+            </w:pPr>
+            <w:r>
+              <w:t>9.26</w:t>
+            </w:r>
+          </w:p>
+        </w:tc>
+        <w:tc>
+          <w:tcPr>
+            <w:tcW w:w="953" w:type="dxa"/>
+            <w:vAlign w:val="center"/>
+          </w:tcPr>
+          <w:p>
+            <w:pPr>
+              <w:jc w:val="center"/>
+              <w:cnfStyle w:val="000000000000" w:firstRow="0" w:lastRow="0" w:firstColumn="0" w:lastColumn="0" w:oddVBand="0" w:evenVBand="0" w:oddHBand="0" w:evenHBand="0" w:firstRowFirstColumn="0" w:firstRowLastColumn="0" w:lastRowFirstColumn="0" w:lastRowLastColumn="0"/>
+            </w:pPr>
+            <w:r>
+              <w:t>16.95</w:t>
+            </w:r>
+          </w:p>
+        </w:tc>
+        <w:tc>
+          <w:tcPr>
+            <w:tcW w:w="899" w:type="dxa"/>
+            <w:vAlign w:val="center"/>
+          </w:tcPr>
+          <w:p>
+            <w:pPr>
+              <w:jc w:val="center"/>
+              <w:cnfStyle w:val="000000000000" w:firstRow="0" w:lastRow="0" w:firstColumn="0" w:lastColumn="0" w:oddVBand="0" w:evenVBand="0" w:oddHBand="0" w:evenHBand="0" w:firstRowFirstColumn="0" w:firstRowLastColumn="0" w:lastRowFirstColumn="0" w:lastRowLastColumn="0"/>
+            </w:pPr>
+            <w:r>
+              <w:t>83.00</w:t>
+            </w:r>
+          </w:p>
+        </w:tc>
+      </w:tr>
+      <w:tr>
+        <w:trPr>
+          <w:cnfStyle w:val="000000100000" w:firstRow="0" w:lastRow="0" w:firstColumn="0" w:lastColumn="0" w:oddVBand="0" w:evenVBand="0" w:oddHBand="1" w:evenHBand="0" w:firstRowFirstColumn="0" w:firstRowLastColumn="0" w:lastRowFirstColumn="0" w:lastRowLastColumn="0"/>
+        </w:trPr>
+        <w:tc>
+          <w:tcPr>
+            <w:cnfStyle w:val="001000000000" w:firstRow="0" w:lastRow="0" w:firstColumn="1" w:lastColumn="0" w:oddVBand="0" w:evenVBand="0" w:oddHBand="0" w:evenHBand="0" w:firstRowFirstColumn="0" w:firstRowLastColumn="0" w:lastRowFirstColumn="0" w:lastRowLastColumn="0"/>
+            <w:tcW w:w="1224" w:type="dxa"/>
+            <w:vAlign w:val="center"/>
+          </w:tcPr>
+          <w:p>
+            <w:pPr>
+              <w:jc w:val="center"/>
+            </w:pPr>
+            <w:r>
+              <w:t>Conf_1</w:t>
+            </w:r>
+          </w:p>
+        </w:tc>
+        <w:tc>
+          <w:tcPr>
+            <w:tcW w:w="1065" w:type="dxa"/>
+            <w:vAlign w:val="center"/>
+          </w:tcPr>
+          <w:p>
+            <w:pPr>
+              <w:jc w:val="center"/>
+              <w:cnfStyle w:val="000000100000" w:firstRow="0" w:lastRow="0" w:firstColumn="0" w:lastColumn="0" w:oddVBand="0" w:evenVBand="0" w:oddHBand="1" w:evenHBand="0" w:firstRowFirstColumn="0" w:firstRowLastColumn="0" w:lastRowFirstColumn="0" w:lastRowLastColumn="0"/>
+            </w:pPr>
+            <w:r>
               <w:t>60</w:t>
             </w:r>
           </w:p>
@@ -4034,9 +4829,6 @@
               <w:jc w:val="center"/>
               <w:cnfStyle w:val="000000100000" w:firstRow="0" w:lastRow="0" w:firstColumn="0" w:lastColumn="0" w:oddVBand="0" w:evenVBand="0" w:oddHBand="1" w:evenHBand="0" w:firstRowFirstColumn="0" w:firstRowLastColumn="0" w:lastRowFirstColumn="0" w:lastRowLastColumn="0"/>
             </w:pPr>
-            <w:r>
-              <w:t>12.04</w:t>
-            </w:r>
           </w:p>
         </w:tc>
         <w:tc>
@@ -4049,9 +4841,6 @@
               <w:jc w:val="center"/>
               <w:cnfStyle w:val="000000100000" w:firstRow="0" w:lastRow="0" w:firstColumn="0" w:lastColumn="0" w:oddVBand="0" w:evenVBand="0" w:oddHBand="1" w:evenHBand="0" w:firstRowFirstColumn="0" w:firstRowLastColumn="0" w:lastRowFirstColumn="0" w:lastRowLastColumn="0"/>
             </w:pPr>
-            <w:r>
-              <w:t>7.72</w:t>
-            </w:r>
           </w:p>
         </w:tc>
         <w:tc>
@@ -4064,9 +4853,6 @@
               <w:jc w:val="center"/>
               <w:cnfStyle w:val="000000100000" w:firstRow="0" w:lastRow="0" w:firstColumn="0" w:lastColumn="0" w:oddVBand="0" w:evenVBand="0" w:oddHBand="1" w:evenHBand="0" w:firstRowFirstColumn="0" w:firstRowLastColumn="0" w:lastRowFirstColumn="0" w:lastRowLastColumn="0"/>
             </w:pPr>
-            <w:r>
-              <w:t>165.08</w:t>
-            </w:r>
           </w:p>
         </w:tc>
         <w:tc>
@@ -4079,9 +4865,6 @@
               <w:jc w:val="center"/>
               <w:cnfStyle w:val="000000100000" w:firstRow="0" w:lastRow="0" w:firstColumn="0" w:lastColumn="0" w:oddVBand="0" w:evenVBand="0" w:oddHBand="1" w:evenHBand="0" w:firstRowFirstColumn="0" w:firstRowLastColumn="0" w:lastRowFirstColumn="0" w:lastRowLastColumn="0"/>
             </w:pPr>
-            <w:r>
-              <w:t>10.76</w:t>
-            </w:r>
           </w:p>
         </w:tc>
         <w:tc>
@@ -4094,9 +4877,6 @@
               <w:jc w:val="center"/>
               <w:cnfStyle w:val="000000100000" w:firstRow="0" w:lastRow="0" w:firstColumn="0" w:lastColumn="0" w:oddVBand="0" w:evenVBand="0" w:oddHBand="1" w:evenHBand="0" w:firstRowFirstColumn="0" w:firstRowLastColumn="0" w:lastRowFirstColumn="0" w:lastRowLastColumn="0"/>
             </w:pPr>
-            <w:r>
-              <w:t>18.61</w:t>
-            </w:r>
           </w:p>
         </w:tc>
         <w:tc>
@@ -4109,9 +4889,532 @@
               <w:jc w:val="center"/>
               <w:cnfStyle w:val="000000100000" w:firstRow="0" w:lastRow="0" w:firstColumn="0" w:lastColumn="0" w:oddVBand="0" w:evenVBand="0" w:oddHBand="1" w:evenHBand="0" w:firstRowFirstColumn="0" w:firstRowLastColumn="0" w:lastRowFirstColumn="0" w:lastRowLastColumn="0"/>
             </w:pPr>
-            <w:r>
-              <w:t>81.35</w:t>
-            </w:r>
+          </w:p>
+        </w:tc>
+      </w:tr>
+      <w:tr>
+        <w:tc>
+          <w:tcPr>
+            <w:cnfStyle w:val="001000000000" w:firstRow="0" w:lastRow="0" w:firstColumn="1" w:lastColumn="0" w:oddVBand="0" w:evenVBand="0" w:oddHBand="0" w:evenHBand="0" w:firstRowFirstColumn="0" w:firstRowLastColumn="0" w:lastRowFirstColumn="0" w:lastRowLastColumn="0"/>
+            <w:tcW w:w="1224" w:type="dxa"/>
+            <w:vAlign w:val="center"/>
+          </w:tcPr>
+          <w:p>
+            <w:pPr>
+              <w:jc w:val="center"/>
+            </w:pPr>
+            <w:r>
+              <w:t>Conf_1</w:t>
+            </w:r>
+          </w:p>
+        </w:tc>
+        <w:tc>
+          <w:tcPr>
+            <w:tcW w:w="1065" w:type="dxa"/>
+            <w:vAlign w:val="center"/>
+          </w:tcPr>
+          <w:p>
+            <w:pPr>
+              <w:jc w:val="center"/>
+              <w:cnfStyle w:val="000000000000" w:firstRow="0" w:lastRow="0" w:firstColumn="0" w:lastColumn="0" w:oddVBand="0" w:evenVBand="0" w:oddHBand="0" w:evenHBand="0" w:firstRowFirstColumn="0" w:firstRowLastColumn="0" w:lastRowFirstColumn="0" w:lastRowLastColumn="0"/>
+            </w:pPr>
+            <w:r>
+              <w:t>90</w:t>
+            </w:r>
+          </w:p>
+        </w:tc>
+        <w:tc>
+          <w:tcPr>
+            <w:tcW w:w="805" w:type="dxa"/>
+            <w:vAlign w:val="center"/>
+          </w:tcPr>
+          <w:p>
+            <w:pPr>
+              <w:jc w:val="center"/>
+              <w:cnfStyle w:val="000000000000" w:firstRow="0" w:lastRow="0" w:firstColumn="0" w:lastColumn="0" w:oddVBand="0" w:evenVBand="0" w:oddHBand="0" w:evenHBand="0" w:firstRowFirstColumn="0" w:firstRowLastColumn="0" w:lastRowFirstColumn="0" w:lastRowLastColumn="0"/>
+            </w:pPr>
+          </w:p>
+        </w:tc>
+        <w:tc>
+          <w:tcPr>
+            <w:tcW w:w="1263" w:type="dxa"/>
+            <w:vAlign w:val="center"/>
+          </w:tcPr>
+          <w:p>
+            <w:pPr>
+              <w:jc w:val="center"/>
+              <w:cnfStyle w:val="000000000000" w:firstRow="0" w:lastRow="0" w:firstColumn="0" w:lastColumn="0" w:oddVBand="0" w:evenVBand="0" w:oddHBand="0" w:evenHBand="0" w:firstRowFirstColumn="0" w:firstRowLastColumn="0" w:lastRowFirstColumn="0" w:lastRowLastColumn="0"/>
+            </w:pPr>
+          </w:p>
+        </w:tc>
+        <w:tc>
+          <w:tcPr>
+            <w:tcW w:w="996" w:type="dxa"/>
+            <w:vAlign w:val="center"/>
+          </w:tcPr>
+          <w:p>
+            <w:pPr>
+              <w:jc w:val="center"/>
+              <w:cnfStyle w:val="000000000000" w:firstRow="0" w:lastRow="0" w:firstColumn="0" w:lastColumn="0" w:oddVBand="0" w:evenVBand="0" w:oddHBand="0" w:evenHBand="0" w:firstRowFirstColumn="0" w:firstRowLastColumn="0" w:lastRowFirstColumn="0" w:lastRowLastColumn="0"/>
+            </w:pPr>
+          </w:p>
+        </w:tc>
+        <w:tc>
+          <w:tcPr>
+            <w:tcW w:w="1289" w:type="dxa"/>
+            <w:vAlign w:val="center"/>
+          </w:tcPr>
+          <w:p>
+            <w:pPr>
+              <w:jc w:val="center"/>
+              <w:cnfStyle w:val="000000000000" w:firstRow="0" w:lastRow="0" w:firstColumn="0" w:lastColumn="0" w:oddVBand="0" w:evenVBand="0" w:oddHBand="0" w:evenHBand="0" w:firstRowFirstColumn="0" w:firstRowLastColumn="0" w:lastRowFirstColumn="0" w:lastRowLastColumn="0"/>
+            </w:pPr>
+          </w:p>
+        </w:tc>
+        <w:tc>
+          <w:tcPr>
+            <w:tcW w:w="953" w:type="dxa"/>
+            <w:vAlign w:val="center"/>
+          </w:tcPr>
+          <w:p>
+            <w:pPr>
+              <w:jc w:val="center"/>
+              <w:cnfStyle w:val="000000000000" w:firstRow="0" w:lastRow="0" w:firstColumn="0" w:lastColumn="0" w:oddVBand="0" w:evenVBand="0" w:oddHBand="0" w:evenHBand="0" w:firstRowFirstColumn="0" w:firstRowLastColumn="0" w:lastRowFirstColumn="0" w:lastRowLastColumn="0"/>
+            </w:pPr>
+          </w:p>
+        </w:tc>
+        <w:tc>
+          <w:tcPr>
+            <w:tcW w:w="899" w:type="dxa"/>
+            <w:vAlign w:val="center"/>
+          </w:tcPr>
+          <w:p>
+            <w:pPr>
+              <w:jc w:val="center"/>
+              <w:cnfStyle w:val="000000000000" w:firstRow="0" w:lastRow="0" w:firstColumn="0" w:lastColumn="0" w:oddVBand="0" w:evenVBand="0" w:oddHBand="0" w:evenHBand="0" w:firstRowFirstColumn="0" w:firstRowLastColumn="0" w:lastRowFirstColumn="0" w:lastRowLastColumn="0"/>
+            </w:pPr>
+          </w:p>
+        </w:tc>
+      </w:tr>
+      <w:tr>
+        <w:trPr>
+          <w:cnfStyle w:val="000000100000" w:firstRow="0" w:lastRow="0" w:firstColumn="0" w:lastColumn="0" w:oddVBand="0" w:evenVBand="0" w:oddHBand="1" w:evenHBand="0" w:firstRowFirstColumn="0" w:firstRowLastColumn="0" w:lastRowFirstColumn="0" w:lastRowLastColumn="0"/>
+        </w:trPr>
+        <w:tc>
+          <w:tcPr>
+            <w:cnfStyle w:val="001000000000" w:firstRow="0" w:lastRow="0" w:firstColumn="1" w:lastColumn="0" w:oddVBand="0" w:evenVBand="0" w:oddHBand="0" w:evenHBand="0" w:firstRowFirstColumn="0" w:firstRowLastColumn="0" w:lastRowFirstColumn="0" w:lastRowLastColumn="0"/>
+            <w:tcW w:w="1224" w:type="dxa"/>
+            <w:vAlign w:val="center"/>
+          </w:tcPr>
+          <w:p>
+            <w:pPr>
+              <w:jc w:val="center"/>
+            </w:pPr>
+            <w:r>
+              <w:t>Conf_1</w:t>
+            </w:r>
+          </w:p>
+        </w:tc>
+        <w:tc>
+          <w:tcPr>
+            <w:tcW w:w="1065" w:type="dxa"/>
+            <w:vAlign w:val="center"/>
+          </w:tcPr>
+          <w:p>
+            <w:pPr>
+              <w:jc w:val="center"/>
+              <w:cnfStyle w:val="000000100000" w:firstRow="0" w:lastRow="0" w:firstColumn="0" w:lastColumn="0" w:oddVBand="0" w:evenVBand="0" w:oddHBand="1" w:evenHBand="0" w:firstRowFirstColumn="0" w:firstRowLastColumn="0" w:lastRowFirstColumn="0" w:lastRowLastColumn="0"/>
+            </w:pPr>
+            <w:r>
+              <w:t>120</w:t>
+            </w:r>
+          </w:p>
+        </w:tc>
+        <w:tc>
+          <w:tcPr>
+            <w:tcW w:w="805" w:type="dxa"/>
+            <w:vAlign w:val="center"/>
+          </w:tcPr>
+          <w:p>
+            <w:pPr>
+              <w:jc w:val="center"/>
+              <w:cnfStyle w:val="000000100000" w:firstRow="0" w:lastRow="0" w:firstColumn="0" w:lastColumn="0" w:oddVBand="0" w:evenVBand="0" w:oddHBand="1" w:evenHBand="0" w:firstRowFirstColumn="0" w:firstRowLastColumn="0" w:lastRowFirstColumn="0" w:lastRowLastColumn="0"/>
+            </w:pPr>
+          </w:p>
+        </w:tc>
+        <w:tc>
+          <w:tcPr>
+            <w:tcW w:w="1263" w:type="dxa"/>
+            <w:vAlign w:val="center"/>
+          </w:tcPr>
+          <w:p>
+            <w:pPr>
+              <w:jc w:val="center"/>
+              <w:cnfStyle w:val="000000100000" w:firstRow="0" w:lastRow="0" w:firstColumn="0" w:lastColumn="0" w:oddVBand="0" w:evenVBand="0" w:oddHBand="1" w:evenHBand="0" w:firstRowFirstColumn="0" w:firstRowLastColumn="0" w:lastRowFirstColumn="0" w:lastRowLastColumn="0"/>
+            </w:pPr>
+          </w:p>
+        </w:tc>
+        <w:tc>
+          <w:tcPr>
+            <w:tcW w:w="996" w:type="dxa"/>
+            <w:vAlign w:val="center"/>
+          </w:tcPr>
+          <w:p>
+            <w:pPr>
+              <w:jc w:val="center"/>
+              <w:cnfStyle w:val="000000100000" w:firstRow="0" w:lastRow="0" w:firstColumn="0" w:lastColumn="0" w:oddVBand="0" w:evenVBand="0" w:oddHBand="1" w:evenHBand="0" w:firstRowFirstColumn="0" w:firstRowLastColumn="0" w:lastRowFirstColumn="0" w:lastRowLastColumn="0"/>
+            </w:pPr>
+          </w:p>
+        </w:tc>
+        <w:tc>
+          <w:tcPr>
+            <w:tcW w:w="1289" w:type="dxa"/>
+            <w:vAlign w:val="center"/>
+          </w:tcPr>
+          <w:p>
+            <w:pPr>
+              <w:jc w:val="center"/>
+              <w:cnfStyle w:val="000000100000" w:firstRow="0" w:lastRow="0" w:firstColumn="0" w:lastColumn="0" w:oddVBand="0" w:evenVBand="0" w:oddHBand="1" w:evenHBand="0" w:firstRowFirstColumn="0" w:firstRowLastColumn="0" w:lastRowFirstColumn="0" w:lastRowLastColumn="0"/>
+            </w:pPr>
+          </w:p>
+        </w:tc>
+        <w:tc>
+          <w:tcPr>
+            <w:tcW w:w="953" w:type="dxa"/>
+            <w:vAlign w:val="center"/>
+          </w:tcPr>
+          <w:p>
+            <w:pPr>
+              <w:jc w:val="center"/>
+              <w:cnfStyle w:val="000000100000" w:firstRow="0" w:lastRow="0" w:firstColumn="0" w:lastColumn="0" w:oddVBand="0" w:evenVBand="0" w:oddHBand="1" w:evenHBand="0" w:firstRowFirstColumn="0" w:firstRowLastColumn="0" w:lastRowFirstColumn="0" w:lastRowLastColumn="0"/>
+            </w:pPr>
+          </w:p>
+        </w:tc>
+        <w:tc>
+          <w:tcPr>
+            <w:tcW w:w="899" w:type="dxa"/>
+            <w:vAlign w:val="center"/>
+          </w:tcPr>
+          <w:p>
+            <w:pPr>
+              <w:jc w:val="center"/>
+              <w:cnfStyle w:val="000000100000" w:firstRow="0" w:lastRow="0" w:firstColumn="0" w:lastColumn="0" w:oddVBand="0" w:evenVBand="0" w:oddHBand="1" w:evenHBand="0" w:firstRowFirstColumn="0" w:firstRowLastColumn="0" w:lastRowFirstColumn="0" w:lastRowLastColumn="0"/>
+            </w:pPr>
+          </w:p>
+        </w:tc>
+      </w:tr>
+      <w:tr>
+        <w:tc>
+          <w:tcPr>
+            <w:cnfStyle w:val="001000000000" w:firstRow="0" w:lastRow="0" w:firstColumn="1" w:lastColumn="0" w:oddVBand="0" w:evenVBand="0" w:oddHBand="0" w:evenHBand="0" w:firstRowFirstColumn="0" w:firstRowLastColumn="0" w:lastRowFirstColumn="0" w:lastRowLastColumn="0"/>
+            <w:tcW w:w="1224" w:type="dxa"/>
+            <w:vAlign w:val="center"/>
+          </w:tcPr>
+          <w:p>
+            <w:pPr>
+              <w:jc w:val="center"/>
+            </w:pPr>
+            <w:r>
+              <w:t>Conf_1</w:t>
+            </w:r>
+          </w:p>
+        </w:tc>
+        <w:tc>
+          <w:tcPr>
+            <w:tcW w:w="1065" w:type="dxa"/>
+            <w:vAlign w:val="center"/>
+          </w:tcPr>
+          <w:p>
+            <w:pPr>
+              <w:jc w:val="center"/>
+              <w:cnfStyle w:val="000000000000" w:firstRow="0" w:lastRow="0" w:firstColumn="0" w:lastColumn="0" w:oddVBand="0" w:evenVBand="0" w:oddHBand="0" w:evenHBand="0" w:firstRowFirstColumn="0" w:firstRowLastColumn="0" w:lastRowFirstColumn="0" w:lastRowLastColumn="0"/>
+            </w:pPr>
+            <w:r>
+              <w:t>150</w:t>
+            </w:r>
+          </w:p>
+        </w:tc>
+        <w:tc>
+          <w:tcPr>
+            <w:tcW w:w="805" w:type="dxa"/>
+            <w:vAlign w:val="center"/>
+          </w:tcPr>
+          <w:p>
+            <w:pPr>
+              <w:jc w:val="center"/>
+              <w:cnfStyle w:val="000000000000" w:firstRow="0" w:lastRow="0" w:firstColumn="0" w:lastColumn="0" w:oddVBand="0" w:evenVBand="0" w:oddHBand="0" w:evenHBand="0" w:firstRowFirstColumn="0" w:firstRowLastColumn="0" w:lastRowFirstColumn="0" w:lastRowLastColumn="0"/>
+            </w:pPr>
+          </w:p>
+        </w:tc>
+        <w:tc>
+          <w:tcPr>
+            <w:tcW w:w="1263" w:type="dxa"/>
+            <w:vAlign w:val="center"/>
+          </w:tcPr>
+          <w:p>
+            <w:pPr>
+              <w:jc w:val="center"/>
+              <w:cnfStyle w:val="000000000000" w:firstRow="0" w:lastRow="0" w:firstColumn="0" w:lastColumn="0" w:oddVBand="0" w:evenVBand="0" w:oddHBand="0" w:evenHBand="0" w:firstRowFirstColumn="0" w:firstRowLastColumn="0" w:lastRowFirstColumn="0" w:lastRowLastColumn="0"/>
+            </w:pPr>
+          </w:p>
+        </w:tc>
+        <w:tc>
+          <w:tcPr>
+            <w:tcW w:w="996" w:type="dxa"/>
+            <w:vAlign w:val="center"/>
+          </w:tcPr>
+          <w:p>
+            <w:pPr>
+              <w:jc w:val="center"/>
+              <w:cnfStyle w:val="000000000000" w:firstRow="0" w:lastRow="0" w:firstColumn="0" w:lastColumn="0" w:oddVBand="0" w:evenVBand="0" w:oddHBand="0" w:evenHBand="0" w:firstRowFirstColumn="0" w:firstRowLastColumn="0" w:lastRowFirstColumn="0" w:lastRowLastColumn="0"/>
+            </w:pPr>
+          </w:p>
+        </w:tc>
+        <w:tc>
+          <w:tcPr>
+            <w:tcW w:w="1289" w:type="dxa"/>
+            <w:vAlign w:val="center"/>
+          </w:tcPr>
+          <w:p>
+            <w:pPr>
+              <w:jc w:val="center"/>
+              <w:cnfStyle w:val="000000000000" w:firstRow="0" w:lastRow="0" w:firstColumn="0" w:lastColumn="0" w:oddVBand="0" w:evenVBand="0" w:oddHBand="0" w:evenHBand="0" w:firstRowFirstColumn="0" w:firstRowLastColumn="0" w:lastRowFirstColumn="0" w:lastRowLastColumn="0"/>
+            </w:pPr>
+          </w:p>
+        </w:tc>
+        <w:tc>
+          <w:tcPr>
+            <w:tcW w:w="953" w:type="dxa"/>
+            <w:vAlign w:val="center"/>
+          </w:tcPr>
+          <w:p>
+            <w:pPr>
+              <w:jc w:val="center"/>
+              <w:cnfStyle w:val="000000000000" w:firstRow="0" w:lastRow="0" w:firstColumn="0" w:lastColumn="0" w:oddVBand="0" w:evenVBand="0" w:oddHBand="0" w:evenHBand="0" w:firstRowFirstColumn="0" w:firstRowLastColumn="0" w:lastRowFirstColumn="0" w:lastRowLastColumn="0"/>
+            </w:pPr>
+          </w:p>
+        </w:tc>
+        <w:tc>
+          <w:tcPr>
+            <w:tcW w:w="899" w:type="dxa"/>
+            <w:vAlign w:val="center"/>
+          </w:tcPr>
+          <w:p>
+            <w:pPr>
+              <w:jc w:val="center"/>
+              <w:cnfStyle w:val="000000000000" w:firstRow="0" w:lastRow="0" w:firstColumn="0" w:lastColumn="0" w:oddVBand="0" w:evenVBand="0" w:oddHBand="0" w:evenHBand="0" w:firstRowFirstColumn="0" w:firstRowLastColumn="0" w:lastRowFirstColumn="0" w:lastRowLastColumn="0"/>
+            </w:pPr>
+          </w:p>
+        </w:tc>
+      </w:tr>
+      <w:tr>
+        <w:trPr>
+          <w:cnfStyle w:val="000000100000" w:firstRow="0" w:lastRow="0" w:firstColumn="0" w:lastColumn="0" w:oddVBand="0" w:evenVBand="0" w:oddHBand="1" w:evenHBand="0" w:firstRowFirstColumn="0" w:firstRowLastColumn="0" w:lastRowFirstColumn="0" w:lastRowLastColumn="0"/>
+        </w:trPr>
+        <w:tc>
+          <w:tcPr>
+            <w:cnfStyle w:val="001000000000" w:firstRow="0" w:lastRow="0" w:firstColumn="1" w:lastColumn="0" w:oddVBand="0" w:evenVBand="0" w:oddHBand="0" w:evenHBand="0" w:firstRowFirstColumn="0" w:firstRowLastColumn="0" w:lastRowFirstColumn="0" w:lastRowLastColumn="0"/>
+            <w:tcW w:w="1224" w:type="dxa"/>
+            <w:vAlign w:val="center"/>
+          </w:tcPr>
+          <w:p>
+            <w:pPr>
+              <w:jc w:val="center"/>
+            </w:pPr>
+            <w:r>
+              <w:t>Conf_1</w:t>
+            </w:r>
+          </w:p>
+        </w:tc>
+        <w:tc>
+          <w:tcPr>
+            <w:tcW w:w="1065" w:type="dxa"/>
+            <w:vAlign w:val="center"/>
+          </w:tcPr>
+          <w:p>
+            <w:pPr>
+              <w:jc w:val="center"/>
+              <w:cnfStyle w:val="000000100000" w:firstRow="0" w:lastRow="0" w:firstColumn="0" w:lastColumn="0" w:oddVBand="0" w:evenVBand="0" w:oddHBand="1" w:evenHBand="0" w:firstRowFirstColumn="0" w:firstRowLastColumn="0" w:lastRowFirstColumn="0" w:lastRowLastColumn="0"/>
+            </w:pPr>
+            <w:r>
+              <w:t>220</w:t>
+            </w:r>
+          </w:p>
+        </w:tc>
+        <w:tc>
+          <w:tcPr>
+            <w:tcW w:w="805" w:type="dxa"/>
+            <w:vAlign w:val="center"/>
+          </w:tcPr>
+          <w:p>
+            <w:pPr>
+              <w:jc w:val="center"/>
+              <w:cnfStyle w:val="000000100000" w:firstRow="0" w:lastRow="0" w:firstColumn="0" w:lastColumn="0" w:oddVBand="0" w:evenVBand="0" w:oddHBand="1" w:evenHBand="0" w:firstRowFirstColumn="0" w:firstRowLastColumn="0" w:lastRowFirstColumn="0" w:lastRowLastColumn="0"/>
+            </w:pPr>
+          </w:p>
+        </w:tc>
+        <w:tc>
+          <w:tcPr>
+            <w:tcW w:w="1263" w:type="dxa"/>
+            <w:vAlign w:val="center"/>
+          </w:tcPr>
+          <w:p>
+            <w:pPr>
+              <w:jc w:val="center"/>
+              <w:cnfStyle w:val="000000100000" w:firstRow="0" w:lastRow="0" w:firstColumn="0" w:lastColumn="0" w:oddVBand="0" w:evenVBand="0" w:oddHBand="1" w:evenHBand="0" w:firstRowFirstColumn="0" w:firstRowLastColumn="0" w:lastRowFirstColumn="0" w:lastRowLastColumn="0"/>
+            </w:pPr>
+          </w:p>
+        </w:tc>
+        <w:tc>
+          <w:tcPr>
+            <w:tcW w:w="996" w:type="dxa"/>
+            <w:vAlign w:val="center"/>
+          </w:tcPr>
+          <w:p>
+            <w:pPr>
+              <w:jc w:val="center"/>
+              <w:cnfStyle w:val="000000100000" w:firstRow="0" w:lastRow="0" w:firstColumn="0" w:lastColumn="0" w:oddVBand="0" w:evenVBand="0" w:oddHBand="1" w:evenHBand="0" w:firstRowFirstColumn="0" w:firstRowLastColumn="0" w:lastRowFirstColumn="0" w:lastRowLastColumn="0"/>
+            </w:pPr>
+          </w:p>
+        </w:tc>
+        <w:tc>
+          <w:tcPr>
+            <w:tcW w:w="1289" w:type="dxa"/>
+            <w:vAlign w:val="center"/>
+          </w:tcPr>
+          <w:p>
+            <w:pPr>
+              <w:jc w:val="center"/>
+              <w:cnfStyle w:val="000000100000" w:firstRow="0" w:lastRow="0" w:firstColumn="0" w:lastColumn="0" w:oddVBand="0" w:evenVBand="0" w:oddHBand="1" w:evenHBand="0" w:firstRowFirstColumn="0" w:firstRowLastColumn="0" w:lastRowFirstColumn="0" w:lastRowLastColumn="0"/>
+            </w:pPr>
+          </w:p>
+        </w:tc>
+        <w:tc>
+          <w:tcPr>
+            <w:tcW w:w="953" w:type="dxa"/>
+            <w:vAlign w:val="center"/>
+          </w:tcPr>
+          <w:p>
+            <w:pPr>
+              <w:jc w:val="center"/>
+              <w:cnfStyle w:val="000000100000" w:firstRow="0" w:lastRow="0" w:firstColumn="0" w:lastColumn="0" w:oddVBand="0" w:evenVBand="0" w:oddHBand="1" w:evenHBand="0" w:firstRowFirstColumn="0" w:firstRowLastColumn="0" w:lastRowFirstColumn="0" w:lastRowLastColumn="0"/>
+            </w:pPr>
+          </w:p>
+        </w:tc>
+        <w:tc>
+          <w:tcPr>
+            <w:tcW w:w="899" w:type="dxa"/>
+            <w:vAlign w:val="center"/>
+          </w:tcPr>
+          <w:p>
+            <w:pPr>
+              <w:jc w:val="center"/>
+              <w:cnfStyle w:val="000000100000" w:firstRow="0" w:lastRow="0" w:firstColumn="0" w:lastColumn="0" w:oddVBand="0" w:evenVBand="0" w:oddHBand="1" w:evenHBand="0" w:firstRowFirstColumn="0" w:firstRowLastColumn="0" w:lastRowFirstColumn="0" w:lastRowLastColumn="0"/>
+            </w:pPr>
+          </w:p>
+        </w:tc>
+      </w:tr>
+      <w:tr>
+        <w:tc>
+          <w:tcPr>
+            <w:cnfStyle w:val="001000000000" w:firstRow="0" w:lastRow="0" w:firstColumn="1" w:lastColumn="0" w:oddVBand="0" w:evenVBand="0" w:oddHBand="0" w:evenHBand="0" w:firstRowFirstColumn="0" w:firstRowLastColumn="0" w:lastRowFirstColumn="0" w:lastRowLastColumn="0"/>
+            <w:tcW w:w="1224" w:type="dxa"/>
+            <w:vAlign w:val="center"/>
+          </w:tcPr>
+          <w:p>
+            <w:pPr>
+              <w:jc w:val="center"/>
+            </w:pPr>
+            <w:r>
+              <w:t>Conf_1</w:t>
+            </w:r>
+          </w:p>
+        </w:tc>
+        <w:tc>
+          <w:tcPr>
+            <w:tcW w:w="1065" w:type="dxa"/>
+            <w:vAlign w:val="center"/>
+          </w:tcPr>
+          <w:p>
+            <w:pPr>
+              <w:jc w:val="center"/>
+              <w:cnfStyle w:val="000000000000" w:firstRow="0" w:lastRow="0" w:firstColumn="0" w:lastColumn="0" w:oddVBand="0" w:evenVBand="0" w:oddHBand="0" w:evenHBand="0" w:firstRowFirstColumn="0" w:firstRowLastColumn="0" w:lastRowFirstColumn="0" w:lastRowLastColumn="0"/>
+            </w:pPr>
+            <w:r>
+              <w:t>365</w:t>
+            </w:r>
+          </w:p>
+        </w:tc>
+        <w:tc>
+          <w:tcPr>
+            <w:tcW w:w="805" w:type="dxa"/>
+            <w:vAlign w:val="center"/>
+          </w:tcPr>
+          <w:p>
+            <w:pPr>
+              <w:jc w:val="center"/>
+              <w:cnfStyle w:val="000000000000" w:firstRow="0" w:lastRow="0" w:firstColumn="0" w:lastColumn="0" w:oddVBand="0" w:evenVBand="0" w:oddHBand="0" w:evenHBand="0" w:firstRowFirstColumn="0" w:firstRowLastColumn="0" w:lastRowFirstColumn="0" w:lastRowLastColumn="0"/>
+            </w:pPr>
+          </w:p>
+        </w:tc>
+        <w:tc>
+          <w:tcPr>
+            <w:tcW w:w="1263" w:type="dxa"/>
+            <w:vAlign w:val="center"/>
+          </w:tcPr>
+          <w:p>
+            <w:pPr>
+              <w:jc w:val="center"/>
+              <w:cnfStyle w:val="000000000000" w:firstRow="0" w:lastRow="0" w:firstColumn="0" w:lastColumn="0" w:oddVBand="0" w:evenVBand="0" w:oddHBand="0" w:evenHBand="0" w:firstRowFirstColumn="0" w:firstRowLastColumn="0" w:lastRowFirstColumn="0" w:lastRowLastColumn="0"/>
+            </w:pPr>
+          </w:p>
+        </w:tc>
+        <w:tc>
+          <w:tcPr>
+            <w:tcW w:w="996" w:type="dxa"/>
+            <w:vAlign w:val="center"/>
+          </w:tcPr>
+          <w:p>
+            <w:pPr>
+              <w:jc w:val="center"/>
+              <w:cnfStyle w:val="000000000000" w:firstRow="0" w:lastRow="0" w:firstColumn="0" w:lastColumn="0" w:oddVBand="0" w:evenVBand="0" w:oddHBand="0" w:evenHBand="0" w:firstRowFirstColumn="0" w:firstRowLastColumn="0" w:lastRowFirstColumn="0" w:lastRowLastColumn="0"/>
+            </w:pPr>
+          </w:p>
+        </w:tc>
+        <w:tc>
+          <w:tcPr>
+            <w:tcW w:w="1289" w:type="dxa"/>
+            <w:vAlign w:val="center"/>
+          </w:tcPr>
+          <w:p>
+            <w:pPr>
+              <w:jc w:val="center"/>
+              <w:cnfStyle w:val="000000000000" w:firstRow="0" w:lastRow="0" w:firstColumn="0" w:lastColumn="0" w:oddVBand="0" w:evenVBand="0" w:oddHBand="0" w:evenHBand="0" w:firstRowFirstColumn="0" w:firstRowLastColumn="0" w:lastRowFirstColumn="0" w:lastRowLastColumn="0"/>
+            </w:pPr>
+          </w:p>
+        </w:tc>
+        <w:tc>
+          <w:tcPr>
+            <w:tcW w:w="953" w:type="dxa"/>
+            <w:vAlign w:val="center"/>
+          </w:tcPr>
+          <w:p>
+            <w:pPr>
+              <w:jc w:val="center"/>
+              <w:cnfStyle w:val="000000000000" w:firstRow="0" w:lastRow="0" w:firstColumn="0" w:lastColumn="0" w:oddVBand="0" w:evenVBand="0" w:oddHBand="0" w:evenHBand="0" w:firstRowFirstColumn="0" w:firstRowLastColumn="0" w:lastRowFirstColumn="0" w:lastRowLastColumn="0"/>
+            </w:pPr>
+          </w:p>
+        </w:tc>
+        <w:tc>
+          <w:tcPr>
+            <w:tcW w:w="899" w:type="dxa"/>
+            <w:vAlign w:val="center"/>
+          </w:tcPr>
+          <w:p>
+            <w:pPr>
+              <w:jc w:val="center"/>
+              <w:cnfStyle w:val="000000000000" w:firstRow="0" w:lastRow="0" w:firstColumn="0" w:lastColumn="0" w:oddVBand="0" w:evenVBand="0" w:oddHBand="0" w:evenHBand="0" w:firstRowFirstColumn="0" w:firstRowLastColumn="0" w:lastRowFirstColumn="0" w:lastRowLastColumn="0"/>
+            </w:pPr>
           </w:p>
         </w:tc>
       </w:tr>
@@ -4982,6 +6285,7 @@
               <w:jc w:val="center"/>
             </w:pPr>
             <w:r>
+              <w:lastRenderedPageBreak/>
               <w:t>LSTM, DROPOUT</w:t>
             </w:r>
           </w:p>
@@ -5259,13 +6563,7 @@
               <w:jc w:val="center"/>
             </w:pPr>
             <w:r>
-              <w:t>(64,32,16; 0.</w:t>
-            </w:r>
-            <w:r>
-              <w:t>1</w:t>
-            </w:r>
-            <w:r>
-              <w:t>)</w:t>
+              <w:t>(64,32,16; 0.1)</w:t>
             </w:r>
           </w:p>
         </w:tc>
@@ -5405,25 +6703,7 @@
               <w:jc w:val="center"/>
             </w:pPr>
             <w:r>
-              <w:t>(</w:t>
-            </w:r>
-            <w:r>
-              <w:t xml:space="preserve">124, </w:t>
-            </w:r>
-            <w:r>
-              <w:t>64,3</w:t>
-            </w:r>
-            <w:r>
-              <w:t>2</w:t>
-            </w:r>
-            <w:r>
-              <w:t>; 0.</w:t>
-            </w:r>
-            <w:r>
-              <w:t>1</w:t>
-            </w:r>
-            <w:r>
-              <w:t>)</w:t>
+              <w:t>(124, 64,32; 0.1)</w:t>
             </w:r>
           </w:p>
         </w:tc>

</xml_diff>

<commit_message>
XGBoost + SARIMA Reg Residuos
</commit_message>
<xml_diff>
--- a/Resultados/Resultados 2021.docx
+++ b/Resultados/Resultados 2021.docx
@@ -2308,6 +2308,1667 @@
         </w:tc>
       </w:tr>
     </w:tbl>
+    <w:p>
+      <w:pPr>
+        <w:jc w:val="center"/>
+        <w:rPr>
+          <w:b/>
+          <w:bCs/>
+        </w:rPr>
+      </w:pPr>
+    </w:p>
+    <w:p>
+      <w:pPr>
+        <w:jc w:val="center"/>
+        <w:rPr>
+          <w:b/>
+          <w:bCs/>
+        </w:rPr>
+      </w:pPr>
+    </w:p>
+    <w:p>
+      <w:pPr>
+        <w:jc w:val="center"/>
+        <w:rPr>
+          <w:b/>
+          <w:bCs/>
+        </w:rPr>
+      </w:pPr>
+    </w:p>
+    <w:p>
+      <w:pPr>
+        <w:jc w:val="center"/>
+        <w:rPr>
+          <w:b/>
+          <w:bCs/>
+        </w:rPr>
+      </w:pPr>
+    </w:p>
+    <w:p>
+      <w:pPr>
+        <w:jc w:val="center"/>
+        <w:rPr>
+          <w:b/>
+          <w:bCs/>
+        </w:rPr>
+      </w:pPr>
+    </w:p>
+    <w:p>
+      <w:pPr>
+        <w:jc w:val="center"/>
+        <w:rPr>
+          <w:b/>
+          <w:bCs/>
+        </w:rPr>
+      </w:pPr>
+      <w:r>
+        <w:rPr>
+          <w:b/>
+          <w:bCs/>
+        </w:rPr>
+        <w:lastRenderedPageBreak/>
+        <w:t>REGRESIÓN LINEAL</w:t>
+      </w:r>
+      <w:r>
+        <w:rPr>
+          <w:b/>
+          <w:bCs/>
+        </w:rPr>
+        <w:t xml:space="preserve"> + SARIMA DE LOS RESIDUOS</w:t>
+      </w:r>
+    </w:p>
+    <w:tbl>
+      <w:tblPr>
+        <w:tblStyle w:val="Tablaconcuadrcula5oscura-nfasis5"/>
+        <w:tblW w:w="0" w:type="auto"/>
+        <w:tblLook w:val="04A0" w:firstRow="1" w:lastRow="0" w:firstColumn="1" w:lastColumn="0" w:noHBand="0" w:noVBand="1"/>
+      </w:tblPr>
+      <w:tblGrid>
+        <w:gridCol w:w="1224"/>
+        <w:gridCol w:w="1065"/>
+        <w:gridCol w:w="805"/>
+        <w:gridCol w:w="1263"/>
+        <w:gridCol w:w="996"/>
+        <w:gridCol w:w="1289"/>
+        <w:gridCol w:w="953"/>
+        <w:gridCol w:w="899"/>
+      </w:tblGrid>
+      <w:tr>
+        <w:trPr>
+          <w:cnfStyle w:val="100000000000" w:firstRow="1" w:lastRow="0" w:firstColumn="0" w:lastColumn="0" w:oddVBand="0" w:evenVBand="0" w:oddHBand="0" w:evenHBand="0" w:firstRowFirstColumn="0" w:firstRowLastColumn="0" w:lastRowFirstColumn="0" w:lastRowLastColumn="0"/>
+        </w:trPr>
+        <w:tc>
+          <w:tcPr>
+            <w:cnfStyle w:val="001000000000" w:firstRow="0" w:lastRow="0" w:firstColumn="1" w:lastColumn="0" w:oddVBand="0" w:evenVBand="0" w:oddHBand="0" w:evenHBand="0" w:firstRowFirstColumn="0" w:firstRowLastColumn="0" w:lastRowFirstColumn="0" w:lastRowLastColumn="0"/>
+            <w:tcW w:w="1224" w:type="dxa"/>
+            <w:vAlign w:val="center"/>
+          </w:tcPr>
+          <w:p>
+            <w:pPr>
+              <w:jc w:val="center"/>
+            </w:pPr>
+            <w:r>
+              <w:t>VARIABLES</w:t>
+            </w:r>
+          </w:p>
+        </w:tc>
+        <w:tc>
+          <w:tcPr>
+            <w:tcW w:w="1065" w:type="dxa"/>
+            <w:vAlign w:val="center"/>
+          </w:tcPr>
+          <w:p>
+            <w:pPr>
+              <w:jc w:val="center"/>
+              <w:cnfStyle w:val="100000000000" w:firstRow="1" w:lastRow="0" w:firstColumn="0" w:lastColumn="0" w:oddVBand="0" w:evenVBand="0" w:oddHBand="0" w:evenHBand="0" w:firstRowFirstColumn="0" w:firstRowLastColumn="0" w:lastRowFirstColumn="0" w:lastRowLastColumn="0"/>
+            </w:pPr>
+            <w:r>
+              <w:t>Rolling window</w:t>
+            </w:r>
+          </w:p>
+        </w:tc>
+        <w:tc>
+          <w:tcPr>
+            <w:tcW w:w="805" w:type="dxa"/>
+            <w:vAlign w:val="center"/>
+          </w:tcPr>
+          <w:p>
+            <w:pPr>
+              <w:jc w:val="center"/>
+              <w:cnfStyle w:val="100000000000" w:firstRow="1" w:lastRow="0" w:firstColumn="0" w:lastColumn="0" w:oddVBand="0" w:evenVBand="0" w:oddHBand="0" w:evenHBand="0" w:firstRowFirstColumn="0" w:firstRowLastColumn="0" w:lastRowFirstColumn="0" w:lastRowLastColumn="0"/>
+            </w:pPr>
+            <w:r>
+              <w:t>MAE</w:t>
+            </w:r>
+          </w:p>
+        </w:tc>
+        <w:tc>
+          <w:tcPr>
+            <w:tcW w:w="1263" w:type="dxa"/>
+            <w:vAlign w:val="center"/>
+          </w:tcPr>
+          <w:p>
+            <w:pPr>
+              <w:jc w:val="center"/>
+              <w:cnfStyle w:val="100000000000" w:firstRow="1" w:lastRow="0" w:firstColumn="0" w:lastColumn="0" w:oddVBand="0" w:evenVBand="0" w:oddHBand="0" w:evenHBand="0" w:firstRowFirstColumn="0" w:firstRowLastColumn="0" w:lastRowFirstColumn="0" w:lastRowLastColumn="0"/>
+            </w:pPr>
+            <w:r>
+              <w:t>MAE (median)</w:t>
+            </w:r>
+          </w:p>
+        </w:tc>
+        <w:tc>
+          <w:tcPr>
+            <w:tcW w:w="996" w:type="dxa"/>
+            <w:vAlign w:val="center"/>
+          </w:tcPr>
+          <w:p>
+            <w:pPr>
+              <w:jc w:val="center"/>
+              <w:cnfStyle w:val="100000000000" w:firstRow="1" w:lastRow="0" w:firstColumn="0" w:lastColumn="0" w:oddVBand="0" w:evenVBand="0" w:oddHBand="0" w:evenHBand="0" w:firstRowFirstColumn="0" w:firstRowLastColumn="0" w:lastRowFirstColumn="0" w:lastRowLastColumn="0"/>
+            </w:pPr>
+            <w:r>
+              <w:t>MAPE</w:t>
+            </w:r>
+          </w:p>
+        </w:tc>
+        <w:tc>
+          <w:tcPr>
+            <w:tcW w:w="1289" w:type="dxa"/>
+            <w:vAlign w:val="center"/>
+          </w:tcPr>
+          <w:p>
+            <w:pPr>
+              <w:jc w:val="center"/>
+              <w:cnfStyle w:val="100000000000" w:firstRow="1" w:lastRow="0" w:firstColumn="0" w:lastColumn="0" w:oddVBand="0" w:evenVBand="0" w:oddHBand="0" w:evenHBand="0" w:firstRowFirstColumn="0" w:firstRowLastColumn="0" w:lastRowFirstColumn="0" w:lastRowLastColumn="0"/>
+            </w:pPr>
+            <w:r>
+              <w:t>WMAPE</w:t>
+            </w:r>
+          </w:p>
+        </w:tc>
+        <w:tc>
+          <w:tcPr>
+            <w:tcW w:w="953" w:type="dxa"/>
+            <w:vAlign w:val="center"/>
+          </w:tcPr>
+          <w:p>
+            <w:pPr>
+              <w:jc w:val="center"/>
+              <w:cnfStyle w:val="100000000000" w:firstRow="1" w:lastRow="0" w:firstColumn="0" w:lastColumn="0" w:oddVBand="0" w:evenVBand="0" w:oddHBand="0" w:evenHBand="0" w:firstRowFirstColumn="0" w:firstRowLastColumn="0" w:lastRowFirstColumn="0" w:lastRowLastColumn="0"/>
+            </w:pPr>
+            <w:r>
+              <w:t>RMSE</w:t>
+            </w:r>
+          </w:p>
+        </w:tc>
+        <w:tc>
+          <w:tcPr>
+            <w:tcW w:w="899" w:type="dxa"/>
+            <w:vAlign w:val="center"/>
+          </w:tcPr>
+          <w:p>
+            <w:pPr>
+              <w:jc w:val="center"/>
+              <w:cnfStyle w:val="100000000000" w:firstRow="1" w:lastRow="0" w:firstColumn="0" w:lastColumn="0" w:oddVBand="0" w:evenVBand="0" w:oddHBand="0" w:evenHBand="0" w:firstRowFirstColumn="0" w:firstRowLastColumn="0" w:lastRowFirstColumn="0" w:lastRowLastColumn="0"/>
+            </w:pPr>
+            <w:r>
+              <w:t>% TREND</w:t>
+            </w:r>
+          </w:p>
+        </w:tc>
+      </w:tr>
+      <w:tr>
+        <w:trPr>
+          <w:cnfStyle w:val="000000100000" w:firstRow="0" w:lastRow="0" w:firstColumn="0" w:lastColumn="0" w:oddVBand="0" w:evenVBand="0" w:oddHBand="1" w:evenHBand="0" w:firstRowFirstColumn="0" w:firstRowLastColumn="0" w:lastRowFirstColumn="0" w:lastRowLastColumn="0"/>
+        </w:trPr>
+        <w:tc>
+          <w:tcPr>
+            <w:cnfStyle w:val="001000000000" w:firstRow="0" w:lastRow="0" w:firstColumn="1" w:lastColumn="0" w:oddVBand="0" w:evenVBand="0" w:oddHBand="0" w:evenHBand="0" w:firstRowFirstColumn="0" w:firstRowLastColumn="0" w:lastRowFirstColumn="0" w:lastRowLastColumn="0"/>
+            <w:tcW w:w="1224" w:type="dxa"/>
+            <w:vAlign w:val="center"/>
+          </w:tcPr>
+          <w:p>
+            <w:pPr>
+              <w:jc w:val="center"/>
+            </w:pPr>
+            <w:r>
+              <w:t>Var 2</w:t>
+            </w:r>
+          </w:p>
+        </w:tc>
+        <w:tc>
+          <w:tcPr>
+            <w:tcW w:w="1065" w:type="dxa"/>
+            <w:vAlign w:val="center"/>
+          </w:tcPr>
+          <w:p>
+            <w:pPr>
+              <w:jc w:val="center"/>
+              <w:cnfStyle w:val="000000100000" w:firstRow="0" w:lastRow="0" w:firstColumn="0" w:lastColumn="0" w:oddVBand="0" w:evenVBand="0" w:oddHBand="1" w:evenHBand="0" w:firstRowFirstColumn="0" w:firstRowLastColumn="0" w:lastRowFirstColumn="0" w:lastRowLastColumn="0"/>
+            </w:pPr>
+            <w:r>
+              <w:t>No</w:t>
+            </w:r>
+          </w:p>
+        </w:tc>
+        <w:tc>
+          <w:tcPr>
+            <w:tcW w:w="805" w:type="dxa"/>
+            <w:vAlign w:val="center"/>
+          </w:tcPr>
+          <w:p>
+            <w:pPr>
+              <w:jc w:val="center"/>
+              <w:cnfStyle w:val="000000100000" w:firstRow="0" w:lastRow="0" w:firstColumn="0" w:lastColumn="0" w:oddVBand="0" w:evenVBand="0" w:oddHBand="1" w:evenHBand="0" w:firstRowFirstColumn="0" w:firstRowLastColumn="0" w:lastRowFirstColumn="0" w:lastRowLastColumn="0"/>
+            </w:pPr>
+          </w:p>
+        </w:tc>
+        <w:tc>
+          <w:tcPr>
+            <w:tcW w:w="1263" w:type="dxa"/>
+            <w:vAlign w:val="center"/>
+          </w:tcPr>
+          <w:p>
+            <w:pPr>
+              <w:jc w:val="center"/>
+              <w:cnfStyle w:val="000000100000" w:firstRow="0" w:lastRow="0" w:firstColumn="0" w:lastColumn="0" w:oddVBand="0" w:evenVBand="0" w:oddHBand="1" w:evenHBand="0" w:firstRowFirstColumn="0" w:firstRowLastColumn="0" w:lastRowFirstColumn="0" w:lastRowLastColumn="0"/>
+            </w:pPr>
+          </w:p>
+        </w:tc>
+        <w:tc>
+          <w:tcPr>
+            <w:tcW w:w="996" w:type="dxa"/>
+            <w:vAlign w:val="center"/>
+          </w:tcPr>
+          <w:p>
+            <w:pPr>
+              <w:jc w:val="center"/>
+              <w:cnfStyle w:val="000000100000" w:firstRow="0" w:lastRow="0" w:firstColumn="0" w:lastColumn="0" w:oddVBand="0" w:evenVBand="0" w:oddHBand="1" w:evenHBand="0" w:firstRowFirstColumn="0" w:firstRowLastColumn="0" w:lastRowFirstColumn="0" w:lastRowLastColumn="0"/>
+            </w:pPr>
+          </w:p>
+        </w:tc>
+        <w:tc>
+          <w:tcPr>
+            <w:tcW w:w="1289" w:type="dxa"/>
+            <w:vAlign w:val="center"/>
+          </w:tcPr>
+          <w:p>
+            <w:pPr>
+              <w:jc w:val="center"/>
+              <w:cnfStyle w:val="000000100000" w:firstRow="0" w:lastRow="0" w:firstColumn="0" w:lastColumn="0" w:oddVBand="0" w:evenVBand="0" w:oddHBand="1" w:evenHBand="0" w:firstRowFirstColumn="0" w:firstRowLastColumn="0" w:lastRowFirstColumn="0" w:lastRowLastColumn="0"/>
+            </w:pPr>
+          </w:p>
+        </w:tc>
+        <w:tc>
+          <w:tcPr>
+            <w:tcW w:w="953" w:type="dxa"/>
+            <w:vAlign w:val="center"/>
+          </w:tcPr>
+          <w:p>
+            <w:pPr>
+              <w:jc w:val="center"/>
+              <w:cnfStyle w:val="000000100000" w:firstRow="0" w:lastRow="0" w:firstColumn="0" w:lastColumn="0" w:oddVBand="0" w:evenVBand="0" w:oddHBand="1" w:evenHBand="0" w:firstRowFirstColumn="0" w:firstRowLastColumn="0" w:lastRowFirstColumn="0" w:lastRowLastColumn="0"/>
+            </w:pPr>
+          </w:p>
+        </w:tc>
+        <w:tc>
+          <w:tcPr>
+            <w:tcW w:w="899" w:type="dxa"/>
+            <w:vAlign w:val="center"/>
+          </w:tcPr>
+          <w:p>
+            <w:pPr>
+              <w:jc w:val="center"/>
+              <w:cnfStyle w:val="000000100000" w:firstRow="0" w:lastRow="0" w:firstColumn="0" w:lastColumn="0" w:oddVBand="0" w:evenVBand="0" w:oddHBand="1" w:evenHBand="0" w:firstRowFirstColumn="0" w:firstRowLastColumn="0" w:lastRowFirstColumn="0" w:lastRowLastColumn="0"/>
+            </w:pPr>
+          </w:p>
+        </w:tc>
+      </w:tr>
+      <w:tr>
+        <w:tc>
+          <w:tcPr>
+            <w:cnfStyle w:val="001000000000" w:firstRow="0" w:lastRow="0" w:firstColumn="1" w:lastColumn="0" w:oddVBand="0" w:evenVBand="0" w:oddHBand="0" w:evenHBand="0" w:firstRowFirstColumn="0" w:firstRowLastColumn="0" w:lastRowFirstColumn="0" w:lastRowLastColumn="0"/>
+            <w:tcW w:w="1224" w:type="dxa"/>
+            <w:vAlign w:val="center"/>
+          </w:tcPr>
+          <w:p>
+            <w:pPr>
+              <w:jc w:val="center"/>
+            </w:pPr>
+            <w:r>
+              <w:t>Var 2</w:t>
+            </w:r>
+          </w:p>
+        </w:tc>
+        <w:tc>
+          <w:tcPr>
+            <w:tcW w:w="1065" w:type="dxa"/>
+            <w:vAlign w:val="center"/>
+          </w:tcPr>
+          <w:p>
+            <w:pPr>
+              <w:jc w:val="center"/>
+              <w:cnfStyle w:val="000000000000" w:firstRow="0" w:lastRow="0" w:firstColumn="0" w:lastColumn="0" w:oddVBand="0" w:evenVBand="0" w:oddHBand="0" w:evenHBand="0" w:firstRowFirstColumn="0" w:firstRowLastColumn="0" w:lastRowFirstColumn="0" w:lastRowLastColumn="0"/>
+            </w:pPr>
+            <w:r>
+              <w:t>7</w:t>
+            </w:r>
+          </w:p>
+        </w:tc>
+        <w:tc>
+          <w:tcPr>
+            <w:tcW w:w="805" w:type="dxa"/>
+            <w:vAlign w:val="center"/>
+          </w:tcPr>
+          <w:p>
+            <w:pPr>
+              <w:jc w:val="center"/>
+              <w:cnfStyle w:val="000000000000" w:firstRow="0" w:lastRow="0" w:firstColumn="0" w:lastColumn="0" w:oddVBand="0" w:evenVBand="0" w:oddHBand="0" w:evenHBand="0" w:firstRowFirstColumn="0" w:firstRowLastColumn="0" w:lastRowFirstColumn="0" w:lastRowLastColumn="0"/>
+            </w:pPr>
+            <w:r>
+              <w:t>10.43</w:t>
+            </w:r>
+          </w:p>
+        </w:tc>
+        <w:tc>
+          <w:tcPr>
+            <w:tcW w:w="1263" w:type="dxa"/>
+            <w:vAlign w:val="center"/>
+          </w:tcPr>
+          <w:p>
+            <w:pPr>
+              <w:jc w:val="center"/>
+              <w:cnfStyle w:val="000000000000" w:firstRow="0" w:lastRow="0" w:firstColumn="0" w:lastColumn="0" w:oddVBand="0" w:evenVBand="0" w:oddHBand="0" w:evenHBand="0" w:firstRowFirstColumn="0" w:firstRowLastColumn="0" w:lastRowFirstColumn="0" w:lastRowLastColumn="0"/>
+            </w:pPr>
+            <w:r>
+              <w:t>6.81</w:t>
+            </w:r>
+          </w:p>
+        </w:tc>
+        <w:tc>
+          <w:tcPr>
+            <w:tcW w:w="996" w:type="dxa"/>
+            <w:vAlign w:val="center"/>
+          </w:tcPr>
+          <w:p>
+            <w:pPr>
+              <w:jc w:val="center"/>
+              <w:cnfStyle w:val="000000000000" w:firstRow="0" w:lastRow="0" w:firstColumn="0" w:lastColumn="0" w:oddVBand="0" w:evenVBand="0" w:oddHBand="0" w:evenHBand="0" w:firstRowFirstColumn="0" w:firstRowLastColumn="0" w:lastRowFirstColumn="0" w:lastRowLastColumn="0"/>
+            </w:pPr>
+            <w:r>
+              <w:t>123.48</w:t>
+            </w:r>
+          </w:p>
+        </w:tc>
+        <w:tc>
+          <w:tcPr>
+            <w:tcW w:w="1289" w:type="dxa"/>
+            <w:vAlign w:val="center"/>
+          </w:tcPr>
+          <w:p>
+            <w:pPr>
+              <w:jc w:val="center"/>
+              <w:cnfStyle w:val="000000000000" w:firstRow="0" w:lastRow="0" w:firstColumn="0" w:lastColumn="0" w:oddVBand="0" w:evenVBand="0" w:oddHBand="0" w:evenHBand="0" w:firstRowFirstColumn="0" w:firstRowLastColumn="0" w:lastRowFirstColumn="0" w:lastRowLastColumn="0"/>
+            </w:pPr>
+            <w:r>
+              <w:t>9.31</w:t>
+            </w:r>
+          </w:p>
+        </w:tc>
+        <w:tc>
+          <w:tcPr>
+            <w:tcW w:w="953" w:type="dxa"/>
+            <w:vAlign w:val="center"/>
+          </w:tcPr>
+          <w:p>
+            <w:pPr>
+              <w:jc w:val="center"/>
+              <w:cnfStyle w:val="000000000000" w:firstRow="0" w:lastRow="0" w:firstColumn="0" w:lastColumn="0" w:oddVBand="0" w:evenVBand="0" w:oddHBand="0" w:evenHBand="0" w:firstRowFirstColumn="0" w:firstRowLastColumn="0" w:lastRowFirstColumn="0" w:lastRowLastColumn="0"/>
+            </w:pPr>
+            <w:r>
+              <w:t>17.05</w:t>
+            </w:r>
+          </w:p>
+        </w:tc>
+        <w:tc>
+          <w:tcPr>
+            <w:tcW w:w="899" w:type="dxa"/>
+            <w:vAlign w:val="center"/>
+          </w:tcPr>
+          <w:p>
+            <w:pPr>
+              <w:jc w:val="center"/>
+              <w:cnfStyle w:val="000000000000" w:firstRow="0" w:lastRow="0" w:firstColumn="0" w:lastColumn="0" w:oddVBand="0" w:evenVBand="0" w:oddHBand="0" w:evenHBand="0" w:firstRowFirstColumn="0" w:firstRowLastColumn="0" w:lastRowFirstColumn="0" w:lastRowLastColumn="0"/>
+            </w:pPr>
+            <w:r>
+              <w:t>83.43</w:t>
+            </w:r>
+          </w:p>
+        </w:tc>
+      </w:tr>
+      <w:tr>
+        <w:trPr>
+          <w:cnfStyle w:val="000000100000" w:firstRow="0" w:lastRow="0" w:firstColumn="0" w:lastColumn="0" w:oddVBand="0" w:evenVBand="0" w:oddHBand="1" w:evenHBand="0" w:firstRowFirstColumn="0" w:firstRowLastColumn="0" w:lastRowFirstColumn="0" w:lastRowLastColumn="0"/>
+        </w:trPr>
+        <w:tc>
+          <w:tcPr>
+            <w:cnfStyle w:val="001000000000" w:firstRow="0" w:lastRow="0" w:firstColumn="1" w:lastColumn="0" w:oddVBand="0" w:evenVBand="0" w:oddHBand="0" w:evenHBand="0" w:firstRowFirstColumn="0" w:firstRowLastColumn="0" w:lastRowFirstColumn="0" w:lastRowLastColumn="0"/>
+            <w:tcW w:w="1224" w:type="dxa"/>
+            <w:vAlign w:val="center"/>
+          </w:tcPr>
+          <w:p>
+            <w:pPr>
+              <w:jc w:val="center"/>
+            </w:pPr>
+            <w:r>
+              <w:t>Var 2</w:t>
+            </w:r>
+          </w:p>
+        </w:tc>
+        <w:tc>
+          <w:tcPr>
+            <w:tcW w:w="1065" w:type="dxa"/>
+            <w:vAlign w:val="center"/>
+          </w:tcPr>
+          <w:p>
+            <w:pPr>
+              <w:jc w:val="center"/>
+              <w:cnfStyle w:val="000000100000" w:firstRow="0" w:lastRow="0" w:firstColumn="0" w:lastColumn="0" w:oddVBand="0" w:evenVBand="0" w:oddHBand="1" w:evenHBand="0" w:firstRowFirstColumn="0" w:firstRowLastColumn="0" w:lastRowFirstColumn="0" w:lastRowLastColumn="0"/>
+            </w:pPr>
+            <w:r>
+              <w:t>14</w:t>
+            </w:r>
+          </w:p>
+        </w:tc>
+        <w:tc>
+          <w:tcPr>
+            <w:tcW w:w="805" w:type="dxa"/>
+            <w:vAlign w:val="center"/>
+          </w:tcPr>
+          <w:p>
+            <w:pPr>
+              <w:jc w:val="center"/>
+              <w:cnfStyle w:val="000000100000" w:firstRow="0" w:lastRow="0" w:firstColumn="0" w:lastColumn="0" w:oddVBand="0" w:evenVBand="0" w:oddHBand="1" w:evenHBand="0" w:firstRowFirstColumn="0" w:firstRowLastColumn="0" w:lastRowFirstColumn="0" w:lastRowLastColumn="0"/>
+            </w:pPr>
+            <w:r>
+              <w:t>10.33</w:t>
+            </w:r>
+          </w:p>
+        </w:tc>
+        <w:tc>
+          <w:tcPr>
+            <w:tcW w:w="1263" w:type="dxa"/>
+            <w:vAlign w:val="center"/>
+          </w:tcPr>
+          <w:p>
+            <w:pPr>
+              <w:jc w:val="center"/>
+              <w:cnfStyle w:val="000000100000" w:firstRow="0" w:lastRow="0" w:firstColumn="0" w:lastColumn="0" w:oddVBand="0" w:evenVBand="0" w:oddHBand="1" w:evenHBand="0" w:firstRowFirstColumn="0" w:firstRowLastColumn="0" w:lastRowFirstColumn="0" w:lastRowLastColumn="0"/>
+            </w:pPr>
+            <w:r>
+              <w:t>6.72</w:t>
+            </w:r>
+          </w:p>
+        </w:tc>
+        <w:tc>
+          <w:tcPr>
+            <w:tcW w:w="996" w:type="dxa"/>
+            <w:vAlign w:val="center"/>
+          </w:tcPr>
+          <w:p>
+            <w:pPr>
+              <w:jc w:val="center"/>
+              <w:cnfStyle w:val="000000100000" w:firstRow="0" w:lastRow="0" w:firstColumn="0" w:lastColumn="0" w:oddVBand="0" w:evenVBand="0" w:oddHBand="1" w:evenHBand="0" w:firstRowFirstColumn="0" w:firstRowLastColumn="0" w:lastRowFirstColumn="0" w:lastRowLastColumn="0"/>
+            </w:pPr>
+            <w:r>
+              <w:t>123.12</w:t>
+            </w:r>
+          </w:p>
+        </w:tc>
+        <w:tc>
+          <w:tcPr>
+            <w:tcW w:w="1289" w:type="dxa"/>
+            <w:vAlign w:val="center"/>
+          </w:tcPr>
+          <w:p>
+            <w:pPr>
+              <w:jc w:val="center"/>
+              <w:cnfStyle w:val="000000100000" w:firstRow="0" w:lastRow="0" w:firstColumn="0" w:lastColumn="0" w:oddVBand="0" w:evenVBand="0" w:oddHBand="1" w:evenHBand="0" w:firstRowFirstColumn="0" w:firstRowLastColumn="0" w:lastRowFirstColumn="0" w:lastRowLastColumn="0"/>
+            </w:pPr>
+            <w:r>
+              <w:t>9.23</w:t>
+            </w:r>
+          </w:p>
+        </w:tc>
+        <w:tc>
+          <w:tcPr>
+            <w:tcW w:w="953" w:type="dxa"/>
+            <w:vAlign w:val="center"/>
+          </w:tcPr>
+          <w:p>
+            <w:pPr>
+              <w:jc w:val="center"/>
+              <w:cnfStyle w:val="000000100000" w:firstRow="0" w:lastRow="0" w:firstColumn="0" w:lastColumn="0" w:oddVBand="0" w:evenVBand="0" w:oddHBand="1" w:evenHBand="0" w:firstRowFirstColumn="0" w:firstRowLastColumn="0" w:lastRowFirstColumn="0" w:lastRowLastColumn="0"/>
+            </w:pPr>
+            <w:r>
+              <w:t>16.99</w:t>
+            </w:r>
+          </w:p>
+        </w:tc>
+        <w:tc>
+          <w:tcPr>
+            <w:tcW w:w="899" w:type="dxa"/>
+            <w:vAlign w:val="center"/>
+          </w:tcPr>
+          <w:p>
+            <w:pPr>
+              <w:jc w:val="center"/>
+              <w:cnfStyle w:val="000000100000" w:firstRow="0" w:lastRow="0" w:firstColumn="0" w:lastColumn="0" w:oddVBand="0" w:evenVBand="0" w:oddHBand="1" w:evenHBand="0" w:firstRowFirstColumn="0" w:firstRowLastColumn="0" w:lastRowFirstColumn="0" w:lastRowLastColumn="0"/>
+            </w:pPr>
+            <w:r>
+              <w:t>83.62</w:t>
+            </w:r>
+          </w:p>
+        </w:tc>
+      </w:tr>
+      <w:tr>
+        <w:tc>
+          <w:tcPr>
+            <w:cnfStyle w:val="001000000000" w:firstRow="0" w:lastRow="0" w:firstColumn="1" w:lastColumn="0" w:oddVBand="0" w:evenVBand="0" w:oddHBand="0" w:evenHBand="0" w:firstRowFirstColumn="0" w:firstRowLastColumn="0" w:lastRowFirstColumn="0" w:lastRowLastColumn="0"/>
+            <w:tcW w:w="1224" w:type="dxa"/>
+            <w:vAlign w:val="center"/>
+          </w:tcPr>
+          <w:p>
+            <w:pPr>
+              <w:jc w:val="center"/>
+            </w:pPr>
+            <w:r>
+              <w:t>Var 2</w:t>
+            </w:r>
+          </w:p>
+        </w:tc>
+        <w:tc>
+          <w:tcPr>
+            <w:tcW w:w="1065" w:type="dxa"/>
+            <w:vAlign w:val="center"/>
+          </w:tcPr>
+          <w:p>
+            <w:pPr>
+              <w:jc w:val="center"/>
+              <w:cnfStyle w:val="000000000000" w:firstRow="0" w:lastRow="0" w:firstColumn="0" w:lastColumn="0" w:oddVBand="0" w:evenVBand="0" w:oddHBand="0" w:evenHBand="0" w:firstRowFirstColumn="0" w:firstRowLastColumn="0" w:lastRowFirstColumn="0" w:lastRowLastColumn="0"/>
+            </w:pPr>
+            <w:r>
+              <w:t>30</w:t>
+            </w:r>
+          </w:p>
+        </w:tc>
+        <w:tc>
+          <w:tcPr>
+            <w:tcW w:w="805" w:type="dxa"/>
+            <w:vAlign w:val="center"/>
+          </w:tcPr>
+          <w:p>
+            <w:pPr>
+              <w:jc w:val="center"/>
+              <w:cnfStyle w:val="000000000000" w:firstRow="0" w:lastRow="0" w:firstColumn="0" w:lastColumn="0" w:oddVBand="0" w:evenVBand="0" w:oddHBand="0" w:evenHBand="0" w:firstRowFirstColumn="0" w:firstRowLastColumn="0" w:lastRowFirstColumn="0" w:lastRowLastColumn="0"/>
+            </w:pPr>
+          </w:p>
+        </w:tc>
+        <w:tc>
+          <w:tcPr>
+            <w:tcW w:w="1263" w:type="dxa"/>
+            <w:vAlign w:val="center"/>
+          </w:tcPr>
+          <w:p>
+            <w:pPr>
+              <w:jc w:val="center"/>
+              <w:cnfStyle w:val="000000000000" w:firstRow="0" w:lastRow="0" w:firstColumn="0" w:lastColumn="0" w:oddVBand="0" w:evenVBand="0" w:oddHBand="0" w:evenHBand="0" w:firstRowFirstColumn="0" w:firstRowLastColumn="0" w:lastRowFirstColumn="0" w:lastRowLastColumn="0"/>
+            </w:pPr>
+          </w:p>
+        </w:tc>
+        <w:tc>
+          <w:tcPr>
+            <w:tcW w:w="996" w:type="dxa"/>
+            <w:vAlign w:val="center"/>
+          </w:tcPr>
+          <w:p>
+            <w:pPr>
+              <w:jc w:val="center"/>
+              <w:cnfStyle w:val="000000000000" w:firstRow="0" w:lastRow="0" w:firstColumn="0" w:lastColumn="0" w:oddVBand="0" w:evenVBand="0" w:oddHBand="0" w:evenHBand="0" w:firstRowFirstColumn="0" w:firstRowLastColumn="0" w:lastRowFirstColumn="0" w:lastRowLastColumn="0"/>
+            </w:pPr>
+          </w:p>
+        </w:tc>
+        <w:tc>
+          <w:tcPr>
+            <w:tcW w:w="1289" w:type="dxa"/>
+            <w:vAlign w:val="center"/>
+          </w:tcPr>
+          <w:p>
+            <w:pPr>
+              <w:jc w:val="center"/>
+              <w:cnfStyle w:val="000000000000" w:firstRow="0" w:lastRow="0" w:firstColumn="0" w:lastColumn="0" w:oddVBand="0" w:evenVBand="0" w:oddHBand="0" w:evenHBand="0" w:firstRowFirstColumn="0" w:firstRowLastColumn="0" w:lastRowFirstColumn="0" w:lastRowLastColumn="0"/>
+            </w:pPr>
+          </w:p>
+        </w:tc>
+        <w:tc>
+          <w:tcPr>
+            <w:tcW w:w="953" w:type="dxa"/>
+            <w:vAlign w:val="center"/>
+          </w:tcPr>
+          <w:p>
+            <w:pPr>
+              <w:jc w:val="center"/>
+              <w:cnfStyle w:val="000000000000" w:firstRow="0" w:lastRow="0" w:firstColumn="0" w:lastColumn="0" w:oddVBand="0" w:evenVBand="0" w:oddHBand="0" w:evenHBand="0" w:firstRowFirstColumn="0" w:firstRowLastColumn="0" w:lastRowFirstColumn="0" w:lastRowLastColumn="0"/>
+            </w:pPr>
+          </w:p>
+        </w:tc>
+        <w:tc>
+          <w:tcPr>
+            <w:tcW w:w="899" w:type="dxa"/>
+            <w:vAlign w:val="center"/>
+          </w:tcPr>
+          <w:p>
+            <w:pPr>
+              <w:jc w:val="center"/>
+              <w:cnfStyle w:val="000000000000" w:firstRow="0" w:lastRow="0" w:firstColumn="0" w:lastColumn="0" w:oddVBand="0" w:evenVBand="0" w:oddHBand="0" w:evenHBand="0" w:firstRowFirstColumn="0" w:firstRowLastColumn="0" w:lastRowFirstColumn="0" w:lastRowLastColumn="0"/>
+            </w:pPr>
+          </w:p>
+        </w:tc>
+      </w:tr>
+      <w:tr>
+        <w:trPr>
+          <w:cnfStyle w:val="000000100000" w:firstRow="0" w:lastRow="0" w:firstColumn="0" w:lastColumn="0" w:oddVBand="0" w:evenVBand="0" w:oddHBand="1" w:evenHBand="0" w:firstRowFirstColumn="0" w:firstRowLastColumn="0" w:lastRowFirstColumn="0" w:lastRowLastColumn="0"/>
+        </w:trPr>
+        <w:tc>
+          <w:tcPr>
+            <w:cnfStyle w:val="001000000000" w:firstRow="0" w:lastRow="0" w:firstColumn="1" w:lastColumn="0" w:oddVBand="0" w:evenVBand="0" w:oddHBand="0" w:evenHBand="0" w:firstRowFirstColumn="0" w:firstRowLastColumn="0" w:lastRowFirstColumn="0" w:lastRowLastColumn="0"/>
+            <w:tcW w:w="1224" w:type="dxa"/>
+            <w:vAlign w:val="center"/>
+          </w:tcPr>
+          <w:p>
+            <w:pPr>
+              <w:jc w:val="center"/>
+            </w:pPr>
+            <w:r>
+              <w:t>Var 2</w:t>
+            </w:r>
+          </w:p>
+        </w:tc>
+        <w:tc>
+          <w:tcPr>
+            <w:tcW w:w="1065" w:type="dxa"/>
+            <w:vAlign w:val="center"/>
+          </w:tcPr>
+          <w:p>
+            <w:pPr>
+              <w:jc w:val="center"/>
+              <w:cnfStyle w:val="000000100000" w:firstRow="0" w:lastRow="0" w:firstColumn="0" w:lastColumn="0" w:oddVBand="0" w:evenVBand="0" w:oddHBand="1" w:evenHBand="0" w:firstRowFirstColumn="0" w:firstRowLastColumn="0" w:lastRowFirstColumn="0" w:lastRowLastColumn="0"/>
+            </w:pPr>
+            <w:r>
+              <w:t>60</w:t>
+            </w:r>
+          </w:p>
+        </w:tc>
+        <w:tc>
+          <w:tcPr>
+            <w:tcW w:w="805" w:type="dxa"/>
+            <w:vAlign w:val="center"/>
+          </w:tcPr>
+          <w:p>
+            <w:pPr>
+              <w:jc w:val="center"/>
+              <w:cnfStyle w:val="000000100000" w:firstRow="0" w:lastRow="0" w:firstColumn="0" w:lastColumn="0" w:oddVBand="0" w:evenVBand="0" w:oddHBand="1" w:evenHBand="0" w:firstRowFirstColumn="0" w:firstRowLastColumn="0" w:lastRowFirstColumn="0" w:lastRowLastColumn="0"/>
+            </w:pPr>
+          </w:p>
+        </w:tc>
+        <w:tc>
+          <w:tcPr>
+            <w:tcW w:w="1263" w:type="dxa"/>
+            <w:vAlign w:val="center"/>
+          </w:tcPr>
+          <w:p>
+            <w:pPr>
+              <w:jc w:val="center"/>
+              <w:cnfStyle w:val="000000100000" w:firstRow="0" w:lastRow="0" w:firstColumn="0" w:lastColumn="0" w:oddVBand="0" w:evenVBand="0" w:oddHBand="1" w:evenHBand="0" w:firstRowFirstColumn="0" w:firstRowLastColumn="0" w:lastRowFirstColumn="0" w:lastRowLastColumn="0"/>
+            </w:pPr>
+          </w:p>
+        </w:tc>
+        <w:tc>
+          <w:tcPr>
+            <w:tcW w:w="996" w:type="dxa"/>
+            <w:vAlign w:val="center"/>
+          </w:tcPr>
+          <w:p>
+            <w:pPr>
+              <w:jc w:val="center"/>
+              <w:cnfStyle w:val="000000100000" w:firstRow="0" w:lastRow="0" w:firstColumn="0" w:lastColumn="0" w:oddVBand="0" w:evenVBand="0" w:oddHBand="1" w:evenHBand="0" w:firstRowFirstColumn="0" w:firstRowLastColumn="0" w:lastRowFirstColumn="0" w:lastRowLastColumn="0"/>
+            </w:pPr>
+          </w:p>
+        </w:tc>
+        <w:tc>
+          <w:tcPr>
+            <w:tcW w:w="1289" w:type="dxa"/>
+            <w:vAlign w:val="center"/>
+          </w:tcPr>
+          <w:p>
+            <w:pPr>
+              <w:jc w:val="center"/>
+              <w:cnfStyle w:val="000000100000" w:firstRow="0" w:lastRow="0" w:firstColumn="0" w:lastColumn="0" w:oddVBand="0" w:evenVBand="0" w:oddHBand="1" w:evenHBand="0" w:firstRowFirstColumn="0" w:firstRowLastColumn="0" w:lastRowFirstColumn="0" w:lastRowLastColumn="0"/>
+            </w:pPr>
+          </w:p>
+        </w:tc>
+        <w:tc>
+          <w:tcPr>
+            <w:tcW w:w="953" w:type="dxa"/>
+            <w:vAlign w:val="center"/>
+          </w:tcPr>
+          <w:p>
+            <w:pPr>
+              <w:jc w:val="center"/>
+              <w:cnfStyle w:val="000000100000" w:firstRow="0" w:lastRow="0" w:firstColumn="0" w:lastColumn="0" w:oddVBand="0" w:evenVBand="0" w:oddHBand="1" w:evenHBand="0" w:firstRowFirstColumn="0" w:firstRowLastColumn="0" w:lastRowFirstColumn="0" w:lastRowLastColumn="0"/>
+            </w:pPr>
+          </w:p>
+        </w:tc>
+        <w:tc>
+          <w:tcPr>
+            <w:tcW w:w="899" w:type="dxa"/>
+            <w:vAlign w:val="center"/>
+          </w:tcPr>
+          <w:p>
+            <w:pPr>
+              <w:jc w:val="center"/>
+              <w:cnfStyle w:val="000000100000" w:firstRow="0" w:lastRow="0" w:firstColumn="0" w:lastColumn="0" w:oddVBand="0" w:evenVBand="0" w:oddHBand="1" w:evenHBand="0" w:firstRowFirstColumn="0" w:firstRowLastColumn="0" w:lastRowFirstColumn="0" w:lastRowLastColumn="0"/>
+            </w:pPr>
+          </w:p>
+        </w:tc>
+      </w:tr>
+      <w:tr>
+        <w:tc>
+          <w:tcPr>
+            <w:cnfStyle w:val="001000000000" w:firstRow="0" w:lastRow="0" w:firstColumn="1" w:lastColumn="0" w:oddVBand="0" w:evenVBand="0" w:oddHBand="0" w:evenHBand="0" w:firstRowFirstColumn="0" w:firstRowLastColumn="0" w:lastRowFirstColumn="0" w:lastRowLastColumn="0"/>
+            <w:tcW w:w="1224" w:type="dxa"/>
+            <w:vAlign w:val="center"/>
+          </w:tcPr>
+          <w:p>
+            <w:pPr>
+              <w:jc w:val="center"/>
+            </w:pPr>
+            <w:r>
+              <w:t>Var 2</w:t>
+            </w:r>
+          </w:p>
+        </w:tc>
+        <w:tc>
+          <w:tcPr>
+            <w:tcW w:w="1065" w:type="dxa"/>
+            <w:vAlign w:val="center"/>
+          </w:tcPr>
+          <w:p>
+            <w:pPr>
+              <w:jc w:val="center"/>
+              <w:cnfStyle w:val="000000000000" w:firstRow="0" w:lastRow="0" w:firstColumn="0" w:lastColumn="0" w:oddVBand="0" w:evenVBand="0" w:oddHBand="0" w:evenHBand="0" w:firstRowFirstColumn="0" w:firstRowLastColumn="0" w:lastRowFirstColumn="0" w:lastRowLastColumn="0"/>
+            </w:pPr>
+            <w:r>
+              <w:t>90</w:t>
+            </w:r>
+          </w:p>
+        </w:tc>
+        <w:tc>
+          <w:tcPr>
+            <w:tcW w:w="805" w:type="dxa"/>
+            <w:vAlign w:val="center"/>
+          </w:tcPr>
+          <w:p>
+            <w:pPr>
+              <w:jc w:val="center"/>
+              <w:cnfStyle w:val="000000000000" w:firstRow="0" w:lastRow="0" w:firstColumn="0" w:lastColumn="0" w:oddVBand="0" w:evenVBand="0" w:oddHBand="0" w:evenHBand="0" w:firstRowFirstColumn="0" w:firstRowLastColumn="0" w:lastRowFirstColumn="0" w:lastRowLastColumn="0"/>
+            </w:pPr>
+          </w:p>
+        </w:tc>
+        <w:tc>
+          <w:tcPr>
+            <w:tcW w:w="1263" w:type="dxa"/>
+            <w:vAlign w:val="center"/>
+          </w:tcPr>
+          <w:p>
+            <w:pPr>
+              <w:jc w:val="center"/>
+              <w:cnfStyle w:val="000000000000" w:firstRow="0" w:lastRow="0" w:firstColumn="0" w:lastColumn="0" w:oddVBand="0" w:evenVBand="0" w:oddHBand="0" w:evenHBand="0" w:firstRowFirstColumn="0" w:firstRowLastColumn="0" w:lastRowFirstColumn="0" w:lastRowLastColumn="0"/>
+            </w:pPr>
+          </w:p>
+        </w:tc>
+        <w:tc>
+          <w:tcPr>
+            <w:tcW w:w="996" w:type="dxa"/>
+            <w:vAlign w:val="center"/>
+          </w:tcPr>
+          <w:p>
+            <w:pPr>
+              <w:jc w:val="center"/>
+              <w:cnfStyle w:val="000000000000" w:firstRow="0" w:lastRow="0" w:firstColumn="0" w:lastColumn="0" w:oddVBand="0" w:evenVBand="0" w:oddHBand="0" w:evenHBand="0" w:firstRowFirstColumn="0" w:firstRowLastColumn="0" w:lastRowFirstColumn="0" w:lastRowLastColumn="0"/>
+            </w:pPr>
+          </w:p>
+        </w:tc>
+        <w:tc>
+          <w:tcPr>
+            <w:tcW w:w="1289" w:type="dxa"/>
+            <w:vAlign w:val="center"/>
+          </w:tcPr>
+          <w:p>
+            <w:pPr>
+              <w:jc w:val="center"/>
+              <w:cnfStyle w:val="000000000000" w:firstRow="0" w:lastRow="0" w:firstColumn="0" w:lastColumn="0" w:oddVBand="0" w:evenVBand="0" w:oddHBand="0" w:evenHBand="0" w:firstRowFirstColumn="0" w:firstRowLastColumn="0" w:lastRowFirstColumn="0" w:lastRowLastColumn="0"/>
+            </w:pPr>
+          </w:p>
+        </w:tc>
+        <w:tc>
+          <w:tcPr>
+            <w:tcW w:w="953" w:type="dxa"/>
+            <w:vAlign w:val="center"/>
+          </w:tcPr>
+          <w:p>
+            <w:pPr>
+              <w:jc w:val="center"/>
+              <w:cnfStyle w:val="000000000000" w:firstRow="0" w:lastRow="0" w:firstColumn="0" w:lastColumn="0" w:oddVBand="0" w:evenVBand="0" w:oddHBand="0" w:evenHBand="0" w:firstRowFirstColumn="0" w:firstRowLastColumn="0" w:lastRowFirstColumn="0" w:lastRowLastColumn="0"/>
+            </w:pPr>
+          </w:p>
+        </w:tc>
+        <w:tc>
+          <w:tcPr>
+            <w:tcW w:w="899" w:type="dxa"/>
+            <w:vAlign w:val="center"/>
+          </w:tcPr>
+          <w:p>
+            <w:pPr>
+              <w:jc w:val="center"/>
+              <w:cnfStyle w:val="000000000000" w:firstRow="0" w:lastRow="0" w:firstColumn="0" w:lastColumn="0" w:oddVBand="0" w:evenVBand="0" w:oddHBand="0" w:evenHBand="0" w:firstRowFirstColumn="0" w:firstRowLastColumn="0" w:lastRowFirstColumn="0" w:lastRowLastColumn="0"/>
+            </w:pPr>
+          </w:p>
+        </w:tc>
+      </w:tr>
+      <w:tr>
+        <w:trPr>
+          <w:cnfStyle w:val="000000100000" w:firstRow="0" w:lastRow="0" w:firstColumn="0" w:lastColumn="0" w:oddVBand="0" w:evenVBand="0" w:oddHBand="1" w:evenHBand="0" w:firstRowFirstColumn="0" w:firstRowLastColumn="0" w:lastRowFirstColumn="0" w:lastRowLastColumn="0"/>
+        </w:trPr>
+        <w:tc>
+          <w:tcPr>
+            <w:cnfStyle w:val="001000000000" w:firstRow="0" w:lastRow="0" w:firstColumn="1" w:lastColumn="0" w:oddVBand="0" w:evenVBand="0" w:oddHBand="0" w:evenHBand="0" w:firstRowFirstColumn="0" w:firstRowLastColumn="0" w:lastRowFirstColumn="0" w:lastRowLastColumn="0"/>
+            <w:tcW w:w="1224" w:type="dxa"/>
+            <w:vAlign w:val="center"/>
+          </w:tcPr>
+          <w:p>
+            <w:pPr>
+              <w:jc w:val="center"/>
+            </w:pPr>
+            <w:r>
+              <w:t>Var 2</w:t>
+            </w:r>
+          </w:p>
+        </w:tc>
+        <w:tc>
+          <w:tcPr>
+            <w:tcW w:w="1065" w:type="dxa"/>
+            <w:vAlign w:val="center"/>
+          </w:tcPr>
+          <w:p>
+            <w:pPr>
+              <w:jc w:val="center"/>
+              <w:cnfStyle w:val="000000100000" w:firstRow="0" w:lastRow="0" w:firstColumn="0" w:lastColumn="0" w:oddVBand="0" w:evenVBand="0" w:oddHBand="1" w:evenHBand="0" w:firstRowFirstColumn="0" w:firstRowLastColumn="0" w:lastRowFirstColumn="0" w:lastRowLastColumn="0"/>
+            </w:pPr>
+            <w:r>
+              <w:t>150</w:t>
+            </w:r>
+          </w:p>
+        </w:tc>
+        <w:tc>
+          <w:tcPr>
+            <w:tcW w:w="805" w:type="dxa"/>
+            <w:vAlign w:val="center"/>
+          </w:tcPr>
+          <w:p>
+            <w:pPr>
+              <w:jc w:val="center"/>
+              <w:cnfStyle w:val="000000100000" w:firstRow="0" w:lastRow="0" w:firstColumn="0" w:lastColumn="0" w:oddVBand="0" w:evenVBand="0" w:oddHBand="1" w:evenHBand="0" w:firstRowFirstColumn="0" w:firstRowLastColumn="0" w:lastRowFirstColumn="0" w:lastRowLastColumn="0"/>
+            </w:pPr>
+          </w:p>
+        </w:tc>
+        <w:tc>
+          <w:tcPr>
+            <w:tcW w:w="1263" w:type="dxa"/>
+            <w:vAlign w:val="center"/>
+          </w:tcPr>
+          <w:p>
+            <w:pPr>
+              <w:jc w:val="center"/>
+              <w:cnfStyle w:val="000000100000" w:firstRow="0" w:lastRow="0" w:firstColumn="0" w:lastColumn="0" w:oddVBand="0" w:evenVBand="0" w:oddHBand="1" w:evenHBand="0" w:firstRowFirstColumn="0" w:firstRowLastColumn="0" w:lastRowFirstColumn="0" w:lastRowLastColumn="0"/>
+            </w:pPr>
+          </w:p>
+        </w:tc>
+        <w:tc>
+          <w:tcPr>
+            <w:tcW w:w="996" w:type="dxa"/>
+            <w:vAlign w:val="center"/>
+          </w:tcPr>
+          <w:p>
+            <w:pPr>
+              <w:jc w:val="center"/>
+              <w:cnfStyle w:val="000000100000" w:firstRow="0" w:lastRow="0" w:firstColumn="0" w:lastColumn="0" w:oddVBand="0" w:evenVBand="0" w:oddHBand="1" w:evenHBand="0" w:firstRowFirstColumn="0" w:firstRowLastColumn="0" w:lastRowFirstColumn="0" w:lastRowLastColumn="0"/>
+            </w:pPr>
+          </w:p>
+        </w:tc>
+        <w:tc>
+          <w:tcPr>
+            <w:tcW w:w="1289" w:type="dxa"/>
+            <w:vAlign w:val="center"/>
+          </w:tcPr>
+          <w:p>
+            <w:pPr>
+              <w:jc w:val="center"/>
+              <w:cnfStyle w:val="000000100000" w:firstRow="0" w:lastRow="0" w:firstColumn="0" w:lastColumn="0" w:oddVBand="0" w:evenVBand="0" w:oddHBand="1" w:evenHBand="0" w:firstRowFirstColumn="0" w:firstRowLastColumn="0" w:lastRowFirstColumn="0" w:lastRowLastColumn="0"/>
+            </w:pPr>
+          </w:p>
+        </w:tc>
+        <w:tc>
+          <w:tcPr>
+            <w:tcW w:w="953" w:type="dxa"/>
+            <w:vAlign w:val="center"/>
+          </w:tcPr>
+          <w:p>
+            <w:pPr>
+              <w:jc w:val="center"/>
+              <w:cnfStyle w:val="000000100000" w:firstRow="0" w:lastRow="0" w:firstColumn="0" w:lastColumn="0" w:oddVBand="0" w:evenVBand="0" w:oddHBand="1" w:evenHBand="0" w:firstRowFirstColumn="0" w:firstRowLastColumn="0" w:lastRowFirstColumn="0" w:lastRowLastColumn="0"/>
+            </w:pPr>
+          </w:p>
+        </w:tc>
+        <w:tc>
+          <w:tcPr>
+            <w:tcW w:w="899" w:type="dxa"/>
+            <w:vAlign w:val="center"/>
+          </w:tcPr>
+          <w:p>
+            <w:pPr>
+              <w:jc w:val="center"/>
+              <w:cnfStyle w:val="000000100000" w:firstRow="0" w:lastRow="0" w:firstColumn="0" w:lastColumn="0" w:oddVBand="0" w:evenVBand="0" w:oddHBand="1" w:evenHBand="0" w:firstRowFirstColumn="0" w:firstRowLastColumn="0" w:lastRowFirstColumn="0" w:lastRowLastColumn="0"/>
+            </w:pPr>
+          </w:p>
+        </w:tc>
+      </w:tr>
+      <w:tr>
+        <w:tc>
+          <w:tcPr>
+            <w:cnfStyle w:val="001000000000" w:firstRow="0" w:lastRow="0" w:firstColumn="1" w:lastColumn="0" w:oddVBand="0" w:evenVBand="0" w:oddHBand="0" w:evenHBand="0" w:firstRowFirstColumn="0" w:firstRowLastColumn="0" w:lastRowFirstColumn="0" w:lastRowLastColumn="0"/>
+            <w:tcW w:w="1224" w:type="dxa"/>
+            <w:vAlign w:val="center"/>
+          </w:tcPr>
+          <w:p>
+            <w:pPr>
+              <w:jc w:val="center"/>
+            </w:pPr>
+            <w:r>
+              <w:t>Var 2</w:t>
+            </w:r>
+          </w:p>
+        </w:tc>
+        <w:tc>
+          <w:tcPr>
+            <w:tcW w:w="1065" w:type="dxa"/>
+            <w:vAlign w:val="center"/>
+          </w:tcPr>
+          <w:p>
+            <w:pPr>
+              <w:jc w:val="center"/>
+              <w:cnfStyle w:val="000000000000" w:firstRow="0" w:lastRow="0" w:firstColumn="0" w:lastColumn="0" w:oddVBand="0" w:evenVBand="0" w:oddHBand="0" w:evenHBand="0" w:firstRowFirstColumn="0" w:firstRowLastColumn="0" w:lastRowFirstColumn="0" w:lastRowLastColumn="0"/>
+              <w:rPr>
+                <w:b/>
+                <w:bCs/>
+              </w:rPr>
+            </w:pPr>
+            <w:r>
+              <w:rPr>
+                <w:b/>
+                <w:bCs/>
+              </w:rPr>
+              <w:t>220</w:t>
+            </w:r>
+          </w:p>
+        </w:tc>
+        <w:tc>
+          <w:tcPr>
+            <w:tcW w:w="805" w:type="dxa"/>
+            <w:vAlign w:val="center"/>
+          </w:tcPr>
+          <w:p>
+            <w:pPr>
+              <w:jc w:val="center"/>
+              <w:cnfStyle w:val="000000000000" w:firstRow="0" w:lastRow="0" w:firstColumn="0" w:lastColumn="0" w:oddVBand="0" w:evenVBand="0" w:oddHBand="0" w:evenHBand="0" w:firstRowFirstColumn="0" w:firstRowLastColumn="0" w:lastRowFirstColumn="0" w:lastRowLastColumn="0"/>
+              <w:rPr>
+                <w:b/>
+                <w:bCs/>
+              </w:rPr>
+            </w:pPr>
+          </w:p>
+        </w:tc>
+        <w:tc>
+          <w:tcPr>
+            <w:tcW w:w="1263" w:type="dxa"/>
+            <w:vAlign w:val="center"/>
+          </w:tcPr>
+          <w:p>
+            <w:pPr>
+              <w:jc w:val="center"/>
+              <w:cnfStyle w:val="000000000000" w:firstRow="0" w:lastRow="0" w:firstColumn="0" w:lastColumn="0" w:oddVBand="0" w:evenVBand="0" w:oddHBand="0" w:evenHBand="0" w:firstRowFirstColumn="0" w:firstRowLastColumn="0" w:lastRowFirstColumn="0" w:lastRowLastColumn="0"/>
+              <w:rPr>
+                <w:b/>
+                <w:bCs/>
+              </w:rPr>
+            </w:pPr>
+          </w:p>
+        </w:tc>
+        <w:tc>
+          <w:tcPr>
+            <w:tcW w:w="996" w:type="dxa"/>
+            <w:vAlign w:val="center"/>
+          </w:tcPr>
+          <w:p>
+            <w:pPr>
+              <w:jc w:val="center"/>
+              <w:cnfStyle w:val="000000000000" w:firstRow="0" w:lastRow="0" w:firstColumn="0" w:lastColumn="0" w:oddVBand="0" w:evenVBand="0" w:oddHBand="0" w:evenHBand="0" w:firstRowFirstColumn="0" w:firstRowLastColumn="0" w:lastRowFirstColumn="0" w:lastRowLastColumn="0"/>
+              <w:rPr>
+                <w:b/>
+                <w:bCs/>
+              </w:rPr>
+            </w:pPr>
+          </w:p>
+        </w:tc>
+        <w:tc>
+          <w:tcPr>
+            <w:tcW w:w="1289" w:type="dxa"/>
+            <w:vAlign w:val="center"/>
+          </w:tcPr>
+          <w:p>
+            <w:pPr>
+              <w:jc w:val="center"/>
+              <w:cnfStyle w:val="000000000000" w:firstRow="0" w:lastRow="0" w:firstColumn="0" w:lastColumn="0" w:oddVBand="0" w:evenVBand="0" w:oddHBand="0" w:evenHBand="0" w:firstRowFirstColumn="0" w:firstRowLastColumn="0" w:lastRowFirstColumn="0" w:lastRowLastColumn="0"/>
+              <w:rPr>
+                <w:b/>
+                <w:bCs/>
+              </w:rPr>
+            </w:pPr>
+          </w:p>
+        </w:tc>
+        <w:tc>
+          <w:tcPr>
+            <w:tcW w:w="953" w:type="dxa"/>
+            <w:vAlign w:val="center"/>
+          </w:tcPr>
+          <w:p>
+            <w:pPr>
+              <w:jc w:val="center"/>
+              <w:cnfStyle w:val="000000000000" w:firstRow="0" w:lastRow="0" w:firstColumn="0" w:lastColumn="0" w:oddVBand="0" w:evenVBand="0" w:oddHBand="0" w:evenHBand="0" w:firstRowFirstColumn="0" w:firstRowLastColumn="0" w:lastRowFirstColumn="0" w:lastRowLastColumn="0"/>
+              <w:rPr>
+                <w:b/>
+                <w:bCs/>
+              </w:rPr>
+            </w:pPr>
+          </w:p>
+        </w:tc>
+        <w:tc>
+          <w:tcPr>
+            <w:tcW w:w="899" w:type="dxa"/>
+            <w:vAlign w:val="center"/>
+          </w:tcPr>
+          <w:p>
+            <w:pPr>
+              <w:jc w:val="center"/>
+              <w:cnfStyle w:val="000000000000" w:firstRow="0" w:lastRow="0" w:firstColumn="0" w:lastColumn="0" w:oddVBand="0" w:evenVBand="0" w:oddHBand="0" w:evenHBand="0" w:firstRowFirstColumn="0" w:firstRowLastColumn="0" w:lastRowFirstColumn="0" w:lastRowLastColumn="0"/>
+              <w:rPr>
+                <w:b/>
+                <w:bCs/>
+              </w:rPr>
+            </w:pPr>
+          </w:p>
+        </w:tc>
+      </w:tr>
+      <w:tr>
+        <w:trPr>
+          <w:cnfStyle w:val="000000100000" w:firstRow="0" w:lastRow="0" w:firstColumn="0" w:lastColumn="0" w:oddVBand="0" w:evenVBand="0" w:oddHBand="1" w:evenHBand="0" w:firstRowFirstColumn="0" w:firstRowLastColumn="0" w:lastRowFirstColumn="0" w:lastRowLastColumn="0"/>
+        </w:trPr>
+        <w:tc>
+          <w:tcPr>
+            <w:cnfStyle w:val="001000000000" w:firstRow="0" w:lastRow="0" w:firstColumn="1" w:lastColumn="0" w:oddVBand="0" w:evenVBand="0" w:oddHBand="0" w:evenHBand="0" w:firstRowFirstColumn="0" w:firstRowLastColumn="0" w:lastRowFirstColumn="0" w:lastRowLastColumn="0"/>
+            <w:tcW w:w="1224" w:type="dxa"/>
+            <w:vAlign w:val="center"/>
+          </w:tcPr>
+          <w:p>
+            <w:pPr>
+              <w:jc w:val="center"/>
+            </w:pPr>
+            <w:r>
+              <w:t>Var 2</w:t>
+            </w:r>
+          </w:p>
+        </w:tc>
+        <w:tc>
+          <w:tcPr>
+            <w:tcW w:w="1065" w:type="dxa"/>
+            <w:vAlign w:val="center"/>
+          </w:tcPr>
+          <w:p>
+            <w:pPr>
+              <w:jc w:val="center"/>
+              <w:cnfStyle w:val="000000100000" w:firstRow="0" w:lastRow="0" w:firstColumn="0" w:lastColumn="0" w:oddVBand="0" w:evenVBand="0" w:oddHBand="1" w:evenHBand="0" w:firstRowFirstColumn="0" w:firstRowLastColumn="0" w:lastRowFirstColumn="0" w:lastRowLastColumn="0"/>
+            </w:pPr>
+            <w:r>
+              <w:t>365</w:t>
+            </w:r>
+          </w:p>
+        </w:tc>
+        <w:tc>
+          <w:tcPr>
+            <w:tcW w:w="805" w:type="dxa"/>
+            <w:vAlign w:val="center"/>
+          </w:tcPr>
+          <w:p>
+            <w:pPr>
+              <w:jc w:val="center"/>
+              <w:cnfStyle w:val="000000100000" w:firstRow="0" w:lastRow="0" w:firstColumn="0" w:lastColumn="0" w:oddVBand="0" w:evenVBand="0" w:oddHBand="1" w:evenHBand="0" w:firstRowFirstColumn="0" w:firstRowLastColumn="0" w:lastRowFirstColumn="0" w:lastRowLastColumn="0"/>
+            </w:pPr>
+          </w:p>
+        </w:tc>
+        <w:tc>
+          <w:tcPr>
+            <w:tcW w:w="1263" w:type="dxa"/>
+            <w:vAlign w:val="center"/>
+          </w:tcPr>
+          <w:p>
+            <w:pPr>
+              <w:jc w:val="center"/>
+              <w:cnfStyle w:val="000000100000" w:firstRow="0" w:lastRow="0" w:firstColumn="0" w:lastColumn="0" w:oddVBand="0" w:evenVBand="0" w:oddHBand="1" w:evenHBand="0" w:firstRowFirstColumn="0" w:firstRowLastColumn="0" w:lastRowFirstColumn="0" w:lastRowLastColumn="0"/>
+            </w:pPr>
+          </w:p>
+        </w:tc>
+        <w:tc>
+          <w:tcPr>
+            <w:tcW w:w="996" w:type="dxa"/>
+            <w:vAlign w:val="center"/>
+          </w:tcPr>
+          <w:p>
+            <w:pPr>
+              <w:jc w:val="center"/>
+              <w:cnfStyle w:val="000000100000" w:firstRow="0" w:lastRow="0" w:firstColumn="0" w:lastColumn="0" w:oddVBand="0" w:evenVBand="0" w:oddHBand="1" w:evenHBand="0" w:firstRowFirstColumn="0" w:firstRowLastColumn="0" w:lastRowFirstColumn="0" w:lastRowLastColumn="0"/>
+            </w:pPr>
+          </w:p>
+        </w:tc>
+        <w:tc>
+          <w:tcPr>
+            <w:tcW w:w="1289" w:type="dxa"/>
+            <w:vAlign w:val="center"/>
+          </w:tcPr>
+          <w:p>
+            <w:pPr>
+              <w:jc w:val="center"/>
+              <w:cnfStyle w:val="000000100000" w:firstRow="0" w:lastRow="0" w:firstColumn="0" w:lastColumn="0" w:oddVBand="0" w:evenVBand="0" w:oddHBand="1" w:evenHBand="0" w:firstRowFirstColumn="0" w:firstRowLastColumn="0" w:lastRowFirstColumn="0" w:lastRowLastColumn="0"/>
+            </w:pPr>
+          </w:p>
+        </w:tc>
+        <w:tc>
+          <w:tcPr>
+            <w:tcW w:w="953" w:type="dxa"/>
+            <w:vAlign w:val="center"/>
+          </w:tcPr>
+          <w:p>
+            <w:pPr>
+              <w:jc w:val="center"/>
+              <w:cnfStyle w:val="000000100000" w:firstRow="0" w:lastRow="0" w:firstColumn="0" w:lastColumn="0" w:oddVBand="0" w:evenVBand="0" w:oddHBand="1" w:evenHBand="0" w:firstRowFirstColumn="0" w:firstRowLastColumn="0" w:lastRowFirstColumn="0" w:lastRowLastColumn="0"/>
+            </w:pPr>
+          </w:p>
+        </w:tc>
+        <w:tc>
+          <w:tcPr>
+            <w:tcW w:w="899" w:type="dxa"/>
+            <w:vAlign w:val="center"/>
+          </w:tcPr>
+          <w:p>
+            <w:pPr>
+              <w:jc w:val="center"/>
+              <w:cnfStyle w:val="000000100000" w:firstRow="0" w:lastRow="0" w:firstColumn="0" w:lastColumn="0" w:oddVBand="0" w:evenVBand="0" w:oddHBand="1" w:evenHBand="0" w:firstRowFirstColumn="0" w:firstRowLastColumn="0" w:lastRowFirstColumn="0" w:lastRowLastColumn="0"/>
+            </w:pPr>
+          </w:p>
+        </w:tc>
+      </w:tr>
+      <w:tr>
+        <w:tc>
+          <w:tcPr>
+            <w:cnfStyle w:val="001000000000" w:firstRow="0" w:lastRow="0" w:firstColumn="1" w:lastColumn="0" w:oddVBand="0" w:evenVBand="0" w:oddHBand="0" w:evenHBand="0" w:firstRowFirstColumn="0" w:firstRowLastColumn="0" w:lastRowFirstColumn="0" w:lastRowLastColumn="0"/>
+            <w:tcW w:w="1224" w:type="dxa"/>
+            <w:vAlign w:val="center"/>
+          </w:tcPr>
+          <w:p>
+            <w:pPr>
+              <w:jc w:val="center"/>
+            </w:pPr>
+            <w:r>
+              <w:t>Var 3</w:t>
+            </w:r>
+          </w:p>
+        </w:tc>
+        <w:tc>
+          <w:tcPr>
+            <w:tcW w:w="1065" w:type="dxa"/>
+            <w:vAlign w:val="center"/>
+          </w:tcPr>
+          <w:p>
+            <w:pPr>
+              <w:jc w:val="center"/>
+              <w:cnfStyle w:val="000000000000" w:firstRow="0" w:lastRow="0" w:firstColumn="0" w:lastColumn="0" w:oddVBand="0" w:evenVBand="0" w:oddHBand="0" w:evenHBand="0" w:firstRowFirstColumn="0" w:firstRowLastColumn="0" w:lastRowFirstColumn="0" w:lastRowLastColumn="0"/>
+            </w:pPr>
+            <w:r>
+              <w:t>No</w:t>
+            </w:r>
+          </w:p>
+        </w:tc>
+        <w:tc>
+          <w:tcPr>
+            <w:tcW w:w="805" w:type="dxa"/>
+            <w:vAlign w:val="center"/>
+          </w:tcPr>
+          <w:p>
+            <w:pPr>
+              <w:jc w:val="center"/>
+              <w:cnfStyle w:val="000000000000" w:firstRow="0" w:lastRow="0" w:firstColumn="0" w:lastColumn="0" w:oddVBand="0" w:evenVBand="0" w:oddHBand="0" w:evenHBand="0" w:firstRowFirstColumn="0" w:firstRowLastColumn="0" w:lastRowFirstColumn="0" w:lastRowLastColumn="0"/>
+            </w:pPr>
+          </w:p>
+        </w:tc>
+        <w:tc>
+          <w:tcPr>
+            <w:tcW w:w="1263" w:type="dxa"/>
+            <w:vAlign w:val="center"/>
+          </w:tcPr>
+          <w:p>
+            <w:pPr>
+              <w:jc w:val="center"/>
+              <w:cnfStyle w:val="000000000000" w:firstRow="0" w:lastRow="0" w:firstColumn="0" w:lastColumn="0" w:oddVBand="0" w:evenVBand="0" w:oddHBand="0" w:evenHBand="0" w:firstRowFirstColumn="0" w:firstRowLastColumn="0" w:lastRowFirstColumn="0" w:lastRowLastColumn="0"/>
+            </w:pPr>
+          </w:p>
+        </w:tc>
+        <w:tc>
+          <w:tcPr>
+            <w:tcW w:w="996" w:type="dxa"/>
+            <w:vAlign w:val="center"/>
+          </w:tcPr>
+          <w:p>
+            <w:pPr>
+              <w:jc w:val="center"/>
+              <w:cnfStyle w:val="000000000000" w:firstRow="0" w:lastRow="0" w:firstColumn="0" w:lastColumn="0" w:oddVBand="0" w:evenVBand="0" w:oddHBand="0" w:evenHBand="0" w:firstRowFirstColumn="0" w:firstRowLastColumn="0" w:lastRowFirstColumn="0" w:lastRowLastColumn="0"/>
+            </w:pPr>
+          </w:p>
+        </w:tc>
+        <w:tc>
+          <w:tcPr>
+            <w:tcW w:w="1289" w:type="dxa"/>
+            <w:vAlign w:val="center"/>
+          </w:tcPr>
+          <w:p>
+            <w:pPr>
+              <w:jc w:val="center"/>
+              <w:cnfStyle w:val="000000000000" w:firstRow="0" w:lastRow="0" w:firstColumn="0" w:lastColumn="0" w:oddVBand="0" w:evenVBand="0" w:oddHBand="0" w:evenHBand="0" w:firstRowFirstColumn="0" w:firstRowLastColumn="0" w:lastRowFirstColumn="0" w:lastRowLastColumn="0"/>
+            </w:pPr>
+          </w:p>
+        </w:tc>
+        <w:tc>
+          <w:tcPr>
+            <w:tcW w:w="953" w:type="dxa"/>
+            <w:vAlign w:val="center"/>
+          </w:tcPr>
+          <w:p>
+            <w:pPr>
+              <w:jc w:val="center"/>
+              <w:cnfStyle w:val="000000000000" w:firstRow="0" w:lastRow="0" w:firstColumn="0" w:lastColumn="0" w:oddVBand="0" w:evenVBand="0" w:oddHBand="0" w:evenHBand="0" w:firstRowFirstColumn="0" w:firstRowLastColumn="0" w:lastRowFirstColumn="0" w:lastRowLastColumn="0"/>
+            </w:pPr>
+          </w:p>
+        </w:tc>
+        <w:tc>
+          <w:tcPr>
+            <w:tcW w:w="899" w:type="dxa"/>
+            <w:vAlign w:val="center"/>
+          </w:tcPr>
+          <w:p>
+            <w:pPr>
+              <w:jc w:val="center"/>
+              <w:cnfStyle w:val="000000000000" w:firstRow="0" w:lastRow="0" w:firstColumn="0" w:lastColumn="0" w:oddVBand="0" w:evenVBand="0" w:oddHBand="0" w:evenHBand="0" w:firstRowFirstColumn="0" w:firstRowLastColumn="0" w:lastRowFirstColumn="0" w:lastRowLastColumn="0"/>
+            </w:pPr>
+          </w:p>
+        </w:tc>
+      </w:tr>
+      <w:tr>
+        <w:trPr>
+          <w:cnfStyle w:val="000000100000" w:firstRow="0" w:lastRow="0" w:firstColumn="0" w:lastColumn="0" w:oddVBand="0" w:evenVBand="0" w:oddHBand="1" w:evenHBand="0" w:firstRowFirstColumn="0" w:firstRowLastColumn="0" w:lastRowFirstColumn="0" w:lastRowLastColumn="0"/>
+        </w:trPr>
+        <w:tc>
+          <w:tcPr>
+            <w:cnfStyle w:val="001000000000" w:firstRow="0" w:lastRow="0" w:firstColumn="1" w:lastColumn="0" w:oddVBand="0" w:evenVBand="0" w:oddHBand="0" w:evenHBand="0" w:firstRowFirstColumn="0" w:firstRowLastColumn="0" w:lastRowFirstColumn="0" w:lastRowLastColumn="0"/>
+            <w:tcW w:w="1224" w:type="dxa"/>
+            <w:vAlign w:val="center"/>
+          </w:tcPr>
+          <w:p>
+            <w:pPr>
+              <w:jc w:val="center"/>
+            </w:pPr>
+            <w:r>
+              <w:t>Var 3</w:t>
+            </w:r>
+          </w:p>
+        </w:tc>
+        <w:tc>
+          <w:tcPr>
+            <w:tcW w:w="1065" w:type="dxa"/>
+            <w:vAlign w:val="center"/>
+          </w:tcPr>
+          <w:p>
+            <w:pPr>
+              <w:jc w:val="center"/>
+              <w:cnfStyle w:val="000000100000" w:firstRow="0" w:lastRow="0" w:firstColumn="0" w:lastColumn="0" w:oddVBand="0" w:evenVBand="0" w:oddHBand="1" w:evenHBand="0" w:firstRowFirstColumn="0" w:firstRowLastColumn="0" w:lastRowFirstColumn="0" w:lastRowLastColumn="0"/>
+            </w:pPr>
+            <w:r>
+              <w:t>90</w:t>
+            </w:r>
+          </w:p>
+        </w:tc>
+        <w:tc>
+          <w:tcPr>
+            <w:tcW w:w="805" w:type="dxa"/>
+            <w:vAlign w:val="center"/>
+          </w:tcPr>
+          <w:p>
+            <w:pPr>
+              <w:jc w:val="center"/>
+              <w:cnfStyle w:val="000000100000" w:firstRow="0" w:lastRow="0" w:firstColumn="0" w:lastColumn="0" w:oddVBand="0" w:evenVBand="0" w:oddHBand="1" w:evenHBand="0" w:firstRowFirstColumn="0" w:firstRowLastColumn="0" w:lastRowFirstColumn="0" w:lastRowLastColumn="0"/>
+            </w:pPr>
+          </w:p>
+        </w:tc>
+        <w:tc>
+          <w:tcPr>
+            <w:tcW w:w="1263" w:type="dxa"/>
+            <w:vAlign w:val="center"/>
+          </w:tcPr>
+          <w:p>
+            <w:pPr>
+              <w:jc w:val="center"/>
+              <w:cnfStyle w:val="000000100000" w:firstRow="0" w:lastRow="0" w:firstColumn="0" w:lastColumn="0" w:oddVBand="0" w:evenVBand="0" w:oddHBand="1" w:evenHBand="0" w:firstRowFirstColumn="0" w:firstRowLastColumn="0" w:lastRowFirstColumn="0" w:lastRowLastColumn="0"/>
+            </w:pPr>
+          </w:p>
+        </w:tc>
+        <w:tc>
+          <w:tcPr>
+            <w:tcW w:w="996" w:type="dxa"/>
+            <w:vAlign w:val="center"/>
+          </w:tcPr>
+          <w:p>
+            <w:pPr>
+              <w:jc w:val="center"/>
+              <w:cnfStyle w:val="000000100000" w:firstRow="0" w:lastRow="0" w:firstColumn="0" w:lastColumn="0" w:oddVBand="0" w:evenVBand="0" w:oddHBand="1" w:evenHBand="0" w:firstRowFirstColumn="0" w:firstRowLastColumn="0" w:lastRowFirstColumn="0" w:lastRowLastColumn="0"/>
+            </w:pPr>
+          </w:p>
+        </w:tc>
+        <w:tc>
+          <w:tcPr>
+            <w:tcW w:w="1289" w:type="dxa"/>
+            <w:vAlign w:val="center"/>
+          </w:tcPr>
+          <w:p>
+            <w:pPr>
+              <w:jc w:val="center"/>
+              <w:cnfStyle w:val="000000100000" w:firstRow="0" w:lastRow="0" w:firstColumn="0" w:lastColumn="0" w:oddVBand="0" w:evenVBand="0" w:oddHBand="1" w:evenHBand="0" w:firstRowFirstColumn="0" w:firstRowLastColumn="0" w:lastRowFirstColumn="0" w:lastRowLastColumn="0"/>
+            </w:pPr>
+          </w:p>
+        </w:tc>
+        <w:tc>
+          <w:tcPr>
+            <w:tcW w:w="953" w:type="dxa"/>
+            <w:vAlign w:val="center"/>
+          </w:tcPr>
+          <w:p>
+            <w:pPr>
+              <w:jc w:val="center"/>
+              <w:cnfStyle w:val="000000100000" w:firstRow="0" w:lastRow="0" w:firstColumn="0" w:lastColumn="0" w:oddVBand="0" w:evenVBand="0" w:oddHBand="1" w:evenHBand="0" w:firstRowFirstColumn="0" w:firstRowLastColumn="0" w:lastRowFirstColumn="0" w:lastRowLastColumn="0"/>
+            </w:pPr>
+          </w:p>
+        </w:tc>
+        <w:tc>
+          <w:tcPr>
+            <w:tcW w:w="899" w:type="dxa"/>
+            <w:vAlign w:val="center"/>
+          </w:tcPr>
+          <w:p>
+            <w:pPr>
+              <w:jc w:val="center"/>
+              <w:cnfStyle w:val="000000100000" w:firstRow="0" w:lastRow="0" w:firstColumn="0" w:lastColumn="0" w:oddVBand="0" w:evenVBand="0" w:oddHBand="1" w:evenHBand="0" w:firstRowFirstColumn="0" w:firstRowLastColumn="0" w:lastRowFirstColumn="0" w:lastRowLastColumn="0"/>
+            </w:pPr>
+          </w:p>
+        </w:tc>
+      </w:tr>
+      <w:tr>
+        <w:tc>
+          <w:tcPr>
+            <w:cnfStyle w:val="001000000000" w:firstRow="0" w:lastRow="0" w:firstColumn="1" w:lastColumn="0" w:oddVBand="0" w:evenVBand="0" w:oddHBand="0" w:evenHBand="0" w:firstRowFirstColumn="0" w:firstRowLastColumn="0" w:lastRowFirstColumn="0" w:lastRowLastColumn="0"/>
+            <w:tcW w:w="1224" w:type="dxa"/>
+            <w:vAlign w:val="center"/>
+          </w:tcPr>
+          <w:p>
+            <w:pPr>
+              <w:jc w:val="center"/>
+            </w:pPr>
+            <w:r>
+              <w:t>Var 4</w:t>
+            </w:r>
+          </w:p>
+        </w:tc>
+        <w:tc>
+          <w:tcPr>
+            <w:tcW w:w="1065" w:type="dxa"/>
+            <w:vAlign w:val="center"/>
+          </w:tcPr>
+          <w:p>
+            <w:pPr>
+              <w:jc w:val="center"/>
+              <w:cnfStyle w:val="000000000000" w:firstRow="0" w:lastRow="0" w:firstColumn="0" w:lastColumn="0" w:oddVBand="0" w:evenVBand="0" w:oddHBand="0" w:evenHBand="0" w:firstRowFirstColumn="0" w:firstRowLastColumn="0" w:lastRowFirstColumn="0" w:lastRowLastColumn="0"/>
+            </w:pPr>
+            <w:r>
+              <w:t>90</w:t>
+            </w:r>
+          </w:p>
+        </w:tc>
+        <w:tc>
+          <w:tcPr>
+            <w:tcW w:w="805" w:type="dxa"/>
+            <w:vAlign w:val="center"/>
+          </w:tcPr>
+          <w:p>
+            <w:pPr>
+              <w:jc w:val="center"/>
+              <w:cnfStyle w:val="000000000000" w:firstRow="0" w:lastRow="0" w:firstColumn="0" w:lastColumn="0" w:oddVBand="0" w:evenVBand="0" w:oddHBand="0" w:evenHBand="0" w:firstRowFirstColumn="0" w:firstRowLastColumn="0" w:lastRowFirstColumn="0" w:lastRowLastColumn="0"/>
+            </w:pPr>
+          </w:p>
+        </w:tc>
+        <w:tc>
+          <w:tcPr>
+            <w:tcW w:w="1263" w:type="dxa"/>
+            <w:vAlign w:val="center"/>
+          </w:tcPr>
+          <w:p>
+            <w:pPr>
+              <w:jc w:val="center"/>
+              <w:cnfStyle w:val="000000000000" w:firstRow="0" w:lastRow="0" w:firstColumn="0" w:lastColumn="0" w:oddVBand="0" w:evenVBand="0" w:oddHBand="0" w:evenHBand="0" w:firstRowFirstColumn="0" w:firstRowLastColumn="0" w:lastRowFirstColumn="0" w:lastRowLastColumn="0"/>
+            </w:pPr>
+          </w:p>
+        </w:tc>
+        <w:tc>
+          <w:tcPr>
+            <w:tcW w:w="996" w:type="dxa"/>
+            <w:vAlign w:val="center"/>
+          </w:tcPr>
+          <w:p>
+            <w:pPr>
+              <w:jc w:val="center"/>
+              <w:cnfStyle w:val="000000000000" w:firstRow="0" w:lastRow="0" w:firstColumn="0" w:lastColumn="0" w:oddVBand="0" w:evenVBand="0" w:oddHBand="0" w:evenHBand="0" w:firstRowFirstColumn="0" w:firstRowLastColumn="0" w:lastRowFirstColumn="0" w:lastRowLastColumn="0"/>
+            </w:pPr>
+          </w:p>
+        </w:tc>
+        <w:tc>
+          <w:tcPr>
+            <w:tcW w:w="1289" w:type="dxa"/>
+            <w:vAlign w:val="center"/>
+          </w:tcPr>
+          <w:p>
+            <w:pPr>
+              <w:jc w:val="center"/>
+              <w:cnfStyle w:val="000000000000" w:firstRow="0" w:lastRow="0" w:firstColumn="0" w:lastColumn="0" w:oddVBand="0" w:evenVBand="0" w:oddHBand="0" w:evenHBand="0" w:firstRowFirstColumn="0" w:firstRowLastColumn="0" w:lastRowFirstColumn="0" w:lastRowLastColumn="0"/>
+            </w:pPr>
+          </w:p>
+        </w:tc>
+        <w:tc>
+          <w:tcPr>
+            <w:tcW w:w="953" w:type="dxa"/>
+            <w:vAlign w:val="center"/>
+          </w:tcPr>
+          <w:p>
+            <w:pPr>
+              <w:jc w:val="center"/>
+              <w:cnfStyle w:val="000000000000" w:firstRow="0" w:lastRow="0" w:firstColumn="0" w:lastColumn="0" w:oddVBand="0" w:evenVBand="0" w:oddHBand="0" w:evenHBand="0" w:firstRowFirstColumn="0" w:firstRowLastColumn="0" w:lastRowFirstColumn="0" w:lastRowLastColumn="0"/>
+            </w:pPr>
+          </w:p>
+        </w:tc>
+        <w:tc>
+          <w:tcPr>
+            <w:tcW w:w="899" w:type="dxa"/>
+            <w:vAlign w:val="center"/>
+          </w:tcPr>
+          <w:p>
+            <w:pPr>
+              <w:jc w:val="center"/>
+              <w:cnfStyle w:val="000000000000" w:firstRow="0" w:lastRow="0" w:firstColumn="0" w:lastColumn="0" w:oddVBand="0" w:evenVBand="0" w:oddHBand="0" w:evenHBand="0" w:firstRowFirstColumn="0" w:firstRowLastColumn="0" w:lastRowFirstColumn="0" w:lastRowLastColumn="0"/>
+            </w:pPr>
+          </w:p>
+        </w:tc>
+      </w:tr>
+      <w:tr>
+        <w:trPr>
+          <w:cnfStyle w:val="000000100000" w:firstRow="0" w:lastRow="0" w:firstColumn="0" w:lastColumn="0" w:oddVBand="0" w:evenVBand="0" w:oddHBand="1" w:evenHBand="0" w:firstRowFirstColumn="0" w:firstRowLastColumn="0" w:lastRowFirstColumn="0" w:lastRowLastColumn="0"/>
+        </w:trPr>
+        <w:tc>
+          <w:tcPr>
+            <w:cnfStyle w:val="001000000000" w:firstRow="0" w:lastRow="0" w:firstColumn="1" w:lastColumn="0" w:oddVBand="0" w:evenVBand="0" w:oddHBand="0" w:evenHBand="0" w:firstRowFirstColumn="0" w:firstRowLastColumn="0" w:lastRowFirstColumn="0" w:lastRowLastColumn="0"/>
+            <w:tcW w:w="1224" w:type="dxa"/>
+            <w:vAlign w:val="center"/>
+          </w:tcPr>
+          <w:p>
+            <w:pPr>
+              <w:jc w:val="center"/>
+            </w:pPr>
+            <w:r>
+              <w:t>Var 5</w:t>
+            </w:r>
+          </w:p>
+        </w:tc>
+        <w:tc>
+          <w:tcPr>
+            <w:tcW w:w="1065" w:type="dxa"/>
+            <w:vAlign w:val="center"/>
+          </w:tcPr>
+          <w:p>
+            <w:pPr>
+              <w:jc w:val="center"/>
+              <w:cnfStyle w:val="000000100000" w:firstRow="0" w:lastRow="0" w:firstColumn="0" w:lastColumn="0" w:oddVBand="0" w:evenVBand="0" w:oddHBand="1" w:evenHBand="0" w:firstRowFirstColumn="0" w:firstRowLastColumn="0" w:lastRowFirstColumn="0" w:lastRowLastColumn="0"/>
+            </w:pPr>
+            <w:r>
+              <w:t>150</w:t>
+            </w:r>
+          </w:p>
+        </w:tc>
+        <w:tc>
+          <w:tcPr>
+            <w:tcW w:w="805" w:type="dxa"/>
+            <w:vAlign w:val="center"/>
+          </w:tcPr>
+          <w:p>
+            <w:pPr>
+              <w:jc w:val="center"/>
+              <w:cnfStyle w:val="000000100000" w:firstRow="0" w:lastRow="0" w:firstColumn="0" w:lastColumn="0" w:oddVBand="0" w:evenVBand="0" w:oddHBand="1" w:evenHBand="0" w:firstRowFirstColumn="0" w:firstRowLastColumn="0" w:lastRowFirstColumn="0" w:lastRowLastColumn="0"/>
+            </w:pPr>
+          </w:p>
+        </w:tc>
+        <w:tc>
+          <w:tcPr>
+            <w:tcW w:w="1263" w:type="dxa"/>
+            <w:vAlign w:val="center"/>
+          </w:tcPr>
+          <w:p>
+            <w:pPr>
+              <w:jc w:val="center"/>
+              <w:cnfStyle w:val="000000100000" w:firstRow="0" w:lastRow="0" w:firstColumn="0" w:lastColumn="0" w:oddVBand="0" w:evenVBand="0" w:oddHBand="1" w:evenHBand="0" w:firstRowFirstColumn="0" w:firstRowLastColumn="0" w:lastRowFirstColumn="0" w:lastRowLastColumn="0"/>
+            </w:pPr>
+          </w:p>
+        </w:tc>
+        <w:tc>
+          <w:tcPr>
+            <w:tcW w:w="996" w:type="dxa"/>
+            <w:vAlign w:val="center"/>
+          </w:tcPr>
+          <w:p>
+            <w:pPr>
+              <w:jc w:val="center"/>
+              <w:cnfStyle w:val="000000100000" w:firstRow="0" w:lastRow="0" w:firstColumn="0" w:lastColumn="0" w:oddVBand="0" w:evenVBand="0" w:oddHBand="1" w:evenHBand="0" w:firstRowFirstColumn="0" w:firstRowLastColumn="0" w:lastRowFirstColumn="0" w:lastRowLastColumn="0"/>
+            </w:pPr>
+          </w:p>
+        </w:tc>
+        <w:tc>
+          <w:tcPr>
+            <w:tcW w:w="1289" w:type="dxa"/>
+            <w:vAlign w:val="center"/>
+          </w:tcPr>
+          <w:p>
+            <w:pPr>
+              <w:jc w:val="center"/>
+              <w:cnfStyle w:val="000000100000" w:firstRow="0" w:lastRow="0" w:firstColumn="0" w:lastColumn="0" w:oddVBand="0" w:evenVBand="0" w:oddHBand="1" w:evenHBand="0" w:firstRowFirstColumn="0" w:firstRowLastColumn="0" w:lastRowFirstColumn="0" w:lastRowLastColumn="0"/>
+            </w:pPr>
+          </w:p>
+        </w:tc>
+        <w:tc>
+          <w:tcPr>
+            <w:tcW w:w="953" w:type="dxa"/>
+            <w:vAlign w:val="center"/>
+          </w:tcPr>
+          <w:p>
+            <w:pPr>
+              <w:jc w:val="center"/>
+              <w:cnfStyle w:val="000000100000" w:firstRow="0" w:lastRow="0" w:firstColumn="0" w:lastColumn="0" w:oddVBand="0" w:evenVBand="0" w:oddHBand="1" w:evenHBand="0" w:firstRowFirstColumn="0" w:firstRowLastColumn="0" w:lastRowFirstColumn="0" w:lastRowLastColumn="0"/>
+            </w:pPr>
+          </w:p>
+        </w:tc>
+        <w:tc>
+          <w:tcPr>
+            <w:tcW w:w="899" w:type="dxa"/>
+            <w:vAlign w:val="center"/>
+          </w:tcPr>
+          <w:p>
+            <w:pPr>
+              <w:jc w:val="center"/>
+              <w:cnfStyle w:val="000000100000" w:firstRow="0" w:lastRow="0" w:firstColumn="0" w:lastColumn="0" w:oddVBand="0" w:evenVBand="0" w:oddHBand="1" w:evenHBand="0" w:firstRowFirstColumn="0" w:firstRowLastColumn="0" w:lastRowFirstColumn="0" w:lastRowLastColumn="0"/>
+            </w:pPr>
+          </w:p>
+        </w:tc>
+      </w:tr>
+    </w:tbl>
+    <w:p>
+      <w:pPr>
+        <w:jc w:val="center"/>
+        <w:rPr>
+          <w:b/>
+          <w:bCs/>
+        </w:rPr>
+      </w:pPr>
+    </w:p>
     <w:p/>
     <w:p>
       <w:pPr>
@@ -2850,7 +4511,6 @@
               <w:jc w:val="center"/>
             </w:pPr>
             <w:r>
-              <w:lastRenderedPageBreak/>
               <w:t>Todas</w:t>
             </w:r>
           </w:p>
@@ -4097,6 +5757,28 @@
       </w:tr>
     </w:tbl>
     <w:p/>
+    <w:p/>
+    <w:p/>
+    <w:p/>
+    <w:p/>
+    <w:p/>
+    <w:p>
+      <w:pPr>
+        <w:jc w:val="center"/>
+        <w:rPr>
+          <w:b/>
+          <w:bCs/>
+        </w:rPr>
+      </w:pPr>
+      <w:r>
+        <w:rPr>
+          <w:b/>
+          <w:bCs/>
+        </w:rPr>
+        <w:lastRenderedPageBreak/>
+        <w:t>RANDOM FOREST</w:t>
+      </w:r>
+    </w:p>
     <w:p>
       <w:pPr>
         <w:rPr>
@@ -4152,6 +5834,1312 @@
         <w:t>)</w:t>
       </w:r>
     </w:p>
+    <w:tbl>
+      <w:tblPr>
+        <w:tblStyle w:val="Tablaconcuadrcula5oscura-nfasis5"/>
+        <w:tblW w:w="0" w:type="auto"/>
+        <w:tblLook w:val="04A0" w:firstRow="1" w:lastRow="0" w:firstColumn="1" w:lastColumn="0" w:noHBand="0" w:noVBand="1"/>
+      </w:tblPr>
+      <w:tblGrid>
+        <w:gridCol w:w="1224"/>
+        <w:gridCol w:w="1065"/>
+        <w:gridCol w:w="805"/>
+        <w:gridCol w:w="1263"/>
+        <w:gridCol w:w="996"/>
+        <w:gridCol w:w="1289"/>
+        <w:gridCol w:w="953"/>
+        <w:gridCol w:w="899"/>
+      </w:tblGrid>
+      <w:tr>
+        <w:trPr>
+          <w:cnfStyle w:val="100000000000" w:firstRow="1" w:lastRow="0" w:firstColumn="0" w:lastColumn="0" w:oddVBand="0" w:evenVBand="0" w:oddHBand="0" w:evenHBand="0" w:firstRowFirstColumn="0" w:firstRowLastColumn="0" w:lastRowFirstColumn="0" w:lastRowLastColumn="0"/>
+        </w:trPr>
+        <w:tc>
+          <w:tcPr>
+            <w:cnfStyle w:val="001000000000" w:firstRow="0" w:lastRow="0" w:firstColumn="1" w:lastColumn="0" w:oddVBand="0" w:evenVBand="0" w:oddHBand="0" w:evenHBand="0" w:firstRowFirstColumn="0" w:firstRowLastColumn="0" w:lastRowFirstColumn="0" w:lastRowLastColumn="0"/>
+            <w:tcW w:w="1224" w:type="dxa"/>
+            <w:vAlign w:val="center"/>
+          </w:tcPr>
+          <w:p>
+            <w:pPr>
+              <w:jc w:val="center"/>
+            </w:pPr>
+            <w:r>
+              <w:t>VARIABLES</w:t>
+            </w:r>
+          </w:p>
+        </w:tc>
+        <w:tc>
+          <w:tcPr>
+            <w:tcW w:w="1065" w:type="dxa"/>
+            <w:vAlign w:val="center"/>
+          </w:tcPr>
+          <w:p>
+            <w:pPr>
+              <w:jc w:val="center"/>
+              <w:cnfStyle w:val="100000000000" w:firstRow="1" w:lastRow="0" w:firstColumn="0" w:lastColumn="0" w:oddVBand="0" w:evenVBand="0" w:oddHBand="0" w:evenHBand="0" w:firstRowFirstColumn="0" w:firstRowLastColumn="0" w:lastRowFirstColumn="0" w:lastRowLastColumn="0"/>
+            </w:pPr>
+            <w:r>
+              <w:t>Rolling window</w:t>
+            </w:r>
+          </w:p>
+        </w:tc>
+        <w:tc>
+          <w:tcPr>
+            <w:tcW w:w="805" w:type="dxa"/>
+            <w:vAlign w:val="center"/>
+          </w:tcPr>
+          <w:p>
+            <w:pPr>
+              <w:jc w:val="center"/>
+              <w:cnfStyle w:val="100000000000" w:firstRow="1" w:lastRow="0" w:firstColumn="0" w:lastColumn="0" w:oddVBand="0" w:evenVBand="0" w:oddHBand="0" w:evenHBand="0" w:firstRowFirstColumn="0" w:firstRowLastColumn="0" w:lastRowFirstColumn="0" w:lastRowLastColumn="0"/>
+            </w:pPr>
+            <w:r>
+              <w:t>MAE</w:t>
+            </w:r>
+          </w:p>
+        </w:tc>
+        <w:tc>
+          <w:tcPr>
+            <w:tcW w:w="1263" w:type="dxa"/>
+            <w:vAlign w:val="center"/>
+          </w:tcPr>
+          <w:p>
+            <w:pPr>
+              <w:jc w:val="center"/>
+              <w:cnfStyle w:val="100000000000" w:firstRow="1" w:lastRow="0" w:firstColumn="0" w:lastColumn="0" w:oddVBand="0" w:evenVBand="0" w:oddHBand="0" w:evenHBand="0" w:firstRowFirstColumn="0" w:firstRowLastColumn="0" w:lastRowFirstColumn="0" w:lastRowLastColumn="0"/>
+            </w:pPr>
+            <w:r>
+              <w:t>MAE (median)</w:t>
+            </w:r>
+          </w:p>
+        </w:tc>
+        <w:tc>
+          <w:tcPr>
+            <w:tcW w:w="996" w:type="dxa"/>
+            <w:vAlign w:val="center"/>
+          </w:tcPr>
+          <w:p>
+            <w:pPr>
+              <w:jc w:val="center"/>
+              <w:cnfStyle w:val="100000000000" w:firstRow="1" w:lastRow="0" w:firstColumn="0" w:lastColumn="0" w:oddVBand="0" w:evenVBand="0" w:oddHBand="0" w:evenHBand="0" w:firstRowFirstColumn="0" w:firstRowLastColumn="0" w:lastRowFirstColumn="0" w:lastRowLastColumn="0"/>
+            </w:pPr>
+            <w:r>
+              <w:t>MAPE</w:t>
+            </w:r>
+          </w:p>
+        </w:tc>
+        <w:tc>
+          <w:tcPr>
+            <w:tcW w:w="1289" w:type="dxa"/>
+            <w:vAlign w:val="center"/>
+          </w:tcPr>
+          <w:p>
+            <w:pPr>
+              <w:jc w:val="center"/>
+              <w:cnfStyle w:val="100000000000" w:firstRow="1" w:lastRow="0" w:firstColumn="0" w:lastColumn="0" w:oddVBand="0" w:evenVBand="0" w:oddHBand="0" w:evenHBand="0" w:firstRowFirstColumn="0" w:firstRowLastColumn="0" w:lastRowFirstColumn="0" w:lastRowLastColumn="0"/>
+            </w:pPr>
+            <w:r>
+              <w:t>WMAPE</w:t>
+            </w:r>
+          </w:p>
+        </w:tc>
+        <w:tc>
+          <w:tcPr>
+            <w:tcW w:w="953" w:type="dxa"/>
+            <w:vAlign w:val="center"/>
+          </w:tcPr>
+          <w:p>
+            <w:pPr>
+              <w:jc w:val="center"/>
+              <w:cnfStyle w:val="100000000000" w:firstRow="1" w:lastRow="0" w:firstColumn="0" w:lastColumn="0" w:oddVBand="0" w:evenVBand="0" w:oddHBand="0" w:evenHBand="0" w:firstRowFirstColumn="0" w:firstRowLastColumn="0" w:lastRowFirstColumn="0" w:lastRowLastColumn="0"/>
+            </w:pPr>
+            <w:r>
+              <w:t>RMSE</w:t>
+            </w:r>
+          </w:p>
+        </w:tc>
+        <w:tc>
+          <w:tcPr>
+            <w:tcW w:w="899" w:type="dxa"/>
+            <w:vAlign w:val="center"/>
+          </w:tcPr>
+          <w:p>
+            <w:pPr>
+              <w:jc w:val="center"/>
+              <w:cnfStyle w:val="100000000000" w:firstRow="1" w:lastRow="0" w:firstColumn="0" w:lastColumn="0" w:oddVBand="0" w:evenVBand="0" w:oddHBand="0" w:evenHBand="0" w:firstRowFirstColumn="0" w:firstRowLastColumn="0" w:lastRowFirstColumn="0" w:lastRowLastColumn="0"/>
+            </w:pPr>
+            <w:r>
+              <w:t>% TREND</w:t>
+            </w:r>
+          </w:p>
+        </w:tc>
+      </w:tr>
+      <w:tr>
+        <w:trPr>
+          <w:cnfStyle w:val="000000100000" w:firstRow="0" w:lastRow="0" w:firstColumn="0" w:lastColumn="0" w:oddVBand="0" w:evenVBand="0" w:oddHBand="1" w:evenHBand="0" w:firstRowFirstColumn="0" w:firstRowLastColumn="0" w:lastRowFirstColumn="0" w:lastRowLastColumn="0"/>
+        </w:trPr>
+        <w:tc>
+          <w:tcPr>
+            <w:cnfStyle w:val="001000000000" w:firstRow="0" w:lastRow="0" w:firstColumn="1" w:lastColumn="0" w:oddVBand="0" w:evenVBand="0" w:oddHBand="0" w:evenHBand="0" w:firstRowFirstColumn="0" w:firstRowLastColumn="0" w:lastRowFirstColumn="0" w:lastRowLastColumn="0"/>
+            <w:tcW w:w="1224" w:type="dxa"/>
+            <w:vAlign w:val="center"/>
+          </w:tcPr>
+          <w:p>
+            <w:pPr>
+              <w:jc w:val="center"/>
+            </w:pPr>
+            <w:r>
+              <w:t>Conf_1</w:t>
+            </w:r>
+          </w:p>
+        </w:tc>
+        <w:tc>
+          <w:tcPr>
+            <w:tcW w:w="1065" w:type="dxa"/>
+            <w:vAlign w:val="center"/>
+          </w:tcPr>
+          <w:p>
+            <w:pPr>
+              <w:jc w:val="center"/>
+              <w:cnfStyle w:val="000000100000" w:firstRow="0" w:lastRow="0" w:firstColumn="0" w:lastColumn="0" w:oddVBand="0" w:evenVBand="0" w:oddHBand="1" w:evenHBand="0" w:firstRowFirstColumn="0" w:firstRowLastColumn="0" w:lastRowFirstColumn="0" w:lastRowLastColumn="0"/>
+            </w:pPr>
+            <w:r>
+              <w:t>No</w:t>
+            </w:r>
+          </w:p>
+        </w:tc>
+        <w:tc>
+          <w:tcPr>
+            <w:tcW w:w="805" w:type="dxa"/>
+            <w:vAlign w:val="center"/>
+          </w:tcPr>
+          <w:p>
+            <w:pPr>
+              <w:jc w:val="center"/>
+              <w:cnfStyle w:val="000000100000" w:firstRow="0" w:lastRow="0" w:firstColumn="0" w:lastColumn="0" w:oddVBand="0" w:evenVBand="0" w:oddHBand="1" w:evenHBand="0" w:firstRowFirstColumn="0" w:firstRowLastColumn="0" w:lastRowFirstColumn="0" w:lastRowLastColumn="0"/>
+            </w:pPr>
+          </w:p>
+        </w:tc>
+        <w:tc>
+          <w:tcPr>
+            <w:tcW w:w="1263" w:type="dxa"/>
+            <w:vAlign w:val="center"/>
+          </w:tcPr>
+          <w:p>
+            <w:pPr>
+              <w:jc w:val="center"/>
+              <w:cnfStyle w:val="000000100000" w:firstRow="0" w:lastRow="0" w:firstColumn="0" w:lastColumn="0" w:oddVBand="0" w:evenVBand="0" w:oddHBand="1" w:evenHBand="0" w:firstRowFirstColumn="0" w:firstRowLastColumn="0" w:lastRowFirstColumn="0" w:lastRowLastColumn="0"/>
+            </w:pPr>
+          </w:p>
+        </w:tc>
+        <w:tc>
+          <w:tcPr>
+            <w:tcW w:w="996" w:type="dxa"/>
+            <w:vAlign w:val="center"/>
+          </w:tcPr>
+          <w:p>
+            <w:pPr>
+              <w:jc w:val="center"/>
+              <w:cnfStyle w:val="000000100000" w:firstRow="0" w:lastRow="0" w:firstColumn="0" w:lastColumn="0" w:oddVBand="0" w:evenVBand="0" w:oddHBand="1" w:evenHBand="0" w:firstRowFirstColumn="0" w:firstRowLastColumn="0" w:lastRowFirstColumn="0" w:lastRowLastColumn="0"/>
+            </w:pPr>
+          </w:p>
+        </w:tc>
+        <w:tc>
+          <w:tcPr>
+            <w:tcW w:w="1289" w:type="dxa"/>
+            <w:vAlign w:val="center"/>
+          </w:tcPr>
+          <w:p>
+            <w:pPr>
+              <w:jc w:val="center"/>
+              <w:cnfStyle w:val="000000100000" w:firstRow="0" w:lastRow="0" w:firstColumn="0" w:lastColumn="0" w:oddVBand="0" w:evenVBand="0" w:oddHBand="1" w:evenHBand="0" w:firstRowFirstColumn="0" w:firstRowLastColumn="0" w:lastRowFirstColumn="0" w:lastRowLastColumn="0"/>
+            </w:pPr>
+          </w:p>
+        </w:tc>
+        <w:tc>
+          <w:tcPr>
+            <w:tcW w:w="953" w:type="dxa"/>
+            <w:vAlign w:val="center"/>
+          </w:tcPr>
+          <w:p>
+            <w:pPr>
+              <w:jc w:val="center"/>
+              <w:cnfStyle w:val="000000100000" w:firstRow="0" w:lastRow="0" w:firstColumn="0" w:lastColumn="0" w:oddVBand="0" w:evenVBand="0" w:oddHBand="1" w:evenHBand="0" w:firstRowFirstColumn="0" w:firstRowLastColumn="0" w:lastRowFirstColumn="0" w:lastRowLastColumn="0"/>
+            </w:pPr>
+          </w:p>
+        </w:tc>
+        <w:tc>
+          <w:tcPr>
+            <w:tcW w:w="899" w:type="dxa"/>
+            <w:vAlign w:val="center"/>
+          </w:tcPr>
+          <w:p>
+            <w:pPr>
+              <w:jc w:val="center"/>
+              <w:cnfStyle w:val="000000100000" w:firstRow="0" w:lastRow="0" w:firstColumn="0" w:lastColumn="0" w:oddVBand="0" w:evenVBand="0" w:oddHBand="1" w:evenHBand="0" w:firstRowFirstColumn="0" w:firstRowLastColumn="0" w:lastRowFirstColumn="0" w:lastRowLastColumn="0"/>
+            </w:pPr>
+          </w:p>
+        </w:tc>
+      </w:tr>
+      <w:tr>
+        <w:tc>
+          <w:tcPr>
+            <w:cnfStyle w:val="001000000000" w:firstRow="0" w:lastRow="0" w:firstColumn="1" w:lastColumn="0" w:oddVBand="0" w:evenVBand="0" w:oddHBand="0" w:evenHBand="0" w:firstRowFirstColumn="0" w:firstRowLastColumn="0" w:lastRowFirstColumn="0" w:lastRowLastColumn="0"/>
+            <w:tcW w:w="1224" w:type="dxa"/>
+            <w:vAlign w:val="center"/>
+          </w:tcPr>
+          <w:p>
+            <w:pPr>
+              <w:jc w:val="center"/>
+            </w:pPr>
+            <w:r>
+              <w:t>Conf_1</w:t>
+            </w:r>
+          </w:p>
+        </w:tc>
+        <w:tc>
+          <w:tcPr>
+            <w:tcW w:w="1065" w:type="dxa"/>
+            <w:vAlign w:val="center"/>
+          </w:tcPr>
+          <w:p>
+            <w:pPr>
+              <w:jc w:val="center"/>
+              <w:cnfStyle w:val="000000000000" w:firstRow="0" w:lastRow="0" w:firstColumn="0" w:lastColumn="0" w:oddVBand="0" w:evenVBand="0" w:oddHBand="0" w:evenHBand="0" w:firstRowFirstColumn="0" w:firstRowLastColumn="0" w:lastRowFirstColumn="0" w:lastRowLastColumn="0"/>
+            </w:pPr>
+            <w:r>
+              <w:t>7</w:t>
+            </w:r>
+          </w:p>
+        </w:tc>
+        <w:tc>
+          <w:tcPr>
+            <w:tcW w:w="805" w:type="dxa"/>
+            <w:vAlign w:val="center"/>
+          </w:tcPr>
+          <w:p>
+            <w:pPr>
+              <w:jc w:val="center"/>
+              <w:cnfStyle w:val="000000000000" w:firstRow="0" w:lastRow="0" w:firstColumn="0" w:lastColumn="0" w:oddVBand="0" w:evenVBand="0" w:oddHBand="0" w:evenHBand="0" w:firstRowFirstColumn="0" w:firstRowLastColumn="0" w:lastRowFirstColumn="0" w:lastRowLastColumn="0"/>
+            </w:pPr>
+            <w:r>
+              <w:t>10.45</w:t>
+            </w:r>
+          </w:p>
+        </w:tc>
+        <w:tc>
+          <w:tcPr>
+            <w:tcW w:w="1263" w:type="dxa"/>
+            <w:vAlign w:val="center"/>
+          </w:tcPr>
+          <w:p>
+            <w:pPr>
+              <w:jc w:val="center"/>
+              <w:cnfStyle w:val="000000000000" w:firstRow="0" w:lastRow="0" w:firstColumn="0" w:lastColumn="0" w:oddVBand="0" w:evenVBand="0" w:oddHBand="0" w:evenHBand="0" w:firstRowFirstColumn="0" w:firstRowLastColumn="0" w:lastRowFirstColumn="0" w:lastRowLastColumn="0"/>
+            </w:pPr>
+            <w:r>
+              <w:t>6.16</w:t>
+            </w:r>
+          </w:p>
+        </w:tc>
+        <w:tc>
+          <w:tcPr>
+            <w:tcW w:w="996" w:type="dxa"/>
+            <w:vAlign w:val="center"/>
+          </w:tcPr>
+          <w:p>
+            <w:pPr>
+              <w:jc w:val="center"/>
+              <w:cnfStyle w:val="000000000000" w:firstRow="0" w:lastRow="0" w:firstColumn="0" w:lastColumn="0" w:oddVBand="0" w:evenVBand="0" w:oddHBand="0" w:evenHBand="0" w:firstRowFirstColumn="0" w:firstRowLastColumn="0" w:lastRowFirstColumn="0" w:lastRowLastColumn="0"/>
+            </w:pPr>
+            <w:r>
+              <w:t>62.07</w:t>
+            </w:r>
+          </w:p>
+        </w:tc>
+        <w:tc>
+          <w:tcPr>
+            <w:tcW w:w="1289" w:type="dxa"/>
+            <w:vAlign w:val="center"/>
+          </w:tcPr>
+          <w:p>
+            <w:pPr>
+              <w:jc w:val="center"/>
+              <w:cnfStyle w:val="000000000000" w:firstRow="0" w:lastRow="0" w:firstColumn="0" w:lastColumn="0" w:oddVBand="0" w:evenVBand="0" w:oddHBand="0" w:evenHBand="0" w:firstRowFirstColumn="0" w:firstRowLastColumn="0" w:lastRowFirstColumn="0" w:lastRowLastColumn="0"/>
+            </w:pPr>
+            <w:r>
+              <w:t>9.33</w:t>
+            </w:r>
+          </w:p>
+        </w:tc>
+        <w:tc>
+          <w:tcPr>
+            <w:tcW w:w="953" w:type="dxa"/>
+            <w:vAlign w:val="center"/>
+          </w:tcPr>
+          <w:p>
+            <w:pPr>
+              <w:jc w:val="center"/>
+              <w:cnfStyle w:val="000000000000" w:firstRow="0" w:lastRow="0" w:firstColumn="0" w:lastColumn="0" w:oddVBand="0" w:evenVBand="0" w:oddHBand="0" w:evenHBand="0" w:firstRowFirstColumn="0" w:firstRowLastColumn="0" w:lastRowFirstColumn="0" w:lastRowLastColumn="0"/>
+            </w:pPr>
+            <w:r>
+              <w:t>17.88</w:t>
+            </w:r>
+          </w:p>
+        </w:tc>
+        <w:tc>
+          <w:tcPr>
+            <w:tcW w:w="899" w:type="dxa"/>
+            <w:vAlign w:val="center"/>
+          </w:tcPr>
+          <w:p>
+            <w:pPr>
+              <w:jc w:val="center"/>
+              <w:cnfStyle w:val="000000000000" w:firstRow="0" w:lastRow="0" w:firstColumn="0" w:lastColumn="0" w:oddVBand="0" w:evenVBand="0" w:oddHBand="0" w:evenHBand="0" w:firstRowFirstColumn="0" w:firstRowLastColumn="0" w:lastRowFirstColumn="0" w:lastRowLastColumn="0"/>
+            </w:pPr>
+            <w:r>
+              <w:t>82.09</w:t>
+            </w:r>
+          </w:p>
+        </w:tc>
+      </w:tr>
+      <w:tr>
+        <w:trPr>
+          <w:cnfStyle w:val="000000100000" w:firstRow="0" w:lastRow="0" w:firstColumn="0" w:lastColumn="0" w:oddVBand="0" w:evenVBand="0" w:oddHBand="1" w:evenHBand="0" w:firstRowFirstColumn="0" w:firstRowLastColumn="0" w:lastRowFirstColumn="0" w:lastRowLastColumn="0"/>
+        </w:trPr>
+        <w:tc>
+          <w:tcPr>
+            <w:cnfStyle w:val="001000000000" w:firstRow="0" w:lastRow="0" w:firstColumn="1" w:lastColumn="0" w:oddVBand="0" w:evenVBand="0" w:oddHBand="0" w:evenHBand="0" w:firstRowFirstColumn="0" w:firstRowLastColumn="0" w:lastRowFirstColumn="0" w:lastRowLastColumn="0"/>
+            <w:tcW w:w="1224" w:type="dxa"/>
+            <w:vAlign w:val="center"/>
+          </w:tcPr>
+          <w:p>
+            <w:pPr>
+              <w:jc w:val="center"/>
+            </w:pPr>
+            <w:r>
+              <w:t>Conf_1</w:t>
+            </w:r>
+          </w:p>
+        </w:tc>
+        <w:tc>
+          <w:tcPr>
+            <w:tcW w:w="1065" w:type="dxa"/>
+            <w:vAlign w:val="center"/>
+          </w:tcPr>
+          <w:p>
+            <w:pPr>
+              <w:jc w:val="center"/>
+              <w:cnfStyle w:val="000000100000" w:firstRow="0" w:lastRow="0" w:firstColumn="0" w:lastColumn="0" w:oddVBand="0" w:evenVBand="0" w:oddHBand="1" w:evenHBand="0" w:firstRowFirstColumn="0" w:firstRowLastColumn="0" w:lastRowFirstColumn="0" w:lastRowLastColumn="0"/>
+            </w:pPr>
+            <w:r>
+              <w:t>14</w:t>
+            </w:r>
+          </w:p>
+        </w:tc>
+        <w:tc>
+          <w:tcPr>
+            <w:tcW w:w="805" w:type="dxa"/>
+            <w:vAlign w:val="center"/>
+          </w:tcPr>
+          <w:p>
+            <w:pPr>
+              <w:jc w:val="center"/>
+              <w:cnfStyle w:val="000000100000" w:firstRow="0" w:lastRow="0" w:firstColumn="0" w:lastColumn="0" w:oddVBand="0" w:evenVBand="0" w:oddHBand="1" w:evenHBand="0" w:firstRowFirstColumn="0" w:firstRowLastColumn="0" w:lastRowFirstColumn="0" w:lastRowLastColumn="0"/>
+            </w:pPr>
+            <w:r>
+              <w:t>10.22</w:t>
+            </w:r>
+          </w:p>
+        </w:tc>
+        <w:tc>
+          <w:tcPr>
+            <w:tcW w:w="1263" w:type="dxa"/>
+            <w:vAlign w:val="center"/>
+          </w:tcPr>
+          <w:p>
+            <w:pPr>
+              <w:jc w:val="center"/>
+              <w:cnfStyle w:val="000000100000" w:firstRow="0" w:lastRow="0" w:firstColumn="0" w:lastColumn="0" w:oddVBand="0" w:evenVBand="0" w:oddHBand="1" w:evenHBand="0" w:firstRowFirstColumn="0" w:firstRowLastColumn="0" w:lastRowFirstColumn="0" w:lastRowLastColumn="0"/>
+            </w:pPr>
+            <w:r>
+              <w:t>5.94</w:t>
+            </w:r>
+          </w:p>
+        </w:tc>
+        <w:tc>
+          <w:tcPr>
+            <w:tcW w:w="996" w:type="dxa"/>
+            <w:vAlign w:val="center"/>
+          </w:tcPr>
+          <w:p>
+            <w:pPr>
+              <w:jc w:val="center"/>
+              <w:cnfStyle w:val="000000100000" w:firstRow="0" w:lastRow="0" w:firstColumn="0" w:lastColumn="0" w:oddVBand="0" w:evenVBand="0" w:oddHBand="1" w:evenHBand="0" w:firstRowFirstColumn="0" w:firstRowLastColumn="0" w:lastRowFirstColumn="0" w:lastRowLastColumn="0"/>
+            </w:pPr>
+            <w:r>
+              <w:t>63.79</w:t>
+            </w:r>
+          </w:p>
+        </w:tc>
+        <w:tc>
+          <w:tcPr>
+            <w:tcW w:w="1289" w:type="dxa"/>
+            <w:vAlign w:val="center"/>
+          </w:tcPr>
+          <w:p>
+            <w:pPr>
+              <w:jc w:val="center"/>
+              <w:cnfStyle w:val="000000100000" w:firstRow="0" w:lastRow="0" w:firstColumn="0" w:lastColumn="0" w:oddVBand="0" w:evenVBand="0" w:oddHBand="1" w:evenHBand="0" w:firstRowFirstColumn="0" w:firstRowLastColumn="0" w:lastRowFirstColumn="0" w:lastRowLastColumn="0"/>
+            </w:pPr>
+            <w:r>
+              <w:t>9.13</w:t>
+            </w:r>
+          </w:p>
+        </w:tc>
+        <w:tc>
+          <w:tcPr>
+            <w:tcW w:w="953" w:type="dxa"/>
+            <w:vAlign w:val="center"/>
+          </w:tcPr>
+          <w:p>
+            <w:pPr>
+              <w:jc w:val="center"/>
+              <w:cnfStyle w:val="000000100000" w:firstRow="0" w:lastRow="0" w:firstColumn="0" w:lastColumn="0" w:oddVBand="0" w:evenVBand="0" w:oddHBand="1" w:evenHBand="0" w:firstRowFirstColumn="0" w:firstRowLastColumn="0" w:lastRowFirstColumn="0" w:lastRowLastColumn="0"/>
+            </w:pPr>
+            <w:r>
+              <w:t>17.67</w:t>
+            </w:r>
+          </w:p>
+        </w:tc>
+        <w:tc>
+          <w:tcPr>
+            <w:tcW w:w="899" w:type="dxa"/>
+            <w:vAlign w:val="center"/>
+          </w:tcPr>
+          <w:p>
+            <w:pPr>
+              <w:jc w:val="center"/>
+              <w:cnfStyle w:val="000000100000" w:firstRow="0" w:lastRow="0" w:firstColumn="0" w:lastColumn="0" w:oddVBand="0" w:evenVBand="0" w:oddHBand="1" w:evenHBand="0" w:firstRowFirstColumn="0" w:firstRowLastColumn="0" w:lastRowFirstColumn="0" w:lastRowLastColumn="0"/>
+            </w:pPr>
+            <w:r>
+              <w:t>83.08</w:t>
+            </w:r>
+          </w:p>
+        </w:tc>
+      </w:tr>
+      <w:tr>
+        <w:tc>
+          <w:tcPr>
+            <w:cnfStyle w:val="001000000000" w:firstRow="0" w:lastRow="0" w:firstColumn="1" w:lastColumn="0" w:oddVBand="0" w:evenVBand="0" w:oddHBand="0" w:evenHBand="0" w:firstRowFirstColumn="0" w:firstRowLastColumn="0" w:lastRowFirstColumn="0" w:lastRowLastColumn="0"/>
+            <w:tcW w:w="1224" w:type="dxa"/>
+            <w:vAlign w:val="center"/>
+          </w:tcPr>
+          <w:p>
+            <w:pPr>
+              <w:jc w:val="center"/>
+            </w:pPr>
+            <w:r>
+              <w:t>Conf_1</w:t>
+            </w:r>
+          </w:p>
+        </w:tc>
+        <w:tc>
+          <w:tcPr>
+            <w:tcW w:w="1065" w:type="dxa"/>
+            <w:vAlign w:val="center"/>
+          </w:tcPr>
+          <w:p>
+            <w:pPr>
+              <w:jc w:val="center"/>
+              <w:cnfStyle w:val="000000000000" w:firstRow="0" w:lastRow="0" w:firstColumn="0" w:lastColumn="0" w:oddVBand="0" w:evenVBand="0" w:oddHBand="0" w:evenHBand="0" w:firstRowFirstColumn="0" w:firstRowLastColumn="0" w:lastRowFirstColumn="0" w:lastRowLastColumn="0"/>
+            </w:pPr>
+            <w:r>
+              <w:t>30</w:t>
+            </w:r>
+          </w:p>
+        </w:tc>
+        <w:tc>
+          <w:tcPr>
+            <w:tcW w:w="805" w:type="dxa"/>
+            <w:vAlign w:val="center"/>
+          </w:tcPr>
+          <w:p>
+            <w:pPr>
+              <w:jc w:val="center"/>
+              <w:cnfStyle w:val="000000000000" w:firstRow="0" w:lastRow="0" w:firstColumn="0" w:lastColumn="0" w:oddVBand="0" w:evenVBand="0" w:oddHBand="0" w:evenHBand="0" w:firstRowFirstColumn="0" w:firstRowLastColumn="0" w:lastRowFirstColumn="0" w:lastRowLastColumn="0"/>
+            </w:pPr>
+            <w:r>
+              <w:t>10.36</w:t>
+            </w:r>
+          </w:p>
+        </w:tc>
+        <w:tc>
+          <w:tcPr>
+            <w:tcW w:w="1263" w:type="dxa"/>
+            <w:vAlign w:val="center"/>
+          </w:tcPr>
+          <w:p>
+            <w:pPr>
+              <w:jc w:val="center"/>
+              <w:cnfStyle w:val="000000000000" w:firstRow="0" w:lastRow="0" w:firstColumn="0" w:lastColumn="0" w:oddVBand="0" w:evenVBand="0" w:oddHBand="0" w:evenHBand="0" w:firstRowFirstColumn="0" w:firstRowLastColumn="0" w:lastRowFirstColumn="0" w:lastRowLastColumn="0"/>
+            </w:pPr>
+            <w:r>
+              <w:t>6.18</w:t>
+            </w:r>
+          </w:p>
+        </w:tc>
+        <w:tc>
+          <w:tcPr>
+            <w:tcW w:w="996" w:type="dxa"/>
+            <w:vAlign w:val="center"/>
+          </w:tcPr>
+          <w:p>
+            <w:pPr>
+              <w:jc w:val="center"/>
+              <w:cnfStyle w:val="000000000000" w:firstRow="0" w:lastRow="0" w:firstColumn="0" w:lastColumn="0" w:oddVBand="0" w:evenVBand="0" w:oddHBand="0" w:evenHBand="0" w:firstRowFirstColumn="0" w:firstRowLastColumn="0" w:lastRowFirstColumn="0" w:lastRowLastColumn="0"/>
+            </w:pPr>
+            <w:r>
+              <w:t>71.16</w:t>
+            </w:r>
+          </w:p>
+        </w:tc>
+        <w:tc>
+          <w:tcPr>
+            <w:tcW w:w="1289" w:type="dxa"/>
+            <w:vAlign w:val="center"/>
+          </w:tcPr>
+          <w:p>
+            <w:pPr>
+              <w:jc w:val="center"/>
+              <w:cnfStyle w:val="000000000000" w:firstRow="0" w:lastRow="0" w:firstColumn="0" w:lastColumn="0" w:oddVBand="0" w:evenVBand="0" w:oddHBand="0" w:evenHBand="0" w:firstRowFirstColumn="0" w:firstRowLastColumn="0" w:lastRowFirstColumn="0" w:lastRowLastColumn="0"/>
+            </w:pPr>
+            <w:r>
+              <w:t>9.26</w:t>
+            </w:r>
+          </w:p>
+        </w:tc>
+        <w:tc>
+          <w:tcPr>
+            <w:tcW w:w="953" w:type="dxa"/>
+            <w:vAlign w:val="center"/>
+          </w:tcPr>
+          <w:p>
+            <w:pPr>
+              <w:jc w:val="center"/>
+              <w:cnfStyle w:val="000000000000" w:firstRow="0" w:lastRow="0" w:firstColumn="0" w:lastColumn="0" w:oddVBand="0" w:evenVBand="0" w:oddHBand="0" w:evenHBand="0" w:firstRowFirstColumn="0" w:firstRowLastColumn="0" w:lastRowFirstColumn="0" w:lastRowLastColumn="0"/>
+            </w:pPr>
+            <w:r>
+              <w:t>16.95</w:t>
+            </w:r>
+          </w:p>
+        </w:tc>
+        <w:tc>
+          <w:tcPr>
+            <w:tcW w:w="899" w:type="dxa"/>
+            <w:vAlign w:val="center"/>
+          </w:tcPr>
+          <w:p>
+            <w:pPr>
+              <w:jc w:val="center"/>
+              <w:cnfStyle w:val="000000000000" w:firstRow="0" w:lastRow="0" w:firstColumn="0" w:lastColumn="0" w:oddVBand="0" w:evenVBand="0" w:oddHBand="0" w:evenHBand="0" w:firstRowFirstColumn="0" w:firstRowLastColumn="0" w:lastRowFirstColumn="0" w:lastRowLastColumn="0"/>
+            </w:pPr>
+            <w:r>
+              <w:t>83.00</w:t>
+            </w:r>
+          </w:p>
+        </w:tc>
+      </w:tr>
+      <w:tr>
+        <w:trPr>
+          <w:cnfStyle w:val="000000100000" w:firstRow="0" w:lastRow="0" w:firstColumn="0" w:lastColumn="0" w:oddVBand="0" w:evenVBand="0" w:oddHBand="1" w:evenHBand="0" w:firstRowFirstColumn="0" w:firstRowLastColumn="0" w:lastRowFirstColumn="0" w:lastRowLastColumn="0"/>
+        </w:trPr>
+        <w:tc>
+          <w:tcPr>
+            <w:cnfStyle w:val="001000000000" w:firstRow="0" w:lastRow="0" w:firstColumn="1" w:lastColumn="0" w:oddVBand="0" w:evenVBand="0" w:oddHBand="0" w:evenHBand="0" w:firstRowFirstColumn="0" w:firstRowLastColumn="0" w:lastRowFirstColumn="0" w:lastRowLastColumn="0"/>
+            <w:tcW w:w="1224" w:type="dxa"/>
+            <w:vAlign w:val="center"/>
+          </w:tcPr>
+          <w:p>
+            <w:pPr>
+              <w:jc w:val="center"/>
+            </w:pPr>
+            <w:r>
+              <w:t>Conf_1</w:t>
+            </w:r>
+          </w:p>
+        </w:tc>
+        <w:tc>
+          <w:tcPr>
+            <w:tcW w:w="1065" w:type="dxa"/>
+            <w:vAlign w:val="center"/>
+          </w:tcPr>
+          <w:p>
+            <w:pPr>
+              <w:jc w:val="center"/>
+              <w:cnfStyle w:val="000000100000" w:firstRow="0" w:lastRow="0" w:firstColumn="0" w:lastColumn="0" w:oddVBand="0" w:evenVBand="0" w:oddHBand="1" w:evenHBand="0" w:firstRowFirstColumn="0" w:firstRowLastColumn="0" w:lastRowFirstColumn="0" w:lastRowLastColumn="0"/>
+            </w:pPr>
+            <w:r>
+              <w:t>60</w:t>
+            </w:r>
+          </w:p>
+        </w:tc>
+        <w:tc>
+          <w:tcPr>
+            <w:tcW w:w="805" w:type="dxa"/>
+            <w:vAlign w:val="center"/>
+          </w:tcPr>
+          <w:p>
+            <w:pPr>
+              <w:jc w:val="center"/>
+              <w:cnfStyle w:val="000000100000" w:firstRow="0" w:lastRow="0" w:firstColumn="0" w:lastColumn="0" w:oddVBand="0" w:evenVBand="0" w:oddHBand="1" w:evenHBand="0" w:firstRowFirstColumn="0" w:firstRowLastColumn="0" w:lastRowFirstColumn="0" w:lastRowLastColumn="0"/>
+            </w:pPr>
+            <w:r>
+              <w:t>10.60</w:t>
+            </w:r>
+          </w:p>
+        </w:tc>
+        <w:tc>
+          <w:tcPr>
+            <w:tcW w:w="1263" w:type="dxa"/>
+            <w:vAlign w:val="center"/>
+          </w:tcPr>
+          <w:p>
+            <w:pPr>
+              <w:jc w:val="center"/>
+              <w:cnfStyle w:val="000000100000" w:firstRow="0" w:lastRow="0" w:firstColumn="0" w:lastColumn="0" w:oddVBand="0" w:evenVBand="0" w:oddHBand="1" w:evenHBand="0" w:firstRowFirstColumn="0" w:firstRowLastColumn="0" w:lastRowFirstColumn="0" w:lastRowLastColumn="0"/>
+            </w:pPr>
+            <w:r>
+              <w:t>6.31</w:t>
+            </w:r>
+          </w:p>
+        </w:tc>
+        <w:tc>
+          <w:tcPr>
+            <w:tcW w:w="996" w:type="dxa"/>
+            <w:vAlign w:val="center"/>
+          </w:tcPr>
+          <w:p>
+            <w:pPr>
+              <w:jc w:val="center"/>
+              <w:cnfStyle w:val="000000100000" w:firstRow="0" w:lastRow="0" w:firstColumn="0" w:lastColumn="0" w:oddVBand="0" w:evenVBand="0" w:oddHBand="1" w:evenHBand="0" w:firstRowFirstColumn="0" w:firstRowLastColumn="0" w:lastRowFirstColumn="0" w:lastRowLastColumn="0"/>
+            </w:pPr>
+            <w:r>
+              <w:t>112.93</w:t>
+            </w:r>
+          </w:p>
+        </w:tc>
+        <w:tc>
+          <w:tcPr>
+            <w:tcW w:w="1289" w:type="dxa"/>
+            <w:vAlign w:val="center"/>
+          </w:tcPr>
+          <w:p>
+            <w:pPr>
+              <w:jc w:val="center"/>
+              <w:cnfStyle w:val="000000100000" w:firstRow="0" w:lastRow="0" w:firstColumn="0" w:lastColumn="0" w:oddVBand="0" w:evenVBand="0" w:oddHBand="1" w:evenHBand="0" w:firstRowFirstColumn="0" w:firstRowLastColumn="0" w:lastRowFirstColumn="0" w:lastRowLastColumn="0"/>
+            </w:pPr>
+            <w:r>
+              <w:t>9.47</w:t>
+            </w:r>
+          </w:p>
+        </w:tc>
+        <w:tc>
+          <w:tcPr>
+            <w:tcW w:w="953" w:type="dxa"/>
+            <w:vAlign w:val="center"/>
+          </w:tcPr>
+          <w:p>
+            <w:pPr>
+              <w:jc w:val="center"/>
+              <w:cnfStyle w:val="000000100000" w:firstRow="0" w:lastRow="0" w:firstColumn="0" w:lastColumn="0" w:oddVBand="0" w:evenVBand="0" w:oddHBand="1" w:evenHBand="0" w:firstRowFirstColumn="0" w:firstRowLastColumn="0" w:lastRowFirstColumn="0" w:lastRowLastColumn="0"/>
+            </w:pPr>
+            <w:r>
+              <w:t>17.49</w:t>
+            </w:r>
+          </w:p>
+        </w:tc>
+        <w:tc>
+          <w:tcPr>
+            <w:tcW w:w="899" w:type="dxa"/>
+            <w:vAlign w:val="center"/>
+          </w:tcPr>
+          <w:p>
+            <w:pPr>
+              <w:jc w:val="center"/>
+              <w:cnfStyle w:val="000000100000" w:firstRow="0" w:lastRow="0" w:firstColumn="0" w:lastColumn="0" w:oddVBand="0" w:evenVBand="0" w:oddHBand="1" w:evenHBand="0" w:firstRowFirstColumn="0" w:firstRowLastColumn="0" w:lastRowFirstColumn="0" w:lastRowLastColumn="0"/>
+            </w:pPr>
+            <w:r>
+              <w:t>83.29</w:t>
+            </w:r>
+          </w:p>
+        </w:tc>
+      </w:tr>
+      <w:tr>
+        <w:tc>
+          <w:tcPr>
+            <w:cnfStyle w:val="001000000000" w:firstRow="0" w:lastRow="0" w:firstColumn="1" w:lastColumn="0" w:oddVBand="0" w:evenVBand="0" w:oddHBand="0" w:evenHBand="0" w:firstRowFirstColumn="0" w:firstRowLastColumn="0" w:lastRowFirstColumn="0" w:lastRowLastColumn="0"/>
+            <w:tcW w:w="1224" w:type="dxa"/>
+            <w:vAlign w:val="center"/>
+          </w:tcPr>
+          <w:p>
+            <w:pPr>
+              <w:jc w:val="center"/>
+            </w:pPr>
+            <w:r>
+              <w:t>Conf_1</w:t>
+            </w:r>
+          </w:p>
+        </w:tc>
+        <w:tc>
+          <w:tcPr>
+            <w:tcW w:w="1065" w:type="dxa"/>
+            <w:vAlign w:val="center"/>
+          </w:tcPr>
+          <w:p>
+            <w:pPr>
+              <w:jc w:val="center"/>
+              <w:cnfStyle w:val="000000000000" w:firstRow="0" w:lastRow="0" w:firstColumn="0" w:lastColumn="0" w:oddVBand="0" w:evenVBand="0" w:oddHBand="0" w:evenHBand="0" w:firstRowFirstColumn="0" w:firstRowLastColumn="0" w:lastRowFirstColumn="0" w:lastRowLastColumn="0"/>
+            </w:pPr>
+            <w:r>
+              <w:t>90</w:t>
+            </w:r>
+          </w:p>
+        </w:tc>
+        <w:tc>
+          <w:tcPr>
+            <w:tcW w:w="805" w:type="dxa"/>
+            <w:vAlign w:val="center"/>
+          </w:tcPr>
+          <w:p>
+            <w:pPr>
+              <w:jc w:val="center"/>
+              <w:cnfStyle w:val="000000000000" w:firstRow="0" w:lastRow="0" w:firstColumn="0" w:lastColumn="0" w:oddVBand="0" w:evenVBand="0" w:oddHBand="0" w:evenHBand="0" w:firstRowFirstColumn="0" w:firstRowLastColumn="0" w:lastRowFirstColumn="0" w:lastRowLastColumn="0"/>
+            </w:pPr>
+            <w:r>
+              <w:t>10.54</w:t>
+            </w:r>
+          </w:p>
+        </w:tc>
+        <w:tc>
+          <w:tcPr>
+            <w:tcW w:w="1263" w:type="dxa"/>
+            <w:vAlign w:val="center"/>
+          </w:tcPr>
+          <w:p>
+            <w:pPr>
+              <w:jc w:val="center"/>
+              <w:cnfStyle w:val="000000000000" w:firstRow="0" w:lastRow="0" w:firstColumn="0" w:lastColumn="0" w:oddVBand="0" w:evenVBand="0" w:oddHBand="0" w:evenHBand="0" w:firstRowFirstColumn="0" w:firstRowLastColumn="0" w:lastRowFirstColumn="0" w:lastRowLastColumn="0"/>
+            </w:pPr>
+            <w:r>
+              <w:t>6.39</w:t>
+            </w:r>
+          </w:p>
+        </w:tc>
+        <w:tc>
+          <w:tcPr>
+            <w:tcW w:w="996" w:type="dxa"/>
+            <w:vAlign w:val="center"/>
+          </w:tcPr>
+          <w:p>
+            <w:pPr>
+              <w:jc w:val="center"/>
+              <w:cnfStyle w:val="000000000000" w:firstRow="0" w:lastRow="0" w:firstColumn="0" w:lastColumn="0" w:oddVBand="0" w:evenVBand="0" w:oddHBand="0" w:evenHBand="0" w:firstRowFirstColumn="0" w:firstRowLastColumn="0" w:lastRowFirstColumn="0" w:lastRowLastColumn="0"/>
+            </w:pPr>
+            <w:r>
+              <w:t>194.88</w:t>
+            </w:r>
+          </w:p>
+        </w:tc>
+        <w:tc>
+          <w:tcPr>
+            <w:tcW w:w="1289" w:type="dxa"/>
+            <w:vAlign w:val="center"/>
+          </w:tcPr>
+          <w:p>
+            <w:pPr>
+              <w:jc w:val="center"/>
+              <w:cnfStyle w:val="000000000000" w:firstRow="0" w:lastRow="0" w:firstColumn="0" w:lastColumn="0" w:oddVBand="0" w:evenVBand="0" w:oddHBand="0" w:evenHBand="0" w:firstRowFirstColumn="0" w:firstRowLastColumn="0" w:lastRowFirstColumn="0" w:lastRowLastColumn="0"/>
+            </w:pPr>
+            <w:r>
+              <w:t>9.42</w:t>
+            </w:r>
+          </w:p>
+        </w:tc>
+        <w:tc>
+          <w:tcPr>
+            <w:tcW w:w="953" w:type="dxa"/>
+            <w:vAlign w:val="center"/>
+          </w:tcPr>
+          <w:p>
+            <w:pPr>
+              <w:jc w:val="center"/>
+              <w:cnfStyle w:val="000000000000" w:firstRow="0" w:lastRow="0" w:firstColumn="0" w:lastColumn="0" w:oddVBand="0" w:evenVBand="0" w:oddHBand="0" w:evenHBand="0" w:firstRowFirstColumn="0" w:firstRowLastColumn="0" w:lastRowFirstColumn="0" w:lastRowLastColumn="0"/>
+            </w:pPr>
+            <w:r>
+              <w:t>17.09</w:t>
+            </w:r>
+          </w:p>
+        </w:tc>
+        <w:tc>
+          <w:tcPr>
+            <w:tcW w:w="899" w:type="dxa"/>
+            <w:vAlign w:val="center"/>
+          </w:tcPr>
+          <w:p>
+            <w:pPr>
+              <w:jc w:val="center"/>
+              <w:cnfStyle w:val="000000000000" w:firstRow="0" w:lastRow="0" w:firstColumn="0" w:lastColumn="0" w:oddVBand="0" w:evenVBand="0" w:oddHBand="0" w:evenHBand="0" w:firstRowFirstColumn="0" w:firstRowLastColumn="0" w:lastRowFirstColumn="0" w:lastRowLastColumn="0"/>
+            </w:pPr>
+            <w:r>
+              <w:t>83.19</w:t>
+            </w:r>
+          </w:p>
+        </w:tc>
+      </w:tr>
+      <w:tr>
+        <w:trPr>
+          <w:cnfStyle w:val="000000100000" w:firstRow="0" w:lastRow="0" w:firstColumn="0" w:lastColumn="0" w:oddVBand="0" w:evenVBand="0" w:oddHBand="1" w:evenHBand="0" w:firstRowFirstColumn="0" w:firstRowLastColumn="0" w:lastRowFirstColumn="0" w:lastRowLastColumn="0"/>
+        </w:trPr>
+        <w:tc>
+          <w:tcPr>
+            <w:cnfStyle w:val="001000000000" w:firstRow="0" w:lastRow="0" w:firstColumn="1" w:lastColumn="0" w:oddVBand="0" w:evenVBand="0" w:oddHBand="0" w:evenHBand="0" w:firstRowFirstColumn="0" w:firstRowLastColumn="0" w:lastRowFirstColumn="0" w:lastRowLastColumn="0"/>
+            <w:tcW w:w="1224" w:type="dxa"/>
+            <w:vAlign w:val="center"/>
+          </w:tcPr>
+          <w:p>
+            <w:pPr>
+              <w:jc w:val="center"/>
+            </w:pPr>
+            <w:r>
+              <w:t>Conf_1</w:t>
+            </w:r>
+          </w:p>
+        </w:tc>
+        <w:tc>
+          <w:tcPr>
+            <w:tcW w:w="1065" w:type="dxa"/>
+            <w:vAlign w:val="center"/>
+          </w:tcPr>
+          <w:p>
+            <w:pPr>
+              <w:jc w:val="center"/>
+              <w:cnfStyle w:val="000000100000" w:firstRow="0" w:lastRow="0" w:firstColumn="0" w:lastColumn="0" w:oddVBand="0" w:evenVBand="0" w:oddHBand="1" w:evenHBand="0" w:firstRowFirstColumn="0" w:firstRowLastColumn="0" w:lastRowFirstColumn="0" w:lastRowLastColumn="0"/>
+            </w:pPr>
+            <w:r>
+              <w:t>120</w:t>
+            </w:r>
+          </w:p>
+        </w:tc>
+        <w:tc>
+          <w:tcPr>
+            <w:tcW w:w="805" w:type="dxa"/>
+            <w:vAlign w:val="center"/>
+          </w:tcPr>
+          <w:p>
+            <w:pPr>
+              <w:jc w:val="center"/>
+              <w:cnfStyle w:val="000000100000" w:firstRow="0" w:lastRow="0" w:firstColumn="0" w:lastColumn="0" w:oddVBand="0" w:evenVBand="0" w:oddHBand="1" w:evenHBand="0" w:firstRowFirstColumn="0" w:firstRowLastColumn="0" w:lastRowFirstColumn="0" w:lastRowLastColumn="0"/>
+            </w:pPr>
+            <w:r>
+              <w:t>10.51</w:t>
+            </w:r>
+          </w:p>
+        </w:tc>
+        <w:tc>
+          <w:tcPr>
+            <w:tcW w:w="1263" w:type="dxa"/>
+            <w:vAlign w:val="center"/>
+          </w:tcPr>
+          <w:p>
+            <w:pPr>
+              <w:jc w:val="center"/>
+              <w:cnfStyle w:val="000000100000" w:firstRow="0" w:lastRow="0" w:firstColumn="0" w:lastColumn="0" w:oddVBand="0" w:evenVBand="0" w:oddHBand="1" w:evenHBand="0" w:firstRowFirstColumn="0" w:firstRowLastColumn="0" w:lastRowFirstColumn="0" w:lastRowLastColumn="0"/>
+            </w:pPr>
+            <w:r>
+              <w:t>6.44</w:t>
+            </w:r>
+          </w:p>
+        </w:tc>
+        <w:tc>
+          <w:tcPr>
+            <w:tcW w:w="996" w:type="dxa"/>
+            <w:vAlign w:val="center"/>
+          </w:tcPr>
+          <w:p>
+            <w:pPr>
+              <w:jc w:val="center"/>
+              <w:cnfStyle w:val="000000100000" w:firstRow="0" w:lastRow="0" w:firstColumn="0" w:lastColumn="0" w:oddVBand="0" w:evenVBand="0" w:oddHBand="1" w:evenHBand="0" w:firstRowFirstColumn="0" w:firstRowLastColumn="0" w:lastRowFirstColumn="0" w:lastRowLastColumn="0"/>
+            </w:pPr>
+            <w:r>
+              <w:t>168.13</w:t>
+            </w:r>
+          </w:p>
+        </w:tc>
+        <w:tc>
+          <w:tcPr>
+            <w:tcW w:w="1289" w:type="dxa"/>
+            <w:vAlign w:val="center"/>
+          </w:tcPr>
+          <w:p>
+            <w:pPr>
+              <w:jc w:val="center"/>
+              <w:cnfStyle w:val="000000100000" w:firstRow="0" w:lastRow="0" w:firstColumn="0" w:lastColumn="0" w:oddVBand="0" w:evenVBand="0" w:oddHBand="1" w:evenHBand="0" w:firstRowFirstColumn="0" w:firstRowLastColumn="0" w:lastRowFirstColumn="0" w:lastRowLastColumn="0"/>
+            </w:pPr>
+            <w:r>
+              <w:t>9.39</w:t>
+            </w:r>
+          </w:p>
+        </w:tc>
+        <w:tc>
+          <w:tcPr>
+            <w:tcW w:w="953" w:type="dxa"/>
+            <w:vAlign w:val="center"/>
+          </w:tcPr>
+          <w:p>
+            <w:pPr>
+              <w:jc w:val="center"/>
+              <w:cnfStyle w:val="000000100000" w:firstRow="0" w:lastRow="0" w:firstColumn="0" w:lastColumn="0" w:oddVBand="0" w:evenVBand="0" w:oddHBand="1" w:evenHBand="0" w:firstRowFirstColumn="0" w:firstRowLastColumn="0" w:lastRowFirstColumn="0" w:lastRowLastColumn="0"/>
+            </w:pPr>
+            <w:r>
+              <w:t>17.24</w:t>
+            </w:r>
+          </w:p>
+        </w:tc>
+        <w:tc>
+          <w:tcPr>
+            <w:tcW w:w="899" w:type="dxa"/>
+            <w:vAlign w:val="center"/>
+          </w:tcPr>
+          <w:p>
+            <w:pPr>
+              <w:jc w:val="center"/>
+              <w:cnfStyle w:val="000000100000" w:firstRow="0" w:lastRow="0" w:firstColumn="0" w:lastColumn="0" w:oddVBand="0" w:evenVBand="0" w:oddHBand="1" w:evenHBand="0" w:firstRowFirstColumn="0" w:firstRowLastColumn="0" w:lastRowFirstColumn="0" w:lastRowLastColumn="0"/>
+            </w:pPr>
+            <w:r>
+              <w:t>83.01</w:t>
+            </w:r>
+          </w:p>
+        </w:tc>
+      </w:tr>
+      <w:tr>
+        <w:tc>
+          <w:tcPr>
+            <w:cnfStyle w:val="001000000000" w:firstRow="0" w:lastRow="0" w:firstColumn="1" w:lastColumn="0" w:oddVBand="0" w:evenVBand="0" w:oddHBand="0" w:evenHBand="0" w:firstRowFirstColumn="0" w:firstRowLastColumn="0" w:lastRowFirstColumn="0" w:lastRowLastColumn="0"/>
+            <w:tcW w:w="1224" w:type="dxa"/>
+            <w:vAlign w:val="center"/>
+          </w:tcPr>
+          <w:p>
+            <w:pPr>
+              <w:jc w:val="center"/>
+            </w:pPr>
+            <w:r>
+              <w:t>Conf_1</w:t>
+            </w:r>
+          </w:p>
+        </w:tc>
+        <w:tc>
+          <w:tcPr>
+            <w:tcW w:w="1065" w:type="dxa"/>
+            <w:vAlign w:val="center"/>
+          </w:tcPr>
+          <w:p>
+            <w:pPr>
+              <w:jc w:val="center"/>
+              <w:cnfStyle w:val="000000000000" w:firstRow="0" w:lastRow="0" w:firstColumn="0" w:lastColumn="0" w:oddVBand="0" w:evenVBand="0" w:oddHBand="0" w:evenHBand="0" w:firstRowFirstColumn="0" w:firstRowLastColumn="0" w:lastRowFirstColumn="0" w:lastRowLastColumn="0"/>
+            </w:pPr>
+            <w:r>
+              <w:t>150</w:t>
+            </w:r>
+          </w:p>
+        </w:tc>
+        <w:tc>
+          <w:tcPr>
+            <w:tcW w:w="805" w:type="dxa"/>
+            <w:vAlign w:val="center"/>
+          </w:tcPr>
+          <w:p>
+            <w:pPr>
+              <w:jc w:val="center"/>
+              <w:cnfStyle w:val="000000000000" w:firstRow="0" w:lastRow="0" w:firstColumn="0" w:lastColumn="0" w:oddVBand="0" w:evenVBand="0" w:oddHBand="0" w:evenHBand="0" w:firstRowFirstColumn="0" w:firstRowLastColumn="0" w:lastRowFirstColumn="0" w:lastRowLastColumn="0"/>
+            </w:pPr>
+          </w:p>
+        </w:tc>
+        <w:tc>
+          <w:tcPr>
+            <w:tcW w:w="1263" w:type="dxa"/>
+            <w:vAlign w:val="center"/>
+          </w:tcPr>
+          <w:p>
+            <w:pPr>
+              <w:jc w:val="center"/>
+              <w:cnfStyle w:val="000000000000" w:firstRow="0" w:lastRow="0" w:firstColumn="0" w:lastColumn="0" w:oddVBand="0" w:evenVBand="0" w:oddHBand="0" w:evenHBand="0" w:firstRowFirstColumn="0" w:firstRowLastColumn="0" w:lastRowFirstColumn="0" w:lastRowLastColumn="0"/>
+            </w:pPr>
+          </w:p>
+        </w:tc>
+        <w:tc>
+          <w:tcPr>
+            <w:tcW w:w="996" w:type="dxa"/>
+            <w:vAlign w:val="center"/>
+          </w:tcPr>
+          <w:p>
+            <w:pPr>
+              <w:jc w:val="center"/>
+              <w:cnfStyle w:val="000000000000" w:firstRow="0" w:lastRow="0" w:firstColumn="0" w:lastColumn="0" w:oddVBand="0" w:evenVBand="0" w:oddHBand="0" w:evenHBand="0" w:firstRowFirstColumn="0" w:firstRowLastColumn="0" w:lastRowFirstColumn="0" w:lastRowLastColumn="0"/>
+            </w:pPr>
+          </w:p>
+        </w:tc>
+        <w:tc>
+          <w:tcPr>
+            <w:tcW w:w="1289" w:type="dxa"/>
+            <w:vAlign w:val="center"/>
+          </w:tcPr>
+          <w:p>
+            <w:pPr>
+              <w:jc w:val="center"/>
+              <w:cnfStyle w:val="000000000000" w:firstRow="0" w:lastRow="0" w:firstColumn="0" w:lastColumn="0" w:oddVBand="0" w:evenVBand="0" w:oddHBand="0" w:evenHBand="0" w:firstRowFirstColumn="0" w:firstRowLastColumn="0" w:lastRowFirstColumn="0" w:lastRowLastColumn="0"/>
+            </w:pPr>
+          </w:p>
+        </w:tc>
+        <w:tc>
+          <w:tcPr>
+            <w:tcW w:w="953" w:type="dxa"/>
+            <w:vAlign w:val="center"/>
+          </w:tcPr>
+          <w:p>
+            <w:pPr>
+              <w:jc w:val="center"/>
+              <w:cnfStyle w:val="000000000000" w:firstRow="0" w:lastRow="0" w:firstColumn="0" w:lastColumn="0" w:oddVBand="0" w:evenVBand="0" w:oddHBand="0" w:evenHBand="0" w:firstRowFirstColumn="0" w:firstRowLastColumn="0" w:lastRowFirstColumn="0" w:lastRowLastColumn="0"/>
+            </w:pPr>
+          </w:p>
+        </w:tc>
+        <w:tc>
+          <w:tcPr>
+            <w:tcW w:w="899" w:type="dxa"/>
+            <w:vAlign w:val="center"/>
+          </w:tcPr>
+          <w:p>
+            <w:pPr>
+              <w:jc w:val="center"/>
+              <w:cnfStyle w:val="000000000000" w:firstRow="0" w:lastRow="0" w:firstColumn="0" w:lastColumn="0" w:oddVBand="0" w:evenVBand="0" w:oddHBand="0" w:evenHBand="0" w:firstRowFirstColumn="0" w:firstRowLastColumn="0" w:lastRowFirstColumn="0" w:lastRowLastColumn="0"/>
+            </w:pPr>
+          </w:p>
+        </w:tc>
+      </w:tr>
+      <w:tr>
+        <w:trPr>
+          <w:cnfStyle w:val="000000100000" w:firstRow="0" w:lastRow="0" w:firstColumn="0" w:lastColumn="0" w:oddVBand="0" w:evenVBand="0" w:oddHBand="1" w:evenHBand="0" w:firstRowFirstColumn="0" w:firstRowLastColumn="0" w:lastRowFirstColumn="0" w:lastRowLastColumn="0"/>
+        </w:trPr>
+        <w:tc>
+          <w:tcPr>
+            <w:cnfStyle w:val="001000000000" w:firstRow="0" w:lastRow="0" w:firstColumn="1" w:lastColumn="0" w:oddVBand="0" w:evenVBand="0" w:oddHBand="0" w:evenHBand="0" w:firstRowFirstColumn="0" w:firstRowLastColumn="0" w:lastRowFirstColumn="0" w:lastRowLastColumn="0"/>
+            <w:tcW w:w="1224" w:type="dxa"/>
+            <w:vAlign w:val="center"/>
+          </w:tcPr>
+          <w:p>
+            <w:pPr>
+              <w:jc w:val="center"/>
+            </w:pPr>
+            <w:r>
+              <w:t>Conf_1</w:t>
+            </w:r>
+          </w:p>
+        </w:tc>
+        <w:tc>
+          <w:tcPr>
+            <w:tcW w:w="1065" w:type="dxa"/>
+            <w:vAlign w:val="center"/>
+          </w:tcPr>
+          <w:p>
+            <w:pPr>
+              <w:jc w:val="center"/>
+              <w:cnfStyle w:val="000000100000" w:firstRow="0" w:lastRow="0" w:firstColumn="0" w:lastColumn="0" w:oddVBand="0" w:evenVBand="0" w:oddHBand="1" w:evenHBand="0" w:firstRowFirstColumn="0" w:firstRowLastColumn="0" w:lastRowFirstColumn="0" w:lastRowLastColumn="0"/>
+            </w:pPr>
+            <w:r>
+              <w:t>220</w:t>
+            </w:r>
+          </w:p>
+        </w:tc>
+        <w:tc>
+          <w:tcPr>
+            <w:tcW w:w="805" w:type="dxa"/>
+            <w:vAlign w:val="center"/>
+          </w:tcPr>
+          <w:p>
+            <w:pPr>
+              <w:jc w:val="center"/>
+              <w:cnfStyle w:val="000000100000" w:firstRow="0" w:lastRow="0" w:firstColumn="0" w:lastColumn="0" w:oddVBand="0" w:evenVBand="0" w:oddHBand="1" w:evenHBand="0" w:firstRowFirstColumn="0" w:firstRowLastColumn="0" w:lastRowFirstColumn="0" w:lastRowLastColumn="0"/>
+            </w:pPr>
+          </w:p>
+        </w:tc>
+        <w:tc>
+          <w:tcPr>
+            <w:tcW w:w="1263" w:type="dxa"/>
+            <w:vAlign w:val="center"/>
+          </w:tcPr>
+          <w:p>
+            <w:pPr>
+              <w:jc w:val="center"/>
+              <w:cnfStyle w:val="000000100000" w:firstRow="0" w:lastRow="0" w:firstColumn="0" w:lastColumn="0" w:oddVBand="0" w:evenVBand="0" w:oddHBand="1" w:evenHBand="0" w:firstRowFirstColumn="0" w:firstRowLastColumn="0" w:lastRowFirstColumn="0" w:lastRowLastColumn="0"/>
+            </w:pPr>
+          </w:p>
+        </w:tc>
+        <w:tc>
+          <w:tcPr>
+            <w:tcW w:w="996" w:type="dxa"/>
+            <w:vAlign w:val="center"/>
+          </w:tcPr>
+          <w:p>
+            <w:pPr>
+              <w:jc w:val="center"/>
+              <w:cnfStyle w:val="000000100000" w:firstRow="0" w:lastRow="0" w:firstColumn="0" w:lastColumn="0" w:oddVBand="0" w:evenVBand="0" w:oddHBand="1" w:evenHBand="0" w:firstRowFirstColumn="0" w:firstRowLastColumn="0" w:lastRowFirstColumn="0" w:lastRowLastColumn="0"/>
+            </w:pPr>
+          </w:p>
+        </w:tc>
+        <w:tc>
+          <w:tcPr>
+            <w:tcW w:w="1289" w:type="dxa"/>
+            <w:vAlign w:val="center"/>
+          </w:tcPr>
+          <w:p>
+            <w:pPr>
+              <w:jc w:val="center"/>
+              <w:cnfStyle w:val="000000100000" w:firstRow="0" w:lastRow="0" w:firstColumn="0" w:lastColumn="0" w:oddVBand="0" w:evenVBand="0" w:oddHBand="1" w:evenHBand="0" w:firstRowFirstColumn="0" w:firstRowLastColumn="0" w:lastRowFirstColumn="0" w:lastRowLastColumn="0"/>
+            </w:pPr>
+          </w:p>
+        </w:tc>
+        <w:tc>
+          <w:tcPr>
+            <w:tcW w:w="953" w:type="dxa"/>
+            <w:vAlign w:val="center"/>
+          </w:tcPr>
+          <w:p>
+            <w:pPr>
+              <w:jc w:val="center"/>
+              <w:cnfStyle w:val="000000100000" w:firstRow="0" w:lastRow="0" w:firstColumn="0" w:lastColumn="0" w:oddVBand="0" w:evenVBand="0" w:oddHBand="1" w:evenHBand="0" w:firstRowFirstColumn="0" w:firstRowLastColumn="0" w:lastRowFirstColumn="0" w:lastRowLastColumn="0"/>
+            </w:pPr>
+          </w:p>
+        </w:tc>
+        <w:tc>
+          <w:tcPr>
+            <w:tcW w:w="899" w:type="dxa"/>
+            <w:vAlign w:val="center"/>
+          </w:tcPr>
+          <w:p>
+            <w:pPr>
+              <w:jc w:val="center"/>
+              <w:cnfStyle w:val="000000100000" w:firstRow="0" w:lastRow="0" w:firstColumn="0" w:lastColumn="0" w:oddVBand="0" w:evenVBand="0" w:oddHBand="1" w:evenHBand="0" w:firstRowFirstColumn="0" w:firstRowLastColumn="0" w:lastRowFirstColumn="0" w:lastRowLastColumn="0"/>
+            </w:pPr>
+          </w:p>
+        </w:tc>
+      </w:tr>
+      <w:tr>
+        <w:tc>
+          <w:tcPr>
+            <w:cnfStyle w:val="001000000000" w:firstRow="0" w:lastRow="0" w:firstColumn="1" w:lastColumn="0" w:oddVBand="0" w:evenVBand="0" w:oddHBand="0" w:evenHBand="0" w:firstRowFirstColumn="0" w:firstRowLastColumn="0" w:lastRowFirstColumn="0" w:lastRowLastColumn="0"/>
+            <w:tcW w:w="1224" w:type="dxa"/>
+            <w:vAlign w:val="center"/>
+          </w:tcPr>
+          <w:p>
+            <w:pPr>
+              <w:jc w:val="center"/>
+            </w:pPr>
+            <w:r>
+              <w:t>Conf_1</w:t>
+            </w:r>
+          </w:p>
+        </w:tc>
+        <w:tc>
+          <w:tcPr>
+            <w:tcW w:w="1065" w:type="dxa"/>
+            <w:vAlign w:val="center"/>
+          </w:tcPr>
+          <w:p>
+            <w:pPr>
+              <w:jc w:val="center"/>
+              <w:cnfStyle w:val="000000000000" w:firstRow="0" w:lastRow="0" w:firstColumn="0" w:lastColumn="0" w:oddVBand="0" w:evenVBand="0" w:oddHBand="0" w:evenHBand="0" w:firstRowFirstColumn="0" w:firstRowLastColumn="0" w:lastRowFirstColumn="0" w:lastRowLastColumn="0"/>
+            </w:pPr>
+            <w:r>
+              <w:t>365</w:t>
+            </w:r>
+          </w:p>
+        </w:tc>
+        <w:tc>
+          <w:tcPr>
+            <w:tcW w:w="805" w:type="dxa"/>
+            <w:vAlign w:val="center"/>
+          </w:tcPr>
+          <w:p>
+            <w:pPr>
+              <w:jc w:val="center"/>
+              <w:cnfStyle w:val="000000000000" w:firstRow="0" w:lastRow="0" w:firstColumn="0" w:lastColumn="0" w:oddVBand="0" w:evenVBand="0" w:oddHBand="0" w:evenHBand="0" w:firstRowFirstColumn="0" w:firstRowLastColumn="0" w:lastRowFirstColumn="0" w:lastRowLastColumn="0"/>
+            </w:pPr>
+          </w:p>
+        </w:tc>
+        <w:tc>
+          <w:tcPr>
+            <w:tcW w:w="1263" w:type="dxa"/>
+            <w:vAlign w:val="center"/>
+          </w:tcPr>
+          <w:p>
+            <w:pPr>
+              <w:jc w:val="center"/>
+              <w:cnfStyle w:val="000000000000" w:firstRow="0" w:lastRow="0" w:firstColumn="0" w:lastColumn="0" w:oddVBand="0" w:evenVBand="0" w:oddHBand="0" w:evenHBand="0" w:firstRowFirstColumn="0" w:firstRowLastColumn="0" w:lastRowFirstColumn="0" w:lastRowLastColumn="0"/>
+            </w:pPr>
+          </w:p>
+        </w:tc>
+        <w:tc>
+          <w:tcPr>
+            <w:tcW w:w="996" w:type="dxa"/>
+            <w:vAlign w:val="center"/>
+          </w:tcPr>
+          <w:p>
+            <w:pPr>
+              <w:jc w:val="center"/>
+              <w:cnfStyle w:val="000000000000" w:firstRow="0" w:lastRow="0" w:firstColumn="0" w:lastColumn="0" w:oddVBand="0" w:evenVBand="0" w:oddHBand="0" w:evenHBand="0" w:firstRowFirstColumn="0" w:firstRowLastColumn="0" w:lastRowFirstColumn="0" w:lastRowLastColumn="0"/>
+            </w:pPr>
+          </w:p>
+        </w:tc>
+        <w:tc>
+          <w:tcPr>
+            <w:tcW w:w="1289" w:type="dxa"/>
+            <w:vAlign w:val="center"/>
+          </w:tcPr>
+          <w:p>
+            <w:pPr>
+              <w:jc w:val="center"/>
+              <w:cnfStyle w:val="000000000000" w:firstRow="0" w:lastRow="0" w:firstColumn="0" w:lastColumn="0" w:oddVBand="0" w:evenVBand="0" w:oddHBand="0" w:evenHBand="0" w:firstRowFirstColumn="0" w:firstRowLastColumn="0" w:lastRowFirstColumn="0" w:lastRowLastColumn="0"/>
+            </w:pPr>
+          </w:p>
+        </w:tc>
+        <w:tc>
+          <w:tcPr>
+            <w:tcW w:w="953" w:type="dxa"/>
+            <w:vAlign w:val="center"/>
+          </w:tcPr>
+          <w:p>
+            <w:pPr>
+              <w:jc w:val="center"/>
+              <w:cnfStyle w:val="000000000000" w:firstRow="0" w:lastRow="0" w:firstColumn="0" w:lastColumn="0" w:oddVBand="0" w:evenVBand="0" w:oddHBand="0" w:evenHBand="0" w:firstRowFirstColumn="0" w:firstRowLastColumn="0" w:lastRowFirstColumn="0" w:lastRowLastColumn="0"/>
+            </w:pPr>
+          </w:p>
+        </w:tc>
+        <w:tc>
+          <w:tcPr>
+            <w:tcW w:w="899" w:type="dxa"/>
+            <w:vAlign w:val="center"/>
+          </w:tcPr>
+          <w:p>
+            <w:pPr>
+              <w:jc w:val="center"/>
+              <w:cnfStyle w:val="000000000000" w:firstRow="0" w:lastRow="0" w:firstColumn="0" w:lastColumn="0" w:oddVBand="0" w:evenVBand="0" w:oddHBand="0" w:evenHBand="0" w:firstRowFirstColumn="0" w:firstRowLastColumn="0" w:lastRowFirstColumn="0" w:lastRowLastColumn="0"/>
+            </w:pPr>
+          </w:p>
+        </w:tc>
+      </w:tr>
+    </w:tbl>
+    <w:p/>
     <w:p>
       <w:pPr>
         <w:jc w:val="center"/>
@@ -4165,7 +7153,38 @@
           <w:b/>
           <w:bCs/>
         </w:rPr>
-        <w:t>RANDOM FOREST</w:t>
+        <w:t>XGBOOST</w:t>
+      </w:r>
+    </w:p>
+    <w:p>
+      <w:pPr>
+        <w:rPr>
+          <w:lang w:val="en-US"/>
+        </w:rPr>
+      </w:pPr>
+      <w:r>
+        <w:rPr>
+          <w:lang w:val="en-US"/>
+        </w:rPr>
+        <w:t>(n_estimators=1000,max_depth=</w:t>
+      </w:r>
+      <w:r>
+        <w:rPr>
+          <w:lang w:val="en-US"/>
+        </w:rPr>
+        <w:t>Non</w:t>
+      </w:r>
+      <w:r>
+        <w:rPr>
+          <w:lang w:val="en-US"/>
+        </w:rPr>
+        <w:t>e</w:t>
+      </w:r>
+      <w:r>
+        <w:rPr>
+          <w:lang w:val="en-US"/>
+        </w:rPr>
+        <w:t>,eta=0.1,subsample=0.7,colsample_bytree=0.8)</w:t>
       </w:r>
     </w:p>
     <w:tbl>
@@ -4323,9 +7342,6 @@
             <w:pPr>
               <w:jc w:val="center"/>
             </w:pPr>
-            <w:r>
-              <w:t>Conf_1</w:t>
-            </w:r>
           </w:p>
         </w:tc>
         <w:tc>
@@ -4339,7 +7355,7 @@
               <w:cnfStyle w:val="000000100000" w:firstRow="0" w:lastRow="0" w:firstColumn="0" w:lastColumn="0" w:oddVBand="0" w:evenVBand="0" w:oddHBand="1" w:evenHBand="0" w:firstRowFirstColumn="0" w:firstRowLastColumn="0" w:lastRowFirstColumn="0" w:lastRowLastColumn="0"/>
             </w:pPr>
             <w:r>
-              <w:t>No</w:t>
+              <w:t>None</w:t>
             </w:r>
           </w:p>
         </w:tc>
@@ -4427,9 +7443,6 @@
             <w:pPr>
               <w:jc w:val="center"/>
             </w:pPr>
-            <w:r>
-              <w:t>Conf_1</w:t>
-            </w:r>
           </w:p>
         </w:tc>
         <w:tc>
@@ -4458,7 +7471,10 @@
               <w:cnfStyle w:val="000000000000" w:firstRow="0" w:lastRow="0" w:firstColumn="0" w:lastColumn="0" w:oddVBand="0" w:evenVBand="0" w:oddHBand="0" w:evenHBand="0" w:firstRowFirstColumn="0" w:firstRowLastColumn="0" w:lastRowFirstColumn="0" w:lastRowLastColumn="0"/>
             </w:pPr>
             <w:r>
-              <w:t>10.45</w:t>
+              <w:t>10.6</w:t>
+            </w:r>
+            <w:r>
+              <w:t>4</w:t>
             </w:r>
           </w:p>
         </w:tc>
@@ -4473,7 +7489,7 @@
               <w:cnfStyle w:val="000000000000" w:firstRow="0" w:lastRow="0" w:firstColumn="0" w:lastColumn="0" w:oddVBand="0" w:evenVBand="0" w:oddHBand="0" w:evenHBand="0" w:firstRowFirstColumn="0" w:firstRowLastColumn="0" w:lastRowFirstColumn="0" w:lastRowLastColumn="0"/>
             </w:pPr>
             <w:r>
-              <w:t>6.16</w:t>
+              <w:t>6.27</w:t>
             </w:r>
           </w:p>
         </w:tc>
@@ -4488,7 +7504,7 @@
               <w:cnfStyle w:val="000000000000" w:firstRow="0" w:lastRow="0" w:firstColumn="0" w:lastColumn="0" w:oddVBand="0" w:evenVBand="0" w:oddHBand="0" w:evenHBand="0" w:firstRowFirstColumn="0" w:firstRowLastColumn="0" w:lastRowFirstColumn="0" w:lastRowLastColumn="0"/>
             </w:pPr>
             <w:r>
-              <w:t>62.07</w:t>
+              <w:t>58.4</w:t>
             </w:r>
           </w:p>
         </w:tc>
@@ -4503,7 +7519,7 @@
               <w:cnfStyle w:val="000000000000" w:firstRow="0" w:lastRow="0" w:firstColumn="0" w:lastColumn="0" w:oddVBand="0" w:evenVBand="0" w:oddHBand="0" w:evenHBand="0" w:firstRowFirstColumn="0" w:firstRowLastColumn="0" w:lastRowFirstColumn="0" w:lastRowLastColumn="0"/>
             </w:pPr>
             <w:r>
-              <w:t>9.33</w:t>
+              <w:t>9.51</w:t>
             </w:r>
           </w:p>
         </w:tc>
@@ -4518,7 +7534,7 @@
               <w:cnfStyle w:val="000000000000" w:firstRow="0" w:lastRow="0" w:firstColumn="0" w:lastColumn="0" w:oddVBand="0" w:evenVBand="0" w:oddHBand="0" w:evenHBand="0" w:firstRowFirstColumn="0" w:firstRowLastColumn="0" w:lastRowFirstColumn="0" w:lastRowLastColumn="0"/>
             </w:pPr>
             <w:r>
-              <w:t>17.88</w:t>
+              <w:t>17.78</w:t>
             </w:r>
           </w:p>
         </w:tc>
@@ -4533,7 +7549,7 @@
               <w:cnfStyle w:val="000000000000" w:firstRow="0" w:lastRow="0" w:firstColumn="0" w:lastColumn="0" w:oddVBand="0" w:evenVBand="0" w:oddHBand="0" w:evenHBand="0" w:firstRowFirstColumn="0" w:firstRowLastColumn="0" w:lastRowFirstColumn="0" w:lastRowLastColumn="0"/>
             </w:pPr>
             <w:r>
-              <w:t>82.09</w:t>
+              <w:t>78.89</w:t>
             </w:r>
           </w:p>
         </w:tc>
@@ -4552,9 +7568,6 @@
             <w:pPr>
               <w:jc w:val="center"/>
             </w:pPr>
-            <w:r>
-              <w:t>Conf_1</w:t>
-            </w:r>
           </w:p>
         </w:tc>
         <w:tc>
@@ -4583,7 +7596,7 @@
               <w:cnfStyle w:val="000000100000" w:firstRow="0" w:lastRow="0" w:firstColumn="0" w:lastColumn="0" w:oddVBand="0" w:evenVBand="0" w:oddHBand="1" w:evenHBand="0" w:firstRowFirstColumn="0" w:firstRowLastColumn="0" w:lastRowFirstColumn="0" w:lastRowLastColumn="0"/>
             </w:pPr>
             <w:r>
-              <w:t>10.22</w:t>
+              <w:t>10.03</w:t>
             </w:r>
           </w:p>
         </w:tc>
@@ -4598,7 +7611,7 @@
               <w:cnfStyle w:val="000000100000" w:firstRow="0" w:lastRow="0" w:firstColumn="0" w:lastColumn="0" w:oddVBand="0" w:evenVBand="0" w:oddHBand="1" w:evenHBand="0" w:firstRowFirstColumn="0" w:firstRowLastColumn="0" w:lastRowFirstColumn="0" w:lastRowLastColumn="0"/>
             </w:pPr>
             <w:r>
-              <w:t>5.94</w:t>
+              <w:t>6.11</w:t>
             </w:r>
           </w:p>
         </w:tc>
@@ -4613,7 +7626,7 @@
               <w:cnfStyle w:val="000000100000" w:firstRow="0" w:lastRow="0" w:firstColumn="0" w:lastColumn="0" w:oddVBand="0" w:evenVBand="0" w:oddHBand="1" w:evenHBand="0" w:firstRowFirstColumn="0" w:firstRowLastColumn="0" w:lastRowFirstColumn="0" w:lastRowLastColumn="0"/>
             </w:pPr>
             <w:r>
-              <w:t>63.79</w:t>
+              <w:t>56.59</w:t>
             </w:r>
           </w:p>
         </w:tc>
@@ -4628,7 +7641,7 @@
               <w:cnfStyle w:val="000000100000" w:firstRow="0" w:lastRow="0" w:firstColumn="0" w:lastColumn="0" w:oddVBand="0" w:evenVBand="0" w:oddHBand="1" w:evenHBand="0" w:firstRowFirstColumn="0" w:firstRowLastColumn="0" w:lastRowFirstColumn="0" w:lastRowLastColumn="0"/>
             </w:pPr>
             <w:r>
-              <w:t>9.13</w:t>
+              <w:t>8.96</w:t>
             </w:r>
           </w:p>
         </w:tc>
@@ -4643,7 +7656,7 @@
               <w:cnfStyle w:val="000000100000" w:firstRow="0" w:lastRow="0" w:firstColumn="0" w:lastColumn="0" w:oddVBand="0" w:evenVBand="0" w:oddHBand="1" w:evenHBand="0" w:firstRowFirstColumn="0" w:firstRowLastColumn="0" w:lastRowFirstColumn="0" w:lastRowLastColumn="0"/>
             </w:pPr>
             <w:r>
-              <w:t>17.67</w:t>
+              <w:t>16.45</w:t>
             </w:r>
           </w:p>
         </w:tc>
@@ -4658,7 +7671,7 @@
               <w:cnfStyle w:val="000000100000" w:firstRow="0" w:lastRow="0" w:firstColumn="0" w:lastColumn="0" w:oddVBand="0" w:evenVBand="0" w:oddHBand="1" w:evenHBand="0" w:firstRowFirstColumn="0" w:firstRowLastColumn="0" w:lastRowFirstColumn="0" w:lastRowLastColumn="0"/>
             </w:pPr>
             <w:r>
-              <w:t>83.08</w:t>
+              <w:t>79.77</w:t>
             </w:r>
           </w:p>
         </w:tc>
@@ -4675,7 +7688,7 @@
               <w:jc w:val="center"/>
             </w:pPr>
             <w:r>
-              <w:t>Conf_1</w:t>
+              <w:t>0.03 eta</w:t>
             </w:r>
           </w:p>
         </w:tc>
@@ -4690,7 +7703,7 @@
               <w:cnfStyle w:val="000000000000" w:firstRow="0" w:lastRow="0" w:firstColumn="0" w:lastColumn="0" w:oddVBand="0" w:evenVBand="0" w:oddHBand="0" w:evenHBand="0" w:firstRowFirstColumn="0" w:firstRowLastColumn="0" w:lastRowFirstColumn="0" w:lastRowLastColumn="0"/>
             </w:pPr>
             <w:r>
-              <w:t>30</w:t>
+              <w:t>14</w:t>
             </w:r>
           </w:p>
         </w:tc>
@@ -4705,7 +7718,7 @@
               <w:cnfStyle w:val="000000000000" w:firstRow="0" w:lastRow="0" w:firstColumn="0" w:lastColumn="0" w:oddVBand="0" w:evenVBand="0" w:oddHBand="0" w:evenHBand="0" w:firstRowFirstColumn="0" w:firstRowLastColumn="0" w:lastRowFirstColumn="0" w:lastRowLastColumn="0"/>
             </w:pPr>
             <w:r>
-              <w:t>10.36</w:t>
+              <w:t>10.01</w:t>
             </w:r>
           </w:p>
         </w:tc>
@@ -4720,7 +7733,7 @@
               <w:cnfStyle w:val="000000000000" w:firstRow="0" w:lastRow="0" w:firstColumn="0" w:lastColumn="0" w:oddVBand="0" w:evenVBand="0" w:oddHBand="0" w:evenHBand="0" w:firstRowFirstColumn="0" w:firstRowLastColumn="0" w:lastRowFirstColumn="0" w:lastRowLastColumn="0"/>
             </w:pPr>
             <w:r>
-              <w:t>6.18</w:t>
+              <w:t>5.99</w:t>
             </w:r>
           </w:p>
         </w:tc>
@@ -4735,7 +7748,7 @@
               <w:cnfStyle w:val="000000000000" w:firstRow="0" w:lastRow="0" w:firstColumn="0" w:lastColumn="0" w:oddVBand="0" w:evenVBand="0" w:oddHBand="0" w:evenHBand="0" w:firstRowFirstColumn="0" w:firstRowLastColumn="0" w:lastRowFirstColumn="0" w:lastRowLastColumn="0"/>
             </w:pPr>
             <w:r>
-              <w:t>71.16</w:t>
+              <w:t>61.29</w:t>
             </w:r>
           </w:p>
         </w:tc>
@@ -4750,7 +7763,7 @@
               <w:cnfStyle w:val="000000000000" w:firstRow="0" w:lastRow="0" w:firstColumn="0" w:lastColumn="0" w:oddVBand="0" w:evenVBand="0" w:oddHBand="0" w:evenHBand="0" w:firstRowFirstColumn="0" w:firstRowLastColumn="0" w:lastRowFirstColumn="0" w:lastRowLastColumn="0"/>
             </w:pPr>
             <w:r>
-              <w:t>9.26</w:t>
+              <w:t>8.95</w:t>
             </w:r>
           </w:p>
         </w:tc>
@@ -4765,7 +7778,7 @@
               <w:cnfStyle w:val="000000000000" w:firstRow="0" w:lastRow="0" w:firstColumn="0" w:lastColumn="0" w:oddVBand="0" w:evenVBand="0" w:oddHBand="0" w:evenHBand="0" w:firstRowFirstColumn="0" w:firstRowLastColumn="0" w:lastRowFirstColumn="0" w:lastRowLastColumn="0"/>
             </w:pPr>
             <w:r>
-              <w:t>16.95</w:t>
+              <w:t>16.58</w:t>
             </w:r>
           </w:p>
         </w:tc>
@@ -4780,7 +7793,7 @@
               <w:cnfStyle w:val="000000000000" w:firstRow="0" w:lastRow="0" w:firstColumn="0" w:lastColumn="0" w:oddVBand="0" w:evenVBand="0" w:oddHBand="0" w:evenHBand="0" w:firstRowFirstColumn="0" w:firstRowLastColumn="0" w:lastRowFirstColumn="0" w:lastRowLastColumn="0"/>
             </w:pPr>
             <w:r>
-              <w:t>83.00</w:t>
+              <w:t>81.33</w:t>
             </w:r>
           </w:p>
         </w:tc>
@@ -4799,9 +7812,6 @@
             <w:pPr>
               <w:jc w:val="center"/>
             </w:pPr>
-            <w:r>
-              <w:t>Conf_1</w:t>
-            </w:r>
           </w:p>
         </w:tc>
         <w:tc>
@@ -4815,7 +7825,7 @@
               <w:cnfStyle w:val="000000100000" w:firstRow="0" w:lastRow="0" w:firstColumn="0" w:lastColumn="0" w:oddVBand="0" w:evenVBand="0" w:oddHBand="1" w:evenHBand="0" w:firstRowFirstColumn="0" w:firstRowLastColumn="0" w:lastRowFirstColumn="0" w:lastRowLastColumn="0"/>
             </w:pPr>
             <w:r>
-              <w:t>60</w:t>
+              <w:t>30</w:t>
             </w:r>
           </w:p>
         </w:tc>
@@ -4829,6 +7839,9 @@
               <w:jc w:val="center"/>
               <w:cnfStyle w:val="000000100000" w:firstRow="0" w:lastRow="0" w:firstColumn="0" w:lastColumn="0" w:oddVBand="0" w:evenVBand="0" w:oddHBand="1" w:evenHBand="0" w:firstRowFirstColumn="0" w:firstRowLastColumn="0" w:lastRowFirstColumn="0" w:lastRowLastColumn="0"/>
             </w:pPr>
+            <w:r>
+              <w:t>10.15</w:t>
+            </w:r>
           </w:p>
         </w:tc>
         <w:tc>
@@ -4841,6 +7854,9 @@
               <w:jc w:val="center"/>
               <w:cnfStyle w:val="000000100000" w:firstRow="0" w:lastRow="0" w:firstColumn="0" w:lastColumn="0" w:oddVBand="0" w:evenVBand="0" w:oddHBand="1" w:evenHBand="0" w:firstRowFirstColumn="0" w:firstRowLastColumn="0" w:lastRowFirstColumn="0" w:lastRowLastColumn="0"/>
             </w:pPr>
+            <w:r>
+              <w:t>6.39</w:t>
+            </w:r>
           </w:p>
         </w:tc>
         <w:tc>
@@ -4853,6 +7869,9 @@
               <w:jc w:val="center"/>
               <w:cnfStyle w:val="000000100000" w:firstRow="0" w:lastRow="0" w:firstColumn="0" w:lastColumn="0" w:oddVBand="0" w:evenVBand="0" w:oddHBand="1" w:evenHBand="0" w:firstRowFirstColumn="0" w:firstRowLastColumn="0" w:lastRowFirstColumn="0" w:lastRowLastColumn="0"/>
             </w:pPr>
+            <w:r>
+              <w:t>77.19</w:t>
+            </w:r>
           </w:p>
         </w:tc>
         <w:tc>
@@ -4865,6 +7884,9 @@
               <w:jc w:val="center"/>
               <w:cnfStyle w:val="000000100000" w:firstRow="0" w:lastRow="0" w:firstColumn="0" w:lastColumn="0" w:oddVBand="0" w:evenVBand="0" w:oddHBand="1" w:evenHBand="0" w:firstRowFirstColumn="0" w:firstRowLastColumn="0" w:lastRowFirstColumn="0" w:lastRowLastColumn="0"/>
             </w:pPr>
+            <w:r>
+              <w:t>9.07</w:t>
+            </w:r>
           </w:p>
         </w:tc>
         <w:tc>
@@ -4877,6 +7899,9 @@
               <w:jc w:val="center"/>
               <w:cnfStyle w:val="000000100000" w:firstRow="0" w:lastRow="0" w:firstColumn="0" w:lastColumn="0" w:oddVBand="0" w:evenVBand="0" w:oddHBand="1" w:evenHBand="0" w:firstRowFirstColumn="0" w:firstRowLastColumn="0" w:lastRowFirstColumn="0" w:lastRowLastColumn="0"/>
             </w:pPr>
+            <w:r>
+              <w:t>16.33</w:t>
+            </w:r>
           </w:p>
         </w:tc>
         <w:tc>
@@ -4889,6 +7914,9 @@
               <w:jc w:val="center"/>
               <w:cnfStyle w:val="000000100000" w:firstRow="0" w:lastRow="0" w:firstColumn="0" w:lastColumn="0" w:oddVBand="0" w:evenVBand="0" w:oddHBand="1" w:evenHBand="0" w:firstRowFirstColumn="0" w:firstRowLastColumn="0" w:lastRowFirstColumn="0" w:lastRowLastColumn="0"/>
             </w:pPr>
+            <w:r>
+              <w:t>79.75</w:t>
+            </w:r>
           </w:p>
         </w:tc>
       </w:tr>
@@ -4903,9 +7931,6 @@
             <w:pPr>
               <w:jc w:val="center"/>
             </w:pPr>
-            <w:r>
-              <w:t>Conf_1</w:t>
-            </w:r>
           </w:p>
         </w:tc>
         <w:tc>
@@ -4919,7 +7944,7 @@
               <w:cnfStyle w:val="000000000000" w:firstRow="0" w:lastRow="0" w:firstColumn="0" w:lastColumn="0" w:oddVBand="0" w:evenVBand="0" w:oddHBand="0" w:evenHBand="0" w:firstRowFirstColumn="0" w:firstRowLastColumn="0" w:lastRowFirstColumn="0" w:lastRowLastColumn="0"/>
             </w:pPr>
             <w:r>
-              <w:t>90</w:t>
+              <w:t>60</w:t>
             </w:r>
           </w:p>
         </w:tc>
@@ -4933,6 +7958,9 @@
               <w:jc w:val="center"/>
               <w:cnfStyle w:val="000000000000" w:firstRow="0" w:lastRow="0" w:firstColumn="0" w:lastColumn="0" w:oddVBand="0" w:evenVBand="0" w:oddHBand="0" w:evenHBand="0" w:firstRowFirstColumn="0" w:firstRowLastColumn="0" w:lastRowFirstColumn="0" w:lastRowLastColumn="0"/>
             </w:pPr>
+            <w:r>
+              <w:t>10.19</w:t>
+            </w:r>
           </w:p>
         </w:tc>
         <w:tc>
@@ -4945,6 +7973,9 @@
               <w:jc w:val="center"/>
               <w:cnfStyle w:val="000000000000" w:firstRow="0" w:lastRow="0" w:firstColumn="0" w:lastColumn="0" w:oddVBand="0" w:evenVBand="0" w:oddHBand="0" w:evenHBand="0" w:firstRowFirstColumn="0" w:firstRowLastColumn="0" w:lastRowFirstColumn="0" w:lastRowLastColumn="0"/>
             </w:pPr>
+            <w:r>
+              <w:t>6.35</w:t>
+            </w:r>
           </w:p>
         </w:tc>
         <w:tc>
@@ -4957,6 +7988,9 @@
               <w:jc w:val="center"/>
               <w:cnfStyle w:val="000000000000" w:firstRow="0" w:lastRow="0" w:firstColumn="0" w:lastColumn="0" w:oddVBand="0" w:evenVBand="0" w:oddHBand="0" w:evenHBand="0" w:firstRowFirstColumn="0" w:firstRowLastColumn="0" w:lastRowFirstColumn="0" w:lastRowLastColumn="0"/>
             </w:pPr>
+            <w:r>
+              <w:t>90.54</w:t>
+            </w:r>
           </w:p>
         </w:tc>
         <w:tc>
@@ -4969,6 +8003,9 @@
               <w:jc w:val="center"/>
               <w:cnfStyle w:val="000000000000" w:firstRow="0" w:lastRow="0" w:firstColumn="0" w:lastColumn="0" w:oddVBand="0" w:evenVBand="0" w:oddHBand="0" w:evenHBand="0" w:firstRowFirstColumn="0" w:firstRowLastColumn="0" w:lastRowFirstColumn="0" w:lastRowLastColumn="0"/>
             </w:pPr>
+            <w:r>
+              <w:t>9.1</w:t>
+            </w:r>
           </w:p>
         </w:tc>
         <w:tc>
@@ -4981,6 +8018,9 @@
               <w:jc w:val="center"/>
               <w:cnfStyle w:val="000000000000" w:firstRow="0" w:lastRow="0" w:firstColumn="0" w:lastColumn="0" w:oddVBand="0" w:evenVBand="0" w:oddHBand="0" w:evenHBand="0" w:firstRowFirstColumn="0" w:firstRowLastColumn="0" w:lastRowFirstColumn="0" w:lastRowLastColumn="0"/>
             </w:pPr>
+            <w:r>
+              <w:t>16.15</w:t>
+            </w:r>
           </w:p>
         </w:tc>
         <w:tc>
@@ -4993,786 +8033,9 @@
               <w:jc w:val="center"/>
               <w:cnfStyle w:val="000000000000" w:firstRow="0" w:lastRow="0" w:firstColumn="0" w:lastColumn="0" w:oddVBand="0" w:evenVBand="0" w:oddHBand="0" w:evenHBand="0" w:firstRowFirstColumn="0" w:firstRowLastColumn="0" w:lastRowFirstColumn="0" w:lastRowLastColumn="0"/>
             </w:pPr>
-          </w:p>
-        </w:tc>
-      </w:tr>
-      <w:tr>
-        <w:trPr>
-          <w:cnfStyle w:val="000000100000" w:firstRow="0" w:lastRow="0" w:firstColumn="0" w:lastColumn="0" w:oddVBand="0" w:evenVBand="0" w:oddHBand="1" w:evenHBand="0" w:firstRowFirstColumn="0" w:firstRowLastColumn="0" w:lastRowFirstColumn="0" w:lastRowLastColumn="0"/>
-        </w:trPr>
-        <w:tc>
-          <w:tcPr>
-            <w:cnfStyle w:val="001000000000" w:firstRow="0" w:lastRow="0" w:firstColumn="1" w:lastColumn="0" w:oddVBand="0" w:evenVBand="0" w:oddHBand="0" w:evenHBand="0" w:firstRowFirstColumn="0" w:firstRowLastColumn="0" w:lastRowFirstColumn="0" w:lastRowLastColumn="0"/>
-            <w:tcW w:w="1224" w:type="dxa"/>
-            <w:vAlign w:val="center"/>
-          </w:tcPr>
-          <w:p>
-            <w:pPr>
-              <w:jc w:val="center"/>
-            </w:pPr>
-            <w:r>
-              <w:t>Conf_1</w:t>
-            </w:r>
-          </w:p>
-        </w:tc>
-        <w:tc>
-          <w:tcPr>
-            <w:tcW w:w="1065" w:type="dxa"/>
-            <w:vAlign w:val="center"/>
-          </w:tcPr>
-          <w:p>
-            <w:pPr>
-              <w:jc w:val="center"/>
-              <w:cnfStyle w:val="000000100000" w:firstRow="0" w:lastRow="0" w:firstColumn="0" w:lastColumn="0" w:oddVBand="0" w:evenVBand="0" w:oddHBand="1" w:evenHBand="0" w:firstRowFirstColumn="0" w:firstRowLastColumn="0" w:lastRowFirstColumn="0" w:lastRowLastColumn="0"/>
-            </w:pPr>
-            <w:r>
-              <w:t>120</w:t>
-            </w:r>
-          </w:p>
-        </w:tc>
-        <w:tc>
-          <w:tcPr>
-            <w:tcW w:w="805" w:type="dxa"/>
-            <w:vAlign w:val="center"/>
-          </w:tcPr>
-          <w:p>
-            <w:pPr>
-              <w:jc w:val="center"/>
-              <w:cnfStyle w:val="000000100000" w:firstRow="0" w:lastRow="0" w:firstColumn="0" w:lastColumn="0" w:oddVBand="0" w:evenVBand="0" w:oddHBand="1" w:evenHBand="0" w:firstRowFirstColumn="0" w:firstRowLastColumn="0" w:lastRowFirstColumn="0" w:lastRowLastColumn="0"/>
-            </w:pPr>
-          </w:p>
-        </w:tc>
-        <w:tc>
-          <w:tcPr>
-            <w:tcW w:w="1263" w:type="dxa"/>
-            <w:vAlign w:val="center"/>
-          </w:tcPr>
-          <w:p>
-            <w:pPr>
-              <w:jc w:val="center"/>
-              <w:cnfStyle w:val="000000100000" w:firstRow="0" w:lastRow="0" w:firstColumn="0" w:lastColumn="0" w:oddVBand="0" w:evenVBand="0" w:oddHBand="1" w:evenHBand="0" w:firstRowFirstColumn="0" w:firstRowLastColumn="0" w:lastRowFirstColumn="0" w:lastRowLastColumn="0"/>
-            </w:pPr>
-          </w:p>
-        </w:tc>
-        <w:tc>
-          <w:tcPr>
-            <w:tcW w:w="996" w:type="dxa"/>
-            <w:vAlign w:val="center"/>
-          </w:tcPr>
-          <w:p>
-            <w:pPr>
-              <w:jc w:val="center"/>
-              <w:cnfStyle w:val="000000100000" w:firstRow="0" w:lastRow="0" w:firstColumn="0" w:lastColumn="0" w:oddVBand="0" w:evenVBand="0" w:oddHBand="1" w:evenHBand="0" w:firstRowFirstColumn="0" w:firstRowLastColumn="0" w:lastRowFirstColumn="0" w:lastRowLastColumn="0"/>
-            </w:pPr>
-          </w:p>
-        </w:tc>
-        <w:tc>
-          <w:tcPr>
-            <w:tcW w:w="1289" w:type="dxa"/>
-            <w:vAlign w:val="center"/>
-          </w:tcPr>
-          <w:p>
-            <w:pPr>
-              <w:jc w:val="center"/>
-              <w:cnfStyle w:val="000000100000" w:firstRow="0" w:lastRow="0" w:firstColumn="0" w:lastColumn="0" w:oddVBand="0" w:evenVBand="0" w:oddHBand="1" w:evenHBand="0" w:firstRowFirstColumn="0" w:firstRowLastColumn="0" w:lastRowFirstColumn="0" w:lastRowLastColumn="0"/>
-            </w:pPr>
-          </w:p>
-        </w:tc>
-        <w:tc>
-          <w:tcPr>
-            <w:tcW w:w="953" w:type="dxa"/>
-            <w:vAlign w:val="center"/>
-          </w:tcPr>
-          <w:p>
-            <w:pPr>
-              <w:jc w:val="center"/>
-              <w:cnfStyle w:val="000000100000" w:firstRow="0" w:lastRow="0" w:firstColumn="0" w:lastColumn="0" w:oddVBand="0" w:evenVBand="0" w:oddHBand="1" w:evenHBand="0" w:firstRowFirstColumn="0" w:firstRowLastColumn="0" w:lastRowFirstColumn="0" w:lastRowLastColumn="0"/>
-            </w:pPr>
-          </w:p>
-        </w:tc>
-        <w:tc>
-          <w:tcPr>
-            <w:tcW w:w="899" w:type="dxa"/>
-            <w:vAlign w:val="center"/>
-          </w:tcPr>
-          <w:p>
-            <w:pPr>
-              <w:jc w:val="center"/>
-              <w:cnfStyle w:val="000000100000" w:firstRow="0" w:lastRow="0" w:firstColumn="0" w:lastColumn="0" w:oddVBand="0" w:evenVBand="0" w:oddHBand="1" w:evenHBand="0" w:firstRowFirstColumn="0" w:firstRowLastColumn="0" w:lastRowFirstColumn="0" w:lastRowLastColumn="0"/>
-            </w:pPr>
-          </w:p>
-        </w:tc>
-      </w:tr>
-      <w:tr>
-        <w:tc>
-          <w:tcPr>
-            <w:cnfStyle w:val="001000000000" w:firstRow="0" w:lastRow="0" w:firstColumn="1" w:lastColumn="0" w:oddVBand="0" w:evenVBand="0" w:oddHBand="0" w:evenHBand="0" w:firstRowFirstColumn="0" w:firstRowLastColumn="0" w:lastRowFirstColumn="0" w:lastRowLastColumn="0"/>
-            <w:tcW w:w="1224" w:type="dxa"/>
-            <w:vAlign w:val="center"/>
-          </w:tcPr>
-          <w:p>
-            <w:pPr>
-              <w:jc w:val="center"/>
-            </w:pPr>
-            <w:r>
-              <w:t>Conf_1</w:t>
-            </w:r>
-          </w:p>
-        </w:tc>
-        <w:tc>
-          <w:tcPr>
-            <w:tcW w:w="1065" w:type="dxa"/>
-            <w:vAlign w:val="center"/>
-          </w:tcPr>
-          <w:p>
-            <w:pPr>
-              <w:jc w:val="center"/>
-              <w:cnfStyle w:val="000000000000" w:firstRow="0" w:lastRow="0" w:firstColumn="0" w:lastColumn="0" w:oddVBand="0" w:evenVBand="0" w:oddHBand="0" w:evenHBand="0" w:firstRowFirstColumn="0" w:firstRowLastColumn="0" w:lastRowFirstColumn="0" w:lastRowLastColumn="0"/>
-            </w:pPr>
-            <w:r>
-              <w:t>150</w:t>
-            </w:r>
-          </w:p>
-        </w:tc>
-        <w:tc>
-          <w:tcPr>
-            <w:tcW w:w="805" w:type="dxa"/>
-            <w:vAlign w:val="center"/>
-          </w:tcPr>
-          <w:p>
-            <w:pPr>
-              <w:jc w:val="center"/>
-              <w:cnfStyle w:val="000000000000" w:firstRow="0" w:lastRow="0" w:firstColumn="0" w:lastColumn="0" w:oddVBand="0" w:evenVBand="0" w:oddHBand="0" w:evenHBand="0" w:firstRowFirstColumn="0" w:firstRowLastColumn="0" w:lastRowFirstColumn="0" w:lastRowLastColumn="0"/>
-            </w:pPr>
-          </w:p>
-        </w:tc>
-        <w:tc>
-          <w:tcPr>
-            <w:tcW w:w="1263" w:type="dxa"/>
-            <w:vAlign w:val="center"/>
-          </w:tcPr>
-          <w:p>
-            <w:pPr>
-              <w:jc w:val="center"/>
-              <w:cnfStyle w:val="000000000000" w:firstRow="0" w:lastRow="0" w:firstColumn="0" w:lastColumn="0" w:oddVBand="0" w:evenVBand="0" w:oddHBand="0" w:evenHBand="0" w:firstRowFirstColumn="0" w:firstRowLastColumn="0" w:lastRowFirstColumn="0" w:lastRowLastColumn="0"/>
-            </w:pPr>
-          </w:p>
-        </w:tc>
-        <w:tc>
-          <w:tcPr>
-            <w:tcW w:w="996" w:type="dxa"/>
-            <w:vAlign w:val="center"/>
-          </w:tcPr>
-          <w:p>
-            <w:pPr>
-              <w:jc w:val="center"/>
-              <w:cnfStyle w:val="000000000000" w:firstRow="0" w:lastRow="0" w:firstColumn="0" w:lastColumn="0" w:oddVBand="0" w:evenVBand="0" w:oddHBand="0" w:evenHBand="0" w:firstRowFirstColumn="0" w:firstRowLastColumn="0" w:lastRowFirstColumn="0" w:lastRowLastColumn="0"/>
-            </w:pPr>
-          </w:p>
-        </w:tc>
-        <w:tc>
-          <w:tcPr>
-            <w:tcW w:w="1289" w:type="dxa"/>
-            <w:vAlign w:val="center"/>
-          </w:tcPr>
-          <w:p>
-            <w:pPr>
-              <w:jc w:val="center"/>
-              <w:cnfStyle w:val="000000000000" w:firstRow="0" w:lastRow="0" w:firstColumn="0" w:lastColumn="0" w:oddVBand="0" w:evenVBand="0" w:oddHBand="0" w:evenHBand="0" w:firstRowFirstColumn="0" w:firstRowLastColumn="0" w:lastRowFirstColumn="0" w:lastRowLastColumn="0"/>
-            </w:pPr>
-          </w:p>
-        </w:tc>
-        <w:tc>
-          <w:tcPr>
-            <w:tcW w:w="953" w:type="dxa"/>
-            <w:vAlign w:val="center"/>
-          </w:tcPr>
-          <w:p>
-            <w:pPr>
-              <w:jc w:val="center"/>
-              <w:cnfStyle w:val="000000000000" w:firstRow="0" w:lastRow="0" w:firstColumn="0" w:lastColumn="0" w:oddVBand="0" w:evenVBand="0" w:oddHBand="0" w:evenHBand="0" w:firstRowFirstColumn="0" w:firstRowLastColumn="0" w:lastRowFirstColumn="0" w:lastRowLastColumn="0"/>
-            </w:pPr>
-          </w:p>
-        </w:tc>
-        <w:tc>
-          <w:tcPr>
-            <w:tcW w:w="899" w:type="dxa"/>
-            <w:vAlign w:val="center"/>
-          </w:tcPr>
-          <w:p>
-            <w:pPr>
-              <w:jc w:val="center"/>
-              <w:cnfStyle w:val="000000000000" w:firstRow="0" w:lastRow="0" w:firstColumn="0" w:lastColumn="0" w:oddVBand="0" w:evenVBand="0" w:oddHBand="0" w:evenHBand="0" w:firstRowFirstColumn="0" w:firstRowLastColumn="0" w:lastRowFirstColumn="0" w:lastRowLastColumn="0"/>
-            </w:pPr>
-          </w:p>
-        </w:tc>
-      </w:tr>
-      <w:tr>
-        <w:trPr>
-          <w:cnfStyle w:val="000000100000" w:firstRow="0" w:lastRow="0" w:firstColumn="0" w:lastColumn="0" w:oddVBand="0" w:evenVBand="0" w:oddHBand="1" w:evenHBand="0" w:firstRowFirstColumn="0" w:firstRowLastColumn="0" w:lastRowFirstColumn="0" w:lastRowLastColumn="0"/>
-        </w:trPr>
-        <w:tc>
-          <w:tcPr>
-            <w:cnfStyle w:val="001000000000" w:firstRow="0" w:lastRow="0" w:firstColumn="1" w:lastColumn="0" w:oddVBand="0" w:evenVBand="0" w:oddHBand="0" w:evenHBand="0" w:firstRowFirstColumn="0" w:firstRowLastColumn="0" w:lastRowFirstColumn="0" w:lastRowLastColumn="0"/>
-            <w:tcW w:w="1224" w:type="dxa"/>
-            <w:vAlign w:val="center"/>
-          </w:tcPr>
-          <w:p>
-            <w:pPr>
-              <w:jc w:val="center"/>
-            </w:pPr>
-            <w:r>
-              <w:t>Conf_1</w:t>
-            </w:r>
-          </w:p>
-        </w:tc>
-        <w:tc>
-          <w:tcPr>
-            <w:tcW w:w="1065" w:type="dxa"/>
-            <w:vAlign w:val="center"/>
-          </w:tcPr>
-          <w:p>
-            <w:pPr>
-              <w:jc w:val="center"/>
-              <w:cnfStyle w:val="000000100000" w:firstRow="0" w:lastRow="0" w:firstColumn="0" w:lastColumn="0" w:oddVBand="0" w:evenVBand="0" w:oddHBand="1" w:evenHBand="0" w:firstRowFirstColumn="0" w:firstRowLastColumn="0" w:lastRowFirstColumn="0" w:lastRowLastColumn="0"/>
-            </w:pPr>
-            <w:r>
-              <w:t>220</w:t>
-            </w:r>
-          </w:p>
-        </w:tc>
-        <w:tc>
-          <w:tcPr>
-            <w:tcW w:w="805" w:type="dxa"/>
-            <w:vAlign w:val="center"/>
-          </w:tcPr>
-          <w:p>
-            <w:pPr>
-              <w:jc w:val="center"/>
-              <w:cnfStyle w:val="000000100000" w:firstRow="0" w:lastRow="0" w:firstColumn="0" w:lastColumn="0" w:oddVBand="0" w:evenVBand="0" w:oddHBand="1" w:evenHBand="0" w:firstRowFirstColumn="0" w:firstRowLastColumn="0" w:lastRowFirstColumn="0" w:lastRowLastColumn="0"/>
-            </w:pPr>
-          </w:p>
-        </w:tc>
-        <w:tc>
-          <w:tcPr>
-            <w:tcW w:w="1263" w:type="dxa"/>
-            <w:vAlign w:val="center"/>
-          </w:tcPr>
-          <w:p>
-            <w:pPr>
-              <w:jc w:val="center"/>
-              <w:cnfStyle w:val="000000100000" w:firstRow="0" w:lastRow="0" w:firstColumn="0" w:lastColumn="0" w:oddVBand="0" w:evenVBand="0" w:oddHBand="1" w:evenHBand="0" w:firstRowFirstColumn="0" w:firstRowLastColumn="0" w:lastRowFirstColumn="0" w:lastRowLastColumn="0"/>
-            </w:pPr>
-          </w:p>
-        </w:tc>
-        <w:tc>
-          <w:tcPr>
-            <w:tcW w:w="996" w:type="dxa"/>
-            <w:vAlign w:val="center"/>
-          </w:tcPr>
-          <w:p>
-            <w:pPr>
-              <w:jc w:val="center"/>
-              <w:cnfStyle w:val="000000100000" w:firstRow="0" w:lastRow="0" w:firstColumn="0" w:lastColumn="0" w:oddVBand="0" w:evenVBand="0" w:oddHBand="1" w:evenHBand="0" w:firstRowFirstColumn="0" w:firstRowLastColumn="0" w:lastRowFirstColumn="0" w:lastRowLastColumn="0"/>
-            </w:pPr>
-          </w:p>
-        </w:tc>
-        <w:tc>
-          <w:tcPr>
-            <w:tcW w:w="1289" w:type="dxa"/>
-            <w:vAlign w:val="center"/>
-          </w:tcPr>
-          <w:p>
-            <w:pPr>
-              <w:jc w:val="center"/>
-              <w:cnfStyle w:val="000000100000" w:firstRow="0" w:lastRow="0" w:firstColumn="0" w:lastColumn="0" w:oddVBand="0" w:evenVBand="0" w:oddHBand="1" w:evenHBand="0" w:firstRowFirstColumn="0" w:firstRowLastColumn="0" w:lastRowFirstColumn="0" w:lastRowLastColumn="0"/>
-            </w:pPr>
-          </w:p>
-        </w:tc>
-        <w:tc>
-          <w:tcPr>
-            <w:tcW w:w="953" w:type="dxa"/>
-            <w:vAlign w:val="center"/>
-          </w:tcPr>
-          <w:p>
-            <w:pPr>
-              <w:jc w:val="center"/>
-              <w:cnfStyle w:val="000000100000" w:firstRow="0" w:lastRow="0" w:firstColumn="0" w:lastColumn="0" w:oddVBand="0" w:evenVBand="0" w:oddHBand="1" w:evenHBand="0" w:firstRowFirstColumn="0" w:firstRowLastColumn="0" w:lastRowFirstColumn="0" w:lastRowLastColumn="0"/>
-            </w:pPr>
-          </w:p>
-        </w:tc>
-        <w:tc>
-          <w:tcPr>
-            <w:tcW w:w="899" w:type="dxa"/>
-            <w:vAlign w:val="center"/>
-          </w:tcPr>
-          <w:p>
-            <w:pPr>
-              <w:jc w:val="center"/>
-              <w:cnfStyle w:val="000000100000" w:firstRow="0" w:lastRow="0" w:firstColumn="0" w:lastColumn="0" w:oddVBand="0" w:evenVBand="0" w:oddHBand="1" w:evenHBand="0" w:firstRowFirstColumn="0" w:firstRowLastColumn="0" w:lastRowFirstColumn="0" w:lastRowLastColumn="0"/>
-            </w:pPr>
-          </w:p>
-        </w:tc>
-      </w:tr>
-      <w:tr>
-        <w:tc>
-          <w:tcPr>
-            <w:cnfStyle w:val="001000000000" w:firstRow="0" w:lastRow="0" w:firstColumn="1" w:lastColumn="0" w:oddVBand="0" w:evenVBand="0" w:oddHBand="0" w:evenHBand="0" w:firstRowFirstColumn="0" w:firstRowLastColumn="0" w:lastRowFirstColumn="0" w:lastRowLastColumn="0"/>
-            <w:tcW w:w="1224" w:type="dxa"/>
-            <w:vAlign w:val="center"/>
-          </w:tcPr>
-          <w:p>
-            <w:pPr>
-              <w:jc w:val="center"/>
-            </w:pPr>
-            <w:r>
-              <w:t>Conf_1</w:t>
-            </w:r>
-          </w:p>
-        </w:tc>
-        <w:tc>
-          <w:tcPr>
-            <w:tcW w:w="1065" w:type="dxa"/>
-            <w:vAlign w:val="center"/>
-          </w:tcPr>
-          <w:p>
-            <w:pPr>
-              <w:jc w:val="center"/>
-              <w:cnfStyle w:val="000000000000" w:firstRow="0" w:lastRow="0" w:firstColumn="0" w:lastColumn="0" w:oddVBand="0" w:evenVBand="0" w:oddHBand="0" w:evenHBand="0" w:firstRowFirstColumn="0" w:firstRowLastColumn="0" w:lastRowFirstColumn="0" w:lastRowLastColumn="0"/>
-            </w:pPr>
-            <w:r>
-              <w:t>365</w:t>
-            </w:r>
-          </w:p>
-        </w:tc>
-        <w:tc>
-          <w:tcPr>
-            <w:tcW w:w="805" w:type="dxa"/>
-            <w:vAlign w:val="center"/>
-          </w:tcPr>
-          <w:p>
-            <w:pPr>
-              <w:jc w:val="center"/>
-              <w:cnfStyle w:val="000000000000" w:firstRow="0" w:lastRow="0" w:firstColumn="0" w:lastColumn="0" w:oddVBand="0" w:evenVBand="0" w:oddHBand="0" w:evenHBand="0" w:firstRowFirstColumn="0" w:firstRowLastColumn="0" w:lastRowFirstColumn="0" w:lastRowLastColumn="0"/>
-            </w:pPr>
-          </w:p>
-        </w:tc>
-        <w:tc>
-          <w:tcPr>
-            <w:tcW w:w="1263" w:type="dxa"/>
-            <w:vAlign w:val="center"/>
-          </w:tcPr>
-          <w:p>
-            <w:pPr>
-              <w:jc w:val="center"/>
-              <w:cnfStyle w:val="000000000000" w:firstRow="0" w:lastRow="0" w:firstColumn="0" w:lastColumn="0" w:oddVBand="0" w:evenVBand="0" w:oddHBand="0" w:evenHBand="0" w:firstRowFirstColumn="0" w:firstRowLastColumn="0" w:lastRowFirstColumn="0" w:lastRowLastColumn="0"/>
-            </w:pPr>
-          </w:p>
-        </w:tc>
-        <w:tc>
-          <w:tcPr>
-            <w:tcW w:w="996" w:type="dxa"/>
-            <w:vAlign w:val="center"/>
-          </w:tcPr>
-          <w:p>
-            <w:pPr>
-              <w:jc w:val="center"/>
-              <w:cnfStyle w:val="000000000000" w:firstRow="0" w:lastRow="0" w:firstColumn="0" w:lastColumn="0" w:oddVBand="0" w:evenVBand="0" w:oddHBand="0" w:evenHBand="0" w:firstRowFirstColumn="0" w:firstRowLastColumn="0" w:lastRowFirstColumn="0" w:lastRowLastColumn="0"/>
-            </w:pPr>
-          </w:p>
-        </w:tc>
-        <w:tc>
-          <w:tcPr>
-            <w:tcW w:w="1289" w:type="dxa"/>
-            <w:vAlign w:val="center"/>
-          </w:tcPr>
-          <w:p>
-            <w:pPr>
-              <w:jc w:val="center"/>
-              <w:cnfStyle w:val="000000000000" w:firstRow="0" w:lastRow="0" w:firstColumn="0" w:lastColumn="0" w:oddVBand="0" w:evenVBand="0" w:oddHBand="0" w:evenHBand="0" w:firstRowFirstColumn="0" w:firstRowLastColumn="0" w:lastRowFirstColumn="0" w:lastRowLastColumn="0"/>
-            </w:pPr>
-          </w:p>
-        </w:tc>
-        <w:tc>
-          <w:tcPr>
-            <w:tcW w:w="953" w:type="dxa"/>
-            <w:vAlign w:val="center"/>
-          </w:tcPr>
-          <w:p>
-            <w:pPr>
-              <w:jc w:val="center"/>
-              <w:cnfStyle w:val="000000000000" w:firstRow="0" w:lastRow="0" w:firstColumn="0" w:lastColumn="0" w:oddVBand="0" w:evenVBand="0" w:oddHBand="0" w:evenHBand="0" w:firstRowFirstColumn="0" w:firstRowLastColumn="0" w:lastRowFirstColumn="0" w:lastRowLastColumn="0"/>
-            </w:pPr>
-          </w:p>
-        </w:tc>
-        <w:tc>
-          <w:tcPr>
-            <w:tcW w:w="899" w:type="dxa"/>
-            <w:vAlign w:val="center"/>
-          </w:tcPr>
-          <w:p>
-            <w:pPr>
-              <w:jc w:val="center"/>
-              <w:cnfStyle w:val="000000000000" w:firstRow="0" w:lastRow="0" w:firstColumn="0" w:lastColumn="0" w:oddVBand="0" w:evenVBand="0" w:oddHBand="0" w:evenHBand="0" w:firstRowFirstColumn="0" w:firstRowLastColumn="0" w:lastRowFirstColumn="0" w:lastRowLastColumn="0"/>
-            </w:pPr>
-          </w:p>
-        </w:tc>
-      </w:tr>
-    </w:tbl>
-    <w:p/>
-    <w:p>
-      <w:pPr>
-        <w:jc w:val="center"/>
-        <w:rPr>
-          <w:b/>
-          <w:bCs/>
-        </w:rPr>
-      </w:pPr>
-      <w:r>
-        <w:rPr>
-          <w:b/>
-          <w:bCs/>
-        </w:rPr>
-        <w:t>XGBOOST</w:t>
-      </w:r>
-    </w:p>
-    <w:tbl>
-      <w:tblPr>
-        <w:tblStyle w:val="Tablaconcuadrcula5oscura-nfasis5"/>
-        <w:tblW w:w="0" w:type="auto"/>
-        <w:tblLook w:val="04A0" w:firstRow="1" w:lastRow="0" w:firstColumn="1" w:lastColumn="0" w:noHBand="0" w:noVBand="1"/>
-      </w:tblPr>
-      <w:tblGrid>
-        <w:gridCol w:w="1224"/>
-        <w:gridCol w:w="1065"/>
-        <w:gridCol w:w="805"/>
-        <w:gridCol w:w="1263"/>
-        <w:gridCol w:w="996"/>
-        <w:gridCol w:w="1289"/>
-        <w:gridCol w:w="953"/>
-        <w:gridCol w:w="899"/>
-      </w:tblGrid>
-      <w:tr>
-        <w:trPr>
-          <w:cnfStyle w:val="100000000000" w:firstRow="1" w:lastRow="0" w:firstColumn="0" w:lastColumn="0" w:oddVBand="0" w:evenVBand="0" w:oddHBand="0" w:evenHBand="0" w:firstRowFirstColumn="0" w:firstRowLastColumn="0" w:lastRowFirstColumn="0" w:lastRowLastColumn="0"/>
-        </w:trPr>
-        <w:tc>
-          <w:tcPr>
-            <w:cnfStyle w:val="001000000000" w:firstRow="0" w:lastRow="0" w:firstColumn="1" w:lastColumn="0" w:oddVBand="0" w:evenVBand="0" w:oddHBand="0" w:evenHBand="0" w:firstRowFirstColumn="0" w:firstRowLastColumn="0" w:lastRowFirstColumn="0" w:lastRowLastColumn="0"/>
-            <w:tcW w:w="1224" w:type="dxa"/>
-            <w:vAlign w:val="center"/>
-          </w:tcPr>
-          <w:p>
-            <w:pPr>
-              <w:jc w:val="center"/>
-            </w:pPr>
-            <w:r>
-              <w:t>VARIABLES</w:t>
-            </w:r>
-          </w:p>
-        </w:tc>
-        <w:tc>
-          <w:tcPr>
-            <w:tcW w:w="1065" w:type="dxa"/>
-            <w:vAlign w:val="center"/>
-          </w:tcPr>
-          <w:p>
-            <w:pPr>
-              <w:jc w:val="center"/>
-              <w:cnfStyle w:val="100000000000" w:firstRow="1" w:lastRow="0" w:firstColumn="0" w:lastColumn="0" w:oddVBand="0" w:evenVBand="0" w:oddHBand="0" w:evenHBand="0" w:firstRowFirstColumn="0" w:firstRowLastColumn="0" w:lastRowFirstColumn="0" w:lastRowLastColumn="0"/>
-            </w:pPr>
-            <w:r>
-              <w:t>Rolling window</w:t>
-            </w:r>
-          </w:p>
-        </w:tc>
-        <w:tc>
-          <w:tcPr>
-            <w:tcW w:w="805" w:type="dxa"/>
-            <w:vAlign w:val="center"/>
-          </w:tcPr>
-          <w:p>
-            <w:pPr>
-              <w:jc w:val="center"/>
-              <w:cnfStyle w:val="100000000000" w:firstRow="1" w:lastRow="0" w:firstColumn="0" w:lastColumn="0" w:oddVBand="0" w:evenVBand="0" w:oddHBand="0" w:evenHBand="0" w:firstRowFirstColumn="0" w:firstRowLastColumn="0" w:lastRowFirstColumn="0" w:lastRowLastColumn="0"/>
-            </w:pPr>
-            <w:r>
-              <w:t>MAE</w:t>
-            </w:r>
-          </w:p>
-        </w:tc>
-        <w:tc>
-          <w:tcPr>
-            <w:tcW w:w="1263" w:type="dxa"/>
-            <w:vAlign w:val="center"/>
-          </w:tcPr>
-          <w:p>
-            <w:pPr>
-              <w:jc w:val="center"/>
-              <w:cnfStyle w:val="100000000000" w:firstRow="1" w:lastRow="0" w:firstColumn="0" w:lastColumn="0" w:oddVBand="0" w:evenVBand="0" w:oddHBand="0" w:evenHBand="0" w:firstRowFirstColumn="0" w:firstRowLastColumn="0" w:lastRowFirstColumn="0" w:lastRowLastColumn="0"/>
-            </w:pPr>
-            <w:r>
-              <w:t>MAE (median)</w:t>
-            </w:r>
-          </w:p>
-        </w:tc>
-        <w:tc>
-          <w:tcPr>
-            <w:tcW w:w="996" w:type="dxa"/>
-            <w:vAlign w:val="center"/>
-          </w:tcPr>
-          <w:p>
-            <w:pPr>
-              <w:jc w:val="center"/>
-              <w:cnfStyle w:val="100000000000" w:firstRow="1" w:lastRow="0" w:firstColumn="0" w:lastColumn="0" w:oddVBand="0" w:evenVBand="0" w:oddHBand="0" w:evenHBand="0" w:firstRowFirstColumn="0" w:firstRowLastColumn="0" w:lastRowFirstColumn="0" w:lastRowLastColumn="0"/>
-            </w:pPr>
-            <w:r>
-              <w:t>MAPE</w:t>
-            </w:r>
-          </w:p>
-        </w:tc>
-        <w:tc>
-          <w:tcPr>
-            <w:tcW w:w="1289" w:type="dxa"/>
-            <w:vAlign w:val="center"/>
-          </w:tcPr>
-          <w:p>
-            <w:pPr>
-              <w:jc w:val="center"/>
-              <w:cnfStyle w:val="100000000000" w:firstRow="1" w:lastRow="0" w:firstColumn="0" w:lastColumn="0" w:oddVBand="0" w:evenVBand="0" w:oddHBand="0" w:evenHBand="0" w:firstRowFirstColumn="0" w:firstRowLastColumn="0" w:lastRowFirstColumn="0" w:lastRowLastColumn="0"/>
-            </w:pPr>
-            <w:r>
-              <w:t>WMAPE</w:t>
-            </w:r>
-          </w:p>
-        </w:tc>
-        <w:tc>
-          <w:tcPr>
-            <w:tcW w:w="953" w:type="dxa"/>
-            <w:vAlign w:val="center"/>
-          </w:tcPr>
-          <w:p>
-            <w:pPr>
-              <w:jc w:val="center"/>
-              <w:cnfStyle w:val="100000000000" w:firstRow="1" w:lastRow="0" w:firstColumn="0" w:lastColumn="0" w:oddVBand="0" w:evenVBand="0" w:oddHBand="0" w:evenHBand="0" w:firstRowFirstColumn="0" w:firstRowLastColumn="0" w:lastRowFirstColumn="0" w:lastRowLastColumn="0"/>
-            </w:pPr>
-            <w:r>
-              <w:t>RMSE</w:t>
-            </w:r>
-          </w:p>
-        </w:tc>
-        <w:tc>
-          <w:tcPr>
-            <w:tcW w:w="899" w:type="dxa"/>
-            <w:vAlign w:val="center"/>
-          </w:tcPr>
-          <w:p>
-            <w:pPr>
-              <w:jc w:val="center"/>
-              <w:cnfStyle w:val="100000000000" w:firstRow="1" w:lastRow="0" w:firstColumn="0" w:lastColumn="0" w:oddVBand="0" w:evenVBand="0" w:oddHBand="0" w:evenHBand="0" w:firstRowFirstColumn="0" w:firstRowLastColumn="0" w:lastRowFirstColumn="0" w:lastRowLastColumn="0"/>
-            </w:pPr>
-            <w:r>
-              <w:t>% TREND</w:t>
-            </w:r>
-          </w:p>
-        </w:tc>
-      </w:tr>
-      <w:tr>
-        <w:trPr>
-          <w:cnfStyle w:val="000000100000" w:firstRow="0" w:lastRow="0" w:firstColumn="0" w:lastColumn="0" w:oddVBand="0" w:evenVBand="0" w:oddHBand="1" w:evenHBand="0" w:firstRowFirstColumn="0" w:firstRowLastColumn="0" w:lastRowFirstColumn="0" w:lastRowLastColumn="0"/>
-        </w:trPr>
-        <w:tc>
-          <w:tcPr>
-            <w:cnfStyle w:val="001000000000" w:firstRow="0" w:lastRow="0" w:firstColumn="1" w:lastColumn="0" w:oddVBand="0" w:evenVBand="0" w:oddHBand="0" w:evenHBand="0" w:firstRowFirstColumn="0" w:firstRowLastColumn="0" w:lastRowFirstColumn="0" w:lastRowLastColumn="0"/>
-            <w:tcW w:w="1224" w:type="dxa"/>
-            <w:vAlign w:val="center"/>
-          </w:tcPr>
-          <w:p>
-            <w:pPr>
-              <w:jc w:val="center"/>
-            </w:pPr>
-          </w:p>
-        </w:tc>
-        <w:tc>
-          <w:tcPr>
-            <w:tcW w:w="1065" w:type="dxa"/>
-            <w:vAlign w:val="center"/>
-          </w:tcPr>
-          <w:p>
-            <w:pPr>
-              <w:jc w:val="center"/>
-              <w:cnfStyle w:val="000000100000" w:firstRow="0" w:lastRow="0" w:firstColumn="0" w:lastColumn="0" w:oddVBand="0" w:evenVBand="0" w:oddHBand="1" w:evenHBand="0" w:firstRowFirstColumn="0" w:firstRowLastColumn="0" w:lastRowFirstColumn="0" w:lastRowLastColumn="0"/>
-            </w:pPr>
-          </w:p>
-        </w:tc>
-        <w:tc>
-          <w:tcPr>
-            <w:tcW w:w="805" w:type="dxa"/>
-            <w:vAlign w:val="center"/>
-          </w:tcPr>
-          <w:p>
-            <w:pPr>
-              <w:jc w:val="center"/>
-              <w:cnfStyle w:val="000000100000" w:firstRow="0" w:lastRow="0" w:firstColumn="0" w:lastColumn="0" w:oddVBand="0" w:evenVBand="0" w:oddHBand="1" w:evenHBand="0" w:firstRowFirstColumn="0" w:firstRowLastColumn="0" w:lastRowFirstColumn="0" w:lastRowLastColumn="0"/>
-            </w:pPr>
-          </w:p>
-        </w:tc>
-        <w:tc>
-          <w:tcPr>
-            <w:tcW w:w="1263" w:type="dxa"/>
-            <w:vAlign w:val="center"/>
-          </w:tcPr>
-          <w:p>
-            <w:pPr>
-              <w:jc w:val="center"/>
-              <w:cnfStyle w:val="000000100000" w:firstRow="0" w:lastRow="0" w:firstColumn="0" w:lastColumn="0" w:oddVBand="0" w:evenVBand="0" w:oddHBand="1" w:evenHBand="0" w:firstRowFirstColumn="0" w:firstRowLastColumn="0" w:lastRowFirstColumn="0" w:lastRowLastColumn="0"/>
-            </w:pPr>
-          </w:p>
-        </w:tc>
-        <w:tc>
-          <w:tcPr>
-            <w:tcW w:w="996" w:type="dxa"/>
-            <w:vAlign w:val="center"/>
-          </w:tcPr>
-          <w:p>
-            <w:pPr>
-              <w:jc w:val="center"/>
-              <w:cnfStyle w:val="000000100000" w:firstRow="0" w:lastRow="0" w:firstColumn="0" w:lastColumn="0" w:oddVBand="0" w:evenVBand="0" w:oddHBand="1" w:evenHBand="0" w:firstRowFirstColumn="0" w:firstRowLastColumn="0" w:lastRowFirstColumn="0" w:lastRowLastColumn="0"/>
-            </w:pPr>
-          </w:p>
-        </w:tc>
-        <w:tc>
-          <w:tcPr>
-            <w:tcW w:w="1289" w:type="dxa"/>
-            <w:vAlign w:val="center"/>
-          </w:tcPr>
-          <w:p>
-            <w:pPr>
-              <w:jc w:val="center"/>
-              <w:cnfStyle w:val="000000100000" w:firstRow="0" w:lastRow="0" w:firstColumn="0" w:lastColumn="0" w:oddVBand="0" w:evenVBand="0" w:oddHBand="1" w:evenHBand="0" w:firstRowFirstColumn="0" w:firstRowLastColumn="0" w:lastRowFirstColumn="0" w:lastRowLastColumn="0"/>
-            </w:pPr>
-          </w:p>
-        </w:tc>
-        <w:tc>
-          <w:tcPr>
-            <w:tcW w:w="953" w:type="dxa"/>
-            <w:vAlign w:val="center"/>
-          </w:tcPr>
-          <w:p>
-            <w:pPr>
-              <w:jc w:val="center"/>
-              <w:cnfStyle w:val="000000100000" w:firstRow="0" w:lastRow="0" w:firstColumn="0" w:lastColumn="0" w:oddVBand="0" w:evenVBand="0" w:oddHBand="1" w:evenHBand="0" w:firstRowFirstColumn="0" w:firstRowLastColumn="0" w:lastRowFirstColumn="0" w:lastRowLastColumn="0"/>
-            </w:pPr>
-          </w:p>
-        </w:tc>
-        <w:tc>
-          <w:tcPr>
-            <w:tcW w:w="899" w:type="dxa"/>
-            <w:vAlign w:val="center"/>
-          </w:tcPr>
-          <w:p>
-            <w:pPr>
-              <w:jc w:val="center"/>
-              <w:cnfStyle w:val="000000100000" w:firstRow="0" w:lastRow="0" w:firstColumn="0" w:lastColumn="0" w:oddVBand="0" w:evenVBand="0" w:oddHBand="1" w:evenHBand="0" w:firstRowFirstColumn="0" w:firstRowLastColumn="0" w:lastRowFirstColumn="0" w:lastRowLastColumn="0"/>
-            </w:pPr>
-          </w:p>
-        </w:tc>
-      </w:tr>
-      <w:tr>
-        <w:tc>
-          <w:tcPr>
-            <w:cnfStyle w:val="001000000000" w:firstRow="0" w:lastRow="0" w:firstColumn="1" w:lastColumn="0" w:oddVBand="0" w:evenVBand="0" w:oddHBand="0" w:evenHBand="0" w:firstRowFirstColumn="0" w:firstRowLastColumn="0" w:lastRowFirstColumn="0" w:lastRowLastColumn="0"/>
-            <w:tcW w:w="1224" w:type="dxa"/>
-            <w:vAlign w:val="center"/>
-          </w:tcPr>
-          <w:p>
-            <w:pPr>
-              <w:jc w:val="center"/>
-            </w:pPr>
-          </w:p>
-        </w:tc>
-        <w:tc>
-          <w:tcPr>
-            <w:tcW w:w="1065" w:type="dxa"/>
-            <w:vAlign w:val="center"/>
-          </w:tcPr>
-          <w:p>
-            <w:pPr>
-              <w:jc w:val="center"/>
-              <w:cnfStyle w:val="000000000000" w:firstRow="0" w:lastRow="0" w:firstColumn="0" w:lastColumn="0" w:oddVBand="0" w:evenVBand="0" w:oddHBand="0" w:evenHBand="0" w:firstRowFirstColumn="0" w:firstRowLastColumn="0" w:lastRowFirstColumn="0" w:lastRowLastColumn="0"/>
-            </w:pPr>
-          </w:p>
-        </w:tc>
-        <w:tc>
-          <w:tcPr>
-            <w:tcW w:w="805" w:type="dxa"/>
-            <w:vAlign w:val="center"/>
-          </w:tcPr>
-          <w:p>
-            <w:pPr>
-              <w:jc w:val="center"/>
-              <w:cnfStyle w:val="000000000000" w:firstRow="0" w:lastRow="0" w:firstColumn="0" w:lastColumn="0" w:oddVBand="0" w:evenVBand="0" w:oddHBand="0" w:evenHBand="0" w:firstRowFirstColumn="0" w:firstRowLastColumn="0" w:lastRowFirstColumn="0" w:lastRowLastColumn="0"/>
-            </w:pPr>
-          </w:p>
-        </w:tc>
-        <w:tc>
-          <w:tcPr>
-            <w:tcW w:w="1263" w:type="dxa"/>
-            <w:vAlign w:val="center"/>
-          </w:tcPr>
-          <w:p>
-            <w:pPr>
-              <w:jc w:val="center"/>
-              <w:cnfStyle w:val="000000000000" w:firstRow="0" w:lastRow="0" w:firstColumn="0" w:lastColumn="0" w:oddVBand="0" w:evenVBand="0" w:oddHBand="0" w:evenHBand="0" w:firstRowFirstColumn="0" w:firstRowLastColumn="0" w:lastRowFirstColumn="0" w:lastRowLastColumn="0"/>
-            </w:pPr>
-          </w:p>
-        </w:tc>
-        <w:tc>
-          <w:tcPr>
-            <w:tcW w:w="996" w:type="dxa"/>
-            <w:vAlign w:val="center"/>
-          </w:tcPr>
-          <w:p>
-            <w:pPr>
-              <w:jc w:val="center"/>
-              <w:cnfStyle w:val="000000000000" w:firstRow="0" w:lastRow="0" w:firstColumn="0" w:lastColumn="0" w:oddVBand="0" w:evenVBand="0" w:oddHBand="0" w:evenHBand="0" w:firstRowFirstColumn="0" w:firstRowLastColumn="0" w:lastRowFirstColumn="0" w:lastRowLastColumn="0"/>
-            </w:pPr>
-          </w:p>
-        </w:tc>
-        <w:tc>
-          <w:tcPr>
-            <w:tcW w:w="1289" w:type="dxa"/>
-            <w:vAlign w:val="center"/>
-          </w:tcPr>
-          <w:p>
-            <w:pPr>
-              <w:jc w:val="center"/>
-              <w:cnfStyle w:val="000000000000" w:firstRow="0" w:lastRow="0" w:firstColumn="0" w:lastColumn="0" w:oddVBand="0" w:evenVBand="0" w:oddHBand="0" w:evenHBand="0" w:firstRowFirstColumn="0" w:firstRowLastColumn="0" w:lastRowFirstColumn="0" w:lastRowLastColumn="0"/>
-            </w:pPr>
-          </w:p>
-        </w:tc>
-        <w:tc>
-          <w:tcPr>
-            <w:tcW w:w="953" w:type="dxa"/>
-            <w:vAlign w:val="center"/>
-          </w:tcPr>
-          <w:p>
-            <w:pPr>
-              <w:jc w:val="center"/>
-              <w:cnfStyle w:val="000000000000" w:firstRow="0" w:lastRow="0" w:firstColumn="0" w:lastColumn="0" w:oddVBand="0" w:evenVBand="0" w:oddHBand="0" w:evenHBand="0" w:firstRowFirstColumn="0" w:firstRowLastColumn="0" w:lastRowFirstColumn="0" w:lastRowLastColumn="0"/>
-            </w:pPr>
-          </w:p>
-        </w:tc>
-        <w:tc>
-          <w:tcPr>
-            <w:tcW w:w="899" w:type="dxa"/>
-            <w:vAlign w:val="center"/>
-          </w:tcPr>
-          <w:p>
-            <w:pPr>
-              <w:jc w:val="center"/>
-              <w:cnfStyle w:val="000000000000" w:firstRow="0" w:lastRow="0" w:firstColumn="0" w:lastColumn="0" w:oddVBand="0" w:evenVBand="0" w:oddHBand="0" w:evenHBand="0" w:firstRowFirstColumn="0" w:firstRowLastColumn="0" w:lastRowFirstColumn="0" w:lastRowLastColumn="0"/>
-            </w:pPr>
+            <w:r>
+              <w:t>80.24</w:t>
+            </w:r>
           </w:p>
         </w:tc>
       </w:tr>
@@ -6285,7 +8548,6 @@
               <w:jc w:val="center"/>
             </w:pPr>
             <w:r>
-              <w:lastRenderedPageBreak/>
               <w:t>LSTM, DROPOUT</w:t>
             </w:r>
           </w:p>

</xml_diff>

<commit_message>
Añado pruebas del XGBoost y avance de la Memoria
</commit_message>
<xml_diff>
--- a/Resultados/Resultados 2021.docx
+++ b/Resultados/Resultados 2021.docx
@@ -3031,6 +3031,9 @@
               <w:jc w:val="center"/>
               <w:cnfStyle w:val="000000100000" w:firstRow="0" w:lastRow="0" w:firstColumn="0" w:lastColumn="0" w:oddVBand="0" w:evenVBand="0" w:oddHBand="1" w:evenHBand="0" w:firstRowFirstColumn="0" w:firstRowLastColumn="0" w:lastRowFirstColumn="0" w:lastRowLastColumn="0"/>
             </w:pPr>
+            <w:r>
+              <w:t>10.29</w:t>
+            </w:r>
           </w:p>
         </w:tc>
         <w:tc>
@@ -3043,6 +3046,9 @@
               <w:jc w:val="center"/>
               <w:cnfStyle w:val="000000100000" w:firstRow="0" w:lastRow="0" w:firstColumn="0" w:lastColumn="0" w:oddVBand="0" w:evenVBand="0" w:oddHBand="1" w:evenHBand="0" w:firstRowFirstColumn="0" w:firstRowLastColumn="0" w:lastRowFirstColumn="0" w:lastRowLastColumn="0"/>
             </w:pPr>
+            <w:r>
+              <w:t>6.66</w:t>
+            </w:r>
           </w:p>
         </w:tc>
         <w:tc>
@@ -3055,6 +3061,9 @@
               <w:jc w:val="center"/>
               <w:cnfStyle w:val="000000100000" w:firstRow="0" w:lastRow="0" w:firstColumn="0" w:lastColumn="0" w:oddVBand="0" w:evenVBand="0" w:oddHBand="1" w:evenHBand="0" w:firstRowFirstColumn="0" w:firstRowLastColumn="0" w:lastRowFirstColumn="0" w:lastRowLastColumn="0"/>
             </w:pPr>
+            <w:r>
+              <w:t>123.15</w:t>
+            </w:r>
           </w:p>
         </w:tc>
         <w:tc>
@@ -3067,6 +3076,9 @@
               <w:jc w:val="center"/>
               <w:cnfStyle w:val="000000100000" w:firstRow="0" w:lastRow="0" w:firstColumn="0" w:lastColumn="0" w:oddVBand="0" w:evenVBand="0" w:oddHBand="1" w:evenHBand="0" w:firstRowFirstColumn="0" w:firstRowLastColumn="0" w:lastRowFirstColumn="0" w:lastRowLastColumn="0"/>
             </w:pPr>
+            <w:r>
+              <w:t>9.2</w:t>
+            </w:r>
           </w:p>
         </w:tc>
         <w:tc>
@@ -3079,6 +3091,9 @@
               <w:jc w:val="center"/>
               <w:cnfStyle w:val="000000100000" w:firstRow="0" w:lastRow="0" w:firstColumn="0" w:lastColumn="0" w:oddVBand="0" w:evenVBand="0" w:oddHBand="1" w:evenHBand="0" w:firstRowFirstColumn="0" w:firstRowLastColumn="0" w:lastRowFirstColumn="0" w:lastRowLastColumn="0"/>
             </w:pPr>
+            <w:r>
+              <w:t>16.69</w:t>
+            </w:r>
           </w:p>
         </w:tc>
         <w:tc>
@@ -3091,6 +3106,9 @@
               <w:jc w:val="center"/>
               <w:cnfStyle w:val="000000100000" w:firstRow="0" w:lastRow="0" w:firstColumn="0" w:lastColumn="0" w:oddVBand="0" w:evenVBand="0" w:oddHBand="1" w:evenHBand="0" w:firstRowFirstColumn="0" w:firstRowLastColumn="0" w:lastRowFirstColumn="0" w:lastRowLastColumn="0"/>
             </w:pPr>
+            <w:r>
+              <w:t>83.8</w:t>
+            </w:r>
           </w:p>
         </w:tc>
       </w:tr>
@@ -3135,6 +3153,9 @@
               <w:jc w:val="center"/>
               <w:cnfStyle w:val="000000000000" w:firstRow="0" w:lastRow="0" w:firstColumn="0" w:lastColumn="0" w:oddVBand="0" w:evenVBand="0" w:oddHBand="0" w:evenHBand="0" w:firstRowFirstColumn="0" w:firstRowLastColumn="0" w:lastRowFirstColumn="0" w:lastRowLastColumn="0"/>
             </w:pPr>
+            <w:r>
+              <w:t>10.27</w:t>
+            </w:r>
           </w:p>
         </w:tc>
         <w:tc>
@@ -3147,6 +3168,9 @@
               <w:jc w:val="center"/>
               <w:cnfStyle w:val="000000000000" w:firstRow="0" w:lastRow="0" w:firstColumn="0" w:lastColumn="0" w:oddVBand="0" w:evenVBand="0" w:oddHBand="0" w:evenHBand="0" w:firstRowFirstColumn="0" w:firstRowLastColumn="0" w:lastRowFirstColumn="0" w:lastRowLastColumn="0"/>
             </w:pPr>
+            <w:r>
+              <w:t>6.67</w:t>
+            </w:r>
           </w:p>
         </w:tc>
         <w:tc>
@@ -3159,6 +3183,9 @@
               <w:jc w:val="center"/>
               <w:cnfStyle w:val="000000000000" w:firstRow="0" w:lastRow="0" w:firstColumn="0" w:lastColumn="0" w:oddVBand="0" w:evenVBand="0" w:oddHBand="0" w:evenHBand="0" w:firstRowFirstColumn="0" w:firstRowLastColumn="0" w:lastRowFirstColumn="0" w:lastRowLastColumn="0"/>
             </w:pPr>
+            <w:r>
+              <w:t>123.12</w:t>
+            </w:r>
           </w:p>
         </w:tc>
         <w:tc>
@@ -3171,6 +3198,9 @@
               <w:jc w:val="center"/>
               <w:cnfStyle w:val="000000000000" w:firstRow="0" w:lastRow="0" w:firstColumn="0" w:lastColumn="0" w:oddVBand="0" w:evenVBand="0" w:oddHBand="0" w:evenHBand="0" w:firstRowFirstColumn="0" w:firstRowLastColumn="0" w:lastRowFirstColumn="0" w:lastRowLastColumn="0"/>
             </w:pPr>
+            <w:r>
+              <w:t>9.17</w:t>
+            </w:r>
           </w:p>
         </w:tc>
         <w:tc>
@@ -3183,6 +3213,9 @@
               <w:jc w:val="center"/>
               <w:cnfStyle w:val="000000000000" w:firstRow="0" w:lastRow="0" w:firstColumn="0" w:lastColumn="0" w:oddVBand="0" w:evenVBand="0" w:oddHBand="0" w:evenHBand="0" w:firstRowFirstColumn="0" w:firstRowLastColumn="0" w:lastRowFirstColumn="0" w:lastRowLastColumn="0"/>
             </w:pPr>
+            <w:r>
+              <w:t>16.86</w:t>
+            </w:r>
           </w:p>
         </w:tc>
         <w:tc>
@@ -3195,6 +3228,9 @@
               <w:jc w:val="center"/>
               <w:cnfStyle w:val="000000000000" w:firstRow="0" w:lastRow="0" w:firstColumn="0" w:lastColumn="0" w:oddVBand="0" w:evenVBand="0" w:oddHBand="0" w:evenHBand="0" w:firstRowFirstColumn="0" w:firstRowLastColumn="0" w:lastRowFirstColumn="0" w:lastRowLastColumn="0"/>
             </w:pPr>
+            <w:r>
+              <w:t>83.82</w:t>
+            </w:r>
           </w:p>
         </w:tc>
       </w:tr>
@@ -3242,6 +3278,9 @@
               <w:jc w:val="center"/>
               <w:cnfStyle w:val="000000100000" w:firstRow="0" w:lastRow="0" w:firstColumn="0" w:lastColumn="0" w:oddVBand="0" w:evenVBand="0" w:oddHBand="1" w:evenHBand="0" w:firstRowFirstColumn="0" w:firstRowLastColumn="0" w:lastRowFirstColumn="0" w:lastRowLastColumn="0"/>
             </w:pPr>
+            <w:r>
+              <w:t>10.24</w:t>
+            </w:r>
           </w:p>
         </w:tc>
         <w:tc>
@@ -3254,6 +3293,9 @@
               <w:jc w:val="center"/>
               <w:cnfStyle w:val="000000100000" w:firstRow="0" w:lastRow="0" w:firstColumn="0" w:lastColumn="0" w:oddVBand="0" w:evenVBand="0" w:oddHBand="1" w:evenHBand="0" w:firstRowFirstColumn="0" w:firstRowLastColumn="0" w:lastRowFirstColumn="0" w:lastRowLastColumn="0"/>
             </w:pPr>
+            <w:r>
+              <w:t>6.62</w:t>
+            </w:r>
           </w:p>
         </w:tc>
         <w:tc>
@@ -3266,6 +3308,9 @@
               <w:jc w:val="center"/>
               <w:cnfStyle w:val="000000100000" w:firstRow="0" w:lastRow="0" w:firstColumn="0" w:lastColumn="0" w:oddVBand="0" w:evenVBand="0" w:oddHBand="1" w:evenHBand="0" w:firstRowFirstColumn="0" w:firstRowLastColumn="0" w:lastRowFirstColumn="0" w:lastRowLastColumn="0"/>
             </w:pPr>
+            <w:r>
+              <w:t>123.02</w:t>
+            </w:r>
           </w:p>
         </w:tc>
         <w:tc>
@@ -3278,6 +3323,9 @@
               <w:jc w:val="center"/>
               <w:cnfStyle w:val="000000100000" w:firstRow="0" w:lastRow="0" w:firstColumn="0" w:lastColumn="0" w:oddVBand="0" w:evenVBand="0" w:oddHBand="1" w:evenHBand="0" w:firstRowFirstColumn="0" w:firstRowLastColumn="0" w:lastRowFirstColumn="0" w:lastRowLastColumn="0"/>
             </w:pPr>
+            <w:r>
+              <w:t>9.15</w:t>
+            </w:r>
           </w:p>
         </w:tc>
         <w:tc>
@@ -3290,6 +3338,9 @@
               <w:jc w:val="center"/>
               <w:cnfStyle w:val="000000100000" w:firstRow="0" w:lastRow="0" w:firstColumn="0" w:lastColumn="0" w:oddVBand="0" w:evenVBand="0" w:oddHBand="1" w:evenHBand="0" w:firstRowFirstColumn="0" w:firstRowLastColumn="0" w:lastRowFirstColumn="0" w:lastRowLastColumn="0"/>
             </w:pPr>
+            <w:r>
+              <w:t>16.85</w:t>
+            </w:r>
           </w:p>
         </w:tc>
         <w:tc>
@@ -3302,6 +3353,9 @@
               <w:jc w:val="center"/>
               <w:cnfStyle w:val="000000100000" w:firstRow="0" w:lastRow="0" w:firstColumn="0" w:lastColumn="0" w:oddVBand="0" w:evenVBand="0" w:oddHBand="1" w:evenHBand="0" w:firstRowFirstColumn="0" w:firstRowLastColumn="0" w:lastRowFirstColumn="0" w:lastRowLastColumn="0"/>
             </w:pPr>
+            <w:r>
+              <w:t>83.83</w:t>
+            </w:r>
           </w:p>
         </w:tc>
       </w:tr>
@@ -3472,428 +3526,6 @@
             </w:pPr>
             <w:r>
               <w:t>365</w:t>
-            </w:r>
-          </w:p>
-        </w:tc>
-        <w:tc>
-          <w:tcPr>
-            <w:tcW w:w="805" w:type="dxa"/>
-            <w:vAlign w:val="center"/>
-          </w:tcPr>
-          <w:p>
-            <w:pPr>
-              <w:jc w:val="center"/>
-              <w:cnfStyle w:val="000000100000" w:firstRow="0" w:lastRow="0" w:firstColumn="0" w:lastColumn="0" w:oddVBand="0" w:evenVBand="0" w:oddHBand="1" w:evenHBand="0" w:firstRowFirstColumn="0" w:firstRowLastColumn="0" w:lastRowFirstColumn="0" w:lastRowLastColumn="0"/>
-            </w:pPr>
-          </w:p>
-        </w:tc>
-        <w:tc>
-          <w:tcPr>
-            <w:tcW w:w="1263" w:type="dxa"/>
-            <w:vAlign w:val="center"/>
-          </w:tcPr>
-          <w:p>
-            <w:pPr>
-              <w:jc w:val="center"/>
-              <w:cnfStyle w:val="000000100000" w:firstRow="0" w:lastRow="0" w:firstColumn="0" w:lastColumn="0" w:oddVBand="0" w:evenVBand="0" w:oddHBand="1" w:evenHBand="0" w:firstRowFirstColumn="0" w:firstRowLastColumn="0" w:lastRowFirstColumn="0" w:lastRowLastColumn="0"/>
-            </w:pPr>
-          </w:p>
-        </w:tc>
-        <w:tc>
-          <w:tcPr>
-            <w:tcW w:w="996" w:type="dxa"/>
-            <w:vAlign w:val="center"/>
-          </w:tcPr>
-          <w:p>
-            <w:pPr>
-              <w:jc w:val="center"/>
-              <w:cnfStyle w:val="000000100000" w:firstRow="0" w:lastRow="0" w:firstColumn="0" w:lastColumn="0" w:oddVBand="0" w:evenVBand="0" w:oddHBand="1" w:evenHBand="0" w:firstRowFirstColumn="0" w:firstRowLastColumn="0" w:lastRowFirstColumn="0" w:lastRowLastColumn="0"/>
-            </w:pPr>
-          </w:p>
-        </w:tc>
-        <w:tc>
-          <w:tcPr>
-            <w:tcW w:w="1289" w:type="dxa"/>
-            <w:vAlign w:val="center"/>
-          </w:tcPr>
-          <w:p>
-            <w:pPr>
-              <w:jc w:val="center"/>
-              <w:cnfStyle w:val="000000100000" w:firstRow="0" w:lastRow="0" w:firstColumn="0" w:lastColumn="0" w:oddVBand="0" w:evenVBand="0" w:oddHBand="1" w:evenHBand="0" w:firstRowFirstColumn="0" w:firstRowLastColumn="0" w:lastRowFirstColumn="0" w:lastRowLastColumn="0"/>
-            </w:pPr>
-          </w:p>
-        </w:tc>
-        <w:tc>
-          <w:tcPr>
-            <w:tcW w:w="953" w:type="dxa"/>
-            <w:vAlign w:val="center"/>
-          </w:tcPr>
-          <w:p>
-            <w:pPr>
-              <w:jc w:val="center"/>
-              <w:cnfStyle w:val="000000100000" w:firstRow="0" w:lastRow="0" w:firstColumn="0" w:lastColumn="0" w:oddVBand="0" w:evenVBand="0" w:oddHBand="1" w:evenHBand="0" w:firstRowFirstColumn="0" w:firstRowLastColumn="0" w:lastRowFirstColumn="0" w:lastRowLastColumn="0"/>
-            </w:pPr>
-          </w:p>
-        </w:tc>
-        <w:tc>
-          <w:tcPr>
-            <w:tcW w:w="899" w:type="dxa"/>
-            <w:vAlign w:val="center"/>
-          </w:tcPr>
-          <w:p>
-            <w:pPr>
-              <w:jc w:val="center"/>
-              <w:cnfStyle w:val="000000100000" w:firstRow="0" w:lastRow="0" w:firstColumn="0" w:lastColumn="0" w:oddVBand="0" w:evenVBand="0" w:oddHBand="1" w:evenHBand="0" w:firstRowFirstColumn="0" w:firstRowLastColumn="0" w:lastRowFirstColumn="0" w:lastRowLastColumn="0"/>
-            </w:pPr>
-          </w:p>
-        </w:tc>
-      </w:tr>
-      <w:tr>
-        <w:tc>
-          <w:tcPr>
-            <w:cnfStyle w:val="001000000000" w:firstRow="0" w:lastRow="0" w:firstColumn="1" w:lastColumn="0" w:oddVBand="0" w:evenVBand="0" w:oddHBand="0" w:evenHBand="0" w:firstRowFirstColumn="0" w:firstRowLastColumn="0" w:lastRowFirstColumn="0" w:lastRowLastColumn="0"/>
-            <w:tcW w:w="1224" w:type="dxa"/>
-            <w:vAlign w:val="center"/>
-          </w:tcPr>
-          <w:p>
-            <w:pPr>
-              <w:jc w:val="center"/>
-            </w:pPr>
-            <w:r>
-              <w:t>Var 3</w:t>
-            </w:r>
-          </w:p>
-        </w:tc>
-        <w:tc>
-          <w:tcPr>
-            <w:tcW w:w="1065" w:type="dxa"/>
-            <w:vAlign w:val="center"/>
-          </w:tcPr>
-          <w:p>
-            <w:pPr>
-              <w:jc w:val="center"/>
-              <w:cnfStyle w:val="000000000000" w:firstRow="0" w:lastRow="0" w:firstColumn="0" w:lastColumn="0" w:oddVBand="0" w:evenVBand="0" w:oddHBand="0" w:evenHBand="0" w:firstRowFirstColumn="0" w:firstRowLastColumn="0" w:lastRowFirstColumn="0" w:lastRowLastColumn="0"/>
-            </w:pPr>
-            <w:r>
-              <w:t>No</w:t>
-            </w:r>
-          </w:p>
-        </w:tc>
-        <w:tc>
-          <w:tcPr>
-            <w:tcW w:w="805" w:type="dxa"/>
-            <w:vAlign w:val="center"/>
-          </w:tcPr>
-          <w:p>
-            <w:pPr>
-              <w:jc w:val="center"/>
-              <w:cnfStyle w:val="000000000000" w:firstRow="0" w:lastRow="0" w:firstColumn="0" w:lastColumn="0" w:oddVBand="0" w:evenVBand="0" w:oddHBand="0" w:evenHBand="0" w:firstRowFirstColumn="0" w:firstRowLastColumn="0" w:lastRowFirstColumn="0" w:lastRowLastColumn="0"/>
-            </w:pPr>
-          </w:p>
-        </w:tc>
-        <w:tc>
-          <w:tcPr>
-            <w:tcW w:w="1263" w:type="dxa"/>
-            <w:vAlign w:val="center"/>
-          </w:tcPr>
-          <w:p>
-            <w:pPr>
-              <w:jc w:val="center"/>
-              <w:cnfStyle w:val="000000000000" w:firstRow="0" w:lastRow="0" w:firstColumn="0" w:lastColumn="0" w:oddVBand="0" w:evenVBand="0" w:oddHBand="0" w:evenHBand="0" w:firstRowFirstColumn="0" w:firstRowLastColumn="0" w:lastRowFirstColumn="0" w:lastRowLastColumn="0"/>
-            </w:pPr>
-          </w:p>
-        </w:tc>
-        <w:tc>
-          <w:tcPr>
-            <w:tcW w:w="996" w:type="dxa"/>
-            <w:vAlign w:val="center"/>
-          </w:tcPr>
-          <w:p>
-            <w:pPr>
-              <w:jc w:val="center"/>
-              <w:cnfStyle w:val="000000000000" w:firstRow="0" w:lastRow="0" w:firstColumn="0" w:lastColumn="0" w:oddVBand="0" w:evenVBand="0" w:oddHBand="0" w:evenHBand="0" w:firstRowFirstColumn="0" w:firstRowLastColumn="0" w:lastRowFirstColumn="0" w:lastRowLastColumn="0"/>
-            </w:pPr>
-          </w:p>
-        </w:tc>
-        <w:tc>
-          <w:tcPr>
-            <w:tcW w:w="1289" w:type="dxa"/>
-            <w:vAlign w:val="center"/>
-          </w:tcPr>
-          <w:p>
-            <w:pPr>
-              <w:jc w:val="center"/>
-              <w:cnfStyle w:val="000000000000" w:firstRow="0" w:lastRow="0" w:firstColumn="0" w:lastColumn="0" w:oddVBand="0" w:evenVBand="0" w:oddHBand="0" w:evenHBand="0" w:firstRowFirstColumn="0" w:firstRowLastColumn="0" w:lastRowFirstColumn="0" w:lastRowLastColumn="0"/>
-            </w:pPr>
-          </w:p>
-        </w:tc>
-        <w:tc>
-          <w:tcPr>
-            <w:tcW w:w="953" w:type="dxa"/>
-            <w:vAlign w:val="center"/>
-          </w:tcPr>
-          <w:p>
-            <w:pPr>
-              <w:jc w:val="center"/>
-              <w:cnfStyle w:val="000000000000" w:firstRow="0" w:lastRow="0" w:firstColumn="0" w:lastColumn="0" w:oddVBand="0" w:evenVBand="0" w:oddHBand="0" w:evenHBand="0" w:firstRowFirstColumn="0" w:firstRowLastColumn="0" w:lastRowFirstColumn="0" w:lastRowLastColumn="0"/>
-            </w:pPr>
-          </w:p>
-        </w:tc>
-        <w:tc>
-          <w:tcPr>
-            <w:tcW w:w="899" w:type="dxa"/>
-            <w:vAlign w:val="center"/>
-          </w:tcPr>
-          <w:p>
-            <w:pPr>
-              <w:jc w:val="center"/>
-              <w:cnfStyle w:val="000000000000" w:firstRow="0" w:lastRow="0" w:firstColumn="0" w:lastColumn="0" w:oddVBand="0" w:evenVBand="0" w:oddHBand="0" w:evenHBand="0" w:firstRowFirstColumn="0" w:firstRowLastColumn="0" w:lastRowFirstColumn="0" w:lastRowLastColumn="0"/>
-            </w:pPr>
-          </w:p>
-        </w:tc>
-      </w:tr>
-      <w:tr>
-        <w:trPr>
-          <w:cnfStyle w:val="000000100000" w:firstRow="0" w:lastRow="0" w:firstColumn="0" w:lastColumn="0" w:oddVBand="0" w:evenVBand="0" w:oddHBand="1" w:evenHBand="0" w:firstRowFirstColumn="0" w:firstRowLastColumn="0" w:lastRowFirstColumn="0" w:lastRowLastColumn="0"/>
-        </w:trPr>
-        <w:tc>
-          <w:tcPr>
-            <w:cnfStyle w:val="001000000000" w:firstRow="0" w:lastRow="0" w:firstColumn="1" w:lastColumn="0" w:oddVBand="0" w:evenVBand="0" w:oddHBand="0" w:evenHBand="0" w:firstRowFirstColumn="0" w:firstRowLastColumn="0" w:lastRowFirstColumn="0" w:lastRowLastColumn="0"/>
-            <w:tcW w:w="1224" w:type="dxa"/>
-            <w:vAlign w:val="center"/>
-          </w:tcPr>
-          <w:p>
-            <w:pPr>
-              <w:jc w:val="center"/>
-            </w:pPr>
-            <w:r>
-              <w:t>Var 3</w:t>
-            </w:r>
-          </w:p>
-        </w:tc>
-        <w:tc>
-          <w:tcPr>
-            <w:tcW w:w="1065" w:type="dxa"/>
-            <w:vAlign w:val="center"/>
-          </w:tcPr>
-          <w:p>
-            <w:pPr>
-              <w:jc w:val="center"/>
-              <w:cnfStyle w:val="000000100000" w:firstRow="0" w:lastRow="0" w:firstColumn="0" w:lastColumn="0" w:oddVBand="0" w:evenVBand="0" w:oddHBand="1" w:evenHBand="0" w:firstRowFirstColumn="0" w:firstRowLastColumn="0" w:lastRowFirstColumn="0" w:lastRowLastColumn="0"/>
-            </w:pPr>
-            <w:r>
-              <w:t>90</w:t>
-            </w:r>
-          </w:p>
-        </w:tc>
-        <w:tc>
-          <w:tcPr>
-            <w:tcW w:w="805" w:type="dxa"/>
-            <w:vAlign w:val="center"/>
-          </w:tcPr>
-          <w:p>
-            <w:pPr>
-              <w:jc w:val="center"/>
-              <w:cnfStyle w:val="000000100000" w:firstRow="0" w:lastRow="0" w:firstColumn="0" w:lastColumn="0" w:oddVBand="0" w:evenVBand="0" w:oddHBand="1" w:evenHBand="0" w:firstRowFirstColumn="0" w:firstRowLastColumn="0" w:lastRowFirstColumn="0" w:lastRowLastColumn="0"/>
-            </w:pPr>
-          </w:p>
-        </w:tc>
-        <w:tc>
-          <w:tcPr>
-            <w:tcW w:w="1263" w:type="dxa"/>
-            <w:vAlign w:val="center"/>
-          </w:tcPr>
-          <w:p>
-            <w:pPr>
-              <w:jc w:val="center"/>
-              <w:cnfStyle w:val="000000100000" w:firstRow="0" w:lastRow="0" w:firstColumn="0" w:lastColumn="0" w:oddVBand="0" w:evenVBand="0" w:oddHBand="1" w:evenHBand="0" w:firstRowFirstColumn="0" w:firstRowLastColumn="0" w:lastRowFirstColumn="0" w:lastRowLastColumn="0"/>
-            </w:pPr>
-          </w:p>
-        </w:tc>
-        <w:tc>
-          <w:tcPr>
-            <w:tcW w:w="996" w:type="dxa"/>
-            <w:vAlign w:val="center"/>
-          </w:tcPr>
-          <w:p>
-            <w:pPr>
-              <w:jc w:val="center"/>
-              <w:cnfStyle w:val="000000100000" w:firstRow="0" w:lastRow="0" w:firstColumn="0" w:lastColumn="0" w:oddVBand="0" w:evenVBand="0" w:oddHBand="1" w:evenHBand="0" w:firstRowFirstColumn="0" w:firstRowLastColumn="0" w:lastRowFirstColumn="0" w:lastRowLastColumn="0"/>
-            </w:pPr>
-          </w:p>
-        </w:tc>
-        <w:tc>
-          <w:tcPr>
-            <w:tcW w:w="1289" w:type="dxa"/>
-            <w:vAlign w:val="center"/>
-          </w:tcPr>
-          <w:p>
-            <w:pPr>
-              <w:jc w:val="center"/>
-              <w:cnfStyle w:val="000000100000" w:firstRow="0" w:lastRow="0" w:firstColumn="0" w:lastColumn="0" w:oddVBand="0" w:evenVBand="0" w:oddHBand="1" w:evenHBand="0" w:firstRowFirstColumn="0" w:firstRowLastColumn="0" w:lastRowFirstColumn="0" w:lastRowLastColumn="0"/>
-            </w:pPr>
-          </w:p>
-        </w:tc>
-        <w:tc>
-          <w:tcPr>
-            <w:tcW w:w="953" w:type="dxa"/>
-            <w:vAlign w:val="center"/>
-          </w:tcPr>
-          <w:p>
-            <w:pPr>
-              <w:jc w:val="center"/>
-              <w:cnfStyle w:val="000000100000" w:firstRow="0" w:lastRow="0" w:firstColumn="0" w:lastColumn="0" w:oddVBand="0" w:evenVBand="0" w:oddHBand="1" w:evenHBand="0" w:firstRowFirstColumn="0" w:firstRowLastColumn="0" w:lastRowFirstColumn="0" w:lastRowLastColumn="0"/>
-            </w:pPr>
-          </w:p>
-        </w:tc>
-        <w:tc>
-          <w:tcPr>
-            <w:tcW w:w="899" w:type="dxa"/>
-            <w:vAlign w:val="center"/>
-          </w:tcPr>
-          <w:p>
-            <w:pPr>
-              <w:jc w:val="center"/>
-              <w:cnfStyle w:val="000000100000" w:firstRow="0" w:lastRow="0" w:firstColumn="0" w:lastColumn="0" w:oddVBand="0" w:evenVBand="0" w:oddHBand="1" w:evenHBand="0" w:firstRowFirstColumn="0" w:firstRowLastColumn="0" w:lastRowFirstColumn="0" w:lastRowLastColumn="0"/>
-            </w:pPr>
-          </w:p>
-        </w:tc>
-      </w:tr>
-      <w:tr>
-        <w:tc>
-          <w:tcPr>
-            <w:cnfStyle w:val="001000000000" w:firstRow="0" w:lastRow="0" w:firstColumn="1" w:lastColumn="0" w:oddVBand="0" w:evenVBand="0" w:oddHBand="0" w:evenHBand="0" w:firstRowFirstColumn="0" w:firstRowLastColumn="0" w:lastRowFirstColumn="0" w:lastRowLastColumn="0"/>
-            <w:tcW w:w="1224" w:type="dxa"/>
-            <w:vAlign w:val="center"/>
-          </w:tcPr>
-          <w:p>
-            <w:pPr>
-              <w:jc w:val="center"/>
-            </w:pPr>
-            <w:r>
-              <w:t>Var 4</w:t>
-            </w:r>
-          </w:p>
-        </w:tc>
-        <w:tc>
-          <w:tcPr>
-            <w:tcW w:w="1065" w:type="dxa"/>
-            <w:vAlign w:val="center"/>
-          </w:tcPr>
-          <w:p>
-            <w:pPr>
-              <w:jc w:val="center"/>
-              <w:cnfStyle w:val="000000000000" w:firstRow="0" w:lastRow="0" w:firstColumn="0" w:lastColumn="0" w:oddVBand="0" w:evenVBand="0" w:oddHBand="0" w:evenHBand="0" w:firstRowFirstColumn="0" w:firstRowLastColumn="0" w:lastRowFirstColumn="0" w:lastRowLastColumn="0"/>
-            </w:pPr>
-            <w:r>
-              <w:t>90</w:t>
-            </w:r>
-          </w:p>
-        </w:tc>
-        <w:tc>
-          <w:tcPr>
-            <w:tcW w:w="805" w:type="dxa"/>
-            <w:vAlign w:val="center"/>
-          </w:tcPr>
-          <w:p>
-            <w:pPr>
-              <w:jc w:val="center"/>
-              <w:cnfStyle w:val="000000000000" w:firstRow="0" w:lastRow="0" w:firstColumn="0" w:lastColumn="0" w:oddVBand="0" w:evenVBand="0" w:oddHBand="0" w:evenHBand="0" w:firstRowFirstColumn="0" w:firstRowLastColumn="0" w:lastRowFirstColumn="0" w:lastRowLastColumn="0"/>
-            </w:pPr>
-          </w:p>
-        </w:tc>
-        <w:tc>
-          <w:tcPr>
-            <w:tcW w:w="1263" w:type="dxa"/>
-            <w:vAlign w:val="center"/>
-          </w:tcPr>
-          <w:p>
-            <w:pPr>
-              <w:jc w:val="center"/>
-              <w:cnfStyle w:val="000000000000" w:firstRow="0" w:lastRow="0" w:firstColumn="0" w:lastColumn="0" w:oddVBand="0" w:evenVBand="0" w:oddHBand="0" w:evenHBand="0" w:firstRowFirstColumn="0" w:firstRowLastColumn="0" w:lastRowFirstColumn="0" w:lastRowLastColumn="0"/>
-            </w:pPr>
-          </w:p>
-        </w:tc>
-        <w:tc>
-          <w:tcPr>
-            <w:tcW w:w="996" w:type="dxa"/>
-            <w:vAlign w:val="center"/>
-          </w:tcPr>
-          <w:p>
-            <w:pPr>
-              <w:jc w:val="center"/>
-              <w:cnfStyle w:val="000000000000" w:firstRow="0" w:lastRow="0" w:firstColumn="0" w:lastColumn="0" w:oddVBand="0" w:evenVBand="0" w:oddHBand="0" w:evenHBand="0" w:firstRowFirstColumn="0" w:firstRowLastColumn="0" w:lastRowFirstColumn="0" w:lastRowLastColumn="0"/>
-            </w:pPr>
-          </w:p>
-        </w:tc>
-        <w:tc>
-          <w:tcPr>
-            <w:tcW w:w="1289" w:type="dxa"/>
-            <w:vAlign w:val="center"/>
-          </w:tcPr>
-          <w:p>
-            <w:pPr>
-              <w:jc w:val="center"/>
-              <w:cnfStyle w:val="000000000000" w:firstRow="0" w:lastRow="0" w:firstColumn="0" w:lastColumn="0" w:oddVBand="0" w:evenVBand="0" w:oddHBand="0" w:evenHBand="0" w:firstRowFirstColumn="0" w:firstRowLastColumn="0" w:lastRowFirstColumn="0" w:lastRowLastColumn="0"/>
-            </w:pPr>
-          </w:p>
-        </w:tc>
-        <w:tc>
-          <w:tcPr>
-            <w:tcW w:w="953" w:type="dxa"/>
-            <w:vAlign w:val="center"/>
-          </w:tcPr>
-          <w:p>
-            <w:pPr>
-              <w:jc w:val="center"/>
-              <w:cnfStyle w:val="000000000000" w:firstRow="0" w:lastRow="0" w:firstColumn="0" w:lastColumn="0" w:oddVBand="0" w:evenVBand="0" w:oddHBand="0" w:evenHBand="0" w:firstRowFirstColumn="0" w:firstRowLastColumn="0" w:lastRowFirstColumn="0" w:lastRowLastColumn="0"/>
-            </w:pPr>
-          </w:p>
-        </w:tc>
-        <w:tc>
-          <w:tcPr>
-            <w:tcW w:w="899" w:type="dxa"/>
-            <w:vAlign w:val="center"/>
-          </w:tcPr>
-          <w:p>
-            <w:pPr>
-              <w:jc w:val="center"/>
-              <w:cnfStyle w:val="000000000000" w:firstRow="0" w:lastRow="0" w:firstColumn="0" w:lastColumn="0" w:oddVBand="0" w:evenVBand="0" w:oddHBand="0" w:evenHBand="0" w:firstRowFirstColumn="0" w:firstRowLastColumn="0" w:lastRowFirstColumn="0" w:lastRowLastColumn="0"/>
-            </w:pPr>
-          </w:p>
-        </w:tc>
-      </w:tr>
-      <w:tr>
-        <w:trPr>
-          <w:cnfStyle w:val="000000100000" w:firstRow="0" w:lastRow="0" w:firstColumn="0" w:lastColumn="0" w:oddVBand="0" w:evenVBand="0" w:oddHBand="1" w:evenHBand="0" w:firstRowFirstColumn="0" w:firstRowLastColumn="0" w:lastRowFirstColumn="0" w:lastRowLastColumn="0"/>
-        </w:trPr>
-        <w:tc>
-          <w:tcPr>
-            <w:cnfStyle w:val="001000000000" w:firstRow="0" w:lastRow="0" w:firstColumn="1" w:lastColumn="0" w:oddVBand="0" w:evenVBand="0" w:oddHBand="0" w:evenHBand="0" w:firstRowFirstColumn="0" w:firstRowLastColumn="0" w:lastRowFirstColumn="0" w:lastRowLastColumn="0"/>
-            <w:tcW w:w="1224" w:type="dxa"/>
-            <w:vAlign w:val="center"/>
-          </w:tcPr>
-          <w:p>
-            <w:pPr>
-              <w:jc w:val="center"/>
-            </w:pPr>
-            <w:r>
-              <w:t>Var 5</w:t>
-            </w:r>
-          </w:p>
-        </w:tc>
-        <w:tc>
-          <w:tcPr>
-            <w:tcW w:w="1065" w:type="dxa"/>
-            <w:vAlign w:val="center"/>
-          </w:tcPr>
-          <w:p>
-            <w:pPr>
-              <w:jc w:val="center"/>
-              <w:cnfStyle w:val="000000100000" w:firstRow="0" w:lastRow="0" w:firstColumn="0" w:lastColumn="0" w:oddVBand="0" w:evenVBand="0" w:oddHBand="1" w:evenHBand="0" w:firstRowFirstColumn="0" w:firstRowLastColumn="0" w:lastRowFirstColumn="0" w:lastRowLastColumn="0"/>
-            </w:pPr>
-            <w:r>
-              <w:t>150</w:t>
             </w:r>
           </w:p>
         </w:tc>
@@ -7048,6 +6680,7 @@
         <w:rPr>
           <w:lang w:val="en-US"/>
         </w:rPr>
+        <w:lastRenderedPageBreak/>
         <w:t xml:space="preserve">Conf_1 = </w:t>
       </w:r>
       <w:r>
@@ -8123,6 +7756,9 @@
               <w:jc w:val="center"/>
               <w:cnfStyle w:val="000000000000" w:firstRow="0" w:lastRow="0" w:firstColumn="0" w:lastColumn="0" w:oddVBand="0" w:evenVBand="0" w:oddHBand="0" w:evenHBand="0" w:firstRowFirstColumn="0" w:firstRowLastColumn="0" w:lastRowFirstColumn="0" w:lastRowLastColumn="0"/>
             </w:pPr>
+            <w:r>
+              <w:t>10.48</w:t>
+            </w:r>
           </w:p>
         </w:tc>
         <w:tc>
@@ -8135,6 +7771,9 @@
               <w:jc w:val="center"/>
               <w:cnfStyle w:val="000000000000" w:firstRow="0" w:lastRow="0" w:firstColumn="0" w:lastColumn="0" w:oddVBand="0" w:evenVBand="0" w:oddHBand="0" w:evenHBand="0" w:firstRowFirstColumn="0" w:firstRowLastColumn="0" w:lastRowFirstColumn="0" w:lastRowLastColumn="0"/>
             </w:pPr>
+            <w:r>
+              <w:t>6.38</w:t>
+            </w:r>
           </w:p>
         </w:tc>
         <w:tc>
@@ -8147,6 +7786,9 @@
               <w:jc w:val="center"/>
               <w:cnfStyle w:val="000000000000" w:firstRow="0" w:lastRow="0" w:firstColumn="0" w:lastColumn="0" w:oddVBand="0" w:evenVBand="0" w:oddHBand="0" w:evenHBand="0" w:firstRowFirstColumn="0" w:firstRowLastColumn="0" w:lastRowFirstColumn="0" w:lastRowLastColumn="0"/>
             </w:pPr>
+            <w:r>
+              <w:t>120.47</w:t>
+            </w:r>
           </w:p>
         </w:tc>
         <w:tc>
@@ -8159,6 +7801,9 @@
               <w:jc w:val="center"/>
               <w:cnfStyle w:val="000000000000" w:firstRow="0" w:lastRow="0" w:firstColumn="0" w:lastColumn="0" w:oddVBand="0" w:evenVBand="0" w:oddHBand="0" w:evenHBand="0" w:firstRowFirstColumn="0" w:firstRowLastColumn="0" w:lastRowFirstColumn="0" w:lastRowLastColumn="0"/>
             </w:pPr>
+            <w:r>
+              <w:t>9.36</w:t>
+            </w:r>
           </w:p>
         </w:tc>
         <w:tc>
@@ -8171,6 +7816,9 @@
               <w:jc w:val="center"/>
               <w:cnfStyle w:val="000000000000" w:firstRow="0" w:lastRow="0" w:firstColumn="0" w:lastColumn="0" w:oddVBand="0" w:evenVBand="0" w:oddHBand="0" w:evenHBand="0" w:firstRowFirstColumn="0" w:firstRowLastColumn="0" w:lastRowFirstColumn="0" w:lastRowLastColumn="0"/>
             </w:pPr>
+            <w:r>
+              <w:t>17.1</w:t>
+            </w:r>
           </w:p>
         </w:tc>
         <w:tc>
@@ -8183,6 +7831,9 @@
               <w:jc w:val="center"/>
               <w:cnfStyle w:val="000000000000" w:firstRow="0" w:lastRow="0" w:firstColumn="0" w:lastColumn="0" w:oddVBand="0" w:evenVBand="0" w:oddHBand="0" w:evenHBand="0" w:firstRowFirstColumn="0" w:firstRowLastColumn="0" w:lastRowFirstColumn="0" w:lastRowLastColumn="0"/>
             </w:pPr>
+            <w:r>
+              <w:t>83.15</w:t>
+            </w:r>
           </w:p>
         </w:tc>
       </w:tr>
@@ -8230,6 +7881,9 @@
               <w:jc w:val="center"/>
               <w:cnfStyle w:val="000000100000" w:firstRow="0" w:lastRow="0" w:firstColumn="0" w:lastColumn="0" w:oddVBand="0" w:evenVBand="0" w:oddHBand="1" w:evenHBand="0" w:firstRowFirstColumn="0" w:firstRowLastColumn="0" w:lastRowFirstColumn="0" w:lastRowLastColumn="0"/>
             </w:pPr>
+            <w:r>
+              <w:t>10.58</w:t>
+            </w:r>
           </w:p>
         </w:tc>
         <w:tc>
@@ -8242,6 +7896,9 @@
               <w:jc w:val="center"/>
               <w:cnfStyle w:val="000000100000" w:firstRow="0" w:lastRow="0" w:firstColumn="0" w:lastColumn="0" w:oddVBand="0" w:evenVBand="0" w:oddHBand="1" w:evenHBand="0" w:firstRowFirstColumn="0" w:firstRowLastColumn="0" w:lastRowFirstColumn="0" w:lastRowLastColumn="0"/>
             </w:pPr>
+            <w:r>
+              <w:t>6.41</w:t>
+            </w:r>
           </w:p>
         </w:tc>
         <w:tc>
@@ -8254,6 +7911,9 @@
               <w:jc w:val="center"/>
               <w:cnfStyle w:val="000000100000" w:firstRow="0" w:lastRow="0" w:firstColumn="0" w:lastColumn="0" w:oddVBand="0" w:evenVBand="0" w:oddHBand="1" w:evenHBand="0" w:firstRowFirstColumn="0" w:firstRowLastColumn="0" w:lastRowFirstColumn="0" w:lastRowLastColumn="0"/>
             </w:pPr>
+            <w:r>
+              <w:t>101.65</w:t>
+            </w:r>
           </w:p>
         </w:tc>
         <w:tc>
@@ -8266,6 +7926,9 @@
               <w:jc w:val="center"/>
               <w:cnfStyle w:val="000000100000" w:firstRow="0" w:lastRow="0" w:firstColumn="0" w:lastColumn="0" w:oddVBand="0" w:evenVBand="0" w:oddHBand="1" w:evenHBand="0" w:firstRowFirstColumn="0" w:firstRowLastColumn="0" w:lastRowFirstColumn="0" w:lastRowLastColumn="0"/>
             </w:pPr>
+            <w:r>
+              <w:t>9.45</w:t>
+            </w:r>
           </w:p>
         </w:tc>
         <w:tc>
@@ -8278,6 +7941,9 @@
               <w:jc w:val="center"/>
               <w:cnfStyle w:val="000000100000" w:firstRow="0" w:lastRow="0" w:firstColumn="0" w:lastColumn="0" w:oddVBand="0" w:evenVBand="0" w:oddHBand="1" w:evenHBand="0" w:firstRowFirstColumn="0" w:firstRowLastColumn="0" w:lastRowFirstColumn="0" w:lastRowLastColumn="0"/>
             </w:pPr>
+            <w:r>
+              <w:t>17.3</w:t>
+            </w:r>
           </w:p>
         </w:tc>
         <w:tc>
@@ -8290,6 +7956,9 @@
               <w:jc w:val="center"/>
               <w:cnfStyle w:val="000000100000" w:firstRow="0" w:lastRow="0" w:firstColumn="0" w:lastColumn="0" w:oddVBand="0" w:evenVBand="0" w:oddHBand="1" w:evenHBand="0" w:firstRowFirstColumn="0" w:firstRowLastColumn="0" w:lastRowFirstColumn="0" w:lastRowLastColumn="0"/>
             </w:pPr>
+            <w:r>
+              <w:t>83.17</w:t>
+            </w:r>
           </w:p>
         </w:tc>
       </w:tr>
@@ -9071,6 +8740,9 @@
             <w:pPr>
               <w:jc w:val="center"/>
             </w:pPr>
+            <w:r>
+              <w:t>0.03 eta</w:t>
+            </w:r>
           </w:p>
         </w:tc>
         <w:tc>
@@ -9099,7 +8771,10 @@
               <w:cnfStyle w:val="000000100000" w:firstRow="0" w:lastRow="0" w:firstColumn="0" w:lastColumn="0" w:oddVBand="0" w:evenVBand="0" w:oddHBand="1" w:evenHBand="0" w:firstRowFirstColumn="0" w:firstRowLastColumn="0" w:lastRowFirstColumn="0" w:lastRowLastColumn="0"/>
             </w:pPr>
             <w:r>
-              <w:t>10.15</w:t>
+              <w:t>10.</w:t>
+            </w:r>
+            <w:r>
+              <w:t>00</w:t>
             </w:r>
           </w:p>
         </w:tc>
@@ -9114,7 +8789,7 @@
               <w:cnfStyle w:val="000000100000" w:firstRow="0" w:lastRow="0" w:firstColumn="0" w:lastColumn="0" w:oddVBand="0" w:evenVBand="0" w:oddHBand="1" w:evenHBand="0" w:firstRowFirstColumn="0" w:firstRowLastColumn="0" w:lastRowFirstColumn="0" w:lastRowLastColumn="0"/>
             </w:pPr>
             <w:r>
-              <w:t>6.39</w:t>
+              <w:t>6.22</w:t>
             </w:r>
           </w:p>
         </w:tc>
@@ -9129,7 +8804,7 @@
               <w:cnfStyle w:val="000000100000" w:firstRow="0" w:lastRow="0" w:firstColumn="0" w:lastColumn="0" w:oddVBand="0" w:evenVBand="0" w:oddHBand="1" w:evenHBand="0" w:firstRowFirstColumn="0" w:firstRowLastColumn="0" w:lastRowFirstColumn="0" w:lastRowLastColumn="0"/>
             </w:pPr>
             <w:r>
-              <w:t>77.19</w:t>
+              <w:t>67.9</w:t>
             </w:r>
           </w:p>
         </w:tc>
@@ -9144,7 +8819,7 @@
               <w:cnfStyle w:val="000000100000" w:firstRow="0" w:lastRow="0" w:firstColumn="0" w:lastColumn="0" w:oddVBand="0" w:evenVBand="0" w:oddHBand="1" w:evenHBand="0" w:firstRowFirstColumn="0" w:firstRowLastColumn="0" w:lastRowFirstColumn="0" w:lastRowLastColumn="0"/>
             </w:pPr>
             <w:r>
-              <w:t>9.07</w:t>
+              <w:t>8.93</w:t>
             </w:r>
           </w:p>
         </w:tc>
@@ -9159,7 +8834,7 @@
               <w:cnfStyle w:val="000000100000" w:firstRow="0" w:lastRow="0" w:firstColumn="0" w:lastColumn="0" w:oddVBand="0" w:evenVBand="0" w:oddHBand="1" w:evenHBand="0" w:firstRowFirstColumn="0" w:firstRowLastColumn="0" w:lastRowFirstColumn="0" w:lastRowLastColumn="0"/>
             </w:pPr>
             <w:r>
-              <w:t>16.33</w:t>
+              <w:t>16.1</w:t>
             </w:r>
           </w:p>
         </w:tc>
@@ -9174,7 +8849,7 @@
               <w:cnfStyle w:val="000000100000" w:firstRow="0" w:lastRow="0" w:firstColumn="0" w:lastColumn="0" w:oddVBand="0" w:evenVBand="0" w:oddHBand="1" w:evenHBand="0" w:firstRowFirstColumn="0" w:firstRowLastColumn="0" w:lastRowFirstColumn="0" w:lastRowLastColumn="0"/>
             </w:pPr>
             <w:r>
-              <w:t>79.75</w:t>
+              <w:t>82.25</w:t>
             </w:r>
           </w:p>
         </w:tc>
@@ -9190,6 +8865,12 @@
             <w:pPr>
               <w:jc w:val="center"/>
             </w:pPr>
+            <w:r>
+              <w:t>0.03</w:t>
+            </w:r>
+            <w:r>
+              <w:t xml:space="preserve"> eta</w:t>
+            </w:r>
           </w:p>
         </w:tc>
         <w:tc>
@@ -9218,7 +8899,10 @@
               <w:cnfStyle w:val="000000000000" w:firstRow="0" w:lastRow="0" w:firstColumn="0" w:lastColumn="0" w:oddVBand="0" w:evenVBand="0" w:oddHBand="0" w:evenHBand="0" w:firstRowFirstColumn="0" w:firstRowLastColumn="0" w:lastRowFirstColumn="0" w:lastRowLastColumn="0"/>
             </w:pPr>
             <w:r>
-              <w:t>10.19</w:t>
+              <w:t>10.</w:t>
+            </w:r>
+            <w:r>
+              <w:t>09</w:t>
             </w:r>
           </w:p>
         </w:tc>
@@ -9233,7 +8917,7 @@
               <w:cnfStyle w:val="000000000000" w:firstRow="0" w:lastRow="0" w:firstColumn="0" w:lastColumn="0" w:oddVBand="0" w:evenVBand="0" w:oddHBand="0" w:evenHBand="0" w:firstRowFirstColumn="0" w:firstRowLastColumn="0" w:lastRowFirstColumn="0" w:lastRowLastColumn="0"/>
             </w:pPr>
             <w:r>
-              <w:t>6.35</w:t>
+              <w:t>6.31</w:t>
             </w:r>
           </w:p>
         </w:tc>
@@ -9248,7 +8932,7 @@
               <w:cnfStyle w:val="000000000000" w:firstRow="0" w:lastRow="0" w:firstColumn="0" w:lastColumn="0" w:oddVBand="0" w:evenVBand="0" w:oddHBand="0" w:evenHBand="0" w:firstRowFirstColumn="0" w:firstRowLastColumn="0" w:lastRowFirstColumn="0" w:lastRowLastColumn="0"/>
             </w:pPr>
             <w:r>
-              <w:t>90.54</w:t>
+              <w:t>105.65</w:t>
             </w:r>
           </w:p>
         </w:tc>
@@ -9263,7 +8947,7 @@
               <w:cnfStyle w:val="000000000000" w:firstRow="0" w:lastRow="0" w:firstColumn="0" w:lastColumn="0" w:oddVBand="0" w:evenVBand="0" w:oddHBand="0" w:evenHBand="0" w:firstRowFirstColumn="0" w:firstRowLastColumn="0" w:lastRowFirstColumn="0" w:lastRowLastColumn="0"/>
             </w:pPr>
             <w:r>
-              <w:t>9.1</w:t>
+              <w:t>9.02</w:t>
             </w:r>
           </w:p>
         </w:tc>
@@ -9278,7 +8962,7 @@
               <w:cnfStyle w:val="000000000000" w:firstRow="0" w:lastRow="0" w:firstColumn="0" w:lastColumn="0" w:oddVBand="0" w:evenVBand="0" w:oddHBand="0" w:evenHBand="0" w:firstRowFirstColumn="0" w:firstRowLastColumn="0" w:lastRowFirstColumn="0" w:lastRowLastColumn="0"/>
             </w:pPr>
             <w:r>
-              <w:t>16.15</w:t>
+              <w:t>16.14</w:t>
             </w:r>
           </w:p>
         </w:tc>
@@ -9293,7 +8977,7 @@
               <w:cnfStyle w:val="000000000000" w:firstRow="0" w:lastRow="0" w:firstColumn="0" w:lastColumn="0" w:oddVBand="0" w:evenVBand="0" w:oddHBand="0" w:evenHBand="0" w:firstRowFirstColumn="0" w:firstRowLastColumn="0" w:lastRowFirstColumn="0" w:lastRowLastColumn="0"/>
             </w:pPr>
             <w:r>
-              <w:t>80.24</w:t>
+              <w:t>82.61</w:t>
             </w:r>
           </w:p>
         </w:tc>
@@ -9589,6 +9273,9 @@
               <w:jc w:val="center"/>
               <w:cnfStyle w:val="000000100000" w:firstRow="0" w:lastRow="0" w:firstColumn="0" w:lastColumn="0" w:oddVBand="0" w:evenVBand="0" w:oddHBand="1" w:evenHBand="0" w:firstRowFirstColumn="0" w:firstRowLastColumn="0" w:lastRowFirstColumn="0" w:lastRowLastColumn="0"/>
             </w:pPr>
+            <w:r>
+              <w:t>9.83</w:t>
+            </w:r>
           </w:p>
         </w:tc>
         <w:tc>
@@ -9601,6 +9288,9 @@
               <w:jc w:val="center"/>
               <w:cnfStyle w:val="000000100000" w:firstRow="0" w:lastRow="0" w:firstColumn="0" w:lastColumn="0" w:oddVBand="0" w:evenVBand="0" w:oddHBand="1" w:evenHBand="0" w:firstRowFirstColumn="0" w:firstRowLastColumn="0" w:lastRowFirstColumn="0" w:lastRowLastColumn="0"/>
             </w:pPr>
+            <w:r>
+              <w:t>6.18</w:t>
+            </w:r>
           </w:p>
         </w:tc>
         <w:tc>
@@ -9613,6 +9303,9 @@
               <w:jc w:val="center"/>
               <w:cnfStyle w:val="000000100000" w:firstRow="0" w:lastRow="0" w:firstColumn="0" w:lastColumn="0" w:oddVBand="0" w:evenVBand="0" w:oddHBand="1" w:evenHBand="0" w:firstRowFirstColumn="0" w:firstRowLastColumn="0" w:lastRowFirstColumn="0" w:lastRowLastColumn="0"/>
             </w:pPr>
+            <w:r>
+              <w:t>82.57</w:t>
+            </w:r>
           </w:p>
         </w:tc>
         <w:tc>
@@ -9625,6 +9318,9 @@
               <w:jc w:val="center"/>
               <w:cnfStyle w:val="000000100000" w:firstRow="0" w:lastRow="0" w:firstColumn="0" w:lastColumn="0" w:oddVBand="0" w:evenVBand="0" w:oddHBand="1" w:evenHBand="0" w:firstRowFirstColumn="0" w:firstRowLastColumn="0" w:lastRowFirstColumn="0" w:lastRowLastColumn="0"/>
             </w:pPr>
+            <w:r>
+              <w:t>8.78</w:t>
+            </w:r>
           </w:p>
         </w:tc>
         <w:tc>
@@ -9637,6 +9333,9 @@
               <w:jc w:val="center"/>
               <w:cnfStyle w:val="000000100000" w:firstRow="0" w:lastRow="0" w:firstColumn="0" w:lastColumn="0" w:oddVBand="0" w:evenVBand="0" w:oddHBand="1" w:evenHBand="0" w:firstRowFirstColumn="0" w:firstRowLastColumn="0" w:lastRowFirstColumn="0" w:lastRowLastColumn="0"/>
             </w:pPr>
+            <w:r>
+              <w:t>15.26</w:t>
+            </w:r>
           </w:p>
         </w:tc>
         <w:tc>
@@ -9649,6 +9348,9 @@
               <w:jc w:val="center"/>
               <w:cnfStyle w:val="000000100000" w:firstRow="0" w:lastRow="0" w:firstColumn="0" w:lastColumn="0" w:oddVBand="0" w:evenVBand="0" w:oddHBand="1" w:evenHBand="0" w:firstRowFirstColumn="0" w:firstRowLastColumn="0" w:lastRowFirstColumn="0" w:lastRowLastColumn="0"/>
             </w:pPr>
+            <w:r>
+              <w:t>82.83</w:t>
+            </w:r>
           </w:p>
         </w:tc>
       </w:tr>
@@ -9693,6 +9395,9 @@
               <w:jc w:val="center"/>
               <w:cnfStyle w:val="000000000000" w:firstRow="0" w:lastRow="0" w:firstColumn="0" w:lastColumn="0" w:oddVBand="0" w:evenVBand="0" w:oddHBand="0" w:evenHBand="0" w:firstRowFirstColumn="0" w:firstRowLastColumn="0" w:lastRowFirstColumn="0" w:lastRowLastColumn="0"/>
             </w:pPr>
+            <w:r>
+              <w:t>9.96</w:t>
+            </w:r>
           </w:p>
         </w:tc>
         <w:tc>
@@ -9705,6 +9410,9 @@
               <w:jc w:val="center"/>
               <w:cnfStyle w:val="000000000000" w:firstRow="0" w:lastRow="0" w:firstColumn="0" w:lastColumn="0" w:oddVBand="0" w:evenVBand="0" w:oddHBand="0" w:evenHBand="0" w:firstRowFirstColumn="0" w:firstRowLastColumn="0" w:lastRowFirstColumn="0" w:lastRowLastColumn="0"/>
             </w:pPr>
+            <w:r>
+              <w:t>6.22</w:t>
+            </w:r>
           </w:p>
         </w:tc>
         <w:tc>
@@ -9717,6 +9425,9 @@
               <w:jc w:val="center"/>
               <w:cnfStyle w:val="000000000000" w:firstRow="0" w:lastRow="0" w:firstColumn="0" w:lastColumn="0" w:oddVBand="0" w:evenVBand="0" w:oddHBand="0" w:evenHBand="0" w:firstRowFirstColumn="0" w:firstRowLastColumn="0" w:lastRowFirstColumn="0" w:lastRowLastColumn="0"/>
             </w:pPr>
+            <w:r>
+              <w:t>81.77</w:t>
+            </w:r>
           </w:p>
         </w:tc>
         <w:tc>
@@ -9729,6 +9440,9 @@
               <w:jc w:val="center"/>
               <w:cnfStyle w:val="000000000000" w:firstRow="0" w:lastRow="0" w:firstColumn="0" w:lastColumn="0" w:oddVBand="0" w:evenVBand="0" w:oddHBand="0" w:evenHBand="0" w:firstRowFirstColumn="0" w:firstRowLastColumn="0" w:lastRowFirstColumn="0" w:lastRowLastColumn="0"/>
             </w:pPr>
+            <w:r>
+              <w:t>8.9</w:t>
+            </w:r>
           </w:p>
         </w:tc>
         <w:tc>
@@ -9741,6 +9455,9 @@
               <w:jc w:val="center"/>
               <w:cnfStyle w:val="000000000000" w:firstRow="0" w:lastRow="0" w:firstColumn="0" w:lastColumn="0" w:oddVBand="0" w:evenVBand="0" w:oddHBand="0" w:evenHBand="0" w:firstRowFirstColumn="0" w:firstRowLastColumn="0" w:lastRowFirstColumn="0" w:lastRowLastColumn="0"/>
             </w:pPr>
+            <w:r>
+              <w:t>15.82</w:t>
+            </w:r>
           </w:p>
         </w:tc>
         <w:tc>
@@ -9753,6 +9470,9 @@
               <w:jc w:val="center"/>
               <w:cnfStyle w:val="000000000000" w:firstRow="0" w:lastRow="0" w:firstColumn="0" w:lastColumn="0" w:oddVBand="0" w:evenVBand="0" w:oddHBand="0" w:evenHBand="0" w:firstRowFirstColumn="0" w:firstRowLastColumn="0" w:lastRowFirstColumn="0" w:lastRowLastColumn="0"/>
             </w:pPr>
+            <w:r>
+              <w:t>82.94</w:t>
+            </w:r>
           </w:p>
         </w:tc>
       </w:tr>
@@ -9800,6 +9520,9 @@
               <w:jc w:val="center"/>
               <w:cnfStyle w:val="000000100000" w:firstRow="0" w:lastRow="0" w:firstColumn="0" w:lastColumn="0" w:oddVBand="0" w:evenVBand="0" w:oddHBand="1" w:evenHBand="0" w:firstRowFirstColumn="0" w:firstRowLastColumn="0" w:lastRowFirstColumn="0" w:lastRowLastColumn="0"/>
             </w:pPr>
+            <w:r>
+              <w:t>9.90</w:t>
+            </w:r>
           </w:p>
         </w:tc>
         <w:tc>
@@ -9812,6 +9535,9 @@
               <w:jc w:val="center"/>
               <w:cnfStyle w:val="000000100000" w:firstRow="0" w:lastRow="0" w:firstColumn="0" w:lastColumn="0" w:oddVBand="0" w:evenVBand="0" w:oddHBand="1" w:evenHBand="0" w:firstRowFirstColumn="0" w:firstRowLastColumn="0" w:lastRowFirstColumn="0" w:lastRowLastColumn="0"/>
             </w:pPr>
+            <w:r>
+              <w:t>6.12</w:t>
+            </w:r>
           </w:p>
         </w:tc>
         <w:tc>
@@ -9824,6 +9550,9 @@
               <w:jc w:val="center"/>
               <w:cnfStyle w:val="000000100000" w:firstRow="0" w:lastRow="0" w:firstColumn="0" w:lastColumn="0" w:oddVBand="0" w:evenVBand="0" w:oddHBand="1" w:evenHBand="0" w:firstRowFirstColumn="0" w:firstRowLastColumn="0" w:lastRowFirstColumn="0" w:lastRowLastColumn="0"/>
             </w:pPr>
+            <w:r>
+              <w:t>74.2</w:t>
+            </w:r>
           </w:p>
         </w:tc>
         <w:tc>
@@ -9836,6 +9565,9 @@
               <w:jc w:val="center"/>
               <w:cnfStyle w:val="000000100000" w:firstRow="0" w:lastRow="0" w:firstColumn="0" w:lastColumn="0" w:oddVBand="0" w:evenVBand="0" w:oddHBand="1" w:evenHBand="0" w:firstRowFirstColumn="0" w:firstRowLastColumn="0" w:lastRowFirstColumn="0" w:lastRowLastColumn="0"/>
             </w:pPr>
+            <w:r>
+              <w:t>8.85</w:t>
+            </w:r>
           </w:p>
         </w:tc>
         <w:tc>
@@ -9848,6 +9580,9 @@
               <w:jc w:val="center"/>
               <w:cnfStyle w:val="000000100000" w:firstRow="0" w:lastRow="0" w:firstColumn="0" w:lastColumn="0" w:oddVBand="0" w:evenVBand="0" w:oddHBand="1" w:evenHBand="0" w:firstRowFirstColumn="0" w:firstRowLastColumn="0" w:lastRowFirstColumn="0" w:lastRowLastColumn="0"/>
             </w:pPr>
+            <w:r>
+              <w:t>15.69</w:t>
+            </w:r>
           </w:p>
         </w:tc>
         <w:tc>
@@ -9860,6 +9595,9 @@
               <w:jc w:val="center"/>
               <w:cnfStyle w:val="000000100000" w:firstRow="0" w:lastRow="0" w:firstColumn="0" w:lastColumn="0" w:oddVBand="0" w:evenVBand="0" w:oddHBand="1" w:evenHBand="0" w:firstRowFirstColumn="0" w:firstRowLastColumn="0" w:lastRowFirstColumn="0" w:lastRowLastColumn="0"/>
             </w:pPr>
+            <w:r>
+              <w:t>83.39</w:t>
+            </w:r>
           </w:p>
         </w:tc>
       </w:tr>
@@ -10283,6 +10021,9 @@
             <w:pPr>
               <w:jc w:val="center"/>
             </w:pPr>
+            <w:r>
+              <w:t>Endog</w:t>
+            </w:r>
           </w:p>
         </w:tc>
         <w:tc>
@@ -10295,6 +10036,684 @@
               <w:jc w:val="center"/>
               <w:cnfStyle w:val="000000100000" w:firstRow="0" w:lastRow="0" w:firstColumn="0" w:lastColumn="0" w:oddVBand="0" w:evenVBand="0" w:oddHBand="1" w:evenHBand="0" w:firstRowFirstColumn="0" w:firstRowLastColumn="0" w:lastRowFirstColumn="0" w:lastRowLastColumn="0"/>
             </w:pPr>
+            <w:r>
+              <w:t>30</w:t>
+            </w:r>
+          </w:p>
+        </w:tc>
+        <w:tc>
+          <w:tcPr>
+            <w:tcW w:w="805" w:type="dxa"/>
+            <w:vAlign w:val="center"/>
+          </w:tcPr>
+          <w:p>
+            <w:pPr>
+              <w:jc w:val="center"/>
+              <w:cnfStyle w:val="000000100000" w:firstRow="0" w:lastRow="0" w:firstColumn="0" w:lastColumn="0" w:oddVBand="0" w:evenVBand="0" w:oddHBand="1" w:evenHBand="0" w:firstRowFirstColumn="0" w:firstRowLastColumn="0" w:lastRowFirstColumn="0" w:lastRowLastColumn="0"/>
+            </w:pPr>
+            <w:r>
+              <w:t>14.16</w:t>
+            </w:r>
+          </w:p>
+        </w:tc>
+        <w:tc>
+          <w:tcPr>
+            <w:tcW w:w="1263" w:type="dxa"/>
+            <w:vAlign w:val="center"/>
+          </w:tcPr>
+          <w:p>
+            <w:pPr>
+              <w:jc w:val="center"/>
+              <w:cnfStyle w:val="000000100000" w:firstRow="0" w:lastRow="0" w:firstColumn="0" w:lastColumn="0" w:oddVBand="0" w:evenVBand="0" w:oddHBand="1" w:evenHBand="0" w:firstRowFirstColumn="0" w:firstRowLastColumn="0" w:lastRowFirstColumn="0" w:lastRowLastColumn="0"/>
+            </w:pPr>
+            <w:r>
+              <w:t>8.72</w:t>
+            </w:r>
+          </w:p>
+        </w:tc>
+        <w:tc>
+          <w:tcPr>
+            <w:tcW w:w="996" w:type="dxa"/>
+            <w:vAlign w:val="center"/>
+          </w:tcPr>
+          <w:p>
+            <w:pPr>
+              <w:jc w:val="center"/>
+              <w:cnfStyle w:val="000000100000" w:firstRow="0" w:lastRow="0" w:firstColumn="0" w:lastColumn="0" w:oddVBand="0" w:evenVBand="0" w:oddHBand="1" w:evenHBand="0" w:firstRowFirstColumn="0" w:firstRowLastColumn="0" w:lastRowFirstColumn="0" w:lastRowLastColumn="0"/>
+            </w:pPr>
+            <w:r>
+              <w:t>194.69</w:t>
+            </w:r>
+          </w:p>
+        </w:tc>
+        <w:tc>
+          <w:tcPr>
+            <w:tcW w:w="1289" w:type="dxa"/>
+            <w:vAlign w:val="center"/>
+          </w:tcPr>
+          <w:p>
+            <w:pPr>
+              <w:jc w:val="center"/>
+              <w:cnfStyle w:val="000000100000" w:firstRow="0" w:lastRow="0" w:firstColumn="0" w:lastColumn="0" w:oddVBand="0" w:evenVBand="0" w:oddHBand="1" w:evenHBand="0" w:firstRowFirstColumn="0" w:firstRowLastColumn="0" w:lastRowFirstColumn="0" w:lastRowLastColumn="0"/>
+            </w:pPr>
+            <w:r>
+              <w:t>12.65</w:t>
+            </w:r>
+          </w:p>
+        </w:tc>
+        <w:tc>
+          <w:tcPr>
+            <w:tcW w:w="953" w:type="dxa"/>
+            <w:vAlign w:val="center"/>
+          </w:tcPr>
+          <w:p>
+            <w:pPr>
+              <w:jc w:val="center"/>
+              <w:cnfStyle w:val="000000100000" w:firstRow="0" w:lastRow="0" w:firstColumn="0" w:lastColumn="0" w:oddVBand="0" w:evenVBand="0" w:oddHBand="1" w:evenHBand="0" w:firstRowFirstColumn="0" w:firstRowLastColumn="0" w:lastRowFirstColumn="0" w:lastRowLastColumn="0"/>
+            </w:pPr>
+            <w:r>
+              <w:t>22.78</w:t>
+            </w:r>
+          </w:p>
+        </w:tc>
+        <w:tc>
+          <w:tcPr>
+            <w:tcW w:w="899" w:type="dxa"/>
+            <w:vAlign w:val="center"/>
+          </w:tcPr>
+          <w:p>
+            <w:pPr>
+              <w:jc w:val="center"/>
+              <w:cnfStyle w:val="000000100000" w:firstRow="0" w:lastRow="0" w:firstColumn="0" w:lastColumn="0" w:oddVBand="0" w:evenVBand="0" w:oddHBand="1" w:evenHBand="0" w:firstRowFirstColumn="0" w:firstRowLastColumn="0" w:lastRowFirstColumn="0" w:lastRowLastColumn="0"/>
+            </w:pPr>
+            <w:r>
+              <w:t>82.91</w:t>
+            </w:r>
+          </w:p>
+        </w:tc>
+      </w:tr>
+      <w:tr>
+        <w:tc>
+          <w:tcPr>
+            <w:cnfStyle w:val="001000000000" w:firstRow="0" w:lastRow="0" w:firstColumn="1" w:lastColumn="0" w:oddVBand="0" w:evenVBand="0" w:oddHBand="0" w:evenHBand="0" w:firstRowFirstColumn="0" w:firstRowLastColumn="0" w:lastRowFirstColumn="0" w:lastRowLastColumn="0"/>
+            <w:tcW w:w="1224" w:type="dxa"/>
+            <w:vAlign w:val="center"/>
+          </w:tcPr>
+          <w:p>
+            <w:pPr>
+              <w:jc w:val="center"/>
+            </w:pPr>
+            <w:r>
+              <w:t>Endog</w:t>
+            </w:r>
+          </w:p>
+        </w:tc>
+        <w:tc>
+          <w:tcPr>
+            <w:tcW w:w="1065" w:type="dxa"/>
+            <w:vAlign w:val="center"/>
+          </w:tcPr>
+          <w:p>
+            <w:pPr>
+              <w:jc w:val="center"/>
+              <w:cnfStyle w:val="000000000000" w:firstRow="0" w:lastRow="0" w:firstColumn="0" w:lastColumn="0" w:oddVBand="0" w:evenVBand="0" w:oddHBand="0" w:evenHBand="0" w:firstRowFirstColumn="0" w:firstRowLastColumn="0" w:lastRowFirstColumn="0" w:lastRowLastColumn="0"/>
+            </w:pPr>
+            <w:r>
+              <w:t>60</w:t>
+            </w:r>
+          </w:p>
+        </w:tc>
+        <w:tc>
+          <w:tcPr>
+            <w:tcW w:w="805" w:type="dxa"/>
+            <w:vAlign w:val="center"/>
+          </w:tcPr>
+          <w:p>
+            <w:pPr>
+              <w:jc w:val="center"/>
+              <w:cnfStyle w:val="000000000000" w:firstRow="0" w:lastRow="0" w:firstColumn="0" w:lastColumn="0" w:oddVBand="0" w:evenVBand="0" w:oddHBand="0" w:evenHBand="0" w:firstRowFirstColumn="0" w:firstRowLastColumn="0" w:lastRowFirstColumn="0" w:lastRowLastColumn="0"/>
+            </w:pPr>
+            <w:r>
+              <w:t>14.15</w:t>
+            </w:r>
+          </w:p>
+        </w:tc>
+        <w:tc>
+          <w:tcPr>
+            <w:tcW w:w="1263" w:type="dxa"/>
+            <w:vAlign w:val="center"/>
+          </w:tcPr>
+          <w:p>
+            <w:pPr>
+              <w:jc w:val="center"/>
+              <w:cnfStyle w:val="000000000000" w:firstRow="0" w:lastRow="0" w:firstColumn="0" w:lastColumn="0" w:oddVBand="0" w:evenVBand="0" w:oddHBand="0" w:evenHBand="0" w:firstRowFirstColumn="0" w:firstRowLastColumn="0" w:lastRowFirstColumn="0" w:lastRowLastColumn="0"/>
+            </w:pPr>
+            <w:r>
+              <w:t>8.66</w:t>
+            </w:r>
+          </w:p>
+        </w:tc>
+        <w:tc>
+          <w:tcPr>
+            <w:tcW w:w="996" w:type="dxa"/>
+            <w:vAlign w:val="center"/>
+          </w:tcPr>
+          <w:p>
+            <w:pPr>
+              <w:jc w:val="center"/>
+              <w:cnfStyle w:val="000000000000" w:firstRow="0" w:lastRow="0" w:firstColumn="0" w:lastColumn="0" w:oddVBand="0" w:evenVBand="0" w:oddHBand="0" w:evenHBand="0" w:firstRowFirstColumn="0" w:firstRowLastColumn="0" w:lastRowFirstColumn="0" w:lastRowLastColumn="0"/>
+            </w:pPr>
+            <w:r>
+              <w:t>141.75</w:t>
+            </w:r>
+          </w:p>
+        </w:tc>
+        <w:tc>
+          <w:tcPr>
+            <w:tcW w:w="1289" w:type="dxa"/>
+            <w:vAlign w:val="center"/>
+          </w:tcPr>
+          <w:p>
+            <w:pPr>
+              <w:jc w:val="center"/>
+              <w:cnfStyle w:val="000000000000" w:firstRow="0" w:lastRow="0" w:firstColumn="0" w:lastColumn="0" w:oddVBand="0" w:evenVBand="0" w:oddHBand="0" w:evenHBand="0" w:firstRowFirstColumn="0" w:firstRowLastColumn="0" w:lastRowFirstColumn="0" w:lastRowLastColumn="0"/>
+            </w:pPr>
+            <w:r>
+              <w:t>12.64</w:t>
+            </w:r>
+          </w:p>
+        </w:tc>
+        <w:tc>
+          <w:tcPr>
+            <w:tcW w:w="953" w:type="dxa"/>
+            <w:vAlign w:val="center"/>
+          </w:tcPr>
+          <w:p>
+            <w:pPr>
+              <w:jc w:val="center"/>
+              <w:cnfStyle w:val="000000000000" w:firstRow="0" w:lastRow="0" w:firstColumn="0" w:lastColumn="0" w:oddVBand="0" w:evenVBand="0" w:oddHBand="0" w:evenHBand="0" w:firstRowFirstColumn="0" w:firstRowLastColumn="0" w:lastRowFirstColumn="0" w:lastRowLastColumn="0"/>
+            </w:pPr>
+            <w:r>
+              <w:t>22.72</w:t>
+            </w:r>
+          </w:p>
+        </w:tc>
+        <w:tc>
+          <w:tcPr>
+            <w:tcW w:w="899" w:type="dxa"/>
+            <w:vAlign w:val="center"/>
+          </w:tcPr>
+          <w:p>
+            <w:pPr>
+              <w:jc w:val="center"/>
+              <w:cnfStyle w:val="000000000000" w:firstRow="0" w:lastRow="0" w:firstColumn="0" w:lastColumn="0" w:oddVBand="0" w:evenVBand="0" w:oddHBand="0" w:evenHBand="0" w:firstRowFirstColumn="0" w:firstRowLastColumn="0" w:lastRowFirstColumn="0" w:lastRowLastColumn="0"/>
+            </w:pPr>
+            <w:r>
+              <w:t>83.1</w:t>
+            </w:r>
+          </w:p>
+        </w:tc>
+      </w:tr>
+      <w:tr>
+        <w:trPr>
+          <w:cnfStyle w:val="000000100000" w:firstRow="0" w:lastRow="0" w:firstColumn="0" w:lastColumn="0" w:oddVBand="0" w:evenVBand="0" w:oddHBand="1" w:evenHBand="0" w:firstRowFirstColumn="0" w:firstRowLastColumn="0" w:lastRowFirstColumn="0" w:lastRowLastColumn="0"/>
+        </w:trPr>
+        <w:tc>
+          <w:tcPr>
+            <w:cnfStyle w:val="001000000000" w:firstRow="0" w:lastRow="0" w:firstColumn="1" w:lastColumn="0" w:oddVBand="0" w:evenVBand="0" w:oddHBand="0" w:evenHBand="0" w:firstRowFirstColumn="0" w:firstRowLastColumn="0" w:lastRowFirstColumn="0" w:lastRowLastColumn="0"/>
+            <w:tcW w:w="1224" w:type="dxa"/>
+            <w:vAlign w:val="center"/>
+          </w:tcPr>
+          <w:p>
+            <w:pPr>
+              <w:jc w:val="center"/>
+            </w:pPr>
+            <w:r>
+              <w:t>Endog</w:t>
+            </w:r>
+          </w:p>
+        </w:tc>
+        <w:tc>
+          <w:tcPr>
+            <w:tcW w:w="1065" w:type="dxa"/>
+            <w:vAlign w:val="center"/>
+          </w:tcPr>
+          <w:p>
+            <w:pPr>
+              <w:jc w:val="center"/>
+              <w:cnfStyle w:val="000000100000" w:firstRow="0" w:lastRow="0" w:firstColumn="0" w:lastColumn="0" w:oddVBand="0" w:evenVBand="0" w:oddHBand="1" w:evenHBand="0" w:firstRowFirstColumn="0" w:firstRowLastColumn="0" w:lastRowFirstColumn="0" w:lastRowLastColumn="0"/>
+            </w:pPr>
+            <w:r>
+              <w:t>90</w:t>
+            </w:r>
+          </w:p>
+        </w:tc>
+        <w:tc>
+          <w:tcPr>
+            <w:tcW w:w="805" w:type="dxa"/>
+            <w:vAlign w:val="center"/>
+          </w:tcPr>
+          <w:p>
+            <w:pPr>
+              <w:jc w:val="center"/>
+              <w:cnfStyle w:val="000000100000" w:firstRow="0" w:lastRow="0" w:firstColumn="0" w:lastColumn="0" w:oddVBand="0" w:evenVBand="0" w:oddHBand="1" w:evenHBand="0" w:firstRowFirstColumn="0" w:firstRowLastColumn="0" w:lastRowFirstColumn="0" w:lastRowLastColumn="0"/>
+            </w:pPr>
+            <w:r>
+              <w:t>14.3</w:t>
+            </w:r>
+          </w:p>
+        </w:tc>
+        <w:tc>
+          <w:tcPr>
+            <w:tcW w:w="1263" w:type="dxa"/>
+            <w:vAlign w:val="center"/>
+          </w:tcPr>
+          <w:p>
+            <w:pPr>
+              <w:jc w:val="center"/>
+              <w:cnfStyle w:val="000000100000" w:firstRow="0" w:lastRow="0" w:firstColumn="0" w:lastColumn="0" w:oddVBand="0" w:evenVBand="0" w:oddHBand="1" w:evenHBand="0" w:firstRowFirstColumn="0" w:firstRowLastColumn="0" w:lastRowFirstColumn="0" w:lastRowLastColumn="0"/>
+            </w:pPr>
+            <w:r>
+              <w:t>8.79</w:t>
+            </w:r>
+          </w:p>
+        </w:tc>
+        <w:tc>
+          <w:tcPr>
+            <w:tcW w:w="996" w:type="dxa"/>
+            <w:vAlign w:val="center"/>
+          </w:tcPr>
+          <w:p>
+            <w:pPr>
+              <w:jc w:val="center"/>
+              <w:cnfStyle w:val="000000100000" w:firstRow="0" w:lastRow="0" w:firstColumn="0" w:lastColumn="0" w:oddVBand="0" w:evenVBand="0" w:oddHBand="1" w:evenHBand="0" w:firstRowFirstColumn="0" w:firstRowLastColumn="0" w:lastRowFirstColumn="0" w:lastRowLastColumn="0"/>
+            </w:pPr>
+            <w:r>
+              <w:t>148.62</w:t>
+            </w:r>
+          </w:p>
+        </w:tc>
+        <w:tc>
+          <w:tcPr>
+            <w:tcW w:w="1289" w:type="dxa"/>
+            <w:vAlign w:val="center"/>
+          </w:tcPr>
+          <w:p>
+            <w:pPr>
+              <w:jc w:val="center"/>
+              <w:cnfStyle w:val="000000100000" w:firstRow="0" w:lastRow="0" w:firstColumn="0" w:lastColumn="0" w:oddVBand="0" w:evenVBand="0" w:oddHBand="1" w:evenHBand="0" w:firstRowFirstColumn="0" w:firstRowLastColumn="0" w:lastRowFirstColumn="0" w:lastRowLastColumn="0"/>
+            </w:pPr>
+            <w:r>
+              <w:t>12.78</w:t>
+            </w:r>
+          </w:p>
+        </w:tc>
+        <w:tc>
+          <w:tcPr>
+            <w:tcW w:w="953" w:type="dxa"/>
+            <w:vAlign w:val="center"/>
+          </w:tcPr>
+          <w:p>
+            <w:pPr>
+              <w:jc w:val="center"/>
+              <w:cnfStyle w:val="000000100000" w:firstRow="0" w:lastRow="0" w:firstColumn="0" w:lastColumn="0" w:oddVBand="0" w:evenVBand="0" w:oddHBand="1" w:evenHBand="0" w:firstRowFirstColumn="0" w:firstRowLastColumn="0" w:lastRowFirstColumn="0" w:lastRowLastColumn="0"/>
+            </w:pPr>
+            <w:r>
+              <w:t>23.11</w:t>
+            </w:r>
+          </w:p>
+        </w:tc>
+        <w:tc>
+          <w:tcPr>
+            <w:tcW w:w="899" w:type="dxa"/>
+            <w:vAlign w:val="center"/>
+          </w:tcPr>
+          <w:p>
+            <w:pPr>
+              <w:jc w:val="center"/>
+              <w:cnfStyle w:val="000000100000" w:firstRow="0" w:lastRow="0" w:firstColumn="0" w:lastColumn="0" w:oddVBand="0" w:evenVBand="0" w:oddHBand="1" w:evenHBand="0" w:firstRowFirstColumn="0" w:firstRowLastColumn="0" w:lastRowFirstColumn="0" w:lastRowLastColumn="0"/>
+            </w:pPr>
+            <w:r>
+              <w:t>82.76</w:t>
+            </w:r>
+          </w:p>
+        </w:tc>
+      </w:tr>
+      <w:tr>
+        <w:tc>
+          <w:tcPr>
+            <w:cnfStyle w:val="001000000000" w:firstRow="0" w:lastRow="0" w:firstColumn="1" w:lastColumn="0" w:oddVBand="0" w:evenVBand="0" w:oddHBand="0" w:evenHBand="0" w:firstRowFirstColumn="0" w:firstRowLastColumn="0" w:lastRowFirstColumn="0" w:lastRowLastColumn="0"/>
+            <w:tcW w:w="1224" w:type="dxa"/>
+            <w:vAlign w:val="center"/>
+          </w:tcPr>
+          <w:p>
+            <w:pPr>
+              <w:jc w:val="center"/>
+            </w:pPr>
+          </w:p>
+        </w:tc>
+        <w:tc>
+          <w:tcPr>
+            <w:tcW w:w="1065" w:type="dxa"/>
+            <w:vAlign w:val="center"/>
+          </w:tcPr>
+          <w:p>
+            <w:pPr>
+              <w:jc w:val="center"/>
+              <w:cnfStyle w:val="000000000000" w:firstRow="0" w:lastRow="0" w:firstColumn="0" w:lastColumn="0" w:oddVBand="0" w:evenVBand="0" w:oddHBand="0" w:evenHBand="0" w:firstRowFirstColumn="0" w:firstRowLastColumn="0" w:lastRowFirstColumn="0" w:lastRowLastColumn="0"/>
+            </w:pPr>
+            <w:r>
+              <w:t>120</w:t>
+            </w:r>
+          </w:p>
+        </w:tc>
+        <w:tc>
+          <w:tcPr>
+            <w:tcW w:w="805" w:type="dxa"/>
+            <w:vAlign w:val="center"/>
+          </w:tcPr>
+          <w:p>
+            <w:pPr>
+              <w:jc w:val="center"/>
+              <w:cnfStyle w:val="000000000000" w:firstRow="0" w:lastRow="0" w:firstColumn="0" w:lastColumn="0" w:oddVBand="0" w:evenVBand="0" w:oddHBand="0" w:evenHBand="0" w:firstRowFirstColumn="0" w:firstRowLastColumn="0" w:lastRowFirstColumn="0" w:lastRowLastColumn="0"/>
+            </w:pPr>
+          </w:p>
+        </w:tc>
+        <w:tc>
+          <w:tcPr>
+            <w:tcW w:w="1263" w:type="dxa"/>
+            <w:vAlign w:val="center"/>
+          </w:tcPr>
+          <w:p>
+            <w:pPr>
+              <w:jc w:val="center"/>
+              <w:cnfStyle w:val="000000000000" w:firstRow="0" w:lastRow="0" w:firstColumn="0" w:lastColumn="0" w:oddVBand="0" w:evenVBand="0" w:oddHBand="0" w:evenHBand="0" w:firstRowFirstColumn="0" w:firstRowLastColumn="0" w:lastRowFirstColumn="0" w:lastRowLastColumn="0"/>
+            </w:pPr>
+          </w:p>
+        </w:tc>
+        <w:tc>
+          <w:tcPr>
+            <w:tcW w:w="996" w:type="dxa"/>
+            <w:vAlign w:val="center"/>
+          </w:tcPr>
+          <w:p>
+            <w:pPr>
+              <w:jc w:val="center"/>
+              <w:cnfStyle w:val="000000000000" w:firstRow="0" w:lastRow="0" w:firstColumn="0" w:lastColumn="0" w:oddVBand="0" w:evenVBand="0" w:oddHBand="0" w:evenHBand="0" w:firstRowFirstColumn="0" w:firstRowLastColumn="0" w:lastRowFirstColumn="0" w:lastRowLastColumn="0"/>
+            </w:pPr>
+          </w:p>
+        </w:tc>
+        <w:tc>
+          <w:tcPr>
+            <w:tcW w:w="1289" w:type="dxa"/>
+            <w:vAlign w:val="center"/>
+          </w:tcPr>
+          <w:p>
+            <w:pPr>
+              <w:jc w:val="center"/>
+              <w:cnfStyle w:val="000000000000" w:firstRow="0" w:lastRow="0" w:firstColumn="0" w:lastColumn="0" w:oddVBand="0" w:evenVBand="0" w:oddHBand="0" w:evenHBand="0" w:firstRowFirstColumn="0" w:firstRowLastColumn="0" w:lastRowFirstColumn="0" w:lastRowLastColumn="0"/>
+            </w:pPr>
+          </w:p>
+        </w:tc>
+        <w:tc>
+          <w:tcPr>
+            <w:tcW w:w="953" w:type="dxa"/>
+            <w:vAlign w:val="center"/>
+          </w:tcPr>
+          <w:p>
+            <w:pPr>
+              <w:jc w:val="center"/>
+              <w:cnfStyle w:val="000000000000" w:firstRow="0" w:lastRow="0" w:firstColumn="0" w:lastColumn="0" w:oddVBand="0" w:evenVBand="0" w:oddHBand="0" w:evenHBand="0" w:firstRowFirstColumn="0" w:firstRowLastColumn="0" w:lastRowFirstColumn="0" w:lastRowLastColumn="0"/>
+            </w:pPr>
+          </w:p>
+        </w:tc>
+        <w:tc>
+          <w:tcPr>
+            <w:tcW w:w="899" w:type="dxa"/>
+            <w:vAlign w:val="center"/>
+          </w:tcPr>
+          <w:p>
+            <w:pPr>
+              <w:jc w:val="center"/>
+              <w:cnfStyle w:val="000000000000" w:firstRow="0" w:lastRow="0" w:firstColumn="0" w:lastColumn="0" w:oddVBand="0" w:evenVBand="0" w:oddHBand="0" w:evenHBand="0" w:firstRowFirstColumn="0" w:firstRowLastColumn="0" w:lastRowFirstColumn="0" w:lastRowLastColumn="0"/>
+            </w:pPr>
+          </w:p>
+        </w:tc>
+      </w:tr>
+      <w:tr>
+        <w:trPr>
+          <w:cnfStyle w:val="000000100000" w:firstRow="0" w:lastRow="0" w:firstColumn="0" w:lastColumn="0" w:oddVBand="0" w:evenVBand="0" w:oddHBand="1" w:evenHBand="0" w:firstRowFirstColumn="0" w:firstRowLastColumn="0" w:lastRowFirstColumn="0" w:lastRowLastColumn="0"/>
+        </w:trPr>
+        <w:tc>
+          <w:tcPr>
+            <w:cnfStyle w:val="001000000000" w:firstRow="0" w:lastRow="0" w:firstColumn="1" w:lastColumn="0" w:oddVBand="0" w:evenVBand="0" w:oddHBand="0" w:evenHBand="0" w:firstRowFirstColumn="0" w:firstRowLastColumn="0" w:lastRowFirstColumn="0" w:lastRowLastColumn="0"/>
+            <w:tcW w:w="1224" w:type="dxa"/>
+            <w:vAlign w:val="center"/>
+          </w:tcPr>
+          <w:p>
+            <w:pPr>
+              <w:jc w:val="center"/>
+            </w:pPr>
+          </w:p>
+        </w:tc>
+        <w:tc>
+          <w:tcPr>
+            <w:tcW w:w="1065" w:type="dxa"/>
+            <w:vAlign w:val="center"/>
+          </w:tcPr>
+          <w:p>
+            <w:pPr>
+              <w:jc w:val="center"/>
+              <w:cnfStyle w:val="000000100000" w:firstRow="0" w:lastRow="0" w:firstColumn="0" w:lastColumn="0" w:oddVBand="0" w:evenVBand="0" w:oddHBand="1" w:evenHBand="0" w:firstRowFirstColumn="0" w:firstRowLastColumn="0" w:lastRowFirstColumn="0" w:lastRowLastColumn="0"/>
+            </w:pPr>
+            <w:r>
+              <w:t>150</w:t>
+            </w:r>
+          </w:p>
+        </w:tc>
+        <w:tc>
+          <w:tcPr>
+            <w:tcW w:w="805" w:type="dxa"/>
+            <w:vAlign w:val="center"/>
+          </w:tcPr>
+          <w:p>
+            <w:pPr>
+              <w:jc w:val="center"/>
+              <w:cnfStyle w:val="000000100000" w:firstRow="0" w:lastRow="0" w:firstColumn="0" w:lastColumn="0" w:oddVBand="0" w:evenVBand="0" w:oddHBand="1" w:evenHBand="0" w:firstRowFirstColumn="0" w:firstRowLastColumn="0" w:lastRowFirstColumn="0" w:lastRowLastColumn="0"/>
+            </w:pPr>
+          </w:p>
+        </w:tc>
+        <w:tc>
+          <w:tcPr>
+            <w:tcW w:w="1263" w:type="dxa"/>
+            <w:vAlign w:val="center"/>
+          </w:tcPr>
+          <w:p>
+            <w:pPr>
+              <w:jc w:val="center"/>
+              <w:cnfStyle w:val="000000100000" w:firstRow="0" w:lastRow="0" w:firstColumn="0" w:lastColumn="0" w:oddVBand="0" w:evenVBand="0" w:oddHBand="1" w:evenHBand="0" w:firstRowFirstColumn="0" w:firstRowLastColumn="0" w:lastRowFirstColumn="0" w:lastRowLastColumn="0"/>
+            </w:pPr>
+          </w:p>
+        </w:tc>
+        <w:tc>
+          <w:tcPr>
+            <w:tcW w:w="996" w:type="dxa"/>
+            <w:vAlign w:val="center"/>
+          </w:tcPr>
+          <w:p>
+            <w:pPr>
+              <w:jc w:val="center"/>
+              <w:cnfStyle w:val="000000100000" w:firstRow="0" w:lastRow="0" w:firstColumn="0" w:lastColumn="0" w:oddVBand="0" w:evenVBand="0" w:oddHBand="1" w:evenHBand="0" w:firstRowFirstColumn="0" w:firstRowLastColumn="0" w:lastRowFirstColumn="0" w:lastRowLastColumn="0"/>
+            </w:pPr>
+          </w:p>
+        </w:tc>
+        <w:tc>
+          <w:tcPr>
+            <w:tcW w:w="1289" w:type="dxa"/>
+            <w:vAlign w:val="center"/>
+          </w:tcPr>
+          <w:p>
+            <w:pPr>
+              <w:jc w:val="center"/>
+              <w:cnfStyle w:val="000000100000" w:firstRow="0" w:lastRow="0" w:firstColumn="0" w:lastColumn="0" w:oddVBand="0" w:evenVBand="0" w:oddHBand="1" w:evenHBand="0" w:firstRowFirstColumn="0" w:firstRowLastColumn="0" w:lastRowFirstColumn="0" w:lastRowLastColumn="0"/>
+            </w:pPr>
+          </w:p>
+        </w:tc>
+        <w:tc>
+          <w:tcPr>
+            <w:tcW w:w="953" w:type="dxa"/>
+            <w:vAlign w:val="center"/>
+          </w:tcPr>
+          <w:p>
+            <w:pPr>
+              <w:jc w:val="center"/>
+              <w:cnfStyle w:val="000000100000" w:firstRow="0" w:lastRow="0" w:firstColumn="0" w:lastColumn="0" w:oddVBand="0" w:evenVBand="0" w:oddHBand="1" w:evenHBand="0" w:firstRowFirstColumn="0" w:firstRowLastColumn="0" w:lastRowFirstColumn="0" w:lastRowLastColumn="0"/>
+            </w:pPr>
+          </w:p>
+        </w:tc>
+        <w:tc>
+          <w:tcPr>
+            <w:tcW w:w="899" w:type="dxa"/>
+            <w:vAlign w:val="center"/>
+          </w:tcPr>
+          <w:p>
+            <w:pPr>
+              <w:jc w:val="center"/>
+              <w:cnfStyle w:val="000000100000" w:firstRow="0" w:lastRow="0" w:firstColumn="0" w:lastColumn="0" w:oddVBand="0" w:evenVBand="0" w:oddHBand="1" w:evenHBand="0" w:firstRowFirstColumn="0" w:firstRowLastColumn="0" w:lastRowFirstColumn="0" w:lastRowLastColumn="0"/>
+            </w:pPr>
+          </w:p>
+        </w:tc>
+      </w:tr>
+      <w:tr>
+        <w:tc>
+          <w:tcPr>
+            <w:cnfStyle w:val="001000000000" w:firstRow="0" w:lastRow="0" w:firstColumn="1" w:lastColumn="0" w:oddVBand="0" w:evenVBand="0" w:oddHBand="0" w:evenHBand="0" w:firstRowFirstColumn="0" w:firstRowLastColumn="0" w:lastRowFirstColumn="0" w:lastRowLastColumn="0"/>
+            <w:tcW w:w="1224" w:type="dxa"/>
+            <w:vAlign w:val="center"/>
+          </w:tcPr>
+          <w:p>
+            <w:pPr>
+              <w:jc w:val="center"/>
+            </w:pPr>
+          </w:p>
+        </w:tc>
+        <w:tc>
+          <w:tcPr>
+            <w:tcW w:w="1065" w:type="dxa"/>
+            <w:vAlign w:val="center"/>
+          </w:tcPr>
+          <w:p>
+            <w:pPr>
+              <w:jc w:val="center"/>
+              <w:cnfStyle w:val="000000000000" w:firstRow="0" w:lastRow="0" w:firstColumn="0" w:lastColumn="0" w:oddVBand="0" w:evenVBand="0" w:oddHBand="0" w:evenHBand="0" w:firstRowFirstColumn="0" w:firstRowLastColumn="0" w:lastRowFirstColumn="0" w:lastRowLastColumn="0"/>
+            </w:pPr>
+            <w:r>
+              <w:t>220</w:t>
+            </w:r>
+          </w:p>
+        </w:tc>
+        <w:tc>
+          <w:tcPr>
+            <w:tcW w:w="805" w:type="dxa"/>
+            <w:vAlign w:val="center"/>
+          </w:tcPr>
+          <w:p>
+            <w:pPr>
+              <w:jc w:val="center"/>
+              <w:cnfStyle w:val="000000000000" w:firstRow="0" w:lastRow="0" w:firstColumn="0" w:lastColumn="0" w:oddVBand="0" w:evenVBand="0" w:oddHBand="0" w:evenHBand="0" w:firstRowFirstColumn="0" w:firstRowLastColumn="0" w:lastRowFirstColumn="0" w:lastRowLastColumn="0"/>
+            </w:pPr>
+          </w:p>
+        </w:tc>
+        <w:tc>
+          <w:tcPr>
+            <w:tcW w:w="1263" w:type="dxa"/>
+            <w:vAlign w:val="center"/>
+          </w:tcPr>
+          <w:p>
+            <w:pPr>
+              <w:jc w:val="center"/>
+              <w:cnfStyle w:val="000000000000" w:firstRow="0" w:lastRow="0" w:firstColumn="0" w:lastColumn="0" w:oddVBand="0" w:evenVBand="0" w:oddHBand="0" w:evenHBand="0" w:firstRowFirstColumn="0" w:firstRowLastColumn="0" w:lastRowFirstColumn="0" w:lastRowLastColumn="0"/>
+            </w:pPr>
+          </w:p>
+        </w:tc>
+        <w:tc>
+          <w:tcPr>
+            <w:tcW w:w="996" w:type="dxa"/>
+            <w:vAlign w:val="center"/>
+          </w:tcPr>
+          <w:p>
+            <w:pPr>
+              <w:jc w:val="center"/>
+              <w:cnfStyle w:val="000000000000" w:firstRow="0" w:lastRow="0" w:firstColumn="0" w:lastColumn="0" w:oddVBand="0" w:evenVBand="0" w:oddHBand="0" w:evenHBand="0" w:firstRowFirstColumn="0" w:firstRowLastColumn="0" w:lastRowFirstColumn="0" w:lastRowLastColumn="0"/>
+            </w:pPr>
+          </w:p>
+        </w:tc>
+        <w:tc>
+          <w:tcPr>
+            <w:tcW w:w="1289" w:type="dxa"/>
+            <w:vAlign w:val="center"/>
+          </w:tcPr>
+          <w:p>
+            <w:pPr>
+              <w:jc w:val="center"/>
+              <w:cnfStyle w:val="000000000000" w:firstRow="0" w:lastRow="0" w:firstColumn="0" w:lastColumn="0" w:oddVBand="0" w:evenVBand="0" w:oddHBand="0" w:evenHBand="0" w:firstRowFirstColumn="0" w:firstRowLastColumn="0" w:lastRowFirstColumn="0" w:lastRowLastColumn="0"/>
+            </w:pPr>
+          </w:p>
+        </w:tc>
+        <w:tc>
+          <w:tcPr>
+            <w:tcW w:w="953" w:type="dxa"/>
+            <w:vAlign w:val="center"/>
+          </w:tcPr>
+          <w:p>
+            <w:pPr>
+              <w:jc w:val="center"/>
+              <w:cnfStyle w:val="000000000000" w:firstRow="0" w:lastRow="0" w:firstColumn="0" w:lastColumn="0" w:oddVBand="0" w:evenVBand="0" w:oddHBand="0" w:evenHBand="0" w:firstRowFirstColumn="0" w:firstRowLastColumn="0" w:lastRowFirstColumn="0" w:lastRowLastColumn="0"/>
+            </w:pPr>
+          </w:p>
+        </w:tc>
+        <w:tc>
+          <w:tcPr>
+            <w:tcW w:w="899" w:type="dxa"/>
+            <w:vAlign w:val="center"/>
+          </w:tcPr>
+          <w:p>
+            <w:pPr>
+              <w:jc w:val="center"/>
+              <w:cnfStyle w:val="000000000000" w:firstRow="0" w:lastRow="0" w:firstColumn="0" w:lastColumn="0" w:oddVBand="0" w:evenVBand="0" w:oddHBand="0" w:evenHBand="0" w:firstRowFirstColumn="0" w:firstRowLastColumn="0" w:lastRowFirstColumn="0" w:lastRowLastColumn="0"/>
+            </w:pPr>
+          </w:p>
+        </w:tc>
+      </w:tr>
+      <w:tr>
+        <w:trPr>
+          <w:cnfStyle w:val="000000100000" w:firstRow="0" w:lastRow="0" w:firstColumn="0" w:lastColumn="0" w:oddVBand="0" w:evenVBand="0" w:oddHBand="1" w:evenHBand="0" w:firstRowFirstColumn="0" w:firstRowLastColumn="0" w:lastRowFirstColumn="0" w:lastRowLastColumn="0"/>
+        </w:trPr>
+        <w:tc>
+          <w:tcPr>
+            <w:cnfStyle w:val="001000000000" w:firstRow="0" w:lastRow="0" w:firstColumn="1" w:lastColumn="0" w:oddVBand="0" w:evenVBand="0" w:oddHBand="0" w:evenHBand="0" w:firstRowFirstColumn="0" w:firstRowLastColumn="0" w:lastRowFirstColumn="0" w:lastRowLastColumn="0"/>
+            <w:tcW w:w="1224" w:type="dxa"/>
+            <w:vAlign w:val="center"/>
+          </w:tcPr>
+          <w:p>
+            <w:pPr>
+              <w:jc w:val="center"/>
+            </w:pPr>
+          </w:p>
+        </w:tc>
+        <w:tc>
+          <w:tcPr>
+            <w:tcW w:w="1065" w:type="dxa"/>
+            <w:vAlign w:val="center"/>
+          </w:tcPr>
+          <w:p>
+            <w:pPr>
+              <w:jc w:val="center"/>
+              <w:cnfStyle w:val="000000100000" w:firstRow="0" w:lastRow="0" w:firstColumn="0" w:lastColumn="0" w:oddVBand="0" w:evenVBand="0" w:oddHBand="1" w:evenHBand="0" w:firstRowFirstColumn="0" w:firstRowLastColumn="0" w:lastRowFirstColumn="0" w:lastRowLastColumn="0"/>
+            </w:pPr>
+            <w:r>
+              <w:t>365</w:t>
+            </w:r>
           </w:p>
         </w:tc>
         <w:tc>
@@ -10420,6 +10839,7 @@
               <w:jc w:val="center"/>
             </w:pPr>
             <w:r>
+              <w:lastRenderedPageBreak/>
               <w:t>LSTM, DROPOUT</w:t>
             </w:r>
           </w:p>
@@ -10560,11 +10980,7 @@
               <w:jc w:val="center"/>
             </w:pPr>
             <w:r>
-              <w:t xml:space="preserve">(64,32,16; </w:t>
-            </w:r>
-            <w:r>
-              <w:lastRenderedPageBreak/>
-              <w:t>0.2)</w:t>
+              <w:t>(64,32,16; 0.2)</w:t>
             </w:r>
           </w:p>
         </w:tc>
@@ -10579,12 +10995,7 @@
               <w:cnfStyle w:val="000000100000" w:firstRow="0" w:lastRow="0" w:firstColumn="0" w:lastColumn="0" w:oddVBand="0" w:evenVBand="0" w:oddHBand="1" w:evenHBand="0" w:firstRowFirstColumn="0" w:firstRowLastColumn="0" w:lastRowFirstColumn="0" w:lastRowLastColumn="0"/>
             </w:pPr>
             <w:r>
-              <w:lastRenderedPageBreak/>
-              <w:t xml:space="preserve">(100, </w:t>
-            </w:r>
-            <w:r>
-              <w:lastRenderedPageBreak/>
-              <w:t>100)</w:t>
+              <w:t>(100, 100)</w:t>
             </w:r>
           </w:p>
         </w:tc>
@@ -10599,7 +11010,6 @@
               <w:cnfStyle w:val="000000100000" w:firstRow="0" w:lastRow="0" w:firstColumn="0" w:lastColumn="0" w:oddVBand="0" w:evenVBand="0" w:oddHBand="1" w:evenHBand="0" w:firstRowFirstColumn="0" w:firstRowLastColumn="0" w:lastRowFirstColumn="0" w:lastRowLastColumn="0"/>
             </w:pPr>
             <w:r>
-              <w:lastRenderedPageBreak/>
               <w:t>(1, 24)</w:t>
             </w:r>
           </w:p>

</xml_diff>

<commit_message>
Actualización de nuevos resultados
</commit_message>
<xml_diff>
--- a/Resultados/Resultados 2021.docx
+++ b/Resultados/Resultados 2021.docx
@@ -3818,6 +3818,7 @@
             <w:pPr>
               <w:jc w:val="center"/>
             </w:pPr>
+            <w:bookmarkStart w:id="0" w:name="_Hlk103519328"/>
             <w:r>
               <w:t>VARIABLES</w:t>
             </w:r>
@@ -4974,6 +4975,9 @@
               <w:jc w:val="center"/>
               <w:cnfStyle w:val="000000000000" w:firstRow="0" w:lastRow="0" w:firstColumn="0" w:lastColumn="0" w:oddVBand="0" w:evenVBand="0" w:oddHBand="0" w:evenHBand="0" w:firstRowFirstColumn="0" w:firstRowLastColumn="0" w:lastRowFirstColumn="0" w:lastRowLastColumn="0"/>
             </w:pPr>
+            <w:r>
+              <w:t>11.9</w:t>
+            </w:r>
           </w:p>
         </w:tc>
         <w:tc>
@@ -4986,6 +4990,9 @@
               <w:jc w:val="center"/>
               <w:cnfStyle w:val="000000000000" w:firstRow="0" w:lastRow="0" w:firstColumn="0" w:lastColumn="0" w:oddVBand="0" w:evenVBand="0" w:oddHBand="0" w:evenHBand="0" w:firstRowFirstColumn="0" w:firstRowLastColumn="0" w:lastRowFirstColumn="0" w:lastRowLastColumn="0"/>
             </w:pPr>
+            <w:r>
+              <w:t>7.63</w:t>
+            </w:r>
           </w:p>
         </w:tc>
         <w:tc>
@@ -4998,6 +5005,9 @@
               <w:jc w:val="center"/>
               <w:cnfStyle w:val="000000000000" w:firstRow="0" w:lastRow="0" w:firstColumn="0" w:lastColumn="0" w:oddVBand="0" w:evenVBand="0" w:oddHBand="0" w:evenHBand="0" w:firstRowFirstColumn="0" w:firstRowLastColumn="0" w:lastRowFirstColumn="0" w:lastRowLastColumn="0"/>
             </w:pPr>
+            <w:r>
+              <w:t>10.63</w:t>
+            </w:r>
           </w:p>
         </w:tc>
         <w:tc>
@@ -5010,6 +5020,9 @@
               <w:jc w:val="center"/>
               <w:cnfStyle w:val="000000000000" w:firstRow="0" w:lastRow="0" w:firstColumn="0" w:lastColumn="0" w:oddVBand="0" w:evenVBand="0" w:oddHBand="0" w:evenHBand="0" w:firstRowFirstColumn="0" w:firstRowLastColumn="0" w:lastRowFirstColumn="0" w:lastRowLastColumn="0"/>
             </w:pPr>
+            <w:r>
+              <w:t>20.05</w:t>
+            </w:r>
           </w:p>
         </w:tc>
         <w:tc>
@@ -5022,6 +5035,9 @@
               <w:jc w:val="center"/>
               <w:cnfStyle w:val="000000000000" w:firstRow="0" w:lastRow="0" w:firstColumn="0" w:lastColumn="0" w:oddVBand="0" w:evenVBand="0" w:oddHBand="0" w:evenHBand="0" w:firstRowFirstColumn="0" w:firstRowLastColumn="0" w:lastRowFirstColumn="0" w:lastRowLastColumn="0"/>
             </w:pPr>
+            <w:r>
+              <w:t>83.85</w:t>
+            </w:r>
           </w:p>
         </w:tc>
       </w:tr>
@@ -5068,6 +5084,9 @@
               <w:jc w:val="center"/>
               <w:cnfStyle w:val="000000100000" w:firstRow="0" w:lastRow="0" w:firstColumn="0" w:lastColumn="0" w:oddVBand="0" w:evenVBand="0" w:oddHBand="1" w:evenHBand="0" w:firstRowFirstColumn="0" w:firstRowLastColumn="0" w:lastRowFirstColumn="0" w:lastRowLastColumn="0"/>
             </w:pPr>
+            <w:r>
+              <w:t>12.84</w:t>
+            </w:r>
           </w:p>
         </w:tc>
         <w:tc>
@@ -5080,6 +5099,9 @@
               <w:jc w:val="center"/>
               <w:cnfStyle w:val="000000100000" w:firstRow="0" w:lastRow="0" w:firstColumn="0" w:lastColumn="0" w:oddVBand="0" w:evenVBand="0" w:oddHBand="1" w:evenHBand="0" w:firstRowFirstColumn="0" w:firstRowLastColumn="0" w:lastRowFirstColumn="0" w:lastRowLastColumn="0"/>
             </w:pPr>
+            <w:r>
+              <w:t>7.48</w:t>
+            </w:r>
           </w:p>
         </w:tc>
         <w:tc>
@@ -5092,6 +5114,9 @@
               <w:jc w:val="center"/>
               <w:cnfStyle w:val="000000100000" w:firstRow="0" w:lastRow="0" w:firstColumn="0" w:lastColumn="0" w:oddVBand="0" w:evenVBand="0" w:oddHBand="1" w:evenHBand="0" w:firstRowFirstColumn="0" w:firstRowLastColumn="0" w:lastRowFirstColumn="0" w:lastRowLastColumn="0"/>
             </w:pPr>
+            <w:r>
+              <w:t>11.47</w:t>
+            </w:r>
           </w:p>
         </w:tc>
         <w:tc>
@@ -5104,6 +5129,9 @@
               <w:jc w:val="center"/>
               <w:cnfStyle w:val="000000100000" w:firstRow="0" w:lastRow="0" w:firstColumn="0" w:lastColumn="0" w:oddVBand="0" w:evenVBand="0" w:oddHBand="1" w:evenHBand="0" w:firstRowFirstColumn="0" w:firstRowLastColumn="0" w:lastRowFirstColumn="0" w:lastRowLastColumn="0"/>
             </w:pPr>
+            <w:r>
+              <w:t>22.68</w:t>
+            </w:r>
           </w:p>
         </w:tc>
         <w:tc>
@@ -5116,6 +5144,9 @@
               <w:jc w:val="center"/>
               <w:cnfStyle w:val="000000100000" w:firstRow="0" w:lastRow="0" w:firstColumn="0" w:lastColumn="0" w:oddVBand="0" w:evenVBand="0" w:oddHBand="1" w:evenHBand="0" w:firstRowFirstColumn="0" w:firstRowLastColumn="0" w:lastRowFirstColumn="0" w:lastRowLastColumn="0"/>
             </w:pPr>
+            <w:r>
+              <w:t>82.48</w:t>
+            </w:r>
           </w:p>
         </w:tc>
       </w:tr>
@@ -5159,6 +5190,9 @@
               <w:jc w:val="center"/>
               <w:cnfStyle w:val="000000000000" w:firstRow="0" w:lastRow="0" w:firstColumn="0" w:lastColumn="0" w:oddVBand="0" w:evenVBand="0" w:oddHBand="0" w:evenHBand="0" w:firstRowFirstColumn="0" w:firstRowLastColumn="0" w:lastRowFirstColumn="0" w:lastRowLastColumn="0"/>
             </w:pPr>
+            <w:r>
+              <w:t>11.84</w:t>
+            </w:r>
           </w:p>
         </w:tc>
         <w:tc>
@@ -5171,6 +5205,9 @@
               <w:jc w:val="center"/>
               <w:cnfStyle w:val="000000000000" w:firstRow="0" w:lastRow="0" w:firstColumn="0" w:lastColumn="0" w:oddVBand="0" w:evenVBand="0" w:oddHBand="0" w:evenHBand="0" w:firstRowFirstColumn="0" w:firstRowLastColumn="0" w:lastRowFirstColumn="0" w:lastRowLastColumn="0"/>
             </w:pPr>
+            <w:r>
+              <w:t>7.18</w:t>
+            </w:r>
           </w:p>
         </w:tc>
         <w:tc>
@@ -5183,6 +5220,9 @@
               <w:jc w:val="center"/>
               <w:cnfStyle w:val="000000000000" w:firstRow="0" w:lastRow="0" w:firstColumn="0" w:lastColumn="0" w:oddVBand="0" w:evenVBand="0" w:oddHBand="0" w:evenHBand="0" w:firstRowFirstColumn="0" w:firstRowLastColumn="0" w:lastRowFirstColumn="0" w:lastRowLastColumn="0"/>
             </w:pPr>
+            <w:r>
+              <w:t>10.58</w:t>
+            </w:r>
           </w:p>
         </w:tc>
         <w:tc>
@@ -5195,6 +5235,9 @@
               <w:jc w:val="center"/>
               <w:cnfStyle w:val="000000000000" w:firstRow="0" w:lastRow="0" w:firstColumn="0" w:lastColumn="0" w:oddVBand="0" w:evenVBand="0" w:oddHBand="0" w:evenHBand="0" w:firstRowFirstColumn="0" w:firstRowLastColumn="0" w:lastRowFirstColumn="0" w:lastRowLastColumn="0"/>
             </w:pPr>
+            <w:r>
+              <w:t>20.09</w:t>
+            </w:r>
           </w:p>
         </w:tc>
         <w:tc>
@@ -5207,6 +5250,9 @@
               <w:jc w:val="center"/>
               <w:cnfStyle w:val="000000000000" w:firstRow="0" w:lastRow="0" w:firstColumn="0" w:lastColumn="0" w:oddVBand="0" w:evenVBand="0" w:oddHBand="0" w:evenHBand="0" w:firstRowFirstColumn="0" w:firstRowLastColumn="0" w:lastRowFirstColumn="0" w:lastRowLastColumn="0"/>
             </w:pPr>
+            <w:r>
+              <w:t>83.23</w:t>
+            </w:r>
           </w:p>
         </w:tc>
       </w:tr>
@@ -5253,6 +5299,9 @@
               <w:jc w:val="center"/>
               <w:cnfStyle w:val="000000100000" w:firstRow="0" w:lastRow="0" w:firstColumn="0" w:lastColumn="0" w:oddVBand="0" w:evenVBand="0" w:oddHBand="1" w:evenHBand="0" w:firstRowFirstColumn="0" w:firstRowLastColumn="0" w:lastRowFirstColumn="0" w:lastRowLastColumn="0"/>
             </w:pPr>
+            <w:r>
+              <w:t>11.00</w:t>
+            </w:r>
           </w:p>
         </w:tc>
         <w:tc>
@@ -5265,6 +5314,9 @@
               <w:jc w:val="center"/>
               <w:cnfStyle w:val="000000100000" w:firstRow="0" w:lastRow="0" w:firstColumn="0" w:lastColumn="0" w:oddVBand="0" w:evenVBand="0" w:oddHBand="1" w:evenHBand="0" w:firstRowFirstColumn="0" w:firstRowLastColumn="0" w:lastRowFirstColumn="0" w:lastRowLastColumn="0"/>
             </w:pPr>
+            <w:r>
+              <w:t>7.17</w:t>
+            </w:r>
           </w:p>
         </w:tc>
         <w:tc>
@@ -5277,6 +5329,9 @@
               <w:jc w:val="center"/>
               <w:cnfStyle w:val="000000100000" w:firstRow="0" w:lastRow="0" w:firstColumn="0" w:lastColumn="0" w:oddVBand="0" w:evenVBand="0" w:oddHBand="1" w:evenHBand="0" w:firstRowFirstColumn="0" w:firstRowLastColumn="0" w:lastRowFirstColumn="0" w:lastRowLastColumn="0"/>
             </w:pPr>
+            <w:r>
+              <w:t>9.83</w:t>
+            </w:r>
           </w:p>
         </w:tc>
         <w:tc>
@@ -5289,6 +5344,9 @@
               <w:jc w:val="center"/>
               <w:cnfStyle w:val="000000100000" w:firstRow="0" w:lastRow="0" w:firstColumn="0" w:lastColumn="0" w:oddVBand="0" w:evenVBand="0" w:oddHBand="1" w:evenHBand="0" w:firstRowFirstColumn="0" w:firstRowLastColumn="0" w:lastRowFirstColumn="0" w:lastRowLastColumn="0"/>
             </w:pPr>
+            <w:r>
+              <w:t>18.06</w:t>
+            </w:r>
           </w:p>
         </w:tc>
         <w:tc>
@@ -5301,6 +5359,9 @@
               <w:jc w:val="center"/>
               <w:cnfStyle w:val="000000100000" w:firstRow="0" w:lastRow="0" w:firstColumn="0" w:lastColumn="0" w:oddVBand="0" w:evenVBand="0" w:oddHBand="1" w:evenHBand="0" w:firstRowFirstColumn="0" w:firstRowLastColumn="0" w:lastRowFirstColumn="0" w:lastRowLastColumn="0"/>
             </w:pPr>
+            <w:r>
+              <w:t>84.94</w:t>
+            </w:r>
           </w:p>
         </w:tc>
       </w:tr>
@@ -5344,6 +5405,9 @@
               <w:jc w:val="center"/>
               <w:cnfStyle w:val="000000000000" w:firstRow="0" w:lastRow="0" w:firstColumn="0" w:lastColumn="0" w:oddVBand="0" w:evenVBand="0" w:oddHBand="0" w:evenHBand="0" w:firstRowFirstColumn="0" w:firstRowLastColumn="0" w:lastRowFirstColumn="0" w:lastRowLastColumn="0"/>
             </w:pPr>
+            <w:r>
+              <w:t>10.61</w:t>
+            </w:r>
           </w:p>
         </w:tc>
         <w:tc>
@@ -5356,6 +5420,9 @@
               <w:jc w:val="center"/>
               <w:cnfStyle w:val="000000000000" w:firstRow="0" w:lastRow="0" w:firstColumn="0" w:lastColumn="0" w:oddVBand="0" w:evenVBand="0" w:oddHBand="0" w:evenHBand="0" w:firstRowFirstColumn="0" w:firstRowLastColumn="0" w:lastRowFirstColumn="0" w:lastRowLastColumn="0"/>
             </w:pPr>
+            <w:r>
+              <w:t>7.15</w:t>
+            </w:r>
           </w:p>
         </w:tc>
         <w:tc>
@@ -5368,6 +5435,9 @@
               <w:jc w:val="center"/>
               <w:cnfStyle w:val="000000000000" w:firstRow="0" w:lastRow="0" w:firstColumn="0" w:lastColumn="0" w:oddVBand="0" w:evenVBand="0" w:oddHBand="0" w:evenHBand="0" w:firstRowFirstColumn="0" w:firstRowLastColumn="0" w:lastRowFirstColumn="0" w:lastRowLastColumn="0"/>
             </w:pPr>
+            <w:r>
+              <w:t>9.48</w:t>
+            </w:r>
           </w:p>
         </w:tc>
         <w:tc>
@@ -5380,6 +5450,9 @@
               <w:jc w:val="center"/>
               <w:cnfStyle w:val="000000000000" w:firstRow="0" w:lastRow="0" w:firstColumn="0" w:lastColumn="0" w:oddVBand="0" w:evenVBand="0" w:oddHBand="0" w:evenHBand="0" w:firstRowFirstColumn="0" w:firstRowLastColumn="0" w:lastRowFirstColumn="0" w:lastRowLastColumn="0"/>
             </w:pPr>
+            <w:r>
+              <w:t>16.80</w:t>
+            </w:r>
           </w:p>
         </w:tc>
         <w:tc>
@@ -5392,6 +5465,9 @@
               <w:jc w:val="center"/>
               <w:cnfStyle w:val="000000000000" w:firstRow="0" w:lastRow="0" w:firstColumn="0" w:lastColumn="0" w:oddVBand="0" w:evenVBand="0" w:oddHBand="0" w:evenHBand="0" w:firstRowFirstColumn="0" w:firstRowLastColumn="0" w:lastRowFirstColumn="0" w:lastRowLastColumn="0"/>
             </w:pPr>
+            <w:r>
+              <w:t>84.87</w:t>
+            </w:r>
           </w:p>
         </w:tc>
       </w:tr>
@@ -5422,8 +5498,16 @@
             <w:pPr>
               <w:jc w:val="center"/>
               <w:cnfStyle w:val="000000100000" w:firstRow="0" w:lastRow="0" w:firstColumn="0" w:lastColumn="0" w:oddVBand="0" w:evenVBand="0" w:oddHBand="1" w:evenHBand="0" w:firstRowFirstColumn="0" w:firstRowLastColumn="0" w:lastRowFirstColumn="0" w:lastRowLastColumn="0"/>
-            </w:pPr>
-            <w:r>
+              <w:rPr>
+                <w:b/>
+                <w:bCs/>
+              </w:rPr>
+            </w:pPr>
+            <w:r>
+              <w:rPr>
+                <w:b/>
+                <w:bCs/>
+              </w:rPr>
               <w:t>90</w:t>
             </w:r>
           </w:p>
@@ -5437,7 +5521,18 @@
             <w:pPr>
               <w:jc w:val="center"/>
               <w:cnfStyle w:val="000000100000" w:firstRow="0" w:lastRow="0" w:firstColumn="0" w:lastColumn="0" w:oddVBand="0" w:evenVBand="0" w:oddHBand="1" w:evenHBand="0" w:firstRowFirstColumn="0" w:firstRowLastColumn="0" w:lastRowFirstColumn="0" w:lastRowLastColumn="0"/>
-            </w:pPr>
+              <w:rPr>
+                <w:b/>
+                <w:bCs/>
+              </w:rPr>
+            </w:pPr>
+            <w:r>
+              <w:rPr>
+                <w:b/>
+                <w:bCs/>
+              </w:rPr>
+              <w:t>10.12</w:t>
+            </w:r>
           </w:p>
         </w:tc>
         <w:tc>
@@ -5449,7 +5544,18 @@
             <w:pPr>
               <w:jc w:val="center"/>
               <w:cnfStyle w:val="000000100000" w:firstRow="0" w:lastRow="0" w:firstColumn="0" w:lastColumn="0" w:oddVBand="0" w:evenVBand="0" w:oddHBand="1" w:evenHBand="0" w:firstRowFirstColumn="0" w:firstRowLastColumn="0" w:lastRowFirstColumn="0" w:lastRowLastColumn="0"/>
-            </w:pPr>
+              <w:rPr>
+                <w:b/>
+                <w:bCs/>
+              </w:rPr>
+            </w:pPr>
+            <w:r>
+              <w:rPr>
+                <w:b/>
+                <w:bCs/>
+              </w:rPr>
+              <w:t>6.86</w:t>
+            </w:r>
           </w:p>
         </w:tc>
         <w:tc>
@@ -5461,7 +5567,18 @@
             <w:pPr>
               <w:jc w:val="center"/>
               <w:cnfStyle w:val="000000100000" w:firstRow="0" w:lastRow="0" w:firstColumn="0" w:lastColumn="0" w:oddVBand="0" w:evenVBand="0" w:oddHBand="1" w:evenHBand="0" w:firstRowFirstColumn="0" w:firstRowLastColumn="0" w:lastRowFirstColumn="0" w:lastRowLastColumn="0"/>
-            </w:pPr>
+              <w:rPr>
+                <w:b/>
+                <w:bCs/>
+              </w:rPr>
+            </w:pPr>
+            <w:r>
+              <w:rPr>
+                <w:b/>
+                <w:bCs/>
+              </w:rPr>
+              <w:t>9.04</w:t>
+            </w:r>
           </w:p>
         </w:tc>
         <w:tc>
@@ -5473,7 +5590,18 @@
             <w:pPr>
               <w:jc w:val="center"/>
               <w:cnfStyle w:val="000000100000" w:firstRow="0" w:lastRow="0" w:firstColumn="0" w:lastColumn="0" w:oddVBand="0" w:evenVBand="0" w:oddHBand="1" w:evenHBand="0" w:firstRowFirstColumn="0" w:firstRowLastColumn="0" w:lastRowFirstColumn="0" w:lastRowLastColumn="0"/>
-            </w:pPr>
+              <w:rPr>
+                <w:b/>
+                <w:bCs/>
+              </w:rPr>
+            </w:pPr>
+            <w:r>
+              <w:rPr>
+                <w:b/>
+                <w:bCs/>
+              </w:rPr>
+              <w:t>16.25</w:t>
+            </w:r>
           </w:p>
         </w:tc>
         <w:tc>
@@ -5485,7 +5613,18 @@
             <w:pPr>
               <w:jc w:val="center"/>
               <w:cnfStyle w:val="000000100000" w:firstRow="0" w:lastRow="0" w:firstColumn="0" w:lastColumn="0" w:oddVBand="0" w:evenVBand="0" w:oddHBand="1" w:evenHBand="0" w:firstRowFirstColumn="0" w:firstRowLastColumn="0" w:lastRowFirstColumn="0" w:lastRowLastColumn="0"/>
-            </w:pPr>
+              <w:rPr>
+                <w:b/>
+                <w:bCs/>
+              </w:rPr>
+            </w:pPr>
+            <w:r>
+              <w:rPr>
+                <w:b/>
+                <w:bCs/>
+              </w:rPr>
+              <w:t>84.62</w:t>
+            </w:r>
           </w:p>
         </w:tc>
       </w:tr>
@@ -5529,6 +5668,9 @@
               <w:jc w:val="center"/>
               <w:cnfStyle w:val="000000000000" w:firstRow="0" w:lastRow="0" w:firstColumn="0" w:lastColumn="0" w:oddVBand="0" w:evenVBand="0" w:oddHBand="0" w:evenHBand="0" w:firstRowFirstColumn="0" w:firstRowLastColumn="0" w:lastRowFirstColumn="0" w:lastRowLastColumn="0"/>
             </w:pPr>
+            <w:r>
+              <w:t>10.36</w:t>
+            </w:r>
           </w:p>
         </w:tc>
         <w:tc>
@@ -5541,6 +5683,9 @@
               <w:jc w:val="center"/>
               <w:cnfStyle w:val="000000000000" w:firstRow="0" w:lastRow="0" w:firstColumn="0" w:lastColumn="0" w:oddVBand="0" w:evenVBand="0" w:oddHBand="0" w:evenHBand="0" w:firstRowFirstColumn="0" w:firstRowLastColumn="0" w:lastRowFirstColumn="0" w:lastRowLastColumn="0"/>
             </w:pPr>
+            <w:r>
+              <w:t>7.03</w:t>
+            </w:r>
           </w:p>
         </w:tc>
         <w:tc>
@@ -5553,6 +5698,9 @@
               <w:jc w:val="center"/>
               <w:cnfStyle w:val="000000000000" w:firstRow="0" w:lastRow="0" w:firstColumn="0" w:lastColumn="0" w:oddVBand="0" w:evenVBand="0" w:oddHBand="0" w:evenHBand="0" w:firstRowFirstColumn="0" w:firstRowLastColumn="0" w:lastRowFirstColumn="0" w:lastRowLastColumn="0"/>
             </w:pPr>
+            <w:r>
+              <w:t>9.25</w:t>
+            </w:r>
           </w:p>
         </w:tc>
         <w:tc>
@@ -5565,6 +5713,9 @@
               <w:jc w:val="center"/>
               <w:cnfStyle w:val="000000000000" w:firstRow="0" w:lastRow="0" w:firstColumn="0" w:lastColumn="0" w:oddVBand="0" w:evenVBand="0" w:oddHBand="0" w:evenHBand="0" w:firstRowFirstColumn="0" w:firstRowLastColumn="0" w:lastRowFirstColumn="0" w:lastRowLastColumn="0"/>
             </w:pPr>
+            <w:r>
+              <w:t>16.58</w:t>
+            </w:r>
           </w:p>
         </w:tc>
         <w:tc>
@@ -5577,6 +5728,9 @@
               <w:jc w:val="center"/>
               <w:cnfStyle w:val="000000000000" w:firstRow="0" w:lastRow="0" w:firstColumn="0" w:lastColumn="0" w:oddVBand="0" w:evenVBand="0" w:oddHBand="0" w:evenHBand="0" w:firstRowFirstColumn="0" w:firstRowLastColumn="0" w:lastRowFirstColumn="0" w:lastRowLastColumn="0"/>
             </w:pPr>
+            <w:r>
+              <w:t>84.04</w:t>
+            </w:r>
           </w:p>
         </w:tc>
       </w:tr>
@@ -5627,6 +5781,9 @@
               <w:jc w:val="center"/>
               <w:cnfStyle w:val="000000100000" w:firstRow="0" w:lastRow="0" w:firstColumn="0" w:lastColumn="0" w:oddVBand="0" w:evenVBand="0" w:oddHBand="1" w:evenHBand="0" w:firstRowFirstColumn="0" w:firstRowLastColumn="0" w:lastRowFirstColumn="0" w:lastRowLastColumn="0"/>
             </w:pPr>
+            <w:r>
+              <w:t>10.46</w:t>
+            </w:r>
           </w:p>
         </w:tc>
         <w:tc>
@@ -5639,6 +5796,9 @@
               <w:jc w:val="center"/>
               <w:cnfStyle w:val="000000100000" w:firstRow="0" w:lastRow="0" w:firstColumn="0" w:lastColumn="0" w:oddVBand="0" w:evenVBand="0" w:oddHBand="1" w:evenHBand="0" w:firstRowFirstColumn="0" w:firstRowLastColumn="0" w:lastRowFirstColumn="0" w:lastRowLastColumn="0"/>
             </w:pPr>
+            <w:r>
+              <w:t>6.98</w:t>
+            </w:r>
           </w:p>
         </w:tc>
         <w:tc>
@@ -5651,6 +5811,9 @@
               <w:jc w:val="center"/>
               <w:cnfStyle w:val="000000100000" w:firstRow="0" w:lastRow="0" w:firstColumn="0" w:lastColumn="0" w:oddVBand="0" w:evenVBand="0" w:oddHBand="1" w:evenHBand="0" w:firstRowFirstColumn="0" w:firstRowLastColumn="0" w:lastRowFirstColumn="0" w:lastRowLastColumn="0"/>
             </w:pPr>
+            <w:r>
+              <w:t>9.34</w:t>
+            </w:r>
           </w:p>
         </w:tc>
         <w:tc>
@@ -5663,6 +5826,9 @@
               <w:jc w:val="center"/>
               <w:cnfStyle w:val="000000100000" w:firstRow="0" w:lastRow="0" w:firstColumn="0" w:lastColumn="0" w:oddVBand="0" w:evenVBand="0" w:oddHBand="1" w:evenHBand="0" w:firstRowFirstColumn="0" w:firstRowLastColumn="0" w:lastRowFirstColumn="0" w:lastRowLastColumn="0"/>
             </w:pPr>
+            <w:r>
+              <w:t>16.92</w:t>
+            </w:r>
           </w:p>
         </w:tc>
         <w:tc>
@@ -5675,6 +5841,9 @@
               <w:jc w:val="center"/>
               <w:cnfStyle w:val="000000100000" w:firstRow="0" w:lastRow="0" w:firstColumn="0" w:lastColumn="0" w:oddVBand="0" w:evenVBand="0" w:oddHBand="1" w:evenHBand="0" w:firstRowFirstColumn="0" w:firstRowLastColumn="0" w:lastRowFirstColumn="0" w:lastRowLastColumn="0"/>
             </w:pPr>
+            <w:r>
+              <w:t>84.28</w:t>
+            </w:r>
           </w:p>
         </w:tc>
       </w:tr>
@@ -5718,6 +5887,9 @@
               <w:jc w:val="center"/>
               <w:cnfStyle w:val="000000000000" w:firstRow="0" w:lastRow="0" w:firstColumn="0" w:lastColumn="0" w:oddVBand="0" w:evenVBand="0" w:oddHBand="0" w:evenHBand="0" w:firstRowFirstColumn="0" w:firstRowLastColumn="0" w:lastRowFirstColumn="0" w:lastRowLastColumn="0"/>
             </w:pPr>
+            <w:r>
+              <w:t>11.18</w:t>
+            </w:r>
           </w:p>
         </w:tc>
         <w:tc>
@@ -5730,6 +5902,9 @@
               <w:jc w:val="center"/>
               <w:cnfStyle w:val="000000000000" w:firstRow="0" w:lastRow="0" w:firstColumn="0" w:lastColumn="0" w:oddVBand="0" w:evenVBand="0" w:oddHBand="0" w:evenHBand="0" w:firstRowFirstColumn="0" w:firstRowLastColumn="0" w:lastRowFirstColumn="0" w:lastRowLastColumn="0"/>
             </w:pPr>
+            <w:r>
+              <w:t>7.18</w:t>
+            </w:r>
           </w:p>
         </w:tc>
         <w:tc>
@@ -5742,6 +5917,9 @@
               <w:jc w:val="center"/>
               <w:cnfStyle w:val="000000000000" w:firstRow="0" w:lastRow="0" w:firstColumn="0" w:lastColumn="0" w:oddVBand="0" w:evenVBand="0" w:oddHBand="0" w:evenHBand="0" w:firstRowFirstColumn="0" w:firstRowLastColumn="0" w:lastRowFirstColumn="0" w:lastRowLastColumn="0"/>
             </w:pPr>
+            <w:r>
+              <w:t>9.99</w:t>
+            </w:r>
           </w:p>
         </w:tc>
         <w:tc>
@@ -5754,6 +5932,9 @@
               <w:jc w:val="center"/>
               <w:cnfStyle w:val="000000000000" w:firstRow="0" w:lastRow="0" w:firstColumn="0" w:lastColumn="0" w:oddVBand="0" w:evenVBand="0" w:oddHBand="0" w:evenHBand="0" w:firstRowFirstColumn="0" w:firstRowLastColumn="0" w:lastRowFirstColumn="0" w:lastRowLastColumn="0"/>
             </w:pPr>
+            <w:r>
+              <w:t>18.46</w:t>
+            </w:r>
           </w:p>
         </w:tc>
         <w:tc>
@@ -5766,9 +5947,13 @@
               <w:jc w:val="center"/>
               <w:cnfStyle w:val="000000000000" w:firstRow="0" w:lastRow="0" w:firstColumn="0" w:lastColumn="0" w:oddVBand="0" w:evenVBand="0" w:oddHBand="0" w:evenHBand="0" w:firstRowFirstColumn="0" w:firstRowLastColumn="0" w:lastRowFirstColumn="0" w:lastRowLastColumn="0"/>
             </w:pPr>
+            <w:r>
+              <w:t>83.85</w:t>
+            </w:r>
           </w:p>
         </w:tc>
       </w:tr>
+      <w:bookmarkEnd w:id="0"/>
     </w:tbl>
     <w:p/>
     <w:p>
@@ -5791,6 +5976,7 @@
       <w:tblPr>
         <w:tblStyle w:val="Tablaconcuadrcula5oscura-nfasis5"/>
         <w:tblW w:w="0" w:type="auto"/>
+        <w:jc w:val="center"/>
         <w:tblLook w:val="04A0" w:firstRow="1" w:lastRow="0" w:firstColumn="1" w:lastColumn="0" w:noHBand="0" w:noVBand="1"/>
       </w:tblPr>
       <w:tblGrid>
@@ -5798,7 +5984,6 @@
         <w:gridCol w:w="1065"/>
         <w:gridCol w:w="805"/>
         <w:gridCol w:w="1263"/>
-        <w:gridCol w:w="996"/>
         <w:gridCol w:w="1289"/>
         <w:gridCol w:w="953"/>
         <w:gridCol w:w="899"/>
@@ -5806,6 +5991,7 @@
       <w:tr>
         <w:trPr>
           <w:cnfStyle w:val="100000000000" w:firstRow="1" w:lastRow="0" w:firstColumn="0" w:lastColumn="0" w:oddVBand="0" w:evenVBand="0" w:oddHBand="0" w:evenHBand="0" w:firstRowFirstColumn="0" w:firstRowLastColumn="0" w:lastRowFirstColumn="0" w:lastRowLastColumn="0"/>
+          <w:jc w:val="center"/>
         </w:trPr>
         <w:tc>
           <w:tcPr>
@@ -5869,21 +6055,6 @@
             </w:pPr>
             <w:r>
               <w:t>MAE (median)</w:t>
-            </w:r>
-          </w:p>
-        </w:tc>
-        <w:tc>
-          <w:tcPr>
-            <w:tcW w:w="996" w:type="dxa"/>
-            <w:vAlign w:val="center"/>
-          </w:tcPr>
-          <w:p>
-            <w:pPr>
-              <w:jc w:val="center"/>
-              <w:cnfStyle w:val="100000000000" w:firstRow="1" w:lastRow="0" w:firstColumn="0" w:lastColumn="0" w:oddVBand="0" w:evenVBand="0" w:oddHBand="0" w:evenHBand="0" w:firstRowFirstColumn="0" w:firstRowLastColumn="0" w:lastRowFirstColumn="0" w:lastRowLastColumn="0"/>
-            </w:pPr>
-            <w:r>
-              <w:t>MAPE</w:t>
             </w:r>
           </w:p>
         </w:tc>
@@ -5936,6 +6107,7 @@
       <w:tr>
         <w:trPr>
           <w:cnfStyle w:val="000000100000" w:firstRow="0" w:lastRow="0" w:firstColumn="0" w:lastColumn="0" w:oddVBand="0" w:evenVBand="0" w:oddHBand="1" w:evenHBand="0" w:firstRowFirstColumn="0" w:firstRowLastColumn="0" w:lastRowFirstColumn="0" w:lastRowLastColumn="0"/>
+          <w:jc w:val="center"/>
         </w:trPr>
         <w:tc>
           <w:tcPr>
@@ -5995,18 +6167,6 @@
         </w:tc>
         <w:tc>
           <w:tcPr>
-            <w:tcW w:w="996" w:type="dxa"/>
-            <w:vAlign w:val="center"/>
-          </w:tcPr>
-          <w:p>
-            <w:pPr>
-              <w:jc w:val="center"/>
-              <w:cnfStyle w:val="000000100000" w:firstRow="0" w:lastRow="0" w:firstColumn="0" w:lastColumn="0" w:oddVBand="0" w:evenVBand="0" w:oddHBand="1" w:evenHBand="0" w:firstRowFirstColumn="0" w:firstRowLastColumn="0" w:lastRowFirstColumn="0" w:lastRowLastColumn="0"/>
-            </w:pPr>
-          </w:p>
-        </w:tc>
-        <w:tc>
-          <w:tcPr>
             <w:tcW w:w="1289" w:type="dxa"/>
             <w:vAlign w:val="center"/>
           </w:tcPr>
@@ -6043,6 +6203,9 @@
         </w:tc>
       </w:tr>
       <w:tr>
+        <w:trPr>
+          <w:jc w:val="center"/>
+        </w:trPr>
         <w:tc>
           <w:tcPr>
             <w:cnfStyle w:val="001000000000" w:firstRow="0" w:lastRow="0" w:firstColumn="1" w:lastColumn="0" w:oddVBand="0" w:evenVBand="0" w:oddHBand="0" w:evenHBand="0" w:firstRowFirstColumn="0" w:firstRowLastColumn="0" w:lastRowFirstColumn="0" w:lastRowLastColumn="0"/>
@@ -6102,21 +6265,6 @@
             </w:pPr>
             <w:r>
               <w:t>9.22</w:t>
-            </w:r>
-          </w:p>
-        </w:tc>
-        <w:tc>
-          <w:tcPr>
-            <w:tcW w:w="996" w:type="dxa"/>
-            <w:vAlign w:val="center"/>
-          </w:tcPr>
-          <w:p>
-            <w:pPr>
-              <w:jc w:val="center"/>
-              <w:cnfStyle w:val="000000000000" w:firstRow="0" w:lastRow="0" w:firstColumn="0" w:lastColumn="0" w:oddVBand="0" w:evenVBand="0" w:oddHBand="0" w:evenHBand="0" w:firstRowFirstColumn="0" w:firstRowLastColumn="0" w:lastRowFirstColumn="0" w:lastRowLastColumn="0"/>
-            </w:pPr>
-            <w:r>
-              <w:t>65.7</w:t>
             </w:r>
           </w:p>
         </w:tc>
@@ -6169,6 +6317,7 @@
       <w:tr>
         <w:trPr>
           <w:cnfStyle w:val="000000100000" w:firstRow="0" w:lastRow="0" w:firstColumn="0" w:lastColumn="0" w:oddVBand="0" w:evenVBand="0" w:oddHBand="1" w:evenHBand="0" w:firstRowFirstColumn="0" w:firstRowLastColumn="0" w:lastRowFirstColumn="0" w:lastRowLastColumn="0"/>
+          <w:jc w:val="center"/>
         </w:trPr>
         <w:tc>
           <w:tcPr>
@@ -6234,21 +6383,6 @@
         </w:tc>
         <w:tc>
           <w:tcPr>
-            <w:tcW w:w="996" w:type="dxa"/>
-            <w:vAlign w:val="center"/>
-          </w:tcPr>
-          <w:p>
-            <w:pPr>
-              <w:jc w:val="center"/>
-              <w:cnfStyle w:val="000000100000" w:firstRow="0" w:lastRow="0" w:firstColumn="0" w:lastColumn="0" w:oddVBand="0" w:evenVBand="0" w:oddHBand="1" w:evenHBand="0" w:firstRowFirstColumn="0" w:firstRowLastColumn="0" w:lastRowFirstColumn="0" w:lastRowLastColumn="0"/>
-            </w:pPr>
-            <w:r>
-              <w:t>111.55</w:t>
-            </w:r>
-          </w:p>
-        </w:tc>
-        <w:tc>
-          <w:tcPr>
             <w:tcW w:w="1289" w:type="dxa"/>
             <w:vAlign w:val="center"/>
           </w:tcPr>
@@ -6294,6 +6428,9 @@
         </w:tc>
       </w:tr>
       <w:tr>
+        <w:trPr>
+          <w:jc w:val="center"/>
+        </w:trPr>
         <w:tc>
           <w:tcPr>
             <w:cnfStyle w:val="001000000000" w:firstRow="0" w:lastRow="0" w:firstColumn="1" w:lastColumn="0" w:oddVBand="0" w:evenVBand="0" w:oddHBand="0" w:evenHBand="0" w:firstRowFirstColumn="0" w:firstRowLastColumn="0" w:lastRowFirstColumn="0" w:lastRowLastColumn="0"/>
@@ -6353,21 +6490,6 @@
             </w:pPr>
             <w:r>
               <w:t>8.72</w:t>
-            </w:r>
-          </w:p>
-        </w:tc>
-        <w:tc>
-          <w:tcPr>
-            <w:tcW w:w="996" w:type="dxa"/>
-            <w:vAlign w:val="center"/>
-          </w:tcPr>
-          <w:p>
-            <w:pPr>
-              <w:jc w:val="center"/>
-              <w:cnfStyle w:val="000000000000" w:firstRow="0" w:lastRow="0" w:firstColumn="0" w:lastColumn="0" w:oddVBand="0" w:evenVBand="0" w:oddHBand="0" w:evenHBand="0" w:firstRowFirstColumn="0" w:firstRowLastColumn="0" w:lastRowFirstColumn="0" w:lastRowLastColumn="0"/>
-            </w:pPr>
-            <w:r>
-              <w:t>194.69</w:t>
             </w:r>
           </w:p>
         </w:tc>
@@ -6420,6 +6542,7 @@
       <w:tr>
         <w:trPr>
           <w:cnfStyle w:val="000000100000" w:firstRow="0" w:lastRow="0" w:firstColumn="0" w:lastColumn="0" w:oddVBand="0" w:evenVBand="0" w:oddHBand="1" w:evenHBand="0" w:firstRowFirstColumn="0" w:firstRowLastColumn="0" w:lastRowFirstColumn="0" w:lastRowLastColumn="0"/>
+          <w:jc w:val="center"/>
         </w:trPr>
         <w:tc>
           <w:tcPr>
@@ -6485,21 +6608,6 @@
         </w:tc>
         <w:tc>
           <w:tcPr>
-            <w:tcW w:w="996" w:type="dxa"/>
-            <w:vAlign w:val="center"/>
-          </w:tcPr>
-          <w:p>
-            <w:pPr>
-              <w:jc w:val="center"/>
-              <w:cnfStyle w:val="000000100000" w:firstRow="0" w:lastRow="0" w:firstColumn="0" w:lastColumn="0" w:oddVBand="0" w:evenVBand="0" w:oddHBand="1" w:evenHBand="0" w:firstRowFirstColumn="0" w:firstRowLastColumn="0" w:lastRowFirstColumn="0" w:lastRowLastColumn="0"/>
-            </w:pPr>
-            <w:r>
-              <w:t>141.75</w:t>
-            </w:r>
-          </w:p>
-        </w:tc>
-        <w:tc>
-          <w:tcPr>
             <w:tcW w:w="1289" w:type="dxa"/>
             <w:vAlign w:val="center"/>
           </w:tcPr>
@@ -6545,6 +6653,9 @@
         </w:tc>
       </w:tr>
       <w:tr>
+        <w:trPr>
+          <w:jc w:val="center"/>
+        </w:trPr>
         <w:tc>
           <w:tcPr>
             <w:cnfStyle w:val="001000000000" w:firstRow="0" w:lastRow="0" w:firstColumn="1" w:lastColumn="0" w:oddVBand="0" w:evenVBand="0" w:oddHBand="0" w:evenHBand="0" w:firstRowFirstColumn="0" w:firstRowLastColumn="0" w:lastRowFirstColumn="0" w:lastRowLastColumn="0"/>
@@ -6604,21 +6715,6 @@
             </w:pPr>
             <w:r>
               <w:t>8.79</w:t>
-            </w:r>
-          </w:p>
-        </w:tc>
-        <w:tc>
-          <w:tcPr>
-            <w:tcW w:w="996" w:type="dxa"/>
-            <w:vAlign w:val="center"/>
-          </w:tcPr>
-          <w:p>
-            <w:pPr>
-              <w:jc w:val="center"/>
-              <w:cnfStyle w:val="000000000000" w:firstRow="0" w:lastRow="0" w:firstColumn="0" w:lastColumn="0" w:oddVBand="0" w:evenVBand="0" w:oddHBand="0" w:evenHBand="0" w:firstRowFirstColumn="0" w:firstRowLastColumn="0" w:lastRowFirstColumn="0" w:lastRowLastColumn="0"/>
-            </w:pPr>
-            <w:r>
-              <w:t>148.62</w:t>
             </w:r>
           </w:p>
         </w:tc>
@@ -6671,6 +6767,7 @@
       <w:tr>
         <w:trPr>
           <w:cnfStyle w:val="000000100000" w:firstRow="0" w:lastRow="0" w:firstColumn="0" w:lastColumn="0" w:oddVBand="0" w:evenVBand="0" w:oddHBand="1" w:evenHBand="0" w:firstRowFirstColumn="0" w:firstRowLastColumn="0" w:lastRowFirstColumn="0" w:lastRowLastColumn="0"/>
+          <w:jc w:val="center"/>
         </w:trPr>
         <w:tc>
           <w:tcPr>
@@ -6714,6 +6811,9 @@
               <w:jc w:val="center"/>
               <w:cnfStyle w:val="000000100000" w:firstRow="0" w:lastRow="0" w:firstColumn="0" w:lastColumn="0" w:oddVBand="0" w:evenVBand="0" w:oddHBand="1" w:evenHBand="0" w:firstRowFirstColumn="0" w:firstRowLastColumn="0" w:lastRowFirstColumn="0" w:lastRowLastColumn="0"/>
             </w:pPr>
+            <w:r>
+              <w:t>14.58</w:t>
+            </w:r>
           </w:p>
         </w:tc>
         <w:tc>
@@ -6726,18 +6826,9 @@
               <w:jc w:val="center"/>
               <w:cnfStyle w:val="000000100000" w:firstRow="0" w:lastRow="0" w:firstColumn="0" w:lastColumn="0" w:oddVBand="0" w:evenVBand="0" w:oddHBand="1" w:evenHBand="0" w:firstRowFirstColumn="0" w:firstRowLastColumn="0" w:lastRowFirstColumn="0" w:lastRowLastColumn="0"/>
             </w:pPr>
-          </w:p>
-        </w:tc>
-        <w:tc>
-          <w:tcPr>
-            <w:tcW w:w="996" w:type="dxa"/>
-            <w:vAlign w:val="center"/>
-          </w:tcPr>
-          <w:p>
-            <w:pPr>
-              <w:jc w:val="center"/>
-              <w:cnfStyle w:val="000000100000" w:firstRow="0" w:lastRow="0" w:firstColumn="0" w:lastColumn="0" w:oddVBand="0" w:evenVBand="0" w:oddHBand="1" w:evenHBand="0" w:firstRowFirstColumn="0" w:firstRowLastColumn="0" w:lastRowFirstColumn="0" w:lastRowLastColumn="0"/>
-            </w:pPr>
+            <w:r>
+              <w:t>8.73</w:t>
+            </w:r>
           </w:p>
         </w:tc>
         <w:tc>
@@ -6750,6 +6841,9 @@
               <w:jc w:val="center"/>
               <w:cnfStyle w:val="000000100000" w:firstRow="0" w:lastRow="0" w:firstColumn="0" w:lastColumn="0" w:oddVBand="0" w:evenVBand="0" w:oddHBand="1" w:evenHBand="0" w:firstRowFirstColumn="0" w:firstRowLastColumn="0" w:lastRowFirstColumn="0" w:lastRowLastColumn="0"/>
             </w:pPr>
+            <w:r>
+              <w:t>13.03</w:t>
+            </w:r>
           </w:p>
         </w:tc>
         <w:tc>
@@ -6762,6 +6856,9 @@
               <w:jc w:val="center"/>
               <w:cnfStyle w:val="000000100000" w:firstRow="0" w:lastRow="0" w:firstColumn="0" w:lastColumn="0" w:oddVBand="0" w:evenVBand="0" w:oddHBand="1" w:evenHBand="0" w:firstRowFirstColumn="0" w:firstRowLastColumn="0" w:lastRowFirstColumn="0" w:lastRowLastColumn="0"/>
             </w:pPr>
+            <w:r>
+              <w:t>23.82</w:t>
+            </w:r>
           </w:p>
         </w:tc>
         <w:tc>
@@ -6774,10 +6871,16 @@
               <w:jc w:val="center"/>
               <w:cnfStyle w:val="000000100000" w:firstRow="0" w:lastRow="0" w:firstColumn="0" w:lastColumn="0" w:oddVBand="0" w:evenVBand="0" w:oddHBand="1" w:evenHBand="0" w:firstRowFirstColumn="0" w:firstRowLastColumn="0" w:lastRowFirstColumn="0" w:lastRowLastColumn="0"/>
             </w:pPr>
+            <w:r>
+              <w:t>82.68</w:t>
+            </w:r>
           </w:p>
         </w:tc>
       </w:tr>
       <w:tr>
+        <w:trPr>
+          <w:jc w:val="center"/>
+        </w:trPr>
         <w:tc>
           <w:tcPr>
             <w:cnfStyle w:val="001000000000" w:firstRow="0" w:lastRow="0" w:firstColumn="1" w:lastColumn="0" w:oddVBand="0" w:evenVBand="0" w:oddHBand="0" w:evenHBand="0" w:firstRowFirstColumn="0" w:firstRowLastColumn="0" w:lastRowFirstColumn="0" w:lastRowLastColumn="0"/>
@@ -6820,6 +6923,9 @@
               <w:jc w:val="center"/>
               <w:cnfStyle w:val="000000000000" w:firstRow="0" w:lastRow="0" w:firstColumn="0" w:lastColumn="0" w:oddVBand="0" w:evenVBand="0" w:oddHBand="0" w:evenHBand="0" w:firstRowFirstColumn="0" w:firstRowLastColumn="0" w:lastRowFirstColumn="0" w:lastRowLastColumn="0"/>
             </w:pPr>
+            <w:r>
+              <w:t>14.42</w:t>
+            </w:r>
           </w:p>
         </w:tc>
         <w:tc>
@@ -6832,18 +6938,9 @@
               <w:jc w:val="center"/>
               <w:cnfStyle w:val="000000000000" w:firstRow="0" w:lastRow="0" w:firstColumn="0" w:lastColumn="0" w:oddVBand="0" w:evenVBand="0" w:oddHBand="0" w:evenHBand="0" w:firstRowFirstColumn="0" w:firstRowLastColumn="0" w:lastRowFirstColumn="0" w:lastRowLastColumn="0"/>
             </w:pPr>
-          </w:p>
-        </w:tc>
-        <w:tc>
-          <w:tcPr>
-            <w:tcW w:w="996" w:type="dxa"/>
-            <w:vAlign w:val="center"/>
-          </w:tcPr>
-          <w:p>
-            <w:pPr>
-              <w:jc w:val="center"/>
-              <w:cnfStyle w:val="000000000000" w:firstRow="0" w:lastRow="0" w:firstColumn="0" w:lastColumn="0" w:oddVBand="0" w:evenVBand="0" w:oddHBand="0" w:evenHBand="0" w:firstRowFirstColumn="0" w:firstRowLastColumn="0" w:lastRowFirstColumn="0" w:lastRowLastColumn="0"/>
-            </w:pPr>
+            <w:r>
+              <w:t>8.64</w:t>
+            </w:r>
           </w:p>
         </w:tc>
         <w:tc>
@@ -6856,6 +6953,9 @@
               <w:jc w:val="center"/>
               <w:cnfStyle w:val="000000000000" w:firstRow="0" w:lastRow="0" w:firstColumn="0" w:lastColumn="0" w:oddVBand="0" w:evenVBand="0" w:oddHBand="0" w:evenHBand="0" w:firstRowFirstColumn="0" w:firstRowLastColumn="0" w:lastRowFirstColumn="0" w:lastRowLastColumn="0"/>
             </w:pPr>
+            <w:r>
+              <w:t>12.88</w:t>
+            </w:r>
           </w:p>
         </w:tc>
         <w:tc>
@@ -6868,6 +6968,9 @@
               <w:jc w:val="center"/>
               <w:cnfStyle w:val="000000000000" w:firstRow="0" w:lastRow="0" w:firstColumn="0" w:lastColumn="0" w:oddVBand="0" w:evenVBand="0" w:oddHBand="0" w:evenHBand="0" w:firstRowFirstColumn="0" w:firstRowLastColumn="0" w:lastRowFirstColumn="0" w:lastRowLastColumn="0"/>
             </w:pPr>
+            <w:r>
+              <w:t>23.46</w:t>
+            </w:r>
           </w:p>
         </w:tc>
         <w:tc>
@@ -6879,13 +6982,20 @@
             <w:pPr>
               <w:jc w:val="center"/>
               <w:cnfStyle w:val="000000000000" w:firstRow="0" w:lastRow="0" w:firstColumn="0" w:lastColumn="0" w:oddVBand="0" w:evenVBand="0" w:oddHBand="0" w:evenHBand="0" w:firstRowFirstColumn="0" w:firstRowLastColumn="0" w:lastRowFirstColumn="0" w:lastRowLastColumn="0"/>
-            </w:pPr>
+              <w:rPr>
+                <w:u w:val="single"/>
+              </w:rPr>
+            </w:pPr>
+            <w:r>
+              <w:t>82.7</w:t>
+            </w:r>
           </w:p>
         </w:tc>
       </w:tr>
       <w:tr>
         <w:trPr>
           <w:cnfStyle w:val="000000100000" w:firstRow="0" w:lastRow="0" w:firstColumn="0" w:lastColumn="0" w:oddVBand="0" w:evenVBand="0" w:oddHBand="1" w:evenHBand="0" w:firstRowFirstColumn="0" w:firstRowLastColumn="0" w:lastRowFirstColumn="0" w:lastRowLastColumn="0"/>
+          <w:jc w:val="center"/>
         </w:trPr>
         <w:tc>
           <w:tcPr>
@@ -6934,18 +7044,6 @@
         <w:tc>
           <w:tcPr>
             <w:tcW w:w="1263" w:type="dxa"/>
-            <w:vAlign w:val="center"/>
-          </w:tcPr>
-          <w:p>
-            <w:pPr>
-              <w:jc w:val="center"/>
-              <w:cnfStyle w:val="000000100000" w:firstRow="0" w:lastRow="0" w:firstColumn="0" w:lastColumn="0" w:oddVBand="0" w:evenVBand="0" w:oddHBand="1" w:evenHBand="0" w:firstRowFirstColumn="0" w:firstRowLastColumn="0" w:lastRowFirstColumn="0" w:lastRowLastColumn="0"/>
-            </w:pPr>
-          </w:p>
-        </w:tc>
-        <w:tc>
-          <w:tcPr>
-            <w:tcW w:w="996" w:type="dxa"/>
             <w:vAlign w:val="center"/>
           </w:tcPr>
           <w:p>
@@ -7025,7 +7123,6 @@
         <w:gridCol w:w="1065"/>
         <w:gridCol w:w="805"/>
         <w:gridCol w:w="1263"/>
-        <w:gridCol w:w="996"/>
         <w:gridCol w:w="1289"/>
         <w:gridCol w:w="953"/>
         <w:gridCol w:w="899"/>
@@ -7101,21 +7198,6 @@
         </w:tc>
         <w:tc>
           <w:tcPr>
-            <w:tcW w:w="996" w:type="dxa"/>
-            <w:vAlign w:val="center"/>
-          </w:tcPr>
-          <w:p>
-            <w:pPr>
-              <w:jc w:val="center"/>
-              <w:cnfStyle w:val="100000000000" w:firstRow="1" w:lastRow="0" w:firstColumn="0" w:lastColumn="0" w:oddVBand="0" w:evenVBand="0" w:oddHBand="0" w:evenHBand="0" w:firstRowFirstColumn="0" w:firstRowLastColumn="0" w:lastRowFirstColumn="0" w:lastRowLastColumn="0"/>
-            </w:pPr>
-            <w:r>
-              <w:t>MAPE</w:t>
-            </w:r>
-          </w:p>
-        </w:tc>
-        <w:tc>
-          <w:tcPr>
             <w:tcW w:w="1289" w:type="dxa"/>
             <w:vAlign w:val="center"/>
           </w:tcPr>
@@ -7220,18 +7302,6 @@
         </w:tc>
         <w:tc>
           <w:tcPr>
-            <w:tcW w:w="996" w:type="dxa"/>
-            <w:vAlign w:val="center"/>
-          </w:tcPr>
-          <w:p>
-            <w:pPr>
-              <w:jc w:val="center"/>
-              <w:cnfStyle w:val="000000100000" w:firstRow="0" w:lastRow="0" w:firstColumn="0" w:lastColumn="0" w:oddVBand="0" w:evenVBand="0" w:oddHBand="1" w:evenHBand="0" w:firstRowFirstColumn="0" w:firstRowLastColumn="0" w:lastRowFirstColumn="0" w:lastRowLastColumn="0"/>
-            </w:pPr>
-          </w:p>
-        </w:tc>
-        <w:tc>
-          <w:tcPr>
             <w:tcW w:w="1289" w:type="dxa"/>
             <w:vAlign w:val="center"/>
           </w:tcPr>
@@ -7325,21 +7395,6 @@
             </w:pPr>
             <w:r>
               <w:t>6.81</w:t>
-            </w:r>
-          </w:p>
-        </w:tc>
-        <w:tc>
-          <w:tcPr>
-            <w:tcW w:w="996" w:type="dxa"/>
-            <w:vAlign w:val="center"/>
-          </w:tcPr>
-          <w:p>
-            <w:pPr>
-              <w:jc w:val="center"/>
-              <w:cnfStyle w:val="000000000000" w:firstRow="0" w:lastRow="0" w:firstColumn="0" w:lastColumn="0" w:oddVBand="0" w:evenVBand="0" w:oddHBand="0" w:evenHBand="0" w:firstRowFirstColumn="0" w:firstRowLastColumn="0" w:lastRowFirstColumn="0" w:lastRowLastColumn="0"/>
-            </w:pPr>
-            <w:r>
-              <w:t>123.48</w:t>
             </w:r>
           </w:p>
         </w:tc>
@@ -7455,21 +7510,6 @@
         </w:tc>
         <w:tc>
           <w:tcPr>
-            <w:tcW w:w="996" w:type="dxa"/>
-            <w:vAlign w:val="center"/>
-          </w:tcPr>
-          <w:p>
-            <w:pPr>
-              <w:jc w:val="center"/>
-              <w:cnfStyle w:val="000000100000" w:firstRow="0" w:lastRow="0" w:firstColumn="0" w:lastColumn="0" w:oddVBand="0" w:evenVBand="0" w:oddHBand="1" w:evenHBand="0" w:firstRowFirstColumn="0" w:firstRowLastColumn="0" w:lastRowFirstColumn="0" w:lastRowLastColumn="0"/>
-            </w:pPr>
-            <w:r>
-              <w:t>123.12</w:t>
-            </w:r>
-          </w:p>
-        </w:tc>
-        <w:tc>
-          <w:tcPr>
             <w:tcW w:w="1289" w:type="dxa"/>
             <w:vAlign w:val="center"/>
           </w:tcPr>
@@ -7572,21 +7612,6 @@
             </w:pPr>
             <w:r>
               <w:t>6.7</w:t>
-            </w:r>
-          </w:p>
-        </w:tc>
-        <w:tc>
-          <w:tcPr>
-            <w:tcW w:w="996" w:type="dxa"/>
-            <w:vAlign w:val="center"/>
-          </w:tcPr>
-          <w:p>
-            <w:pPr>
-              <w:jc w:val="center"/>
-              <w:cnfStyle w:val="000000000000" w:firstRow="0" w:lastRow="0" w:firstColumn="0" w:lastColumn="0" w:oddVBand="0" w:evenVBand="0" w:oddHBand="0" w:evenHBand="0" w:firstRowFirstColumn="0" w:firstRowLastColumn="0" w:lastRowFirstColumn="0" w:lastRowLastColumn="0"/>
-            </w:pPr>
-            <w:r>
-              <w:t>123.34</w:t>
             </w:r>
           </w:p>
         </w:tc>
@@ -7702,21 +7727,6 @@
         </w:tc>
         <w:tc>
           <w:tcPr>
-            <w:tcW w:w="996" w:type="dxa"/>
-            <w:vAlign w:val="center"/>
-          </w:tcPr>
-          <w:p>
-            <w:pPr>
-              <w:jc w:val="center"/>
-              <w:cnfStyle w:val="000000100000" w:firstRow="0" w:lastRow="0" w:firstColumn="0" w:lastColumn="0" w:oddVBand="0" w:evenVBand="0" w:oddHBand="1" w:evenHBand="0" w:firstRowFirstColumn="0" w:firstRowLastColumn="0" w:lastRowFirstColumn="0" w:lastRowLastColumn="0"/>
-            </w:pPr>
-            <w:r>
-              <w:t>123.15</w:t>
-            </w:r>
-          </w:p>
-        </w:tc>
-        <w:tc>
-          <w:tcPr>
             <w:tcW w:w="1289" w:type="dxa"/>
             <w:vAlign w:val="center"/>
           </w:tcPr>
@@ -7819,21 +7829,6 @@
             </w:pPr>
             <w:r>
               <w:t>6.67</w:t>
-            </w:r>
-          </w:p>
-        </w:tc>
-        <w:tc>
-          <w:tcPr>
-            <w:tcW w:w="996" w:type="dxa"/>
-            <w:vAlign w:val="center"/>
-          </w:tcPr>
-          <w:p>
-            <w:pPr>
-              <w:jc w:val="center"/>
-              <w:cnfStyle w:val="000000000000" w:firstRow="0" w:lastRow="0" w:firstColumn="0" w:lastColumn="0" w:oddVBand="0" w:evenVBand="0" w:oddHBand="0" w:evenHBand="0" w:firstRowFirstColumn="0" w:firstRowLastColumn="0" w:lastRowFirstColumn="0" w:lastRowLastColumn="0"/>
-            </w:pPr>
-            <w:r>
-              <w:t>123.12</w:t>
             </w:r>
           </w:p>
         </w:tc>
@@ -7949,21 +7944,6 @@
         </w:tc>
         <w:tc>
           <w:tcPr>
-            <w:tcW w:w="996" w:type="dxa"/>
-            <w:vAlign w:val="center"/>
-          </w:tcPr>
-          <w:p>
-            <w:pPr>
-              <w:jc w:val="center"/>
-              <w:cnfStyle w:val="000000100000" w:firstRow="0" w:lastRow="0" w:firstColumn="0" w:lastColumn="0" w:oddVBand="0" w:evenVBand="0" w:oddHBand="1" w:evenHBand="0" w:firstRowFirstColumn="0" w:firstRowLastColumn="0" w:lastRowFirstColumn="0" w:lastRowLastColumn="0"/>
-            </w:pPr>
-            <w:r>
-              <w:t>123.02</w:t>
-            </w:r>
-          </w:p>
-        </w:tc>
-        <w:tc>
-          <w:tcPr>
             <w:tcW w:w="1289" w:type="dxa"/>
             <w:vAlign w:val="center"/>
           </w:tcPr>
@@ -8052,11 +8032,10 @@
             <w:pPr>
               <w:jc w:val="center"/>
               <w:cnfStyle w:val="000000000000" w:firstRow="0" w:lastRow="0" w:firstColumn="0" w:lastColumn="0" w:oddVBand="0" w:evenVBand="0" w:oddHBand="0" w:evenHBand="0" w:firstRowFirstColumn="0" w:firstRowLastColumn="0" w:lastRowFirstColumn="0" w:lastRowLastColumn="0"/>
-              <w:rPr>
-                <w:b/>
-                <w:bCs/>
-              </w:rPr>
-            </w:pPr>
+            </w:pPr>
+            <w:r>
+              <w:t>10.26</w:t>
+            </w:r>
           </w:p>
         </w:tc>
         <w:tc>
@@ -8068,27 +8047,10 @@
             <w:pPr>
               <w:jc w:val="center"/>
               <w:cnfStyle w:val="000000000000" w:firstRow="0" w:lastRow="0" w:firstColumn="0" w:lastColumn="0" w:oddVBand="0" w:evenVBand="0" w:oddHBand="0" w:evenHBand="0" w:firstRowFirstColumn="0" w:firstRowLastColumn="0" w:lastRowFirstColumn="0" w:lastRowLastColumn="0"/>
-              <w:rPr>
-                <w:b/>
-                <w:bCs/>
-              </w:rPr>
-            </w:pPr>
-          </w:p>
-        </w:tc>
-        <w:tc>
-          <w:tcPr>
-            <w:tcW w:w="996" w:type="dxa"/>
-            <w:vAlign w:val="center"/>
-          </w:tcPr>
-          <w:p>
-            <w:pPr>
-              <w:jc w:val="center"/>
-              <w:cnfStyle w:val="000000000000" w:firstRow="0" w:lastRow="0" w:firstColumn="0" w:lastColumn="0" w:oddVBand="0" w:evenVBand="0" w:oddHBand="0" w:evenHBand="0" w:firstRowFirstColumn="0" w:firstRowLastColumn="0" w:lastRowFirstColumn="0" w:lastRowLastColumn="0"/>
-              <w:rPr>
-                <w:b/>
-                <w:bCs/>
-              </w:rPr>
-            </w:pPr>
+            </w:pPr>
+            <w:r>
+              <w:t>6.60</w:t>
+            </w:r>
           </w:p>
         </w:tc>
         <w:tc>
@@ -8100,11 +8062,10 @@
             <w:pPr>
               <w:jc w:val="center"/>
               <w:cnfStyle w:val="000000000000" w:firstRow="0" w:lastRow="0" w:firstColumn="0" w:lastColumn="0" w:oddVBand="0" w:evenVBand="0" w:oddHBand="0" w:evenHBand="0" w:firstRowFirstColumn="0" w:firstRowLastColumn="0" w:lastRowFirstColumn="0" w:lastRowLastColumn="0"/>
-              <w:rPr>
-                <w:b/>
-                <w:bCs/>
-              </w:rPr>
-            </w:pPr>
+            </w:pPr>
+            <w:r>
+              <w:t>9.17</w:t>
+            </w:r>
           </w:p>
         </w:tc>
         <w:tc>
@@ -8116,11 +8077,10 @@
             <w:pPr>
               <w:jc w:val="center"/>
               <w:cnfStyle w:val="000000000000" w:firstRow="0" w:lastRow="0" w:firstColumn="0" w:lastColumn="0" w:oddVBand="0" w:evenVBand="0" w:oddHBand="0" w:evenHBand="0" w:firstRowFirstColumn="0" w:firstRowLastColumn="0" w:lastRowFirstColumn="0" w:lastRowLastColumn="0"/>
-              <w:rPr>
-                <w:b/>
-                <w:bCs/>
-              </w:rPr>
-            </w:pPr>
+            </w:pPr>
+            <w:r>
+              <w:t>16.89</w:t>
+            </w:r>
           </w:p>
         </w:tc>
         <w:tc>
@@ -8132,11 +8092,10 @@
             <w:pPr>
               <w:jc w:val="center"/>
               <w:cnfStyle w:val="000000000000" w:firstRow="0" w:lastRow="0" w:firstColumn="0" w:lastColumn="0" w:oddVBand="0" w:evenVBand="0" w:oddHBand="0" w:evenHBand="0" w:firstRowFirstColumn="0" w:firstRowLastColumn="0" w:lastRowFirstColumn="0" w:lastRowLastColumn="0"/>
-              <w:rPr>
-                <w:b/>
-                <w:bCs/>
-              </w:rPr>
-            </w:pPr>
+            </w:pPr>
+            <w:r>
+              <w:t>83.89</w:t>
+            </w:r>
           </w:p>
         </w:tc>
       </w:tr>
@@ -8189,18 +8148,6 @@
         <w:tc>
           <w:tcPr>
             <w:tcW w:w="1263" w:type="dxa"/>
-            <w:vAlign w:val="center"/>
-          </w:tcPr>
-          <w:p>
-            <w:pPr>
-              <w:jc w:val="center"/>
-              <w:cnfStyle w:val="000000100000" w:firstRow="0" w:lastRow="0" w:firstColumn="0" w:lastColumn="0" w:oddVBand="0" w:evenVBand="0" w:oddHBand="1" w:evenHBand="0" w:firstRowFirstColumn="0" w:firstRowLastColumn="0" w:lastRowFirstColumn="0" w:lastRowLastColumn="0"/>
-            </w:pPr>
-          </w:p>
-        </w:tc>
-        <w:tc>
-          <w:tcPr>
-            <w:tcW w:w="996" w:type="dxa"/>
             <w:vAlign w:val="center"/>
           </w:tcPr>
           <w:p>

</xml_diff>

<commit_message>
Actualización de los resultados
</commit_message>
<xml_diff>
--- a/Resultados/Resultados 2021.docx
+++ b/Resultados/Resultados 2021.docx
@@ -221,6 +221,7 @@
       <w:tblPr>
         <w:tblStyle w:val="Tablaconcuadrcula5oscura-nfasis5"/>
         <w:tblW w:w="0" w:type="auto"/>
+        <w:jc w:val="center"/>
         <w:tblLook w:val="04A0" w:firstRow="1" w:lastRow="0" w:firstColumn="1" w:lastColumn="0" w:noHBand="0" w:noVBand="1"/>
       </w:tblPr>
       <w:tblGrid>
@@ -235,6 +236,7 @@
       <w:tr>
         <w:trPr>
           <w:cnfStyle w:val="100000000000" w:firstRow="1" w:lastRow="0" w:firstColumn="0" w:lastColumn="0" w:oddVBand="0" w:evenVBand="0" w:oddHBand="0" w:evenHBand="0" w:firstRowFirstColumn="0" w:firstRowLastColumn="0" w:lastRowFirstColumn="0" w:lastRowLastColumn="0"/>
+          <w:jc w:val="center"/>
         </w:trPr>
         <w:tc>
           <w:tcPr>
@@ -345,6 +347,7 @@
       <w:tr>
         <w:trPr>
           <w:cnfStyle w:val="000000100000" w:firstRow="0" w:lastRow="0" w:firstColumn="0" w:lastColumn="0" w:oddVBand="0" w:evenVBand="0" w:oddHBand="1" w:evenHBand="0" w:firstRowFirstColumn="0" w:firstRowLastColumn="0" w:lastRowFirstColumn="0" w:lastRowLastColumn="0"/>
+          <w:jc w:val="center"/>
         </w:trPr>
         <w:tc>
           <w:tcPr>
@@ -6151,6 +6154,9 @@
               <w:jc w:val="center"/>
               <w:cnfStyle w:val="000000100000" w:firstRow="0" w:lastRow="0" w:firstColumn="0" w:lastColumn="0" w:oddVBand="0" w:evenVBand="0" w:oddHBand="1" w:evenHBand="0" w:firstRowFirstColumn="0" w:firstRowLastColumn="0" w:lastRowFirstColumn="0" w:lastRowLastColumn="0"/>
             </w:pPr>
+            <w:r>
+              <w:t>15.61</w:t>
+            </w:r>
           </w:p>
         </w:tc>
         <w:tc>
@@ -6163,6 +6169,9 @@
               <w:jc w:val="center"/>
               <w:cnfStyle w:val="000000100000" w:firstRow="0" w:lastRow="0" w:firstColumn="0" w:lastColumn="0" w:oddVBand="0" w:evenVBand="0" w:oddHBand="1" w:evenHBand="0" w:firstRowFirstColumn="0" w:firstRowLastColumn="0" w:lastRowFirstColumn="0" w:lastRowLastColumn="0"/>
             </w:pPr>
+            <w:r>
+              <w:t>10.28</w:t>
+            </w:r>
           </w:p>
         </w:tc>
         <w:tc>
@@ -6175,6 +6184,9 @@
               <w:jc w:val="center"/>
               <w:cnfStyle w:val="000000100000" w:firstRow="0" w:lastRow="0" w:firstColumn="0" w:lastColumn="0" w:oddVBand="0" w:evenVBand="0" w:oddHBand="1" w:evenHBand="0" w:firstRowFirstColumn="0" w:firstRowLastColumn="0" w:lastRowFirstColumn="0" w:lastRowLastColumn="0"/>
             </w:pPr>
+            <w:r>
+              <w:t>13.94</w:t>
+            </w:r>
           </w:p>
         </w:tc>
         <w:tc>
@@ -6187,6 +6199,9 @@
               <w:jc w:val="center"/>
               <w:cnfStyle w:val="000000100000" w:firstRow="0" w:lastRow="0" w:firstColumn="0" w:lastColumn="0" w:oddVBand="0" w:evenVBand="0" w:oddHBand="1" w:evenHBand="0" w:firstRowFirstColumn="0" w:firstRowLastColumn="0" w:lastRowFirstColumn="0" w:lastRowLastColumn="0"/>
             </w:pPr>
+            <w:r>
+              <w:t>24.10</w:t>
+            </w:r>
           </w:p>
         </w:tc>
         <w:tc>
@@ -6199,6 +6214,9 @@
               <w:jc w:val="center"/>
               <w:cnfStyle w:val="000000100000" w:firstRow="0" w:lastRow="0" w:firstColumn="0" w:lastColumn="0" w:oddVBand="0" w:evenVBand="0" w:oddHBand="1" w:evenHBand="0" w:firstRowFirstColumn="0" w:firstRowLastColumn="0" w:lastRowFirstColumn="0" w:lastRowLastColumn="0"/>
             </w:pPr>
+            <w:r>
+              <w:t>83.27</w:t>
+            </w:r>
           </w:p>
         </w:tc>
       </w:tr>
@@ -7039,6 +7057,9 @@
               <w:jc w:val="center"/>
               <w:cnfStyle w:val="000000100000" w:firstRow="0" w:lastRow="0" w:firstColumn="0" w:lastColumn="0" w:oddVBand="0" w:evenVBand="0" w:oddHBand="1" w:evenHBand="0" w:firstRowFirstColumn="0" w:firstRowLastColumn="0" w:lastRowFirstColumn="0" w:lastRowLastColumn="0"/>
             </w:pPr>
+            <w:r>
+              <w:t>15.59</w:t>
+            </w:r>
           </w:p>
         </w:tc>
         <w:tc>
@@ -7051,6 +7072,9 @@
               <w:jc w:val="center"/>
               <w:cnfStyle w:val="000000100000" w:firstRow="0" w:lastRow="0" w:firstColumn="0" w:lastColumn="0" w:oddVBand="0" w:evenVBand="0" w:oddHBand="1" w:evenHBand="0" w:firstRowFirstColumn="0" w:firstRowLastColumn="0" w:lastRowFirstColumn="0" w:lastRowLastColumn="0"/>
             </w:pPr>
+            <w:r>
+              <w:t>10.21</w:t>
+            </w:r>
           </w:p>
         </w:tc>
         <w:tc>
@@ -7063,6 +7087,9 @@
               <w:jc w:val="center"/>
               <w:cnfStyle w:val="000000100000" w:firstRow="0" w:lastRow="0" w:firstColumn="0" w:lastColumn="0" w:oddVBand="0" w:evenVBand="0" w:oddHBand="1" w:evenHBand="0" w:firstRowFirstColumn="0" w:firstRowLastColumn="0" w:lastRowFirstColumn="0" w:lastRowLastColumn="0"/>
             </w:pPr>
+            <w:r>
+              <w:t>13.93</w:t>
+            </w:r>
           </w:p>
         </w:tc>
         <w:tc>
@@ -7075,6 +7102,9 @@
               <w:jc w:val="center"/>
               <w:cnfStyle w:val="000000100000" w:firstRow="0" w:lastRow="0" w:firstColumn="0" w:lastColumn="0" w:oddVBand="0" w:evenVBand="0" w:oddHBand="1" w:evenHBand="0" w:firstRowFirstColumn="0" w:firstRowLastColumn="0" w:lastRowFirstColumn="0" w:lastRowLastColumn="0"/>
             </w:pPr>
+            <w:r>
+              <w:t>24.1</w:t>
+            </w:r>
           </w:p>
         </w:tc>
         <w:tc>
@@ -7087,6 +7117,9 @@
               <w:jc w:val="center"/>
               <w:cnfStyle w:val="000000100000" w:firstRow="0" w:lastRow="0" w:firstColumn="0" w:lastColumn="0" w:oddVBand="0" w:evenVBand="0" w:oddHBand="1" w:evenHBand="0" w:firstRowFirstColumn="0" w:firstRowLastColumn="0" w:lastRowFirstColumn="0" w:lastRowLastColumn="0"/>
             </w:pPr>
+            <w:r>
+              <w:t>83.29</w:t>
+            </w:r>
           </w:p>
         </w:tc>
       </w:tr>
@@ -7116,6 +7149,7 @@
       <w:tblPr>
         <w:tblStyle w:val="Tablaconcuadrcula5oscura-nfasis5"/>
         <w:tblW w:w="0" w:type="auto"/>
+        <w:jc w:val="center"/>
         <w:tblLook w:val="04A0" w:firstRow="1" w:lastRow="0" w:firstColumn="1" w:lastColumn="0" w:noHBand="0" w:noVBand="1"/>
       </w:tblPr>
       <w:tblGrid>
@@ -7130,6 +7164,7 @@
       <w:tr>
         <w:trPr>
           <w:cnfStyle w:val="100000000000" w:firstRow="1" w:lastRow="0" w:firstColumn="0" w:lastColumn="0" w:oddVBand="0" w:evenVBand="0" w:oddHBand="0" w:evenHBand="0" w:firstRowFirstColumn="0" w:firstRowLastColumn="0" w:lastRowFirstColumn="0" w:lastRowLastColumn="0"/>
+          <w:jc w:val="center"/>
         </w:trPr>
         <w:tc>
           <w:tcPr>
@@ -7245,6 +7280,7 @@
       <w:tr>
         <w:trPr>
           <w:cnfStyle w:val="000000100000" w:firstRow="0" w:lastRow="0" w:firstColumn="0" w:lastColumn="0" w:oddVBand="0" w:evenVBand="0" w:oddHBand="1" w:evenHBand="0" w:firstRowFirstColumn="0" w:firstRowLastColumn="0" w:lastRowFirstColumn="0" w:lastRowLastColumn="0"/>
+          <w:jc w:val="center"/>
         </w:trPr>
         <w:tc>
           <w:tcPr>
@@ -7338,6 +7374,9 @@
         </w:tc>
       </w:tr>
       <w:tr>
+        <w:trPr>
+          <w:jc w:val="center"/>
+        </w:trPr>
         <w:tc>
           <w:tcPr>
             <w:cnfStyle w:val="001000000000" w:firstRow="0" w:lastRow="0" w:firstColumn="1" w:lastColumn="0" w:oddVBand="0" w:evenVBand="0" w:oddHBand="0" w:evenHBand="0" w:firstRowFirstColumn="0" w:firstRowLastColumn="0" w:lastRowFirstColumn="0" w:lastRowLastColumn="0"/>
@@ -7447,6 +7486,7 @@
       <w:tr>
         <w:trPr>
           <w:cnfStyle w:val="000000100000" w:firstRow="0" w:lastRow="0" w:firstColumn="0" w:lastColumn="0" w:oddVBand="0" w:evenVBand="0" w:oddHBand="1" w:evenHBand="0" w:firstRowFirstColumn="0" w:firstRowLastColumn="0" w:lastRowFirstColumn="0" w:lastRowLastColumn="0"/>
+          <w:jc w:val="center"/>
         </w:trPr>
         <w:tc>
           <w:tcPr>
@@ -7555,6 +7595,9 @@
         </w:tc>
       </w:tr>
       <w:tr>
+        <w:trPr>
+          <w:jc w:val="center"/>
+        </w:trPr>
         <w:tc>
           <w:tcPr>
             <w:cnfStyle w:val="001000000000" w:firstRow="0" w:lastRow="0" w:firstColumn="1" w:lastColumn="0" w:oddVBand="0" w:evenVBand="0" w:oddHBand="0" w:evenHBand="0" w:firstRowFirstColumn="0" w:firstRowLastColumn="0" w:lastRowFirstColumn="0" w:lastRowLastColumn="0"/>
@@ -7664,6 +7707,7 @@
       <w:tr>
         <w:trPr>
           <w:cnfStyle w:val="000000100000" w:firstRow="0" w:lastRow="0" w:firstColumn="0" w:lastColumn="0" w:oddVBand="0" w:evenVBand="0" w:oddHBand="1" w:evenHBand="0" w:firstRowFirstColumn="0" w:firstRowLastColumn="0" w:lastRowFirstColumn="0" w:lastRowLastColumn="0"/>
+          <w:jc w:val="center"/>
         </w:trPr>
         <w:tc>
           <w:tcPr>
@@ -7772,6 +7816,9 @@
         </w:tc>
       </w:tr>
       <w:tr>
+        <w:trPr>
+          <w:jc w:val="center"/>
+        </w:trPr>
         <w:tc>
           <w:tcPr>
             <w:cnfStyle w:val="001000000000" w:firstRow="0" w:lastRow="0" w:firstColumn="1" w:lastColumn="0" w:oddVBand="0" w:evenVBand="0" w:oddHBand="0" w:evenHBand="0" w:firstRowFirstColumn="0" w:firstRowLastColumn="0" w:lastRowFirstColumn="0" w:lastRowLastColumn="0"/>
@@ -7881,6 +7928,7 @@
       <w:tr>
         <w:trPr>
           <w:cnfStyle w:val="000000100000" w:firstRow="0" w:lastRow="0" w:firstColumn="0" w:lastColumn="0" w:oddVBand="0" w:evenVBand="0" w:oddHBand="1" w:evenHBand="0" w:firstRowFirstColumn="0" w:firstRowLastColumn="0" w:lastRowFirstColumn="0" w:lastRowLastColumn="0"/>
+          <w:jc w:val="center"/>
         </w:trPr>
         <w:tc>
           <w:tcPr>
@@ -7989,6 +8037,9 @@
         </w:tc>
       </w:tr>
       <w:tr>
+        <w:trPr>
+          <w:jc w:val="center"/>
+        </w:trPr>
         <w:tc>
           <w:tcPr>
             <w:cnfStyle w:val="001000000000" w:firstRow="0" w:lastRow="0" w:firstColumn="1" w:lastColumn="0" w:oddVBand="0" w:evenVBand="0" w:oddHBand="0" w:evenHBand="0" w:firstRowFirstColumn="0" w:firstRowLastColumn="0" w:lastRowFirstColumn="0" w:lastRowLastColumn="0"/>
@@ -8102,6 +8153,7 @@
       <w:tr>
         <w:trPr>
           <w:cnfStyle w:val="000000100000" w:firstRow="0" w:lastRow="0" w:firstColumn="0" w:lastColumn="0" w:oddVBand="0" w:evenVBand="0" w:oddHBand="1" w:evenHBand="0" w:firstRowFirstColumn="0" w:firstRowLastColumn="0" w:lastRowFirstColumn="0" w:lastRowLastColumn="0"/>
+          <w:jc w:val="center"/>
         </w:trPr>
         <w:tc>
           <w:tcPr>
@@ -11197,6 +11249,7 @@
             <w:pPr>
               <w:jc w:val="center"/>
             </w:pPr>
+            <w:bookmarkStart w:id="1" w:name="_Hlk103610439"/>
             <w:r>
               <w:t>LSTM, DROPOUT</w:t>
             </w:r>
@@ -11750,6 +11803,7 @@
           </w:p>
         </w:tc>
       </w:tr>
+      <w:bookmarkEnd w:id="1"/>
     </w:tbl>
     <w:p>
       <w:pPr>
@@ -11768,6 +11822,56 @@
     </w:sectPr>
   </w:body>
 </w:document>
+</file>
+
+<file path=word/endnotes.xml><?xml version="1.0" encoding="utf-8"?>
+<w:endnotes xmlns:wpc="http://schemas.microsoft.com/office/word/2010/wordprocessingCanvas" xmlns:cx="http://schemas.microsoft.com/office/drawing/2014/chartex" xmlns:cx1="http://schemas.microsoft.com/office/drawing/2015/9/8/chartex" xmlns:cx2="http://schemas.microsoft.com/office/drawing/2015/10/21/chartex" xmlns:cx3="http://schemas.microsoft.com/office/drawing/2016/5/9/chartex" xmlns:cx4="http://schemas.microsoft.com/office/drawing/2016/5/10/chartex" xmlns:cx5="http://schemas.microsoft.com/office/drawing/2016/5/11/chartex" xmlns:cx6="http://schemas.microsoft.com/office/drawing/2016/5/12/chartex" xmlns:cx7="http://schemas.microsoft.com/office/drawing/2016/5/13/chartex" xmlns:cx8="http://schemas.microsoft.com/office/drawing/2016/5/14/chartex" xmlns:mc="http://schemas.openxmlformats.org/markup-compatibility/2006" xmlns:aink="http://schemas.microsoft.com/office/drawing/2016/ink" xmlns:am3d="http://schemas.microsoft.com/office/drawing/2017/model3d" xmlns:o="urn:schemas-microsoft-com:office:office" xmlns:oel="http://schemas.microsoft.com/office/2019/extlst" xmlns:r="http://schemas.openxmlformats.org/officeDocument/2006/relationships" xmlns:m="http://schemas.openxmlformats.org/officeDocument/2006/math" xmlns:v="urn:schemas-microsoft-com:vml" xmlns:wp14="http://schemas.microsoft.com/office/word/2010/wordprocessingDrawing" xmlns:wp="http://schemas.openxmlformats.org/drawingml/2006/wordprocessingDrawing" xmlns:w10="urn:schemas-microsoft-com:office:word" xmlns:w="http://schemas.openxmlformats.org/wordprocessingml/2006/main" xmlns:w14="http://schemas.microsoft.com/office/word/2010/wordml" xmlns:w15="http://schemas.microsoft.com/office/word/2012/wordml" xmlns:w16cex="http://schemas.microsoft.com/office/word/2018/wordml/cex" xmlns:w16cid="http://schemas.microsoft.com/office/word/2016/wordml/cid" xmlns:w16="http://schemas.microsoft.com/office/word/2018/wordml" xmlns:w16sdtdh="http://schemas.microsoft.com/office/word/2020/wordml/sdtdatahash" xmlns:w16se="http://schemas.microsoft.com/office/word/2015/wordml/symex" xmlns:wpg="http://schemas.microsoft.com/office/word/2010/wordprocessingGroup" xmlns:wpi="http://schemas.microsoft.com/office/word/2010/wordprocessingInk" xmlns:wne="http://schemas.microsoft.com/office/word/2006/wordml" xmlns:wps="http://schemas.microsoft.com/office/word/2010/wordprocessingShape" mc:Ignorable="w14 w15 w16se w16cid w16 w16cex w16sdtdh wp14">
+  <w:endnote w:type="separator" w:id="-1">
+    <w:p>
+      <w:pPr>
+        <w:spacing w:after="0" w:line="240" w:lineRule="auto"/>
+      </w:pPr>
+      <w:r>
+        <w:separator/>
+      </w:r>
+    </w:p>
+  </w:endnote>
+  <w:endnote w:type="continuationSeparator" w:id="0">
+    <w:p>
+      <w:pPr>
+        <w:spacing w:after="0" w:line="240" w:lineRule="auto"/>
+      </w:pPr>
+      <w:r>
+        <w:continuationSeparator/>
+      </w:r>
+    </w:p>
+  </w:endnote>
+</w:endnotes>
+</file>
+
+<file path=word/footnotes.xml><?xml version="1.0" encoding="utf-8"?>
+<w:footnotes xmlns:wpc="http://schemas.microsoft.com/office/word/2010/wordprocessingCanvas" xmlns:cx="http://schemas.microsoft.com/office/drawing/2014/chartex" xmlns:cx1="http://schemas.microsoft.com/office/drawing/2015/9/8/chartex" xmlns:cx2="http://schemas.microsoft.com/office/drawing/2015/10/21/chartex" xmlns:cx3="http://schemas.microsoft.com/office/drawing/2016/5/9/chartex" xmlns:cx4="http://schemas.microsoft.com/office/drawing/2016/5/10/chartex" xmlns:cx5="http://schemas.microsoft.com/office/drawing/2016/5/11/chartex" xmlns:cx6="http://schemas.microsoft.com/office/drawing/2016/5/12/chartex" xmlns:cx7="http://schemas.microsoft.com/office/drawing/2016/5/13/chartex" xmlns:cx8="http://schemas.microsoft.com/office/drawing/2016/5/14/chartex" xmlns:mc="http://schemas.openxmlformats.org/markup-compatibility/2006" xmlns:aink="http://schemas.microsoft.com/office/drawing/2016/ink" xmlns:am3d="http://schemas.microsoft.com/office/drawing/2017/model3d" xmlns:o="urn:schemas-microsoft-com:office:office" xmlns:oel="http://schemas.microsoft.com/office/2019/extlst" xmlns:r="http://schemas.openxmlformats.org/officeDocument/2006/relationships" xmlns:m="http://schemas.openxmlformats.org/officeDocument/2006/math" xmlns:v="urn:schemas-microsoft-com:vml" xmlns:wp14="http://schemas.microsoft.com/office/word/2010/wordprocessingDrawing" xmlns:wp="http://schemas.openxmlformats.org/drawingml/2006/wordprocessingDrawing" xmlns:w10="urn:schemas-microsoft-com:office:word" xmlns:w="http://schemas.openxmlformats.org/wordprocessingml/2006/main" xmlns:w14="http://schemas.microsoft.com/office/word/2010/wordml" xmlns:w15="http://schemas.microsoft.com/office/word/2012/wordml" xmlns:w16cex="http://schemas.microsoft.com/office/word/2018/wordml/cex" xmlns:w16cid="http://schemas.microsoft.com/office/word/2016/wordml/cid" xmlns:w16="http://schemas.microsoft.com/office/word/2018/wordml" xmlns:w16sdtdh="http://schemas.microsoft.com/office/word/2020/wordml/sdtdatahash" xmlns:w16se="http://schemas.microsoft.com/office/word/2015/wordml/symex" xmlns:wpg="http://schemas.microsoft.com/office/word/2010/wordprocessingGroup" xmlns:wpi="http://schemas.microsoft.com/office/word/2010/wordprocessingInk" xmlns:wne="http://schemas.microsoft.com/office/word/2006/wordml" xmlns:wps="http://schemas.microsoft.com/office/word/2010/wordprocessingShape" mc:Ignorable="w14 w15 w16se w16cid w16 w16cex w16sdtdh wp14">
+  <w:footnote w:type="separator" w:id="-1">
+    <w:p>
+      <w:pPr>
+        <w:spacing w:after="0" w:line="240" w:lineRule="auto"/>
+      </w:pPr>
+      <w:r>
+        <w:separator/>
+      </w:r>
+    </w:p>
+  </w:footnote>
+  <w:footnote w:type="continuationSeparator" w:id="0">
+    <w:p>
+      <w:pPr>
+        <w:spacing w:after="0" w:line="240" w:lineRule="auto"/>
+      </w:pPr>
+      <w:r>
+        <w:continuationSeparator/>
+      </w:r>
+    </w:p>
+  </w:footnote>
+</w:footnotes>
 </file>
 
 <file path=word/styles.xml><?xml version="1.0" encoding="utf-8"?>
@@ -12303,6 +12407,50 @@
       </w:tcPr>
     </w:tblStylePr>
   </w:style>
+  <w:style w:type="paragraph" w:styleId="Encabezado">
+    <w:name w:val="header"/>
+    <w:basedOn w:val="Normal"/>
+    <w:link w:val="EncabezadoCar"/>
+    <w:uiPriority w:val="99"/>
+    <w:unhideWhenUsed/>
+    <w:rsid w:val="007620E3"/>
+    <w:pPr>
+      <w:tabs>
+        <w:tab w:val="center" w:pos="4252"/>
+        <w:tab w:val="right" w:pos="8504"/>
+      </w:tabs>
+      <w:spacing w:after="0" w:line="240" w:lineRule="auto"/>
+    </w:pPr>
+  </w:style>
+  <w:style w:type="character" w:customStyle="1" w:styleId="EncabezadoCar">
+    <w:name w:val="Encabezado Car"/>
+    <w:basedOn w:val="Fuentedeprrafopredeter"/>
+    <w:link w:val="Encabezado"/>
+    <w:uiPriority w:val="99"/>
+    <w:rsid w:val="007620E3"/>
+  </w:style>
+  <w:style w:type="paragraph" w:styleId="Piedepgina">
+    <w:name w:val="footer"/>
+    <w:basedOn w:val="Normal"/>
+    <w:link w:val="PiedepginaCar"/>
+    <w:uiPriority w:val="99"/>
+    <w:unhideWhenUsed/>
+    <w:rsid w:val="007620E3"/>
+    <w:pPr>
+      <w:tabs>
+        <w:tab w:val="center" w:pos="4252"/>
+        <w:tab w:val="right" w:pos="8504"/>
+      </w:tabs>
+      <w:spacing w:after="0" w:line="240" w:lineRule="auto"/>
+    </w:pPr>
+  </w:style>
+  <w:style w:type="character" w:customStyle="1" w:styleId="PiedepginaCar">
+    <w:name w:val="Pie de página Car"/>
+    <w:basedOn w:val="Fuentedeprrafopredeter"/>
+    <w:link w:val="Piedepgina"/>
+    <w:uiPriority w:val="99"/>
+    <w:rsid w:val="007620E3"/>
+  </w:style>
 </w:styles>
 </file>
 

</xml_diff>